<commit_message>
Dodatočné pripomienky k 1.1 Software
Tabuľka, Time Machine
</commit_message>
<xml_diff>
--- a/Documents/dp-pripomienky.docx
+++ b/Documents/dp-pripomienky.docx
@@ -3671,12 +3671,36 @@
                 <w:szCs w:val="22"/>
               </w:rPr>
             </w:pPr>
+            <w:commentRangeStart w:id="3"/>
+            <w:commentRangeStart w:id="4"/>
             <w:r>
               <w:rPr>
                 <w:sz w:val="22"/>
                 <w:szCs w:val="22"/>
               </w:rPr>
               <w:t>Licencia</w:t>
+            </w:r>
+            <w:commentRangeEnd w:id="3"/>
+            <w:r>
+              <w:rPr>
+                <w:rStyle w:val="CommentReference"/>
+                <w:rFonts w:eastAsiaTheme="minorEastAsia" w:cstheme="minorBidi"/>
+                <w:b w:val="0"/>
+                <w:bCs w:val="0"/>
+                <w:color w:val="auto"/>
+              </w:rPr>
+              <w:commentReference w:id="3"/>
+            </w:r>
+            <w:commentRangeEnd w:id="4"/>
+            <w:r>
+              <w:rPr>
+                <w:rStyle w:val="CommentReference"/>
+                <w:rFonts w:eastAsiaTheme="minorEastAsia" w:cstheme="minorBidi"/>
+                <w:b w:val="0"/>
+                <w:bCs w:val="0"/>
+                <w:color w:val="auto"/>
+              </w:rPr>
+              <w:commentReference w:id="4"/>
             </w:r>
           </w:p>
         </w:tc>
@@ -4395,7 +4419,7 @@
                 <w:szCs w:val="22"/>
               </w:rPr>
             </w:pPr>
-            <w:commentRangeStart w:id="3"/>
+            <w:commentRangeStart w:id="6"/>
             <w:r>
               <w:rPr>
                 <w:sz w:val="22"/>
@@ -4403,7 +4427,7 @@
               </w:rPr>
               <w:t>GUI</w:t>
             </w:r>
-            <w:commentRangeEnd w:id="3"/>
+            <w:commentRangeEnd w:id="6"/>
             <w:r>
               <w:rPr>
                 <w:rStyle w:val="CommentReference"/>
@@ -4414,7 +4438,7 @@
                 <w:sz w:val="22"/>
                 <w:szCs w:val="22"/>
               </w:rPr>
-              <w:commentReference w:id="3"/>
+              <w:commentReference w:id="6"/>
             </w:r>
           </w:p>
         </w:tc>
@@ -5558,12 +5582,12 @@
       <w:r>
         <w:t xml:space="preserve">vanie dát môže prebiehať na konkrétne zvolenom súbore alebo celej zálohe. Implementovaný je v jazyku Python a pri svojom behu využíva </w:t>
       </w:r>
-      <w:del w:id="4" w:author="Ján Kľuka" w:date="2015-04-28T11:21:00Z">
+      <w:del w:id="7" w:author="Ján Kľuka" w:date="2015-04-28T11:21:00Z">
         <w:r>
           <w:delText xml:space="preserve">program </w:delText>
         </w:r>
       </w:del>
-      <w:ins w:id="5" w:author="Ján Kľuka" w:date="2015-04-28T11:21:00Z">
+      <w:ins w:id="8" w:author="Ján Kľuka" w:date="2015-04-28T11:21:00Z">
         <w:r>
           <w:t xml:space="preserve">algoritmus </w:t>
         </w:r>
@@ -5574,12 +5598,12 @@
       <w:r>
         <w:t xml:space="preserve"> </w:t>
       </w:r>
-      <w:ins w:id="6" w:author="Ján Kľuka" w:date="2015-04-28T11:21:00Z">
+      <w:ins w:id="9" w:author="Ján Kľuka" w:date="2015-04-28T11:21:00Z">
         <w:r>
           <w:t xml:space="preserve">(viď kap. </w:t>
         </w:r>
       </w:ins>
-      <w:ins w:id="7" w:author="Ján Kľuka" w:date="2015-04-28T11:22:00Z">
+      <w:ins w:id="10" w:author="Ján Kľuka" w:date="2015-04-28T11:22:00Z">
         <w:r>
           <w:fldChar w:fldCharType="begin"/>
         </w:r>
@@ -5590,7 +5614,7 @@
       <w:r>
         <w:fldChar w:fldCharType="separate"/>
       </w:r>
-      <w:ins w:id="8" w:author="Ján Kľuka" w:date="2015-04-28T11:22:00Z">
+      <w:ins w:id="11" w:author="Ján Kľuka" w:date="2015-04-28T11:22:00Z">
         <w:r>
           <w:t>1.3.2</w:t>
         </w:r>
@@ -5601,12 +5625,12 @@
           <w:t xml:space="preserve">) </w:t>
         </w:r>
       </w:ins>
-      <w:ins w:id="9" w:author="Ján Kľuka" w:date="2015-04-28T11:21:00Z">
+      <w:ins w:id="12" w:author="Ján Kľuka" w:date="2015-04-28T11:21:00Z">
         <w:r>
           <w:t>implementovný v </w:t>
         </w:r>
       </w:ins>
-      <w:del w:id="10" w:author="Ján Kľuka" w:date="2015-04-28T11:21:00Z">
+      <w:del w:id="13" w:author="Ján Kľuka" w:date="2015-04-28T11:21:00Z">
         <w:r>
           <w:delText>(</w:delText>
         </w:r>
@@ -5614,12 +5638,12 @@
       <w:r>
         <w:t>knižnic</w:t>
       </w:r>
-      <w:del w:id="11" w:author="Ján Kľuka" w:date="2015-04-28T11:21:00Z">
+      <w:del w:id="14" w:author="Ján Kľuka" w:date="2015-04-28T11:21:00Z">
         <w:r>
           <w:delText>a</w:delText>
         </w:r>
       </w:del>
-      <w:ins w:id="12" w:author="Ján Kľuka" w:date="2015-04-28T11:21:00Z">
+      <w:ins w:id="15" w:author="Ján Kľuka" w:date="2015-04-28T11:21:00Z">
         <w:r>
           <w:t>i</w:t>
         </w:r>
@@ -5627,7 +5651,7 @@
       <w:r>
         <w:t xml:space="preserve"> librsync</w:t>
       </w:r>
-      <w:del w:id="13" w:author="Ján Kľuka" w:date="2015-04-28T11:21:00Z">
+      <w:del w:id="16" w:author="Ján Kľuka" w:date="2015-04-28T11:21:00Z">
         <w:r>
           <w:delText>)</w:delText>
         </w:r>
@@ -5637,17 +5661,17 @@
       </w:r>
     </w:p>
     <w:p>
-      <w:commentRangeStart w:id="14"/>
+      <w:commentRangeStart w:id="17"/>
       <w:r>
         <w:tab/>
         <w:t>Základné vlastnosti:</w:t>
       </w:r>
-      <w:commentRangeEnd w:id="14"/>
+      <w:commentRangeEnd w:id="17"/>
       <w:r>
         <w:rPr>
           <w:rStyle w:val="CommentReference"/>
         </w:rPr>
-        <w:commentReference w:id="14"/>
+        <w:commentReference w:id="17"/>
       </w:r>
     </w:p>
     <w:p>
@@ -5742,17 +5766,17 @@
       <w:r>
         <w:t xml:space="preserve"> ukladá</w:t>
       </w:r>
-      <w:ins w:id="15" w:author="Ján Kľuka" w:date="2015-04-28T11:30:00Z">
+      <w:ins w:id="18" w:author="Ján Kľuka" w:date="2015-04-28T11:30:00Z">
         <w:r>
           <w:t xml:space="preserve"> do</w:t>
         </w:r>
       </w:ins>
-      <w:ins w:id="16" w:author="Ján Kľuka" w:date="2015-04-28T11:32:00Z">
+      <w:ins w:id="19" w:author="Ján Kľuka" w:date="2015-04-28T11:32:00Z">
         <w:r>
           <w:t xml:space="preserve"> hlavného adresára novú verziu zmenených súborov a do</w:t>
         </w:r>
       </w:ins>
-      <w:ins w:id="17" w:author="Ján Kľuka" w:date="2015-04-28T11:30:00Z">
+      <w:ins w:id="20" w:author="Ján Kľuka" w:date="2015-04-28T11:30:00Z">
         <w:r>
           <w:t xml:space="preserve"> špeciálneho podadresára</w:t>
         </w:r>
@@ -5760,30 +5784,7 @@
       <w:r>
         <w:t xml:space="preserve"> aj </w:t>
       </w:r>
-      <w:del w:id="18" w:author="Ján Kľuka" w:date="2015-04-28T11:28:00Z">
-        <w:r>
-          <w:rPr>
-            <w:i/>
-            <w:rPrChange w:id="19" w:author="Ján Kľuka" w:date="2015-04-28T11:28:00Z">
-              <w:rPr/>
-            </w:rPrChange>
-          </w:rPr>
-          <w:delText>reverzné diffy</w:delText>
-        </w:r>
-      </w:del>
-      <w:ins w:id="20" w:author="Ján Kľuka" w:date="2015-04-28T11:28:00Z">
-        <w:r>
-          <w:rPr>
-            <w:i/>
-            <w:rPrChange w:id="21" w:author="Ján Kľuka" w:date="2015-04-28T11:28:00Z">
-              <w:rPr/>
-            </w:rPrChange>
-          </w:rPr>
-          <w:t>opačné rozdiely</w:t>
-        </w:r>
-        <w:r>
-          <w:t xml:space="preserve"> (</w:t>
-        </w:r>
+      <w:del w:id="21" w:author="Ján Kľuka" w:date="2015-04-28T11:28:00Z">
         <w:r>
           <w:rPr>
             <w:i/>
@@ -5791,28 +5792,51 @@
               <w:rPr/>
             </w:rPrChange>
           </w:rPr>
+          <w:delText>reverzné diffy</w:delText>
+        </w:r>
+      </w:del>
+      <w:ins w:id="23" w:author="Ján Kľuka" w:date="2015-04-28T11:28:00Z">
+        <w:r>
+          <w:rPr>
+            <w:i/>
+            <w:rPrChange w:id="24" w:author="Ján Kľuka" w:date="2015-04-28T11:28:00Z">
+              <w:rPr/>
+            </w:rPrChange>
+          </w:rPr>
+          <w:t>opačné rozdiely</w:t>
+        </w:r>
+        <w:r>
+          <w:t xml:space="preserve"> (</w:t>
+        </w:r>
+        <w:r>
+          <w:rPr>
+            <w:i/>
+            <w:rPrChange w:id="25" w:author="Ján Kľuka" w:date="2015-04-28T11:28:00Z">
+              <w:rPr/>
+            </w:rPrChange>
+          </w:rPr>
           <w:t>reverse diff</w:t>
         </w:r>
         <w:r>
           <w:t xml:space="preserve">, teda rozdiely </w:t>
         </w:r>
       </w:ins>
-      <w:ins w:id="23" w:author="Ján Kľuka" w:date="2015-04-28T11:29:00Z">
+      <w:ins w:id="26" w:author="Ján Kľuka" w:date="2015-04-28T11:29:00Z">
         <w:r>
           <w:t xml:space="preserve">popisujúce rekonštrukciu </w:t>
         </w:r>
       </w:ins>
-      <w:ins w:id="24" w:author="Ján Kľuka" w:date="2015-04-28T11:28:00Z">
+      <w:ins w:id="27" w:author="Ján Kľuka" w:date="2015-04-28T11:28:00Z">
         <w:r>
           <w:t xml:space="preserve">staršej verzie </w:t>
         </w:r>
       </w:ins>
-      <w:ins w:id="25" w:author="Ján Kľuka" w:date="2015-04-28T11:29:00Z">
+      <w:ins w:id="28" w:author="Ján Kľuka" w:date="2015-04-28T11:29:00Z">
         <w:r>
           <w:t>z </w:t>
         </w:r>
       </w:ins>
-      <w:ins w:id="26" w:author="Ján Kľuka" w:date="2015-04-28T11:28:00Z">
+      <w:ins w:id="29" w:author="Ján Kľuka" w:date="2015-04-28T11:28:00Z">
         <w:r>
           <w:t>novšej)</w:t>
         </w:r>
@@ -5820,17 +5844,17 @@
       <w:r>
         <w:t xml:space="preserve"> </w:t>
       </w:r>
-      <w:ins w:id="27" w:author="Ján Kľuka" w:date="2015-04-28T11:29:00Z">
+      <w:ins w:id="30" w:author="Ján Kľuka" w:date="2015-04-28T11:29:00Z">
         <w:r>
           <w:t>vypočítané algoritmom</w:t>
         </w:r>
       </w:ins>
-      <w:del w:id="28" w:author="Ján Kľuka" w:date="2015-04-28T11:32:00Z">
+      <w:del w:id="31" w:author="Ján Kľuka" w:date="2015-04-28T11:32:00Z">
         <w:r>
           <w:delText>k zmeneným súborom</w:delText>
         </w:r>
       </w:del>
-      <w:del w:id="29" w:author="Ján Kľuka" w:date="2015-04-28T11:30:00Z">
+      <w:del w:id="32" w:author="Ján Kľuka" w:date="2015-04-28T11:30:00Z">
         <w:r>
           <w:delText xml:space="preserve"> do </w:delText>
         </w:r>
@@ -5847,7 +5871,7 @@
       <w:r>
         <w:t xml:space="preserve">pri </w:t>
       </w:r>
-      <w:del w:id="30" w:author="Ján Kľuka" w:date="2015-04-28T11:32:00Z">
+      <w:del w:id="33" w:author="Ján Kľuka" w:date="2015-04-28T11:32:00Z">
         <w:r>
           <w:delText xml:space="preserve">prípadnej </w:delText>
         </w:r>
@@ -5864,7 +5888,7 @@
       <w:r>
         <w:t xml:space="preserve"> Výhodou takéhoto prístupu je</w:t>
       </w:r>
-      <w:ins w:id="31" w:author="Ján Kľuka" w:date="2015-04-28T11:32:00Z">
+      <w:ins w:id="34" w:author="Ján Kľuka" w:date="2015-04-28T11:32:00Z">
         <w:r>
           <w:t>, že</w:t>
         </w:r>
@@ -5876,6 +5900,9 @@
     <w:p>
       <w:pPr>
         <w:ind w:left="720" w:firstLine="720"/>
+        <w:rPr>
+          <w:ins w:id="35" w:author="Ján Kľuka" w:date="2015-04-28T15:16:00Z"/>
+        </w:rPr>
       </w:pPr>
       <w:r>
         <w:t xml:space="preserve">Spolu s dátami sú </w:t>
@@ -5898,19 +5925,57 @@
       <w:r>
         <w:t>.</w:t>
       </w:r>
-      <w:ins w:id="32" w:author="Ján Kľuka" w:date="2015-04-28T11:25:00Z">
+      <w:ins w:id="36" w:author="Ján Kľuka" w:date="2015-04-28T11:25:00Z">
         <w:r>
           <w:t xml:space="preserve"> Údržba práv umožňuje zálohovanie na ne-Unixové</w:t>
         </w:r>
       </w:ins>
-      <w:ins w:id="33" w:author="Ján Kľuka" w:date="2015-04-28T11:26:00Z">
+      <w:ins w:id="37" w:author="Ján Kľuka" w:date="2015-04-28T11:26:00Z">
         <w:r>
           <w:t xml:space="preserve"> súborové systémy (napr. flash disk vo formáte FAT). …lokálne alebo SSH</w:t>
         </w:r>
       </w:ins>
-      <w:ins w:id="34" w:author="Ján Kľuka" w:date="2015-04-28T11:27:00Z">
+      <w:ins w:id="38" w:author="Ján Kľuka" w:date="2015-04-28T11:27:00Z">
         <w:r>
           <w:t>… …štatistiky…</w:t>
+        </w:r>
+      </w:ins>
+    </w:p>
+    <w:p>
+      <w:pPr>
+        <w:pPrChange w:id="39" w:author="Ján Kľuka" w:date="2015-04-28T15:17:00Z">
+          <w:pPr>
+            <w:ind w:left="720" w:firstLine="720"/>
+          </w:pPr>
+        </w:pPrChange>
+      </w:pPr>
+      <w:ins w:id="40" w:author="Ján Kľuka" w:date="2015-04-28T15:16:00Z">
+        <w:r>
+          <w:lastRenderedPageBreak/>
+          <w:t xml:space="preserve">Open source </w:t>
+        </w:r>
+      </w:ins>
+      <w:ins w:id="41" w:author="Ján Kľuka" w:date="2015-04-28T15:17:00Z">
+        <w:r>
+          <w:rPr>
+            <w:lang w:val="en-US"/>
+          </w:rPr>
+          <w:t>…</w:t>
+        </w:r>
+      </w:ins>
+      <w:ins w:id="42" w:author="Ján Kľuka" w:date="2015-04-28T15:16:00Z">
+        <w:r>
+          <w:t xml:space="preserve"> </w:t>
+        </w:r>
+      </w:ins>
+      <w:ins w:id="43" w:author="Ján Kľuka" w:date="2015-04-28T15:17:00Z">
+        <w:r>
+          <w:t>m</w:t>
+        </w:r>
+      </w:ins>
+      <w:ins w:id="44" w:author="Ján Kľuka" w:date="2015-04-28T15:16:00Z">
+        <w:r>
+          <w:t>ožnosť obnovy bez rdiff-backup.</w:t>
         </w:r>
       </w:ins>
     </w:p>
@@ -5941,18 +6006,18 @@
         <w:spacing w:before="240"/>
         <w:ind w:left="720"/>
         <w:rPr>
-          <w:del w:id="35" w:author="Ján Kľuka" w:date="2015-04-28T11:33:00Z"/>
+          <w:del w:id="45" w:author="Ján Kľuka" w:date="2015-04-28T11:33:00Z"/>
         </w:rPr>
       </w:pPr>
       <w:r>
         <w:t>Duplicity je software pre zálohovanie</w:t>
       </w:r>
-      <w:del w:id="36" w:author="Ján Kľuka" w:date="2015-04-28T11:34:00Z">
+      <w:del w:id="46" w:author="Ján Kľuka" w:date="2015-04-28T11:34:00Z">
         <w:r>
           <w:delText xml:space="preserve"> </w:delText>
         </w:r>
       </w:del>
-      <w:del w:id="37" w:author="Ján Kľuka" w:date="2015-04-28T11:33:00Z">
+      <w:del w:id="47" w:author="Ján Kľuka" w:date="2015-04-28T11:33:00Z">
         <w:r>
           <w:delText>dát</w:delText>
         </w:r>
@@ -5960,7 +6025,7 @@
           <w:delText xml:space="preserve"> a funguje na princípe</w:delText>
         </w:r>
       </w:del>
-      <w:ins w:id="38" w:author="Ján Kľuka" w:date="2015-04-28T11:33:00Z">
+      <w:ins w:id="48" w:author="Ján Kľuka" w:date="2015-04-28T11:33:00Z">
         <w:r>
           <w:t>, ktorý</w:t>
         </w:r>
@@ -5968,7 +6033,7 @@
       <w:r>
         <w:t xml:space="preserve"> vytvára</w:t>
       </w:r>
-      <w:del w:id="39" w:author="Ján Kľuka" w:date="2015-04-28T11:34:00Z">
+      <w:del w:id="49" w:author="Ján Kľuka" w:date="2015-04-28T11:34:00Z">
         <w:r>
           <w:delText>nia</w:delText>
         </w:r>
@@ -5976,12 +6041,12 @@
       <w:r>
         <w:t xml:space="preserve"> </w:t>
       </w:r>
-      <w:del w:id="40" w:author="Ján Kľuka" w:date="2015-04-28T11:34:00Z">
+      <w:del w:id="50" w:author="Ján Kľuka" w:date="2015-04-28T11:34:00Z">
         <w:r>
           <w:delText xml:space="preserve">kryptovaných </w:delText>
         </w:r>
       </w:del>
-      <w:ins w:id="41" w:author="Ján Kľuka" w:date="2015-04-28T11:34:00Z">
+      <w:ins w:id="51" w:author="Ján Kľuka" w:date="2015-04-28T11:34:00Z">
         <w:r>
           <w:t xml:space="preserve">šifrované </w:t>
         </w:r>
@@ -5989,7 +6054,7 @@
       <w:r>
         <w:t xml:space="preserve">(prípadne </w:t>
       </w:r>
-      <w:ins w:id="42" w:author="Ján Kľuka" w:date="2015-04-28T11:34:00Z">
+      <w:ins w:id="52" w:author="Ján Kľuka" w:date="2015-04-28T11:34:00Z">
         <w:r>
           <w:t xml:space="preserve">kryptograficky </w:t>
         </w:r>
@@ -5997,12 +6062,12 @@
       <w:r>
         <w:t>podpísan</w:t>
       </w:r>
-      <w:ins w:id="43" w:author="Ján Kľuka" w:date="2015-04-28T11:34:00Z">
+      <w:ins w:id="53" w:author="Ján Kľuka" w:date="2015-04-28T11:34:00Z">
         <w:r>
           <w:t>é</w:t>
         </w:r>
       </w:ins>
-      <w:del w:id="44" w:author="Ján Kľuka" w:date="2015-04-28T11:34:00Z">
+      <w:del w:id="54" w:author="Ján Kľuka" w:date="2015-04-28T11:34:00Z">
         <w:r>
           <w:delText>ých</w:delText>
         </w:r>
@@ -6010,12 +6075,12 @@
       <w:r>
         <w:t xml:space="preserve">) tar </w:t>
       </w:r>
-      <w:del w:id="45" w:author="Ján Kľuka" w:date="2015-04-28T11:34:00Z">
+      <w:del w:id="55" w:author="Ján Kľuka" w:date="2015-04-28T11:34:00Z">
         <w:r>
           <w:delText>archívov</w:delText>
         </w:r>
       </w:del>
-      <w:ins w:id="46" w:author="Ján Kľuka" w:date="2015-04-28T11:34:00Z">
+      <w:ins w:id="56" w:author="Ján Kľuka" w:date="2015-04-28T11:34:00Z">
         <w:r>
           <w:t>archívy</w:t>
         </w:r>
@@ -6026,12 +6091,12 @@
       <w:r>
         <w:t xml:space="preserve"> Implementovaný je v jazyku Python a pri svojom behu taktiež využíva </w:t>
       </w:r>
-      <w:del w:id="47" w:author="Ján Kľuka" w:date="2015-04-28T11:34:00Z">
+      <w:del w:id="57" w:author="Ján Kľuka" w:date="2015-04-28T11:34:00Z">
         <w:r>
           <w:delText xml:space="preserve">program </w:delText>
         </w:r>
       </w:del>
-      <w:ins w:id="48" w:author="Ján Kľuka" w:date="2015-04-28T11:34:00Z">
+      <w:ins w:id="58" w:author="Ján Kľuka" w:date="2015-04-28T11:34:00Z">
         <w:r>
           <w:t xml:space="preserve">algoritmus </w:t>
         </w:r>
@@ -6048,7 +6113,7 @@
         <w:spacing w:before="240"/>
         <w:ind w:left="720"/>
         <w:rPr>
-          <w:del w:id="49" w:author="Ján Kľuka" w:date="2015-04-28T11:33:00Z"/>
+          <w:del w:id="59" w:author="Ján Kľuka" w:date="2015-04-28T11:33:00Z"/>
         </w:rPr>
       </w:pPr>
     </w:p>
@@ -6063,16 +6128,16 @@
         <w:spacing w:before="240"/>
         <w:ind w:left="720"/>
       </w:pPr>
-      <w:commentRangeStart w:id="50"/>
+      <w:commentRangeStart w:id="60"/>
       <w:r>
         <w:t>Základné vlastnosti:</w:t>
       </w:r>
-      <w:commentRangeEnd w:id="50"/>
+      <w:commentRangeEnd w:id="60"/>
       <w:r>
         <w:rPr>
           <w:rStyle w:val="CommentReference"/>
         </w:rPr>
-        <w:commentReference w:id="50"/>
+        <w:commentReference w:id="60"/>
       </w:r>
     </w:p>
     <w:p>
@@ -6086,16 +6151,16 @@
       <w:r>
         <w:t xml:space="preserve">Kopírovanie súborov lokálne alebo po sieti </w:t>
       </w:r>
-      <w:commentRangeStart w:id="51"/>
+      <w:commentRangeStart w:id="61"/>
       <w:r>
         <w:t>cez protokol SSH</w:t>
       </w:r>
-      <w:commentRangeEnd w:id="51"/>
+      <w:commentRangeEnd w:id="61"/>
       <w:r>
         <w:rPr>
           <w:rStyle w:val="CommentReference"/>
         </w:rPr>
-        <w:commentReference w:id="51"/>
+        <w:commentReference w:id="61"/>
       </w:r>
     </w:p>
     <w:p>
@@ -6132,7 +6197,7 @@
         <w:spacing w:before="240" w:after="0"/>
         <w:ind w:left="720"/>
       </w:pPr>
-      <w:commentRangeStart w:id="52"/>
+      <w:commentRangeStart w:id="62"/>
       <w:r>
         <w:t xml:space="preserve">Princíp zálohovania v Duplicity </w:t>
       </w:r>
@@ -6154,23 +6219,23 @@
       <w:r>
         <w:t xml:space="preserve"> </w:t>
       </w:r>
-      <w:commentRangeEnd w:id="52"/>
+      <w:commentRangeEnd w:id="62"/>
       <w:r>
         <w:rPr>
           <w:rStyle w:val="CommentReference"/>
         </w:rPr>
-        <w:commentReference w:id="52"/>
-      </w:r>
-      <w:commentRangeStart w:id="53"/>
+        <w:commentReference w:id="62"/>
+      </w:r>
+      <w:commentRangeStart w:id="63"/>
       <w:r>
         <w:t>Duplicity poskytuje aj možnosť kryptovania a podpisovania zálohovaných dát pomocou GnuPG</w:t>
       </w:r>
-      <w:commentRangeEnd w:id="53"/>
+      <w:commentRangeEnd w:id="63"/>
       <w:r>
         <w:rPr>
           <w:rStyle w:val="CommentReference"/>
         </w:rPr>
-        <w:commentReference w:id="53"/>
+        <w:commentReference w:id="63"/>
       </w:r>
       <w:r>
         <w:t>. Pre ich využitie je potrebné si najskôr vygenerovať samotný GPG kľúč, prípadne digitálny podpis.</w:t>
@@ -6184,25 +6249,25 @@
         <w:spacing w:after="0"/>
         <w:ind w:left="720" w:firstLine="720"/>
         <w:rPr>
-          <w:ins w:id="54" w:author="Ján Kľuka" w:date="2015-04-28T11:41:00Z"/>
-        </w:rPr>
-      </w:pPr>
-      <w:ins w:id="55" w:author="Ján Kľuka" w:date="2015-04-28T11:37:00Z">
+          <w:ins w:id="64" w:author="Ján Kľuka" w:date="2015-04-28T11:41:00Z"/>
+        </w:rPr>
+      </w:pPr>
+      <w:ins w:id="65" w:author="Ján Kľuka" w:date="2015-04-28T11:37:00Z">
         <w:r>
           <w:t xml:space="preserve">Postup zálohovania v Duplicity je nasledovný: </w:t>
         </w:r>
       </w:ins>
-      <w:ins w:id="56" w:author="Ján Kľuka" w:date="2015-04-28T11:38:00Z">
+      <w:ins w:id="66" w:author="Ján Kľuka" w:date="2015-04-28T11:38:00Z">
         <w:r>
           <w:t>Počiatočná</w:t>
         </w:r>
       </w:ins>
-      <w:del w:id="57" w:author="Ján Kľuka" w:date="2015-04-28T11:37:00Z">
+      <w:del w:id="67" w:author="Ján Kľuka" w:date="2015-04-28T11:37:00Z">
         <w:r>
           <w:delText>Následne je a</w:delText>
         </w:r>
       </w:del>
-      <w:del w:id="58" w:author="Ján Kľuka" w:date="2015-04-28T11:38:00Z">
+      <w:del w:id="68" w:author="Ján Kľuka" w:date="2015-04-28T11:38:00Z">
         <w:r>
           <w:delText>ko prv</w:delText>
         </w:r>
@@ -6216,7 +6281,7 @@
       <w:r>
         <w:t xml:space="preserve"> </w:t>
       </w:r>
-      <w:del w:id="59" w:author="Ján Kľuka" w:date="2015-04-28T11:38:00Z">
+      <w:del w:id="69" w:author="Ján Kľuka" w:date="2015-04-28T11:38:00Z">
         <w:r>
           <w:delText xml:space="preserve">počiatočná </w:delText>
         </w:r>
@@ -6224,12 +6289,12 @@
       <w:r>
         <w:t>záloha</w:t>
       </w:r>
-      <w:ins w:id="60" w:author="Ján Kľuka" w:date="2015-04-28T11:38:00Z">
+      <w:ins w:id="70" w:author="Ján Kľuka" w:date="2015-04-28T11:38:00Z">
         <w:r>
           <w:t xml:space="preserve"> </w:t>
         </w:r>
       </w:ins>
-      <w:del w:id="61" w:author="Ján Kľuka" w:date="2015-04-28T11:38:00Z">
+      <w:del w:id="71" w:author="Ján Kľuka" w:date="2015-04-28T11:38:00Z">
         <w:r>
           <w:delText xml:space="preserve">, ktorá </w:delText>
         </w:r>
@@ -6237,7 +6302,7 @@
       <w:r>
         <w:t xml:space="preserve">obsahuje všetky dáta (full backup). Pri ďalšej zálohe sa ukladajú len rozdiely (diffy) </w:t>
       </w:r>
-      <w:ins w:id="62" w:author="Ján Kľuka" w:date="2015-04-28T11:38:00Z">
+      <w:ins w:id="72" w:author="Ján Kľuka" w:date="2015-04-28T11:38:00Z">
         <w:r>
           <w:t xml:space="preserve">vypočítané algoritmom rsync </w:t>
         </w:r>
@@ -6245,26 +6310,26 @@
       <w:r>
         <w:t xml:space="preserve">voči </w:t>
       </w:r>
-      <w:commentRangeStart w:id="63"/>
+      <w:commentRangeStart w:id="73"/>
       <w:r>
         <w:t xml:space="preserve">pôvodným </w:t>
       </w:r>
-      <w:commentRangeEnd w:id="63"/>
+      <w:commentRangeEnd w:id="73"/>
       <w:r>
         <w:rPr>
           <w:rStyle w:val="CommentReference"/>
         </w:rPr>
-        <w:commentReference w:id="63"/>
+        <w:commentReference w:id="73"/>
       </w:r>
       <w:r>
         <w:t>súborom</w:t>
       </w:r>
-      <w:ins w:id="64" w:author="Ján Kľuka" w:date="2015-04-28T11:39:00Z">
+      <w:ins w:id="74" w:author="Ján Kľuka" w:date="2015-04-28T11:39:00Z">
         <w:r>
           <w:t xml:space="preserve"> na základe signatúr vypočítaných </w:t>
         </w:r>
       </w:ins>
-      <w:ins w:id="65" w:author="Ján Kľuka" w:date="2015-04-28T11:40:00Z">
+      <w:ins w:id="75" w:author="Ján Kľuka" w:date="2015-04-28T11:40:00Z">
         <w:r>
           <w:t>pri predchádzajúcich zálohovaniach, ktoré sa ukladajú spolu zo zálohou ale aj lokálne na zálohovanom počítači</w:t>
         </w:r>
@@ -6292,24 +6357,24 @@
         <w:rPr>
           <w:b/>
           <w:i/>
-          <w:rPrChange w:id="66" w:author="Ján Kľuka" w:date="2015-04-28T11:41:00Z">
+          <w:rPrChange w:id="76" w:author="Ján Kľuka" w:date="2015-04-28T11:41:00Z">
             <w:rPr/>
           </w:rPrChange>
         </w:rPr>
       </w:pPr>
-      <w:ins w:id="67" w:author="Ján Kľuka" w:date="2015-04-28T11:41:00Z">
+      <w:ins w:id="77" w:author="Ján Kľuka" w:date="2015-04-28T11:41:00Z">
         <w:r>
           <w:rPr>
             <w:b/>
             <w:i/>
-            <w:rPrChange w:id="68" w:author="Ján Kľuka" w:date="2015-04-28T11:41:00Z">
+            <w:rPrChange w:id="78" w:author="Ján Kľuka" w:date="2015-04-28T11:41:00Z">
               <w:rPr/>
             </w:rPrChange>
           </w:rPr>
           <w:t>Sem pokec o</w:t>
         </w:r>
       </w:ins>
-      <w:ins w:id="69" w:author="Ján Kľuka" w:date="2015-04-28T11:42:00Z">
+      <w:ins w:id="79" w:author="Ján Kľuka" w:date="2015-04-28T11:42:00Z">
         <w:r>
           <w:rPr>
             <w:b/>
@@ -6318,19 +6383,19 @@
           <w:t xml:space="preserve"> dôraze na bezpečnosť: </w:t>
         </w:r>
       </w:ins>
-      <w:ins w:id="70" w:author="Ján Kľuka" w:date="2015-04-28T11:41:00Z">
+      <w:ins w:id="80" w:author="Ján Kľuka" w:date="2015-04-28T11:41:00Z">
         <w:r>
           <w:rPr>
             <w:b/>
             <w:i/>
-            <w:rPrChange w:id="71" w:author="Ján Kľuka" w:date="2015-04-28T11:41:00Z">
+            <w:rPrChange w:id="81" w:author="Ján Kľuka" w:date="2015-04-28T11:41:00Z">
               <w:rPr/>
             </w:rPrChange>
           </w:rPr>
           <w:t>šifrovaní</w:t>
         </w:r>
       </w:ins>
-      <w:ins w:id="72" w:author="Ján Kľuka" w:date="2015-04-28T11:42:00Z">
+      <w:ins w:id="82" w:author="Ján Kľuka" w:date="2015-04-28T11:42:00Z">
         <w:r>
           <w:rPr>
             <w:b/>
@@ -6339,12 +6404,12 @@
           <w:t>, podpisovaní</w:t>
         </w:r>
       </w:ins>
-      <w:ins w:id="73" w:author="Ján Kľuka" w:date="2015-04-28T11:41:00Z">
+      <w:ins w:id="83" w:author="Ján Kľuka" w:date="2015-04-28T11:41:00Z">
         <w:r>
           <w:rPr>
             <w:b/>
             <w:i/>
-            <w:rPrChange w:id="74" w:author="Ján Kľuka" w:date="2015-04-28T11:41:00Z">
+            <w:rPrChange w:id="84" w:author="Ján Kľuka" w:date="2015-04-28T11:41:00Z">
               <w:rPr/>
             </w:rPrChange>
           </w:rPr>
@@ -6408,7 +6473,17 @@
           <w:szCs w:val="24"/>
           <w:shd w:val="clear" w:color="auto" w:fill="FFFFFF"/>
         </w:rPr>
-        <w:t>plánovanie záloh, integrácia v Linuxovom grafickom rozhraní GNOME (Nautilus) alebo podpora pre cloudové zálohovanie. Vďaka integrácii v GNOME si v súborovom manažéri Nautilus dokážete jednoducho obnoviť akýkoľvek súbor bez toho, aby ste museli obnovovať celú zálohu.</w:t>
+        <w:t xml:space="preserve">plánovanie záloh, integrácia v Linuxovom grafickom rozhraní GNOME (Nautilus) alebo podpora pre cloudové zálohovanie. Vďaka integrácii v GNOME si </w:t>
+      </w:r>
+      <w:r>
+        <w:rPr>
+          <w:rFonts w:cs="Times New Roman"/>
+          <w:color w:val="222222"/>
+          <w:szCs w:val="24"/>
+          <w:shd w:val="clear" w:color="auto" w:fill="FFFFFF"/>
+        </w:rPr>
+        <w:lastRenderedPageBreak/>
+        <w:t>v súborovom manažéri Nautilus dokážete jednoducho obnoviť akýkoľvek súbor bez toho, aby ste museli obnovovať celú zálohu.</w:t>
       </w:r>
     </w:p>
     <w:p>
@@ -6445,13 +6520,13 @@
         <w:spacing w:before="240" w:after="0"/>
         <w:ind w:left="720"/>
         <w:rPr>
-          <w:del w:id="75" w:author="Ján Kľuka" w:date="2015-04-28T11:49:00Z"/>
+          <w:del w:id="85" w:author="Ján Kľuka" w:date="2015-04-28T11:49:00Z"/>
         </w:rPr>
       </w:pPr>
       <w:r>
         <w:t>AMANDA</w:t>
       </w:r>
-      <w:ins w:id="76" w:author="Ján Kľuka" w:date="2015-04-28T15:03:00Z">
+      <w:ins w:id="86" w:author="Ján Kľuka" w:date="2015-04-28T15:03:00Z">
         <w:r>
           <w:rPr>
             <w:b/>
@@ -6477,11 +6552,11 @@
       <w:r>
         <w:t xml:space="preserve"> </w:t>
       </w:r>
-      <w:ins w:id="77" w:author="Ján Kľuka" w:date="2015-04-28T15:03:00Z">
+      <w:ins w:id="87" w:author="Ján Kľuka" w:date="2015-04-28T15:03:00Z">
         <w:r>
           <w:rPr>
             <w:b/>
-            <w:rPrChange w:id="78" w:author="Ján Kľuka" w:date="2015-04-28T15:03:00Z">
+            <w:rPrChange w:id="88" w:author="Ján Kľuka" w:date="2015-04-28T15:03:00Z">
               <w:rPr>
                 <w:b/>
                 <w:i/>
@@ -6499,7 +6574,7 @@
         <w:r>
           <w:rPr>
             <w:b/>
-            <w:rPrChange w:id="79" w:author="Ján Kľuka" w:date="2015-04-28T15:03:00Z">
+            <w:rPrChange w:id="89" w:author="Ján Kľuka" w:date="2015-04-28T15:03:00Z">
               <w:rPr>
                 <w:b/>
                 <w:i/>
@@ -6533,12 +6608,12 @@
       <w:r>
         <w:t xml:space="preserve"> Dump je </w:t>
       </w:r>
-      <w:del w:id="80" w:author="Ján Kľuka" w:date="2015-04-28T11:46:00Z">
+      <w:del w:id="90" w:author="Ján Kľuka" w:date="2015-04-28T11:46:00Z">
         <w:r>
           <w:delText xml:space="preserve">linuxový </w:delText>
         </w:r>
       </w:del>
-      <w:ins w:id="81" w:author="Ján Kľuka" w:date="2015-04-28T11:46:00Z">
+      <w:ins w:id="91" w:author="Ján Kľuka" w:date="2015-04-28T11:46:00Z">
         <w:r>
           <w:t xml:space="preserve">Unixový </w:t>
         </w:r>
@@ -6546,7 +6621,7 @@
       <w:r>
         <w:t xml:space="preserve">nástroj vyvinutý </w:t>
       </w:r>
-      <w:del w:id="82" w:author="Ján Kľuka" w:date="2015-04-28T11:42:00Z">
+      <w:del w:id="92" w:author="Ján Kľuka" w:date="2015-04-28T11:42:00Z">
         <w:r>
           <w:delText xml:space="preserve">hlavne </w:delText>
         </w:r>
@@ -6554,12 +6629,12 @@
       <w:r>
         <w:t>pre zálohovanie diskových oddielov</w:t>
       </w:r>
-      <w:ins w:id="83" w:author="Ján Kľuka" w:date="2015-04-28T11:42:00Z">
+      <w:ins w:id="93" w:author="Ján Kľuka" w:date="2015-04-28T11:42:00Z">
         <w:r>
           <w:t xml:space="preserve"> </w:t>
         </w:r>
       </w:ins>
-      <w:ins w:id="84" w:author="Ján Kľuka" w:date="2015-04-28T11:46:00Z">
+      <w:ins w:id="94" w:author="Ján Kľuka" w:date="2015-04-28T11:46:00Z">
         <w:r>
           <w:t>na úrovni blokov, nie súborov a adresárov</w:t>
         </w:r>
@@ -6570,12 +6645,12 @@
       <w:r>
         <w:t xml:space="preserve">Kvôli spätnej kompatibilite ukladania záloh na pásky, sú jeho výstupom bloky pevných veľkostí. GNU tar je </w:t>
       </w:r>
-      <w:del w:id="85" w:author="Ján Kľuka" w:date="2015-04-28T11:47:00Z">
+      <w:del w:id="95" w:author="Ján Kľuka" w:date="2015-04-28T11:47:00Z">
         <w:r>
           <w:delText xml:space="preserve">taktiež linuxový </w:delText>
         </w:r>
       </w:del>
-      <w:ins w:id="86" w:author="Ján Kľuka" w:date="2015-04-28T11:47:00Z">
+      <w:ins w:id="96" w:author="Ján Kľuka" w:date="2015-04-28T11:47:00Z">
         <w:r>
           <w:t xml:space="preserve">Unixový </w:t>
         </w:r>
@@ -6583,7 +6658,7 @@
       <w:r>
         <w:t>nástroj</w:t>
       </w:r>
-      <w:ins w:id="87" w:author="Ján Kľuka" w:date="2015-04-28T11:47:00Z">
+      <w:ins w:id="97" w:author="Ján Kľuka" w:date="2015-04-28T11:47:00Z">
         <w:r>
           <w:t>,</w:t>
         </w:r>
@@ -6591,22 +6666,22 @@
       <w:r>
         <w:t xml:space="preserve"> ktorý slúži </w:t>
       </w:r>
-      <w:del w:id="88" w:author="Ján Kľuka" w:date="2015-04-28T11:47:00Z">
+      <w:del w:id="98" w:author="Ján Kľuka" w:date="2015-04-28T11:47:00Z">
         <w:r>
           <w:delText>kompresiu dát</w:delText>
         </w:r>
       </w:del>
-      <w:ins w:id="89" w:author="Ján Kľuka" w:date="2015-04-28T11:47:00Z">
+      <w:ins w:id="99" w:author="Ján Kľuka" w:date="2015-04-28T11:47:00Z">
         <w:r>
           <w:t xml:space="preserve">na </w:t>
         </w:r>
       </w:ins>
-      <w:ins w:id="90" w:author="Ján Kľuka" w:date="2015-04-28T15:04:00Z">
+      <w:ins w:id="100" w:author="Ján Kľuka" w:date="2015-04-28T15:04:00Z">
         <w:r>
           <w:t>archiváciu</w:t>
         </w:r>
       </w:ins>
-      <w:ins w:id="91" w:author="Ján Kľuka" w:date="2015-04-28T11:47:00Z">
+      <w:ins w:id="101" w:author="Ján Kľuka" w:date="2015-04-28T11:47:00Z">
         <w:r>
           <w:t xml:space="preserve"> dát na úrovni súborov a adresárov</w:t>
         </w:r>
@@ -6614,12 +6689,12 @@
       <w:r>
         <w:t>.</w:t>
       </w:r>
-      <w:ins w:id="92" w:author="Ján Kľuka" w:date="2015-04-28T11:47:00Z">
+      <w:ins w:id="102" w:author="Ján Kľuka" w:date="2015-04-28T11:47:00Z">
         <w:r>
           <w:t xml:space="preserve"> Oba ná</w:t>
         </w:r>
       </w:ins>
-      <w:ins w:id="93" w:author="Ján Kľuka" w:date="2015-04-28T11:48:00Z">
+      <w:ins w:id="103" w:author="Ján Kľuka" w:date="2015-04-28T11:48:00Z">
         <w:r>
           <w:t>stroje možno kombinovať s kompresnými programami ako gzip, bzip2, xz.</w:t>
         </w:r>
@@ -6629,7 +6704,7 @@
       <w:pPr>
         <w:spacing w:before="240" w:after="0"/>
         <w:ind w:left="720"/>
-        <w:pPrChange w:id="94" w:author="Ján Kľuka" w:date="2015-04-28T11:49:00Z">
+        <w:pPrChange w:id="104" w:author="Ján Kľuka" w:date="2015-04-28T11:49:00Z">
           <w:pPr>
             <w:spacing w:before="240"/>
             <w:ind w:left="720"/>
@@ -6751,12 +6826,12 @@
       <w:r>
         <w:t>Time Machine</w:t>
       </w:r>
-      <w:ins w:id="95" w:author="Ján Kľuka" w:date="2015-04-28T15:03:00Z">
+      <w:ins w:id="105" w:author="Ján Kľuka" w:date="2015-04-28T15:03:00Z">
         <w:r>
           <w:rPr>
             <w:b/>
             <w:i/>
-            <w:rPrChange w:id="96" w:author="Ján Kľuka" w:date="2015-04-28T15:03:00Z">
+            <w:rPrChange w:id="106" w:author="Ján Kľuka" w:date="2015-04-28T15:03:00Z">
               <w:rPr/>
             </w:rPrChange>
           </w:rPr>
@@ -6773,7 +6848,7 @@
           <w:rPr>
             <w:b/>
             <w:i/>
-            <w:rPrChange w:id="97" w:author="Ján Kľuka" w:date="2015-04-28T15:03:00Z">
+            <w:rPrChange w:id="107" w:author="Ján Kľuka" w:date="2015-04-28T15:03:00Z">
               <w:rPr/>
             </w:rPrChange>
           </w:rPr>
@@ -6789,12 +6864,12 @@
       <w:r>
         <w:t xml:space="preserve"> systému Mac OS</w:t>
       </w:r>
-      <w:del w:id="98" w:author="Ján Kľuka" w:date="2015-04-28T11:49:00Z">
+      <w:del w:id="108" w:author="Ján Kľuka" w:date="2015-04-28T11:49:00Z">
         <w:r>
           <w:delText>-</w:delText>
         </w:r>
       </w:del>
-      <w:ins w:id="99" w:author="Ján Kľuka" w:date="2015-04-28T11:49:00Z">
+      <w:ins w:id="109" w:author="Ján Kľuka" w:date="2015-04-28T11:49:00Z">
         <w:r>
           <w:t xml:space="preserve"> </w:t>
         </w:r>
@@ -6811,12 +6886,12 @@
       <w:r>
         <w:t xml:space="preserve"> </w:t>
       </w:r>
-      <w:ins w:id="100" w:author="Ján Kľuka" w:date="2015-04-28T11:50:00Z">
+      <w:ins w:id="110" w:author="Ján Kľuka" w:date="2015-04-28T11:50:00Z">
         <w:r>
           <w:t>sieťové úložiská dát podporujúce protokol AFP.</w:t>
         </w:r>
       </w:ins>
-      <w:del w:id="101" w:author="Ján Kľuka" w:date="2015-04-28T11:50:00Z">
+      <w:del w:id="111" w:author="Ján Kľuka" w:date="2015-04-28T11:50:00Z">
         <w:r>
           <w:delText>bezdrôtové zariadenie</w:delText>
         </w:r>
@@ -6850,6 +6925,7 @@
         <w:spacing w:before="240"/>
       </w:pPr>
       <w:r>
+        <w:lastRenderedPageBreak/>
         <w:t>Podpora šifrovania dát</w:t>
       </w:r>
     </w:p>
@@ -6882,7 +6958,6 @@
         <w:spacing w:before="240"/>
       </w:pPr>
       <w:r>
-        <w:lastRenderedPageBreak/>
         <w:t xml:space="preserve">Kompletný </w:t>
       </w:r>
       <w:r>
@@ -6891,7 +6966,7 @@
       <w:r>
         <w:t>pre daný čas</w:t>
       </w:r>
-      <w:del w:id="102" w:author="Ján Kľuka" w:date="2015-04-28T11:50:00Z">
+      <w:del w:id="112" w:author="Ján Kľuka" w:date="2015-04-28T11:50:00Z">
         <w:r>
           <w:delText xml:space="preserve"> – možná obnova</w:delText>
         </w:r>
@@ -6907,14 +6982,58 @@
         <w:spacing w:before="240"/>
       </w:pPr>
       <w:r>
-        <w:t xml:space="preserve">Nezmenené súbory ukladá ako </w:t>
+        <w:t xml:space="preserve">Nezmenené súbory </w:t>
+      </w:r>
+      <w:ins w:id="113" w:author="Ján Kľuka" w:date="2015-04-28T15:14:00Z">
+        <w:r>
+          <w:t xml:space="preserve">i celé adresáre </w:t>
+        </w:r>
+      </w:ins>
+      <w:r>
+        <w:t xml:space="preserve">ukladá ako </w:t>
       </w:r>
       <w:r>
         <w:t xml:space="preserve">odkazy (hardlinky) </w:t>
       </w:r>
       <w:r>
-        <w:t>k pôvodným súborom a ukladá len nové, prípadne zmenené súbory</w:t>
-      </w:r>
+        <w:t xml:space="preserve">k pôvodným súborom </w:t>
+      </w:r>
+      <w:ins w:id="114" w:author="Ján Kľuka" w:date="2015-04-28T15:14:00Z">
+        <w:r>
+          <w:t>alebo adresárom, do zálohy</w:t>
+        </w:r>
+      </w:ins>
+      <w:del w:id="115" w:author="Ján Kľuka" w:date="2015-04-28T15:14:00Z">
+        <w:r>
+          <w:delText>a ukladá</w:delText>
+        </w:r>
+      </w:del>
+      <w:ins w:id="116" w:author="Ján Kľuka" w:date="2015-04-28T15:14:00Z">
+        <w:r>
+          <w:t xml:space="preserve"> kopíruje</w:t>
+        </w:r>
+      </w:ins>
+      <w:r>
+        <w:t xml:space="preserve"> len nové</w:t>
+      </w:r>
+      <w:del w:id="117" w:author="Ján Kľuka" w:date="2015-04-28T15:15:00Z">
+        <w:r>
+          <w:delText>, prípadne</w:delText>
+        </w:r>
+      </w:del>
+      <w:ins w:id="118" w:author="Ján Kľuka" w:date="2015-04-28T15:15:00Z">
+        <w:r>
+          <w:t xml:space="preserve"> a</w:t>
+        </w:r>
+      </w:ins>
+      <w:r>
+        <w:t xml:space="preserve"> zmenené súbory</w:t>
+      </w:r>
+      <w:ins w:id="119" w:author="Ján Kľuka" w:date="2015-04-28T15:15:00Z">
+        <w:r>
+          <w:t xml:space="preserve"> a adresáre</w:t>
+        </w:r>
+      </w:ins>
     </w:p>
     <w:p>
       <w:pPr>
@@ -6959,13 +7078,13 @@
         <w:spacing w:before="240"/>
         <w:ind w:left="720"/>
         <w:rPr>
-          <w:del w:id="103" w:author="Ján Kľuka" w:date="2015-04-28T11:54:00Z"/>
+          <w:del w:id="120" w:author="Ján Kľuka" w:date="2015-04-28T11:54:00Z"/>
         </w:rPr>
       </w:pPr>
       <w:r>
         <w:t>Time Machine má taktiež podporu pre zálohovanie na NAS zariadenia a servery</w:t>
       </w:r>
-      <w:ins w:id="104" w:author="Ján Kľuka" w:date="2015-04-28T11:52:00Z">
+      <w:ins w:id="121" w:author="Ján Kľuka" w:date="2015-04-28T11:52:00Z">
         <w:r>
           <w:t xml:space="preserve"> podporujúce protokol AFP</w:t>
         </w:r>
@@ -6973,19 +7092,19 @@
       <w:r>
         <w:t>.</w:t>
       </w:r>
-      <w:ins w:id="105" w:author="Ján Kľuka" w:date="2015-04-28T11:54:00Z">
+      <w:ins w:id="122" w:author="Ján Kľuka" w:date="2015-04-28T11:54:00Z">
         <w:r>
           <w:t xml:space="preserve"> </w:t>
         </w:r>
       </w:ins>
-      <w:moveToRangeStart w:id="106" w:author="Ján Kľuka" w:date="2015-04-28T11:54:00Z" w:name="move291841373"/>
-      <w:moveTo w:id="107" w:author="Ján Kľuka" w:date="2015-04-28T11:54:00Z">
+      <w:moveToRangeStart w:id="123" w:author="Ján Kľuka" w:date="2015-04-28T11:54:00Z" w:name="move291841373"/>
+      <w:moveTo w:id="124" w:author="Ján Kľuka" w:date="2015-04-28T11:54:00Z">
         <w:r>
           <w:t>AFP je sieťový protokol poskytujúci súborové služby pre Mac OS X a Mac OS.</w:t>
         </w:r>
       </w:moveTo>
     </w:p>
-    <w:moveToRangeEnd w:id="106"/>
+    <w:moveToRangeEnd w:id="123"/>
     <w:p>
       <w:pPr>
         <w:spacing w:before="240"/>
@@ -6994,22 +7113,22 @@
       <w:r>
         <w:t xml:space="preserve"> </w:t>
       </w:r>
-      <w:ins w:id="108" w:author="Ján Kľuka" w:date="2015-04-28T11:52:00Z">
+      <w:ins w:id="125" w:author="Ján Kľuka" w:date="2015-04-28T11:52:00Z">
         <w:r>
           <w:t xml:space="preserve">Okrem zariadení od Apple </w:t>
         </w:r>
       </w:ins>
-      <w:ins w:id="109" w:author="Ján Kľuka" w:date="2015-04-28T11:54:00Z">
+      <w:ins w:id="126" w:author="Ján Kľuka" w:date="2015-04-28T11:54:00Z">
         <w:r>
           <w:t xml:space="preserve">tento </w:t>
         </w:r>
       </w:ins>
-      <w:ins w:id="110" w:author="Ján Kľuka" w:date="2015-04-28T11:52:00Z">
+      <w:ins w:id="127" w:author="Ján Kľuka" w:date="2015-04-28T11:52:00Z">
         <w:r>
           <w:t>protokol implementuje napríklad Unixový balík netatalk</w:t>
         </w:r>
       </w:ins>
-      <w:ins w:id="111" w:author="Ján Kľuka" w:date="2015-04-28T11:53:00Z">
+      <w:ins w:id="128" w:author="Ján Kľuka" w:date="2015-04-28T11:53:00Z">
         <w:r>
           <w:t>.</w:t>
         </w:r>
@@ -7017,7 +7136,7 @@
           <w:rPr>
             <w:b/>
             <w:i/>
-            <w:rPrChange w:id="112" w:author="Ján Kľuka" w:date="2015-04-28T11:53:00Z">
+            <w:rPrChange w:id="129" w:author="Ján Kľuka" w:date="2015-04-28T11:53:00Z">
               <w:rPr/>
             </w:rPrChange>
           </w:rPr>
@@ -7027,7 +7146,7 @@
           <w:t xml:space="preserve"> </w:t>
         </w:r>
       </w:ins>
-      <w:commentRangeStart w:id="113"/>
+      <w:commentRangeStart w:id="130"/>
       <w:r>
         <w:t xml:space="preserve">Záleží však na samotnej verzii softvéru. </w:t>
       </w:r>
@@ -7046,20 +7165,20 @@
       <w:r>
         <w:t xml:space="preserve"> </w:t>
       </w:r>
-      <w:commentRangeEnd w:id="113"/>
+      <w:commentRangeEnd w:id="130"/>
       <w:r>
         <w:rPr>
           <w:rStyle w:val="CommentReference"/>
         </w:rPr>
-        <w:commentReference w:id="113"/>
-      </w:r>
-      <w:moveFromRangeStart w:id="114" w:author="Ján Kľuka" w:date="2015-04-28T11:54:00Z" w:name="move291841373"/>
-      <w:moveFrom w:id="115" w:author="Ján Kľuka" w:date="2015-04-28T11:54:00Z">
+        <w:commentReference w:id="130"/>
+      </w:r>
+      <w:moveFromRangeStart w:id="131" w:author="Ján Kľuka" w:date="2015-04-28T11:54:00Z" w:name="move291841373"/>
+      <w:moveFrom w:id="132" w:author="Ján Kľuka" w:date="2015-04-28T11:54:00Z">
         <w:r>
           <w:t>AFP je sieťový protokol poskytujúci súborové služby pre Mac OS X a Mac OS.</w:t>
         </w:r>
       </w:moveFrom>
-      <w:moveFromRangeEnd w:id="114"/>
+      <w:moveFromRangeEnd w:id="131"/>
     </w:p>
     <w:p>
       <w:pPr>
@@ -7092,7 +7211,7 @@
       <w:r>
         <w:t>Git</w:t>
       </w:r>
-      <w:ins w:id="116" w:author="Ján Kľuka" w:date="2015-04-28T15:00:00Z">
+      <w:ins w:id="133" w:author="Ján Kľuka" w:date="2015-04-28T15:00:00Z">
         <w:r>
           <w:rPr>
             <w:rStyle w:val="FootnoteReference"/>
@@ -7103,13 +7222,13 @@
       <w:r>
         <w:t xml:space="preserve"> </w:t>
       </w:r>
-      <w:ins w:id="120" w:author="Ján Kľuka" w:date="2015-04-28T15:00:00Z">
+      <w:ins w:id="137" w:author="Ján Kľuka" w:date="2015-04-28T15:00:00Z">
         <w:r>
           <w:rPr>
             <w:b/>
             <w:i/>
             <w:lang w:val="en-US"/>
-            <w:rPrChange w:id="121" w:author="Ján Kľuka" w:date="2015-04-28T15:01:00Z">
+            <w:rPrChange w:id="138" w:author="Ján Kľuka" w:date="2015-04-28T15:01:00Z">
               <w:rPr>
                 <w:b/>
                 <w:lang w:val="en-US"/>
@@ -7122,7 +7241,7 @@
           <w:rPr>
             <w:b/>
             <w:i/>
-            <w:rPrChange w:id="122" w:author="Ján Kľuka" w:date="2015-04-28T15:01:00Z">
+            <w:rPrChange w:id="139" w:author="Ján Kľuka" w:date="2015-04-28T15:01:00Z">
               <w:rPr>
                 <w:b/>
               </w:rPr>
@@ -7135,7 +7254,7 @@
             <w:b/>
             <w:i/>
             <w:lang w:val="en-US"/>
-            <w:rPrChange w:id="123" w:author="Ján Kľuka" w:date="2015-04-28T15:01:00Z">
+            <w:rPrChange w:id="140" w:author="Ján Kľuka" w:date="2015-04-28T15:01:00Z">
               <w:rPr>
                 <w:b/>
                 <w:lang w:val="en-US"/>
@@ -7157,12 +7276,12 @@
       <w:r>
         <w:t xml:space="preserve">distribuovaný systém riadenia revízií (DVCS). </w:t>
       </w:r>
-      <w:del w:id="124" w:author="Ján Kľuka" w:date="2015-04-28T11:54:00Z">
+      <w:del w:id="141" w:author="Ján Kľuka" w:date="2015-04-28T11:54:00Z">
         <w:r>
           <w:delText>Neslúži však ako zálohovací software, ale</w:delText>
         </w:r>
       </w:del>
-      <w:ins w:id="125" w:author="Ján Kľuka" w:date="2015-04-28T11:54:00Z">
+      <w:ins w:id="142" w:author="Ján Kľuka" w:date="2015-04-28T11:54:00Z">
         <w:r>
           <w:t>Primárne slúži</w:t>
         </w:r>
@@ -7170,7 +7289,7 @@
       <w:r>
         <w:t xml:space="preserve"> </w:t>
       </w:r>
-      <w:del w:id="126" w:author="Ján Kľuka" w:date="2015-04-28T15:02:00Z">
+      <w:del w:id="143" w:author="Ján Kľuka" w:date="2015-04-28T15:02:00Z">
         <w:r>
           <w:delText xml:space="preserve">ako software </w:delText>
         </w:r>
@@ -7184,12 +7303,12 @@
       <w:r>
         <w:t>í</w:t>
       </w:r>
-      <w:ins w:id="127" w:author="Ján Kľuka" w:date="2015-04-28T11:54:00Z">
+      <w:ins w:id="144" w:author="Ján Kľuka" w:date="2015-04-28T11:54:00Z">
         <w:r>
           <w:t xml:space="preserve"> zdrojových k</w:t>
         </w:r>
       </w:ins>
-      <w:ins w:id="128" w:author="Ján Kľuka" w:date="2015-04-28T11:55:00Z">
+      <w:ins w:id="145" w:author="Ján Kľuka" w:date="2015-04-28T11:55:00Z">
         <w:r>
           <w:t>ódov</w:t>
         </w:r>
@@ -7230,10 +7349,10 @@
         <w:spacing w:before="240"/>
         <w:ind w:left="720"/>
         <w:rPr>
-          <w:ins w:id="129" w:author="Ján Kľuka" w:date="2015-04-28T14:50:00Z"/>
-        </w:rPr>
-      </w:pPr>
-      <w:ins w:id="130" w:author="Ján Kľuka" w:date="2015-04-28T14:50:00Z">
+          <w:ins w:id="146" w:author="Ján Kľuka" w:date="2015-04-28T14:50:00Z"/>
+        </w:rPr>
+      </w:pPr>
+      <w:ins w:id="147" w:author="Ján Kľuka" w:date="2015-04-28T14:50:00Z">
         <w:r>
           <w:rPr>
             <w:b/>
@@ -7251,57 +7370,61 @@
           <w:t xml:space="preserve">Aj keď git nie je </w:t>
         </w:r>
       </w:ins>
-      <w:ins w:id="131" w:author="Ján Kľuka" w:date="2015-04-28T14:51:00Z">
+      <w:ins w:id="148" w:author="Ján Kľuka" w:date="2015-04-28T14:51:00Z">
         <w:r>
           <w:t>určený na zálohovanie</w:t>
         </w:r>
       </w:ins>
-      <w:ins w:id="132" w:author="Ján Kľuka" w:date="2015-04-28T14:50:00Z">
+      <w:ins w:id="149" w:author="Ján Kľuka" w:date="2015-04-28T14:50:00Z">
         <w:r>
           <w:t>, používa viacero techník, ktoré sa stali inšpiráciou pre ná</w:t>
         </w:r>
       </w:ins>
-      <w:ins w:id="133" w:author="Ján Kľuka" w:date="2015-04-28T14:52:00Z">
-        <w:r>
-          <w:t xml:space="preserve">š zálohovací softvér: obsahom adresované úložisko dát, </w:t>
+      <w:ins w:id="150" w:author="Ján Kľuka" w:date="2015-04-28T14:52:00Z">
+        <w:r>
+          <w:t xml:space="preserve">š zálohovací </w:t>
+        </w:r>
+        <w:r>
+          <w:lastRenderedPageBreak/>
+          <w:t xml:space="preserve">softvér: obsahom adresované úložisko dát, </w:t>
         </w:r>
       </w:ins>
-      <w:ins w:id="134" w:author="Ján Kľuka" w:date="2015-04-28T15:06:00Z">
+      <w:ins w:id="151" w:author="Ján Kľuka" w:date="2015-04-28T15:06:00Z">
         <w:r>
           <w:t>kombináci</w:t>
         </w:r>
       </w:ins>
-      <w:ins w:id="135" w:author="Ján Kľuka" w:date="2015-04-28T15:07:00Z">
+      <w:ins w:id="152" w:author="Ján Kľuka" w:date="2015-04-28T15:07:00Z">
         <w:r>
           <w:t>u</w:t>
         </w:r>
       </w:ins>
-      <w:ins w:id="136" w:author="Ján Kľuka" w:date="2015-04-28T15:06:00Z">
+      <w:ins w:id="153" w:author="Ján Kľuka" w:date="2015-04-28T15:06:00Z">
         <w:r>
           <w:t xml:space="preserve"> </w:t>
         </w:r>
       </w:ins>
-      <w:ins w:id="137" w:author="Ján Kľuka" w:date="2015-04-28T15:07:00Z">
+      <w:ins w:id="154" w:author="Ján Kľuka" w:date="2015-04-28T15:07:00Z">
         <w:r>
           <w:t>deflate</w:t>
         </w:r>
       </w:ins>
-      <w:ins w:id="138" w:author="Ján Kľuka" w:date="2015-04-28T15:06:00Z">
+      <w:ins w:id="155" w:author="Ján Kľuka" w:date="2015-04-28T15:06:00Z">
         <w:r>
           <w:t xml:space="preserve"> </w:t>
         </w:r>
       </w:ins>
-      <w:ins w:id="139" w:author="Ján Kľuka" w:date="2015-04-28T14:52:00Z">
+      <w:ins w:id="156" w:author="Ján Kľuka" w:date="2015-04-28T14:52:00Z">
         <w:r>
           <w:t>kompresie</w:t>
         </w:r>
       </w:ins>
-      <w:ins w:id="140" w:author="Ján Kľuka" w:date="2015-04-28T14:53:00Z">
+      <w:ins w:id="157" w:author="Ján Kľuka" w:date="2015-04-28T14:53:00Z">
         <w:r>
           <w:t xml:space="preserve"> a </w:t>
         </w:r>
       </w:ins>
-      <w:ins w:id="141" w:author="Ján Kľuka" w:date="2015-04-28T14:52:00Z">
+      <w:ins w:id="158" w:author="Ján Kľuka" w:date="2015-04-28T14:52:00Z">
         <w:r>
           <w:t>delta kompresie</w:t>
         </w:r>
@@ -7309,7 +7432,7 @@
           <w:t xml:space="preserve">, </w:t>
         </w:r>
       </w:ins>
-      <w:ins w:id="142" w:author="Ján Kľuka" w:date="2015-04-28T14:54:00Z">
+      <w:ins w:id="159" w:author="Ján Kľuka" w:date="2015-04-28T14:54:00Z">
         <w:r>
           <w:t>garbage kolekciu.</w:t>
         </w:r>
@@ -7334,7 +7457,6 @@
         <w:spacing w:before="240"/>
       </w:pPr>
       <w:r>
-        <w:lastRenderedPageBreak/>
         <w:t>Git je distribuovaný systém, čo znamená, že nepotrebuje žiadny centrálny bod, s ktorým by musel udržiavať spojenie. Všetky základné operácie sú vykonávané lokálne.</w:t>
       </w:r>
     </w:p>
@@ -7363,16 +7485,16 @@
         </w:numPr>
         <w:spacing w:before="240"/>
       </w:pPr>
-      <w:commentRangeStart w:id="143"/>
+      <w:commentRangeStart w:id="160"/>
       <w:r>
         <w:t xml:space="preserve">Kompatibilita </w:t>
       </w:r>
-      <w:commentRangeEnd w:id="143"/>
+      <w:commentRangeEnd w:id="160"/>
       <w:r>
         <w:rPr>
           <w:rStyle w:val="CommentReference"/>
         </w:rPr>
-        <w:commentReference w:id="143"/>
+        <w:commentReference w:id="160"/>
       </w:r>
       <w:r>
         <w:t>s existujúcimi systémami a protokolmi: HTTP, FTP, SSH, rsync, alebo komunikácia priamo cez socket</w:t>
@@ -7390,7 +7512,7 @@
       <w:r>
         <w:t>Garbage kolekcia</w:t>
       </w:r>
-      <w:ins w:id="144" w:author="Ján Kľuka" w:date="2015-04-28T14:56:00Z">
+      <w:ins w:id="161" w:author="Ján Kľuka" w:date="2015-04-28T14:56:00Z">
         <w:r>
           <w:t xml:space="preserve"> v obsahom adresovanom úložisku</w:t>
         </w:r>
@@ -7405,7 +7527,7 @@
         </w:numPr>
         <w:spacing w:before="240"/>
         <w:rPr>
-          <w:ins w:id="145" w:author="Ján Kľuka" w:date="2015-04-28T15:05:00Z"/>
+          <w:ins w:id="162" w:author="Ján Kľuka" w:date="2015-04-28T15:05:00Z"/>
         </w:rPr>
       </w:pPr>
       <w:r>
@@ -7421,20 +7543,20 @@
         </w:numPr>
         <w:spacing w:before="240"/>
       </w:pPr>
-      <w:ins w:id="146" w:author="Ján Kľuka" w:date="2015-04-28T15:05:00Z">
+      <w:ins w:id="163" w:author="Ján Kľuka" w:date="2015-04-28T15:05:00Z">
         <w:r>
           <w:t xml:space="preserve">Deflate </w:t>
         </w:r>
-        <w:commentRangeStart w:id="147"/>
+        <w:commentRangeStart w:id="164"/>
         <w:r>
           <w:t>kompresia</w:t>
         </w:r>
-        <w:commentRangeEnd w:id="147"/>
+        <w:commentRangeEnd w:id="164"/>
         <w:r>
           <w:rPr>
             <w:rStyle w:val="CommentReference"/>
           </w:rPr>
-          <w:commentReference w:id="147"/>
+          <w:commentReference w:id="164"/>
         </w:r>
       </w:ins>
     </w:p>
@@ -7506,19 +7628,19 @@
       <w:r>
         <w:tab/>
       </w:r>
-      <w:commentRangeStart w:id="149"/>
+      <w:commentRangeStart w:id="166"/>
       <w:r>
         <w:t>Delta kompresia</w:t>
       </w:r>
       <w:r>
         <w:t xml:space="preserve"> </w:t>
       </w:r>
-      <w:commentRangeEnd w:id="149"/>
+      <w:commentRangeEnd w:id="166"/>
       <w:r>
         <w:rPr>
           <w:rStyle w:val="CommentReference"/>
         </w:rPr>
-        <w:commentReference w:id="149"/>
+        <w:commentReference w:id="166"/>
       </w:r>
       <w:r>
         <w:t xml:space="preserve">(delta kódovanie) </w:t>
@@ -7664,14 +7786,14 @@
           <w:rFonts w:cs="Times New Roman"/>
         </w:rPr>
       </w:pPr>
-      <w:commentRangeStart w:id="150"/>
+      <w:commentRangeStart w:id="167"/>
       <w:r>
         <w:rPr>
           <w:rFonts w:cs="Times New Roman"/>
         </w:rPr>
         <w:t>Techniky</w:t>
       </w:r>
-      <w:commentRangeEnd w:id="150"/>
+      <w:commentRangeEnd w:id="167"/>
       <w:r>
         <w:rPr>
           <w:rStyle w:val="CommentReference"/>
@@ -7679,7 +7801,7 @@
           <w:b w:val="0"/>
           <w:bCs w:val="0"/>
         </w:rPr>
-        <w:commentReference w:id="150"/>
+        <w:commentReference w:id="167"/>
       </w:r>
     </w:p>
     <w:p>
@@ -7749,12 +7871,7 @@
         <w:t>,</w:t>
       </w:r>
       <w:r>
-        <w:t xml:space="preserve"> podľa ktorého je neskôr daný objekt jednoznačne ident</w:t>
-      </w:r>
-      <w:bookmarkStart w:id="151" w:name="_GoBack"/>
-      <w:bookmarkEnd w:id="151"/>
-      <w:r>
-        <w:t>ifikovateľný.</w:t>
+        <w:t xml:space="preserve"> podľa ktorého je neskôr daný objekt jednoznačne identifikovateľný.</w:t>
       </w:r>
       <w:r>
         <w:t xml:space="preserve"> Vypočítaná adresa je následne odoslaná späť aplikácií, ktorá pre ďalšie referencie na daný objekt, pracuje už len s ňou.</w:t>
@@ -7834,8 +7951,8 @@
           <w:color w:val="000000" w:themeColor="text1"/>
         </w:rPr>
       </w:pPr>
-      <w:bookmarkStart w:id="152" w:name="_Ref291839468"/>
-      <w:ins w:id="153" w:author="Ján Kľuka" w:date="2015-04-28T14:03:00Z">
+      <w:bookmarkStart w:id="168" w:name="_Ref291839468"/>
+      <w:ins w:id="169" w:author="Ján Kľuka" w:date="2015-04-28T14:03:00Z">
         <w:r>
           <w:rPr>
             <w:rFonts w:ascii="Times New Roman" w:hAnsi="Times New Roman" w:cs="Times New Roman"/>
@@ -7844,7 +7961,7 @@
           <w:t xml:space="preserve">Algoritmus </w:t>
         </w:r>
       </w:ins>
-      <w:del w:id="154" w:author="Ján Kľuka" w:date="2015-04-28T14:03:00Z">
+      <w:del w:id="170" w:author="Ján Kľuka" w:date="2015-04-28T14:03:00Z">
         <w:r>
           <w:rPr>
             <w:rFonts w:ascii="Times New Roman" w:hAnsi="Times New Roman" w:cs="Times New Roman"/>
@@ -7853,8 +7970,8 @@
           <w:delText>Rsync</w:delText>
         </w:r>
       </w:del>
-      <w:bookmarkEnd w:id="152"/>
-      <w:ins w:id="155" w:author="Ján Kľuka" w:date="2015-04-28T14:03:00Z">
+      <w:bookmarkEnd w:id="168"/>
+      <w:ins w:id="171" w:author="Ján Kľuka" w:date="2015-04-28T14:03:00Z">
         <w:r>
           <w:rPr>
             <w:rFonts w:ascii="Times New Roman" w:hAnsi="Times New Roman" w:cs="Times New Roman"/>
@@ -7875,17 +7992,17 @@
       <w:pPr>
         <w:ind w:left="720"/>
       </w:pPr>
-      <w:del w:id="156" w:author="Ján Kľuka" w:date="2015-04-28T14:03:00Z">
+      <w:del w:id="172" w:author="Ján Kľuka" w:date="2015-04-28T14:03:00Z">
         <w:r>
           <w:delText xml:space="preserve">Rsync algoritmus </w:delText>
         </w:r>
       </w:del>
-      <w:ins w:id="157" w:author="Ján Kľuka" w:date="2015-04-28T14:03:00Z">
+      <w:ins w:id="173" w:author="Ján Kľuka" w:date="2015-04-28T14:03:00Z">
         <w:r>
           <w:t xml:space="preserve">Algoritmus rsync </w:t>
         </w:r>
       </w:ins>
-      <w:del w:id="158" w:author="Ján Kľuka" w:date="2015-04-28T14:03:00Z">
+      <w:del w:id="174" w:author="Ján Kľuka" w:date="2015-04-28T14:03:00Z">
         <w:r>
           <w:delText xml:space="preserve">bol </w:delText>
         </w:r>
@@ -7893,12 +8010,12 @@
       <w:r>
         <w:t>vyvinu</w:t>
       </w:r>
-      <w:ins w:id="159" w:author="Ján Kľuka" w:date="2015-04-28T14:03:00Z">
+      <w:ins w:id="175" w:author="Ján Kľuka" w:date="2015-04-28T14:03:00Z">
         <w:r>
           <w:t>l</w:t>
         </w:r>
       </w:ins>
-      <w:del w:id="160" w:author="Ján Kľuka" w:date="2015-04-28T14:03:00Z">
+      <w:del w:id="176" w:author="Ján Kľuka" w:date="2015-04-28T14:03:00Z">
         <w:r>
           <w:delText>tý</w:delText>
         </w:r>
@@ -7909,12 +8026,12 @@
       <w:r>
         <w:t>ndrew</w:t>
       </w:r>
-      <w:del w:id="161" w:author="Ján Kľuka" w:date="2015-04-28T14:02:00Z">
+      <w:del w:id="177" w:author="Ján Kľuka" w:date="2015-04-28T14:02:00Z">
         <w:r>
           <w:delText>e</w:delText>
         </w:r>
       </w:del>
-      <w:del w:id="162" w:author="Ján Kľuka" w:date="2015-04-28T14:03:00Z">
+      <w:del w:id="178" w:author="Ján Kľuka" w:date="2015-04-28T14:03:00Z">
         <w:r>
           <w:delText>m</w:delText>
         </w:r>
@@ -7922,18 +8039,18 @@
       <w:r>
         <w:t xml:space="preserve"> Tridgell</w:t>
       </w:r>
-      <w:ins w:id="163" w:author="Ján Kľuka" w:date="2015-04-28T14:03:00Z">
+      <w:ins w:id="179" w:author="Ján Kľuka" w:date="2015-04-28T14:03:00Z">
         <w:r>
           <w:t xml:space="preserve"> </w:t>
         </w:r>
       </w:ins>
-      <w:ins w:id="164" w:author="Ján Kľuka" w:date="2015-04-28T14:04:00Z">
+      <w:ins w:id="180" w:author="Ján Kľuka" w:date="2015-04-28T14:04:00Z">
         <w:r>
           <w:rPr>
             <w:b/>
             <w:i/>
             <w:lang w:val="en-US"/>
-            <w:rPrChange w:id="165" w:author="Ján Kľuka" w:date="2015-04-28T14:04:00Z">
+            <w:rPrChange w:id="181" w:author="Ján Kľuka" w:date="2015-04-28T14:04:00Z">
               <w:rPr>
                 <w:lang w:val="en-US"/>
               </w:rPr>
@@ -7945,7 +8062,7 @@
           <w:rPr>
             <w:b/>
             <w:i/>
-            <w:rPrChange w:id="166" w:author="Ján Kľuka" w:date="2015-04-28T14:04:00Z">
+            <w:rPrChange w:id="182" w:author="Ján Kľuka" w:date="2015-04-28T14:04:00Z">
               <w:rPr/>
             </w:rPrChange>
           </w:rPr>
@@ -7956,7 +8073,7 @@
             <w:b/>
             <w:i/>
             <w:lang w:val="en-US"/>
-            <w:rPrChange w:id="167" w:author="Ján Kľuka" w:date="2015-04-28T14:04:00Z">
+            <w:rPrChange w:id="183" w:author="Ján Kľuka" w:date="2015-04-28T14:04:00Z">
               <w:rPr>
                 <w:lang w:val="en-US"/>
               </w:rPr>
@@ -7965,7 +8082,7 @@
           <w:t>]</w:t>
         </w:r>
       </w:ins>
-      <w:del w:id="168" w:author="Ján Kľuka" w:date="2015-04-28T14:03:00Z">
+      <w:del w:id="184" w:author="Ján Kľuka" w:date="2015-04-28T14:03:00Z">
         <w:r>
           <w:delText>om</w:delText>
         </w:r>
@@ -7973,12 +8090,12 @@
       <w:r>
         <w:t xml:space="preserve"> </w:t>
       </w:r>
-      <w:del w:id="169" w:author="Ján Kľuka" w:date="2015-04-28T14:02:00Z">
+      <w:del w:id="185" w:author="Ján Kľuka" w:date="2015-04-28T14:02:00Z">
         <w:r>
           <w:delText>za účelom</w:delText>
         </w:r>
       </w:del>
-      <w:ins w:id="170" w:author="Ján Kľuka" w:date="2015-04-28T14:02:00Z">
+      <w:ins w:id="186" w:author="Ján Kľuka" w:date="2015-04-28T14:02:00Z">
         <w:r>
           <w:t>na</w:t>
         </w:r>
@@ -7986,7 +8103,7 @@
       <w:r>
         <w:t xml:space="preserve"> </w:t>
       </w:r>
-      <w:del w:id="171" w:author="Ján Kľuka" w:date="2015-04-28T14:02:00Z">
+      <w:del w:id="187" w:author="Ján Kľuka" w:date="2015-04-28T14:02:00Z">
         <w:r>
           <w:delText>ze</w:delText>
         </w:r>
@@ -7994,7 +8111,7 @@
           <w:delText xml:space="preserve">fektívnenia </w:delText>
         </w:r>
       </w:del>
-      <w:ins w:id="172" w:author="Ján Kľuka" w:date="2015-04-28T14:02:00Z">
+      <w:ins w:id="188" w:author="Ján Kľuka" w:date="2015-04-28T14:02:00Z">
         <w:r>
           <w:t xml:space="preserve">zefektívnenie </w:t>
         </w:r>
@@ -8002,7 +8119,7 @@
       <w:r>
         <w:t>prenosu dát</w:t>
       </w:r>
-      <w:del w:id="173" w:author="Ján Kľuka" w:date="2015-04-28T14:02:00Z">
+      <w:del w:id="189" w:author="Ján Kľuka" w:date="2015-04-28T14:02:00Z">
         <w:r>
           <w:delText xml:space="preserve"> za podmienky</w:delText>
         </w:r>
@@ -8010,12 +8127,12 @@
       <w:r>
         <w:t xml:space="preserve">, </w:t>
       </w:r>
-      <w:del w:id="174" w:author="Ján Kľuka" w:date="2015-04-28T14:02:00Z">
+      <w:del w:id="190" w:author="Ján Kľuka" w:date="2015-04-28T14:02:00Z">
         <w:r>
           <w:delText xml:space="preserve">že </w:delText>
         </w:r>
       </w:del>
-      <w:ins w:id="175" w:author="Ján Kľuka" w:date="2015-04-28T14:02:00Z">
+      <w:ins w:id="191" w:author="Ján Kľuka" w:date="2015-04-28T14:02:00Z">
         <w:r>
           <w:t xml:space="preserve">ak </w:t>
         </w:r>
@@ -8029,7 +8146,7 @@
       <w:r>
         <w:t xml:space="preserve">nachádza </w:t>
       </w:r>
-      <w:ins w:id="176" w:author="Ján Kľuka" w:date="2015-04-28T14:04:00Z">
+      <w:ins w:id="192" w:author="Ján Kľuka" w:date="2015-04-28T14:04:00Z">
         <w:r>
           <w:t xml:space="preserve">ich </w:t>
         </w:r>
@@ -8037,7 +8154,7 @@
       <w:r>
         <w:t>predchádzajúca verzia</w:t>
       </w:r>
-      <w:del w:id="177" w:author="Ján Kľuka" w:date="2015-04-28T14:04:00Z">
+      <w:del w:id="193" w:author="Ján Kľuka" w:date="2015-04-28T14:04:00Z">
         <w:r>
           <w:delText xml:space="preserve"> daných dát</w:delText>
         </w:r>
@@ -9336,7 +9453,7 @@
           <w:szCs w:val="32"/>
         </w:rPr>
       </w:pPr>
-      <w:bookmarkStart w:id="178" w:name="_Toc405922249"/>
+      <w:bookmarkStart w:id="194" w:name="_Toc405922249"/>
       <w:r>
         <w:rPr>
           <w:sz w:val="32"/>
@@ -9362,7 +9479,7 @@
         <w:lastRenderedPageBreak/>
         <w:t>Implementácia</w:t>
       </w:r>
-      <w:bookmarkEnd w:id="178"/>
+      <w:bookmarkEnd w:id="194"/>
     </w:p>
     <w:p>
       <w:pPr>
@@ -9412,7 +9529,7 @@
           <w:szCs w:val="32"/>
         </w:rPr>
       </w:pPr>
-      <w:bookmarkStart w:id="179" w:name="_Toc405922250"/>
+      <w:bookmarkStart w:id="195" w:name="_Toc405922250"/>
       <w:r>
         <w:rPr>
           <w:sz w:val="32"/>
@@ -9421,7 +9538,7 @@
         <w:lastRenderedPageBreak/>
         <w:t>Záver</w:t>
       </w:r>
-      <w:bookmarkEnd w:id="179"/>
+      <w:bookmarkEnd w:id="195"/>
     </w:p>
     <w:p>
       <w:pPr>
@@ -9458,7 +9575,7 @@
           <w:szCs w:val="32"/>
         </w:rPr>
       </w:pPr>
-      <w:bookmarkStart w:id="180" w:name="_Toc405922251"/>
+      <w:bookmarkStart w:id="196" w:name="_Toc405922251"/>
       <w:r>
         <w:rPr>
           <w:sz w:val="32"/>
@@ -9467,7 +9584,7 @@
         <w:lastRenderedPageBreak/>
         <w:t>Bibliografia</w:t>
       </w:r>
-      <w:bookmarkEnd w:id="180"/>
+      <w:bookmarkEnd w:id="196"/>
     </w:p>
     <w:p>
       <w:pPr>
@@ -9922,7 +10039,7 @@
           <w:szCs w:val="32"/>
         </w:rPr>
       </w:pPr>
-      <w:bookmarkStart w:id="181" w:name="_Toc405922252"/>
+      <w:bookmarkStart w:id="197" w:name="_Toc405922252"/>
       <w:r>
         <w:rPr>
           <w:sz w:val="32"/>
@@ -9931,7 +10048,7 @@
         <w:lastRenderedPageBreak/>
         <w:t>Prílohy</w:t>
       </w:r>
-      <w:bookmarkEnd w:id="181"/>
+      <w:bookmarkEnd w:id="197"/>
     </w:p>
     <w:p>
       <w:pPr>
@@ -9975,7 +10092,7 @@
       </w:r>
     </w:p>
   </w:comment>
-  <w:comment w:id="3" w:author="Ján Kľuka" w:date="2015-04-28T11:11:00Z" w:initials="JK">
+  <w:comment w:id="3" w:author="Ján Kľuka" w:date="2015-04-28T15:20:00Z" w:initials="JK">
     <w:p>
       <w:pPr>
         <w:pStyle w:val="CommentText"/>
@@ -9990,11 +10107,60 @@
         <w:annotationRef/>
       </w:r>
       <w:r>
+        <w:t>Tabuľku presuňte na koniec 1.1 ako samostatnú sekciu 1.1.X. Uveďte ju textom o tom, že sú v nej zhrnuté podstatné vlastnosti, ktoré vzájomne odlišujú existujúci softvér rozoberaný v predchádzajúcich sekciách.</w:t>
+      </w:r>
+    </w:p>
+  </w:comment>
+  <w:comment w:id="4" w:author="Ján Kľuka" w:date="2015-04-28T15:23:00Z" w:initials="JK">
+    <w:p>
+      <w:pPr>
+        <w:pStyle w:val="CommentText"/>
+        <w:rPr>
+          <w:lang w:val="en-US"/>
+        </w:rPr>
+      </w:pPr>
+      <w:r>
+        <w:rPr>
+          <w:rStyle w:val="CommentReference"/>
+        </w:rPr>
+        <w:annotationRef/>
+      </w:r>
+      <w:r>
+        <w:t>Prvých 5 vlastností (Licencia…Prog.j</w:t>
+      </w:r>
+      <w:bookmarkStart w:id="5" w:name="_GoBack"/>
+      <w:bookmarkEnd w:id="5"/>
+      <w:r>
+        <w:t>azyk) presuňte na koniec tabuľky, nie sú tak podstatné</w:t>
+      </w:r>
+      <w:r>
+        <w:rPr>
+          <w:lang w:val="en-US"/>
+        </w:rPr>
+        <w:t>.</w:t>
+      </w:r>
+    </w:p>
+  </w:comment>
+  <w:comment w:id="6" w:author="Ján Kľuka" w:date="2015-04-28T11:11:00Z" w:initials="JK">
+    <w:p>
+      <w:pPr>
+        <w:pStyle w:val="CommentText"/>
+        <w:rPr>
+          <w:lang w:val="en-US"/>
+        </w:rPr>
+      </w:pPr>
+      <w:r>
+        <w:rPr>
+          <w:rStyle w:val="CommentReference"/>
+        </w:rPr>
+        <w:annotationRef/>
+      </w:r>
+      <w:r>
         <w:t>Druhé, až tak nás nezaujíma. Má rdiff-backup naozaj GUI?</w:t>
       </w:r>
     </w:p>
   </w:comment>
-  <w:comment w:id="14" w:author="Ján Kľuka" w:date="2015-04-28T11:27:00Z" w:initials="JK">
+  <w:comment w:id="17" w:author="Ján Kľuka" w:date="2015-04-28T11:27:00Z" w:initials="JK">
     <w:p>
       <w:pPr>
         <w:pStyle w:val="CommentText"/>
@@ -10019,7 +10185,7 @@
       </w:r>
     </w:p>
   </w:comment>
-  <w:comment w:id="50" w:author="Ján Kľuka" w:date="2015-04-28T11:36:00Z" w:initials="JK">
+  <w:comment w:id="60" w:author="Ján Kľuka" w:date="2015-04-28T11:36:00Z" w:initials="JK">
     <w:p>
       <w:pPr>
         <w:pStyle w:val="CommentText"/>
@@ -10035,7 +10201,7 @@
       </w:r>
     </w:p>
   </w:comment>
-  <w:comment w:id="51" w:author="Ján Kľuka" w:date="2015-04-28T11:36:00Z" w:initials="JK">
+  <w:comment w:id="61" w:author="Ján Kľuka" w:date="2015-04-28T11:36:00Z" w:initials="JK">
     <w:p>
       <w:pPr>
         <w:pStyle w:val="CommentText"/>
@@ -10051,7 +10217,7 @@
       </w:r>
     </w:p>
   </w:comment>
-  <w:comment w:id="52" w:author="Ján Kľuka" w:date="2015-04-28T11:37:00Z" w:initials="JK">
+  <w:comment w:id="62" w:author="Ján Kľuka" w:date="2015-04-28T11:37:00Z" w:initials="JK">
     <w:p>
       <w:pPr>
         <w:pStyle w:val="CommentText"/>
@@ -10067,7 +10233,7 @@
       </w:r>
     </w:p>
   </w:comment>
-  <w:comment w:id="53" w:author="Ján Kľuka" w:date="2015-04-28T11:36:00Z" w:initials="JK">
+  <w:comment w:id="63" w:author="Ján Kľuka" w:date="2015-04-28T11:36:00Z" w:initials="JK">
     <w:p>
       <w:pPr>
         <w:pStyle w:val="CommentText"/>
@@ -10083,7 +10249,7 @@
       </w:r>
     </w:p>
   </w:comment>
-  <w:comment w:id="63" w:author="Ján Kľuka" w:date="2015-04-28T11:39:00Z" w:initials="JK">
+  <w:comment w:id="73" w:author="Ján Kľuka" w:date="2015-04-28T11:39:00Z" w:initials="JK">
     <w:p>
       <w:pPr>
         <w:pStyle w:val="CommentText"/>
@@ -10099,7 +10265,7 @@
       </w:r>
     </w:p>
   </w:comment>
-  <w:comment w:id="113" w:author="Ján Kľuka" w:date="2015-04-28T11:51:00Z" w:initials="JK">
+  <w:comment w:id="130" w:author="Ján Kľuka" w:date="2015-04-28T11:51:00Z" w:initials="JK">
     <w:p>
       <w:pPr>
         <w:pStyle w:val="CommentText"/>
@@ -10115,7 +10281,7 @@
       </w:r>
     </w:p>
   </w:comment>
-  <w:comment w:id="143" w:author="Ján Kľuka" w:date="2015-04-28T14:56:00Z" w:initials="JK">
+  <w:comment w:id="160" w:author="Ján Kľuka" w:date="2015-04-28T14:56:00Z" w:initials="JK">
     <w:p>
       <w:pPr>
         <w:pStyle w:val="CommentText"/>
@@ -10131,7 +10297,7 @@
       </w:r>
     </w:p>
   </w:comment>
-  <w:comment w:id="147" w:author="Ján Kľuka" w:date="2015-04-28T15:06:00Z" w:initials="JK">
+  <w:comment w:id="164" w:author="Ján Kľuka" w:date="2015-04-28T15:06:00Z" w:initials="JK">
     <w:p>
       <w:pPr>
         <w:pStyle w:val="CommentText"/>
@@ -10139,7 +10305,7 @@
           <w:lang w:val="en-US"/>
         </w:rPr>
       </w:pPr>
-      <w:ins w:id="148" w:author="Ján Kľuka" w:date="2015-04-28T15:05:00Z">
+      <w:ins w:id="165" w:author="Ján Kľuka" w:date="2015-04-28T15:05:00Z">
         <w:r>
           <w:rPr>
             <w:rStyle w:val="CommentReference"/>
@@ -10158,7 +10324,7 @@
       </w:r>
     </w:p>
   </w:comment>
-  <w:comment w:id="149" w:author="Ján Kľuka" w:date="2015-04-28T15:03:00Z" w:initials="JK">
+  <w:comment w:id="166" w:author="Ján Kľuka" w:date="2015-04-28T15:03:00Z" w:initials="JK">
     <w:p>
       <w:pPr>
         <w:pStyle w:val="CommentText"/>
@@ -10183,7 +10349,7 @@
       </w:r>
     </w:p>
   </w:comment>
-  <w:comment w:id="150" w:author="Ján Kľuka" w:date="2015-04-28T15:09:00Z" w:initials="JK">
+  <w:comment w:id="167" w:author="Ján Kľuka" w:date="2015-04-28T15:09:00Z" w:initials="JK">
     <w:p>
       <w:pPr>
         <w:pStyle w:val="CommentText"/>
@@ -10268,7 +10434,7 @@
           <w:rPr>
             <w:noProof/>
           </w:rPr>
-          <w:t>18</w:t>
+          <w:t>12</w:t>
         </w:r>
         <w:r>
           <w:fldChar w:fldCharType="end"/>
@@ -10336,12 +10502,12 @@
         <w:pStyle w:val="FootnoteText"/>
         <w:rPr>
           <w:lang w:val="en-US"/>
-          <w:rPrChange w:id="117" w:author="Ján Kľuka" w:date="2015-04-28T15:00:00Z">
+          <w:rPrChange w:id="134" w:author="Ján Kľuka" w:date="2015-04-28T15:00:00Z">
             <w:rPr/>
           </w:rPrChange>
         </w:rPr>
       </w:pPr>
-      <w:ins w:id="118" w:author="Ján Kľuka" w:date="2015-04-28T15:00:00Z">
+      <w:ins w:id="135" w:author="Ján Kľuka" w:date="2015-04-28T15:00:00Z">
         <w:r>
           <w:rPr>
             <w:rStyle w:val="FootnoteReference"/>
@@ -10358,7 +10524,7 @@
           <w:t>http://git-scm</w:t>
         </w:r>
       </w:ins>
-      <w:ins w:id="119" w:author="Ján Kľuka" w:date="2015-04-28T15:01:00Z">
+      <w:ins w:id="136" w:author="Ján Kľuka" w:date="2015-04-28T15:01:00Z">
         <w:r>
           <w:rPr>
             <w:lang w:val="en-US"/>
@@ -14311,7 +14477,6 @@
   <w:style w:type="character" w:default="1" w:styleId="DefaultParagraphFont">
     <w:name w:val="Default Paragraph Font"/>
     <w:uiPriority w:val="1"/>
-    <w:semiHidden/>
     <w:unhideWhenUsed/>
   </w:style>
   <w:style w:type="table" w:default="1" w:styleId="TableNormal">
@@ -15264,7 +15429,6 @@
   <w:style w:type="character" w:default="1" w:styleId="DefaultParagraphFont">
     <w:name w:val="Default Paragraph Font"/>
     <w:uiPriority w:val="1"/>
-    <w:semiHidden/>
     <w:unhideWhenUsed/>
   </w:style>
   <w:style w:type="table" w:default="1" w:styleId="TableNormal">
@@ -16087,7 +16251,7 @@
 </file>
 
 <file path=customXml/itemProps1.xml><?xml version="1.0" encoding="utf-8"?>
-<ds:datastoreItem xmlns:ds="http://schemas.openxmlformats.org/officeDocument/2006/customXml" ds:itemID="{24E44001-23BC-4C46-800D-5E9887F4EE7D}">
+<ds:datastoreItem xmlns:ds="http://schemas.openxmlformats.org/officeDocument/2006/customXml" ds:itemID="{D1E423EA-D39F-3C4E-94B9-42254328CBBD}">
   <ds:schemaRefs>
     <ds:schemaRef ds:uri="http://schemas.openxmlformats.org/officeDocument/2006/bibliography"/>
   </ds:schemaRefs>

</xml_diff>

<commit_message>
Pripomienky k 1.2 Pouzita bak. praca a ciastocne 1.3
Komentovany uvod k 1.3, 1.3.1, nova 1.3.2
</commit_message>
<xml_diff>
--- a/Documents/dp-pripomienky.docx
+++ b/Documents/dp-pripomienky.docx
@@ -3377,14 +3377,25 @@
           <w:szCs w:val="32"/>
         </w:rPr>
       </w:pPr>
-      <w:r>
-        <w:rPr>
-          <w:sz w:val="32"/>
-          <w:szCs w:val="32"/>
-        </w:rPr>
-        <w:lastRenderedPageBreak/>
-        <w:t>Existujúce riešenia</w:t>
-      </w:r>
+      <w:del w:id="1" w:author="Ján Kľuka" w:date="2015-04-28T22:09:00Z">
+        <w:r>
+          <w:rPr>
+            <w:sz w:val="32"/>
+            <w:szCs w:val="32"/>
+          </w:rPr>
+          <w:lastRenderedPageBreak/>
+          <w:delText>Existujúce riešenia</w:delText>
+        </w:r>
+      </w:del>
+      <w:ins w:id="2" w:author="Ján Kľuka" w:date="2015-04-28T22:09:00Z">
+        <w:r>
+          <w:rPr>
+            <w:sz w:val="32"/>
+            <w:szCs w:val="32"/>
+          </w:rPr>
+          <w:t>Východiská</w:t>
+        </w:r>
+      </w:ins>
     </w:p>
     <w:p>
       <w:pPr>
@@ -3408,20 +3419,30 @@
           <w:szCs w:val="28"/>
         </w:rPr>
       </w:pPr>
-      <w:bookmarkStart w:id="1" w:name="_Toc405922248"/>
-      <w:r>
-        <w:rPr>
-          <w:szCs w:val="28"/>
-        </w:rPr>
-        <w:t>Software</w:t>
-      </w:r>
+      <w:bookmarkStart w:id="3" w:name="_Toc405922248"/>
+      <w:del w:id="4" w:author="Ján Kľuka" w:date="2015-04-28T22:08:00Z">
+        <w:r>
+          <w:rPr>
+            <w:szCs w:val="28"/>
+          </w:rPr>
+          <w:delText>Software</w:delText>
+        </w:r>
+      </w:del>
+      <w:ins w:id="5" w:author="Ján Kľuka" w:date="2015-04-28T22:08:00Z">
+        <w:r>
+          <w:rPr>
+            <w:szCs w:val="28"/>
+          </w:rPr>
+          <w:t>Existujúce zálohovacie riešenia</w:t>
+        </w:r>
+      </w:ins>
     </w:p>
     <w:p>
       <w:pPr>
         <w:spacing w:after="0"/>
         <w:ind w:firstLine="567"/>
       </w:pPr>
-      <w:commentRangeStart w:id="2"/>
+      <w:commentRangeStart w:id="6"/>
       <w:r>
         <w:t xml:space="preserve">Duplicity: </w:t>
       </w:r>
@@ -3482,7 +3503,7 @@
           <w:tcPr>
             <w:tcW w:w="2288" w:type="dxa"/>
           </w:tcPr>
-          <w:commentRangeEnd w:id="2"/>
+          <w:commentRangeEnd w:id="6"/>
           <w:p>
             <w:pPr>
               <w:pStyle w:val="Heading1"/>
@@ -3506,7 +3527,7 @@
                 <w:bCs w:val="0"/>
                 <w:color w:val="auto"/>
               </w:rPr>
-              <w:commentReference w:id="2"/>
+              <w:commentReference w:id="6"/>
             </w:r>
           </w:p>
         </w:tc>
@@ -3671,8 +3692,8 @@
                 <w:szCs w:val="22"/>
               </w:rPr>
             </w:pPr>
-            <w:commentRangeStart w:id="3"/>
-            <w:commentRangeStart w:id="4"/>
+            <w:commentRangeStart w:id="7"/>
+            <w:commentRangeStart w:id="8"/>
             <w:r>
               <w:rPr>
                 <w:sz w:val="22"/>
@@ -3680,7 +3701,7 @@
               </w:rPr>
               <w:t>Licencia</w:t>
             </w:r>
-            <w:commentRangeEnd w:id="3"/>
+            <w:commentRangeEnd w:id="7"/>
             <w:r>
               <w:rPr>
                 <w:rStyle w:val="CommentReference"/>
@@ -3689,9 +3710,9 @@
                 <w:bCs w:val="0"/>
                 <w:color w:val="auto"/>
               </w:rPr>
-              <w:commentReference w:id="3"/>
+              <w:commentReference w:id="7"/>
             </w:r>
-            <w:commentRangeEnd w:id="4"/>
+            <w:commentRangeEnd w:id="8"/>
             <w:r>
               <w:rPr>
                 <w:rStyle w:val="CommentReference"/>
@@ -3700,7 +3721,7 @@
                 <w:bCs w:val="0"/>
                 <w:color w:val="auto"/>
               </w:rPr>
-              <w:commentReference w:id="4"/>
+              <w:commentReference w:id="8"/>
             </w:r>
           </w:p>
         </w:tc>
@@ -4419,7 +4440,7 @@
                 <w:szCs w:val="22"/>
               </w:rPr>
             </w:pPr>
-            <w:commentRangeStart w:id="6"/>
+            <w:commentRangeStart w:id="9"/>
             <w:r>
               <w:rPr>
                 <w:sz w:val="22"/>
@@ -4427,7 +4448,7 @@
               </w:rPr>
               <w:t>GUI</w:t>
             </w:r>
-            <w:commentRangeEnd w:id="6"/>
+            <w:commentRangeEnd w:id="9"/>
             <w:r>
               <w:rPr>
                 <w:rStyle w:val="CommentReference"/>
@@ -4438,7 +4459,7 @@
                 <w:sz w:val="22"/>
                 <w:szCs w:val="22"/>
               </w:rPr>
-              <w:commentReference w:id="6"/>
+              <w:commentReference w:id="9"/>
             </w:r>
           </w:p>
         </w:tc>
@@ -5582,12 +5603,12 @@
       <w:r>
         <w:t xml:space="preserve">vanie dát môže prebiehať na konkrétne zvolenom súbore alebo celej zálohe. Implementovaný je v jazyku Python a pri svojom behu využíva </w:t>
       </w:r>
-      <w:del w:id="7" w:author="Ján Kľuka" w:date="2015-04-28T11:21:00Z">
+      <w:del w:id="10" w:author="Ján Kľuka" w:date="2015-04-28T11:21:00Z">
         <w:r>
           <w:delText xml:space="preserve">program </w:delText>
         </w:r>
       </w:del>
-      <w:ins w:id="8" w:author="Ján Kľuka" w:date="2015-04-28T11:21:00Z">
+      <w:ins w:id="11" w:author="Ján Kľuka" w:date="2015-04-28T11:21:00Z">
         <w:r>
           <w:t xml:space="preserve">algoritmus </w:t>
         </w:r>
@@ -5598,12 +5619,12 @@
       <w:r>
         <w:t xml:space="preserve"> </w:t>
       </w:r>
-      <w:ins w:id="9" w:author="Ján Kľuka" w:date="2015-04-28T11:21:00Z">
+      <w:ins w:id="12" w:author="Ján Kľuka" w:date="2015-04-28T11:21:00Z">
         <w:r>
           <w:t xml:space="preserve">(viď kap. </w:t>
         </w:r>
       </w:ins>
-      <w:ins w:id="10" w:author="Ján Kľuka" w:date="2015-04-28T11:22:00Z">
+      <w:ins w:id="13" w:author="Ján Kľuka" w:date="2015-04-28T11:22:00Z">
         <w:r>
           <w:fldChar w:fldCharType="begin"/>
         </w:r>
@@ -5614,7 +5635,7 @@
       <w:r>
         <w:fldChar w:fldCharType="separate"/>
       </w:r>
-      <w:ins w:id="11" w:author="Ján Kľuka" w:date="2015-04-28T11:22:00Z">
+      <w:ins w:id="14" w:author="Ján Kľuka" w:date="2015-04-28T11:22:00Z">
         <w:r>
           <w:t>1.3.2</w:t>
         </w:r>
@@ -5625,12 +5646,12 @@
           <w:t xml:space="preserve">) </w:t>
         </w:r>
       </w:ins>
-      <w:ins w:id="12" w:author="Ján Kľuka" w:date="2015-04-28T11:21:00Z">
+      <w:ins w:id="15" w:author="Ján Kľuka" w:date="2015-04-28T11:21:00Z">
         <w:r>
           <w:t>implementovný v </w:t>
         </w:r>
       </w:ins>
-      <w:del w:id="13" w:author="Ján Kľuka" w:date="2015-04-28T11:21:00Z">
+      <w:del w:id="16" w:author="Ján Kľuka" w:date="2015-04-28T11:21:00Z">
         <w:r>
           <w:delText>(</w:delText>
         </w:r>
@@ -5638,12 +5659,12 @@
       <w:r>
         <w:t>knižnic</w:t>
       </w:r>
-      <w:del w:id="14" w:author="Ján Kľuka" w:date="2015-04-28T11:21:00Z">
+      <w:del w:id="17" w:author="Ján Kľuka" w:date="2015-04-28T11:21:00Z">
         <w:r>
           <w:delText>a</w:delText>
         </w:r>
       </w:del>
-      <w:ins w:id="15" w:author="Ján Kľuka" w:date="2015-04-28T11:21:00Z">
+      <w:ins w:id="18" w:author="Ján Kľuka" w:date="2015-04-28T11:21:00Z">
         <w:r>
           <w:t>i</w:t>
         </w:r>
@@ -5651,7 +5672,7 @@
       <w:r>
         <w:t xml:space="preserve"> librsync</w:t>
       </w:r>
-      <w:del w:id="16" w:author="Ján Kľuka" w:date="2015-04-28T11:21:00Z">
+      <w:del w:id="19" w:author="Ján Kľuka" w:date="2015-04-28T11:21:00Z">
         <w:r>
           <w:delText>)</w:delText>
         </w:r>
@@ -5661,17 +5682,17 @@
       </w:r>
     </w:p>
     <w:p>
-      <w:commentRangeStart w:id="17"/>
+      <w:commentRangeStart w:id="20"/>
       <w:r>
         <w:tab/>
         <w:t>Základné vlastnosti:</w:t>
       </w:r>
-      <w:commentRangeEnd w:id="17"/>
+      <w:commentRangeEnd w:id="20"/>
       <w:r>
         <w:rPr>
           <w:rStyle w:val="CommentReference"/>
         </w:rPr>
-        <w:commentReference w:id="17"/>
+        <w:commentReference w:id="20"/>
       </w:r>
     </w:p>
     <w:p>
@@ -5766,17 +5787,17 @@
       <w:r>
         <w:t xml:space="preserve"> ukladá</w:t>
       </w:r>
-      <w:ins w:id="18" w:author="Ján Kľuka" w:date="2015-04-28T11:30:00Z">
+      <w:ins w:id="21" w:author="Ján Kľuka" w:date="2015-04-28T11:30:00Z">
         <w:r>
           <w:t xml:space="preserve"> do</w:t>
         </w:r>
       </w:ins>
-      <w:ins w:id="19" w:author="Ján Kľuka" w:date="2015-04-28T11:32:00Z">
+      <w:ins w:id="22" w:author="Ján Kľuka" w:date="2015-04-28T11:32:00Z">
         <w:r>
           <w:t xml:space="preserve"> hlavného adresára novú verziu zmenených súborov a do</w:t>
         </w:r>
       </w:ins>
-      <w:ins w:id="20" w:author="Ján Kľuka" w:date="2015-04-28T11:30:00Z">
+      <w:ins w:id="23" w:author="Ján Kľuka" w:date="2015-04-28T11:30:00Z">
         <w:r>
           <w:t xml:space="preserve"> špeciálneho podadresára</w:t>
         </w:r>
@@ -5784,30 +5805,7 @@
       <w:r>
         <w:t xml:space="preserve"> aj </w:t>
       </w:r>
-      <w:del w:id="21" w:author="Ján Kľuka" w:date="2015-04-28T11:28:00Z">
-        <w:r>
-          <w:rPr>
-            <w:i/>
-            <w:rPrChange w:id="22" w:author="Ján Kľuka" w:date="2015-04-28T11:28:00Z">
-              <w:rPr/>
-            </w:rPrChange>
-          </w:rPr>
-          <w:delText>reverzné diffy</w:delText>
-        </w:r>
-      </w:del>
-      <w:ins w:id="23" w:author="Ján Kľuka" w:date="2015-04-28T11:28:00Z">
-        <w:r>
-          <w:rPr>
-            <w:i/>
-            <w:rPrChange w:id="24" w:author="Ján Kľuka" w:date="2015-04-28T11:28:00Z">
-              <w:rPr/>
-            </w:rPrChange>
-          </w:rPr>
-          <w:t>opačné rozdiely</w:t>
-        </w:r>
-        <w:r>
-          <w:t xml:space="preserve"> (</w:t>
-        </w:r>
+      <w:del w:id="24" w:author="Ján Kľuka" w:date="2015-04-28T11:28:00Z">
         <w:r>
           <w:rPr>
             <w:i/>
@@ -5815,28 +5813,51 @@
               <w:rPr/>
             </w:rPrChange>
           </w:rPr>
+          <w:delText>reverzné diffy</w:delText>
+        </w:r>
+      </w:del>
+      <w:ins w:id="26" w:author="Ján Kľuka" w:date="2015-04-28T11:28:00Z">
+        <w:r>
+          <w:rPr>
+            <w:i/>
+            <w:rPrChange w:id="27" w:author="Ján Kľuka" w:date="2015-04-28T11:28:00Z">
+              <w:rPr/>
+            </w:rPrChange>
+          </w:rPr>
+          <w:t>opačné rozdiely</w:t>
+        </w:r>
+        <w:r>
+          <w:t xml:space="preserve"> (</w:t>
+        </w:r>
+        <w:r>
+          <w:rPr>
+            <w:i/>
+            <w:rPrChange w:id="28" w:author="Ján Kľuka" w:date="2015-04-28T11:28:00Z">
+              <w:rPr/>
+            </w:rPrChange>
+          </w:rPr>
           <w:t>reverse diff</w:t>
         </w:r>
         <w:r>
           <w:t xml:space="preserve">, teda rozdiely </w:t>
         </w:r>
       </w:ins>
-      <w:ins w:id="26" w:author="Ján Kľuka" w:date="2015-04-28T11:29:00Z">
+      <w:ins w:id="29" w:author="Ján Kľuka" w:date="2015-04-28T11:29:00Z">
         <w:r>
           <w:t xml:space="preserve">popisujúce rekonštrukciu </w:t>
         </w:r>
       </w:ins>
-      <w:ins w:id="27" w:author="Ján Kľuka" w:date="2015-04-28T11:28:00Z">
+      <w:ins w:id="30" w:author="Ján Kľuka" w:date="2015-04-28T11:28:00Z">
         <w:r>
           <w:t xml:space="preserve">staršej verzie </w:t>
         </w:r>
       </w:ins>
-      <w:ins w:id="28" w:author="Ján Kľuka" w:date="2015-04-28T11:29:00Z">
+      <w:ins w:id="31" w:author="Ján Kľuka" w:date="2015-04-28T11:29:00Z">
         <w:r>
           <w:t>z </w:t>
         </w:r>
       </w:ins>
-      <w:ins w:id="29" w:author="Ján Kľuka" w:date="2015-04-28T11:28:00Z">
+      <w:ins w:id="32" w:author="Ján Kľuka" w:date="2015-04-28T11:28:00Z">
         <w:r>
           <w:t>novšej)</w:t>
         </w:r>
@@ -5844,17 +5865,17 @@
       <w:r>
         <w:t xml:space="preserve"> </w:t>
       </w:r>
-      <w:ins w:id="30" w:author="Ján Kľuka" w:date="2015-04-28T11:29:00Z">
+      <w:ins w:id="33" w:author="Ján Kľuka" w:date="2015-04-28T11:29:00Z">
         <w:r>
           <w:t>vypočítané algoritmom</w:t>
         </w:r>
       </w:ins>
-      <w:del w:id="31" w:author="Ján Kľuka" w:date="2015-04-28T11:32:00Z">
+      <w:del w:id="34" w:author="Ján Kľuka" w:date="2015-04-28T11:32:00Z">
         <w:r>
           <w:delText>k zmeneným súborom</w:delText>
         </w:r>
       </w:del>
-      <w:del w:id="32" w:author="Ján Kľuka" w:date="2015-04-28T11:30:00Z">
+      <w:del w:id="35" w:author="Ján Kľuka" w:date="2015-04-28T11:30:00Z">
         <w:r>
           <w:delText xml:space="preserve"> do </w:delText>
         </w:r>
@@ -5871,7 +5892,7 @@
       <w:r>
         <w:t xml:space="preserve">pri </w:t>
       </w:r>
-      <w:del w:id="33" w:author="Ján Kľuka" w:date="2015-04-28T11:32:00Z">
+      <w:del w:id="36" w:author="Ján Kľuka" w:date="2015-04-28T11:32:00Z">
         <w:r>
           <w:delText xml:space="preserve">prípadnej </w:delText>
         </w:r>
@@ -5888,7 +5909,7 @@
       <w:r>
         <w:t xml:space="preserve"> Výhodou takéhoto prístupu je</w:t>
       </w:r>
-      <w:ins w:id="34" w:author="Ján Kľuka" w:date="2015-04-28T11:32:00Z">
+      <w:ins w:id="37" w:author="Ján Kľuka" w:date="2015-04-28T11:32:00Z">
         <w:r>
           <w:t>, že</w:t>
         </w:r>
@@ -5901,7 +5922,7 @@
       <w:pPr>
         <w:ind w:left="720" w:firstLine="720"/>
         <w:rPr>
-          <w:ins w:id="35" w:author="Ján Kľuka" w:date="2015-04-28T15:16:00Z"/>
+          <w:ins w:id="38" w:author="Ján Kľuka" w:date="2015-04-28T15:16:00Z"/>
         </w:rPr>
       </w:pPr>
       <w:r>
@@ -5925,17 +5946,17 @@
       <w:r>
         <w:t>.</w:t>
       </w:r>
-      <w:ins w:id="36" w:author="Ján Kľuka" w:date="2015-04-28T11:25:00Z">
+      <w:ins w:id="39" w:author="Ján Kľuka" w:date="2015-04-28T11:25:00Z">
         <w:r>
           <w:t xml:space="preserve"> Údržba práv umožňuje zálohovanie na ne-Unixové</w:t>
         </w:r>
       </w:ins>
-      <w:ins w:id="37" w:author="Ján Kľuka" w:date="2015-04-28T11:26:00Z">
+      <w:ins w:id="40" w:author="Ján Kľuka" w:date="2015-04-28T11:26:00Z">
         <w:r>
           <w:t xml:space="preserve"> súborové systémy (napr. flash disk vo formáte FAT). …lokálne alebo SSH</w:t>
         </w:r>
       </w:ins>
-      <w:ins w:id="38" w:author="Ján Kľuka" w:date="2015-04-28T11:27:00Z">
+      <w:ins w:id="41" w:author="Ján Kľuka" w:date="2015-04-28T11:27:00Z">
         <w:r>
           <w:t>… …štatistiky…</w:t>
         </w:r>
@@ -5943,19 +5964,19 @@
     </w:p>
     <w:p>
       <w:pPr>
-        <w:pPrChange w:id="39" w:author="Ján Kľuka" w:date="2015-04-28T15:17:00Z">
+        <w:pPrChange w:id="42" w:author="Ján Kľuka" w:date="2015-04-28T15:17:00Z">
           <w:pPr>
             <w:ind w:left="720" w:firstLine="720"/>
           </w:pPr>
         </w:pPrChange>
       </w:pPr>
-      <w:ins w:id="40" w:author="Ján Kľuka" w:date="2015-04-28T15:16:00Z">
+      <w:ins w:id="43" w:author="Ján Kľuka" w:date="2015-04-28T15:16:00Z">
         <w:r>
           <w:lastRenderedPageBreak/>
           <w:t xml:space="preserve">Open source </w:t>
         </w:r>
       </w:ins>
-      <w:ins w:id="41" w:author="Ján Kľuka" w:date="2015-04-28T15:17:00Z">
+      <w:ins w:id="44" w:author="Ján Kľuka" w:date="2015-04-28T15:17:00Z">
         <w:r>
           <w:rPr>
             <w:lang w:val="en-US"/>
@@ -5963,17 +5984,17 @@
           <w:t>…</w:t>
         </w:r>
       </w:ins>
-      <w:ins w:id="42" w:author="Ján Kľuka" w:date="2015-04-28T15:16:00Z">
+      <w:ins w:id="45" w:author="Ján Kľuka" w:date="2015-04-28T15:16:00Z">
         <w:r>
           <w:t xml:space="preserve"> </w:t>
         </w:r>
       </w:ins>
-      <w:ins w:id="43" w:author="Ján Kľuka" w:date="2015-04-28T15:17:00Z">
+      <w:ins w:id="46" w:author="Ján Kľuka" w:date="2015-04-28T15:17:00Z">
         <w:r>
           <w:t>m</w:t>
         </w:r>
       </w:ins>
-      <w:ins w:id="44" w:author="Ján Kľuka" w:date="2015-04-28T15:16:00Z">
+      <w:ins w:id="47" w:author="Ján Kľuka" w:date="2015-04-28T15:16:00Z">
         <w:r>
           <w:t>ožnosť obnovy bez rdiff-backup.</w:t>
         </w:r>
@@ -6006,18 +6027,18 @@
         <w:spacing w:before="240"/>
         <w:ind w:left="720"/>
         <w:rPr>
-          <w:del w:id="45" w:author="Ján Kľuka" w:date="2015-04-28T11:33:00Z"/>
+          <w:del w:id="48" w:author="Ján Kľuka" w:date="2015-04-28T11:33:00Z"/>
         </w:rPr>
       </w:pPr>
       <w:r>
         <w:t>Duplicity je software pre zálohovanie</w:t>
       </w:r>
-      <w:del w:id="46" w:author="Ján Kľuka" w:date="2015-04-28T11:34:00Z">
+      <w:del w:id="49" w:author="Ján Kľuka" w:date="2015-04-28T11:34:00Z">
         <w:r>
           <w:delText xml:space="preserve"> </w:delText>
         </w:r>
       </w:del>
-      <w:del w:id="47" w:author="Ján Kľuka" w:date="2015-04-28T11:33:00Z">
+      <w:del w:id="50" w:author="Ján Kľuka" w:date="2015-04-28T11:33:00Z">
         <w:r>
           <w:delText>dát</w:delText>
         </w:r>
@@ -6025,7 +6046,7 @@
           <w:delText xml:space="preserve"> a funguje na princípe</w:delText>
         </w:r>
       </w:del>
-      <w:ins w:id="48" w:author="Ján Kľuka" w:date="2015-04-28T11:33:00Z">
+      <w:ins w:id="51" w:author="Ján Kľuka" w:date="2015-04-28T11:33:00Z">
         <w:r>
           <w:t>, ktorý</w:t>
         </w:r>
@@ -6033,7 +6054,7 @@
       <w:r>
         <w:t xml:space="preserve"> vytvára</w:t>
       </w:r>
-      <w:del w:id="49" w:author="Ján Kľuka" w:date="2015-04-28T11:34:00Z">
+      <w:del w:id="52" w:author="Ján Kľuka" w:date="2015-04-28T11:34:00Z">
         <w:r>
           <w:delText>nia</w:delText>
         </w:r>
@@ -6041,12 +6062,12 @@
       <w:r>
         <w:t xml:space="preserve"> </w:t>
       </w:r>
-      <w:del w:id="50" w:author="Ján Kľuka" w:date="2015-04-28T11:34:00Z">
+      <w:del w:id="53" w:author="Ján Kľuka" w:date="2015-04-28T11:34:00Z">
         <w:r>
           <w:delText xml:space="preserve">kryptovaných </w:delText>
         </w:r>
       </w:del>
-      <w:ins w:id="51" w:author="Ján Kľuka" w:date="2015-04-28T11:34:00Z">
+      <w:ins w:id="54" w:author="Ján Kľuka" w:date="2015-04-28T11:34:00Z">
         <w:r>
           <w:t xml:space="preserve">šifrované </w:t>
         </w:r>
@@ -6054,7 +6075,7 @@
       <w:r>
         <w:t xml:space="preserve">(prípadne </w:t>
       </w:r>
-      <w:ins w:id="52" w:author="Ján Kľuka" w:date="2015-04-28T11:34:00Z">
+      <w:ins w:id="55" w:author="Ján Kľuka" w:date="2015-04-28T11:34:00Z">
         <w:r>
           <w:t xml:space="preserve">kryptograficky </w:t>
         </w:r>
@@ -6062,12 +6083,12 @@
       <w:r>
         <w:t>podpísan</w:t>
       </w:r>
-      <w:ins w:id="53" w:author="Ján Kľuka" w:date="2015-04-28T11:34:00Z">
+      <w:ins w:id="56" w:author="Ján Kľuka" w:date="2015-04-28T11:34:00Z">
         <w:r>
           <w:t>é</w:t>
         </w:r>
       </w:ins>
-      <w:del w:id="54" w:author="Ján Kľuka" w:date="2015-04-28T11:34:00Z">
+      <w:del w:id="57" w:author="Ján Kľuka" w:date="2015-04-28T11:34:00Z">
         <w:r>
           <w:delText>ých</w:delText>
         </w:r>
@@ -6075,12 +6096,12 @@
       <w:r>
         <w:t xml:space="preserve">) tar </w:t>
       </w:r>
-      <w:del w:id="55" w:author="Ján Kľuka" w:date="2015-04-28T11:34:00Z">
+      <w:del w:id="58" w:author="Ján Kľuka" w:date="2015-04-28T11:34:00Z">
         <w:r>
           <w:delText>archívov</w:delText>
         </w:r>
       </w:del>
-      <w:ins w:id="56" w:author="Ján Kľuka" w:date="2015-04-28T11:34:00Z">
+      <w:ins w:id="59" w:author="Ján Kľuka" w:date="2015-04-28T11:34:00Z">
         <w:r>
           <w:t>archívy</w:t>
         </w:r>
@@ -6091,12 +6112,12 @@
       <w:r>
         <w:t xml:space="preserve"> Implementovaný je v jazyku Python a pri svojom behu taktiež využíva </w:t>
       </w:r>
-      <w:del w:id="57" w:author="Ján Kľuka" w:date="2015-04-28T11:34:00Z">
+      <w:del w:id="60" w:author="Ján Kľuka" w:date="2015-04-28T11:34:00Z">
         <w:r>
           <w:delText xml:space="preserve">program </w:delText>
         </w:r>
       </w:del>
-      <w:ins w:id="58" w:author="Ján Kľuka" w:date="2015-04-28T11:34:00Z">
+      <w:ins w:id="61" w:author="Ján Kľuka" w:date="2015-04-28T11:34:00Z">
         <w:r>
           <w:t xml:space="preserve">algoritmus </w:t>
         </w:r>
@@ -6113,7 +6134,7 @@
         <w:spacing w:before="240"/>
         <w:ind w:left="720"/>
         <w:rPr>
-          <w:del w:id="59" w:author="Ján Kľuka" w:date="2015-04-28T11:33:00Z"/>
+          <w:del w:id="62" w:author="Ján Kľuka" w:date="2015-04-28T11:33:00Z"/>
         </w:rPr>
       </w:pPr>
     </w:p>
@@ -6128,16 +6149,16 @@
         <w:spacing w:before="240"/>
         <w:ind w:left="720"/>
       </w:pPr>
-      <w:commentRangeStart w:id="60"/>
+      <w:commentRangeStart w:id="63"/>
       <w:r>
         <w:t>Základné vlastnosti:</w:t>
       </w:r>
-      <w:commentRangeEnd w:id="60"/>
+      <w:commentRangeEnd w:id="63"/>
       <w:r>
         <w:rPr>
           <w:rStyle w:val="CommentReference"/>
         </w:rPr>
-        <w:commentReference w:id="60"/>
+        <w:commentReference w:id="63"/>
       </w:r>
     </w:p>
     <w:p>
@@ -6151,16 +6172,16 @@
       <w:r>
         <w:t xml:space="preserve">Kopírovanie súborov lokálne alebo po sieti </w:t>
       </w:r>
-      <w:commentRangeStart w:id="61"/>
+      <w:commentRangeStart w:id="64"/>
       <w:r>
         <w:t>cez protokol SSH</w:t>
       </w:r>
-      <w:commentRangeEnd w:id="61"/>
+      <w:commentRangeEnd w:id="64"/>
       <w:r>
         <w:rPr>
           <w:rStyle w:val="CommentReference"/>
         </w:rPr>
-        <w:commentReference w:id="61"/>
+        <w:commentReference w:id="64"/>
       </w:r>
     </w:p>
     <w:p>
@@ -6197,7 +6218,7 @@
         <w:spacing w:before="240" w:after="0"/>
         <w:ind w:left="720"/>
       </w:pPr>
-      <w:commentRangeStart w:id="62"/>
+      <w:commentRangeStart w:id="65"/>
       <w:r>
         <w:t xml:space="preserve">Princíp zálohovania v Duplicity </w:t>
       </w:r>
@@ -6219,23 +6240,23 @@
       <w:r>
         <w:t xml:space="preserve"> </w:t>
       </w:r>
-      <w:commentRangeEnd w:id="62"/>
+      <w:commentRangeEnd w:id="65"/>
       <w:r>
         <w:rPr>
           <w:rStyle w:val="CommentReference"/>
         </w:rPr>
-        <w:commentReference w:id="62"/>
-      </w:r>
-      <w:commentRangeStart w:id="63"/>
+        <w:commentReference w:id="65"/>
+      </w:r>
+      <w:commentRangeStart w:id="66"/>
       <w:r>
         <w:t>Duplicity poskytuje aj možnosť kryptovania a podpisovania zálohovaných dát pomocou GnuPG</w:t>
       </w:r>
-      <w:commentRangeEnd w:id="63"/>
+      <w:commentRangeEnd w:id="66"/>
       <w:r>
         <w:rPr>
           <w:rStyle w:val="CommentReference"/>
         </w:rPr>
-        <w:commentReference w:id="63"/>
+        <w:commentReference w:id="66"/>
       </w:r>
       <w:r>
         <w:t>. Pre ich využitie je potrebné si najskôr vygenerovať samotný GPG kľúč, prípadne digitálny podpis.</w:t>
@@ -6249,25 +6270,25 @@
         <w:spacing w:after="0"/>
         <w:ind w:left="720" w:firstLine="720"/>
         <w:rPr>
-          <w:ins w:id="64" w:author="Ján Kľuka" w:date="2015-04-28T11:41:00Z"/>
-        </w:rPr>
-      </w:pPr>
-      <w:ins w:id="65" w:author="Ján Kľuka" w:date="2015-04-28T11:37:00Z">
+          <w:ins w:id="67" w:author="Ján Kľuka" w:date="2015-04-28T11:41:00Z"/>
+        </w:rPr>
+      </w:pPr>
+      <w:ins w:id="68" w:author="Ján Kľuka" w:date="2015-04-28T11:37:00Z">
         <w:r>
           <w:t xml:space="preserve">Postup zálohovania v Duplicity je nasledovný: </w:t>
         </w:r>
       </w:ins>
-      <w:ins w:id="66" w:author="Ján Kľuka" w:date="2015-04-28T11:38:00Z">
+      <w:ins w:id="69" w:author="Ján Kľuka" w:date="2015-04-28T11:38:00Z">
         <w:r>
           <w:t>Počiatočná</w:t>
         </w:r>
       </w:ins>
-      <w:del w:id="67" w:author="Ján Kľuka" w:date="2015-04-28T11:37:00Z">
+      <w:del w:id="70" w:author="Ján Kľuka" w:date="2015-04-28T11:37:00Z">
         <w:r>
           <w:delText>Následne je a</w:delText>
         </w:r>
       </w:del>
-      <w:del w:id="68" w:author="Ján Kľuka" w:date="2015-04-28T11:38:00Z">
+      <w:del w:id="71" w:author="Ján Kľuka" w:date="2015-04-28T11:38:00Z">
         <w:r>
           <w:delText>ko prv</w:delText>
         </w:r>
@@ -6281,7 +6302,7 @@
       <w:r>
         <w:t xml:space="preserve"> </w:t>
       </w:r>
-      <w:del w:id="69" w:author="Ján Kľuka" w:date="2015-04-28T11:38:00Z">
+      <w:del w:id="72" w:author="Ján Kľuka" w:date="2015-04-28T11:38:00Z">
         <w:r>
           <w:delText xml:space="preserve">počiatočná </w:delText>
         </w:r>
@@ -6289,12 +6310,12 @@
       <w:r>
         <w:t>záloha</w:t>
       </w:r>
-      <w:ins w:id="70" w:author="Ján Kľuka" w:date="2015-04-28T11:38:00Z">
+      <w:ins w:id="73" w:author="Ján Kľuka" w:date="2015-04-28T11:38:00Z">
         <w:r>
           <w:t xml:space="preserve"> </w:t>
         </w:r>
       </w:ins>
-      <w:del w:id="71" w:author="Ján Kľuka" w:date="2015-04-28T11:38:00Z">
+      <w:del w:id="74" w:author="Ján Kľuka" w:date="2015-04-28T11:38:00Z">
         <w:r>
           <w:delText xml:space="preserve">, ktorá </w:delText>
         </w:r>
@@ -6302,7 +6323,7 @@
       <w:r>
         <w:t xml:space="preserve">obsahuje všetky dáta (full backup). Pri ďalšej zálohe sa ukladajú len rozdiely (diffy) </w:t>
       </w:r>
-      <w:ins w:id="72" w:author="Ján Kľuka" w:date="2015-04-28T11:38:00Z">
+      <w:ins w:id="75" w:author="Ján Kľuka" w:date="2015-04-28T11:38:00Z">
         <w:r>
           <w:t xml:space="preserve">vypočítané algoritmom rsync </w:t>
         </w:r>
@@ -6310,26 +6331,26 @@
       <w:r>
         <w:t xml:space="preserve">voči </w:t>
       </w:r>
-      <w:commentRangeStart w:id="73"/>
+      <w:commentRangeStart w:id="76"/>
       <w:r>
         <w:t xml:space="preserve">pôvodným </w:t>
       </w:r>
-      <w:commentRangeEnd w:id="73"/>
+      <w:commentRangeEnd w:id="76"/>
       <w:r>
         <w:rPr>
           <w:rStyle w:val="CommentReference"/>
         </w:rPr>
-        <w:commentReference w:id="73"/>
+        <w:commentReference w:id="76"/>
       </w:r>
       <w:r>
         <w:t>súborom</w:t>
       </w:r>
-      <w:ins w:id="74" w:author="Ján Kľuka" w:date="2015-04-28T11:39:00Z">
+      <w:ins w:id="77" w:author="Ján Kľuka" w:date="2015-04-28T11:39:00Z">
         <w:r>
           <w:t xml:space="preserve"> na základe signatúr vypočítaných </w:t>
         </w:r>
       </w:ins>
-      <w:ins w:id="75" w:author="Ján Kľuka" w:date="2015-04-28T11:40:00Z">
+      <w:ins w:id="78" w:author="Ján Kľuka" w:date="2015-04-28T11:40:00Z">
         <w:r>
           <w:t>pri predchádzajúcich zálohovaniach, ktoré sa ukladajú spolu zo zálohou ale aj lokálne na zálohovanom počítači</w:t>
         </w:r>
@@ -6357,32 +6378,11 @@
         <w:rPr>
           <w:b/>
           <w:i/>
-          <w:rPrChange w:id="76" w:author="Ján Kľuka" w:date="2015-04-28T11:41:00Z">
+          <w:rPrChange w:id="79" w:author="Ján Kľuka" w:date="2015-04-28T11:41:00Z">
             <w:rPr/>
           </w:rPrChange>
         </w:rPr>
       </w:pPr>
-      <w:ins w:id="77" w:author="Ján Kľuka" w:date="2015-04-28T11:41:00Z">
-        <w:r>
-          <w:rPr>
-            <w:b/>
-            <w:i/>
-            <w:rPrChange w:id="78" w:author="Ján Kľuka" w:date="2015-04-28T11:41:00Z">
-              <w:rPr/>
-            </w:rPrChange>
-          </w:rPr>
-          <w:t>Sem pokec o</w:t>
-        </w:r>
-      </w:ins>
-      <w:ins w:id="79" w:author="Ján Kľuka" w:date="2015-04-28T11:42:00Z">
-        <w:r>
-          <w:rPr>
-            <w:b/>
-            <w:i/>
-          </w:rPr>
-          <w:t xml:space="preserve"> dôraze na bezpečnosť: </w:t>
-        </w:r>
-      </w:ins>
       <w:ins w:id="80" w:author="Ján Kľuka" w:date="2015-04-28T11:41:00Z">
         <w:r>
           <w:rPr>
@@ -6392,7 +6392,7 @@
               <w:rPr/>
             </w:rPrChange>
           </w:rPr>
-          <w:t>šifrovaní</w:t>
+          <w:t>Sem pokec o</w:t>
         </w:r>
       </w:ins>
       <w:ins w:id="82" w:author="Ján Kľuka" w:date="2015-04-28T11:42:00Z">
@@ -6401,7 +6401,7 @@
             <w:b/>
             <w:i/>
           </w:rPr>
-          <w:t>, podpisovaní</w:t>
+          <w:t xml:space="preserve"> dôraze na bezpečnosť: </w:t>
         </w:r>
       </w:ins>
       <w:ins w:id="83" w:author="Ján Kľuka" w:date="2015-04-28T11:41:00Z">
@@ -6413,6 +6413,27 @@
               <w:rPr/>
             </w:rPrChange>
           </w:rPr>
+          <w:t>šifrovaní</w:t>
+        </w:r>
+      </w:ins>
+      <w:ins w:id="85" w:author="Ján Kľuka" w:date="2015-04-28T11:42:00Z">
+        <w:r>
+          <w:rPr>
+            <w:b/>
+            <w:i/>
+          </w:rPr>
+          <w:t>, podpisovaní</w:t>
+        </w:r>
+      </w:ins>
+      <w:ins w:id="86" w:author="Ján Kľuka" w:date="2015-04-28T11:41:00Z">
+        <w:r>
+          <w:rPr>
+            <w:b/>
+            <w:i/>
+            <w:rPrChange w:id="87" w:author="Ján Kľuka" w:date="2015-04-28T11:41:00Z">
+              <w:rPr/>
+            </w:rPrChange>
+          </w:rPr>
           <w:t xml:space="preserve"> a rôznych možnostiach ukladania záloh.</w:t>
         </w:r>
       </w:ins>
@@ -6520,13 +6541,13 @@
         <w:spacing w:before="240" w:after="0"/>
         <w:ind w:left="720"/>
         <w:rPr>
-          <w:del w:id="85" w:author="Ján Kľuka" w:date="2015-04-28T11:49:00Z"/>
+          <w:del w:id="88" w:author="Ján Kľuka" w:date="2015-04-28T11:49:00Z"/>
         </w:rPr>
       </w:pPr>
       <w:r>
         <w:t>AMANDA</w:t>
       </w:r>
-      <w:ins w:id="86" w:author="Ján Kľuka" w:date="2015-04-28T15:03:00Z">
+      <w:ins w:id="89" w:author="Ján Kľuka" w:date="2015-04-28T15:03:00Z">
         <w:r>
           <w:rPr>
             <w:b/>
@@ -6552,11 +6573,11 @@
       <w:r>
         <w:t xml:space="preserve"> </w:t>
       </w:r>
-      <w:ins w:id="87" w:author="Ján Kľuka" w:date="2015-04-28T15:03:00Z">
+      <w:ins w:id="90" w:author="Ján Kľuka" w:date="2015-04-28T15:03:00Z">
         <w:r>
           <w:rPr>
             <w:b/>
-            <w:rPrChange w:id="88" w:author="Ján Kľuka" w:date="2015-04-28T15:03:00Z">
+            <w:rPrChange w:id="91" w:author="Ján Kľuka" w:date="2015-04-28T15:03:00Z">
               <w:rPr>
                 <w:b/>
                 <w:i/>
@@ -6574,7 +6595,7 @@
         <w:r>
           <w:rPr>
             <w:b/>
-            <w:rPrChange w:id="89" w:author="Ján Kľuka" w:date="2015-04-28T15:03:00Z">
+            <w:rPrChange w:id="92" w:author="Ján Kľuka" w:date="2015-04-28T15:03:00Z">
               <w:rPr>
                 <w:b/>
                 <w:i/>
@@ -6608,12 +6629,12 @@
       <w:r>
         <w:t xml:space="preserve"> Dump je </w:t>
       </w:r>
-      <w:del w:id="90" w:author="Ján Kľuka" w:date="2015-04-28T11:46:00Z">
+      <w:del w:id="93" w:author="Ján Kľuka" w:date="2015-04-28T11:46:00Z">
         <w:r>
           <w:delText xml:space="preserve">linuxový </w:delText>
         </w:r>
       </w:del>
-      <w:ins w:id="91" w:author="Ján Kľuka" w:date="2015-04-28T11:46:00Z">
+      <w:ins w:id="94" w:author="Ján Kľuka" w:date="2015-04-28T11:46:00Z">
         <w:r>
           <w:t xml:space="preserve">Unixový </w:t>
         </w:r>
@@ -6621,7 +6642,7 @@
       <w:r>
         <w:t xml:space="preserve">nástroj vyvinutý </w:t>
       </w:r>
-      <w:del w:id="92" w:author="Ján Kľuka" w:date="2015-04-28T11:42:00Z">
+      <w:del w:id="95" w:author="Ján Kľuka" w:date="2015-04-28T11:42:00Z">
         <w:r>
           <w:delText xml:space="preserve">hlavne </w:delText>
         </w:r>
@@ -6629,12 +6650,12 @@
       <w:r>
         <w:t>pre zálohovanie diskových oddielov</w:t>
       </w:r>
-      <w:ins w:id="93" w:author="Ján Kľuka" w:date="2015-04-28T11:42:00Z">
+      <w:ins w:id="96" w:author="Ján Kľuka" w:date="2015-04-28T11:42:00Z">
         <w:r>
           <w:t xml:space="preserve"> </w:t>
         </w:r>
       </w:ins>
-      <w:ins w:id="94" w:author="Ján Kľuka" w:date="2015-04-28T11:46:00Z">
+      <w:ins w:id="97" w:author="Ján Kľuka" w:date="2015-04-28T11:46:00Z">
         <w:r>
           <w:t>na úrovni blokov, nie súborov a adresárov</w:t>
         </w:r>
@@ -6645,43 +6666,43 @@
       <w:r>
         <w:t xml:space="preserve">Kvôli spätnej kompatibilite ukladania záloh na pásky, sú jeho výstupom bloky pevných veľkostí. GNU tar je </w:t>
       </w:r>
-      <w:del w:id="95" w:author="Ján Kľuka" w:date="2015-04-28T11:47:00Z">
+      <w:del w:id="98" w:author="Ján Kľuka" w:date="2015-04-28T11:47:00Z">
         <w:r>
           <w:delText xml:space="preserve">taktiež linuxový </w:delText>
-        </w:r>
-      </w:del>
-      <w:ins w:id="96" w:author="Ján Kľuka" w:date="2015-04-28T11:47:00Z">
-        <w:r>
-          <w:t xml:space="preserve">Unixový </w:t>
-        </w:r>
-      </w:ins>
-      <w:r>
-        <w:t>nástroj</w:t>
-      </w:r>
-      <w:ins w:id="97" w:author="Ján Kľuka" w:date="2015-04-28T11:47:00Z">
-        <w:r>
-          <w:t>,</w:t>
-        </w:r>
-      </w:ins>
-      <w:r>
-        <w:t xml:space="preserve"> ktorý slúži </w:t>
-      </w:r>
-      <w:del w:id="98" w:author="Ján Kľuka" w:date="2015-04-28T11:47:00Z">
-        <w:r>
-          <w:delText>kompresiu dát</w:delText>
         </w:r>
       </w:del>
       <w:ins w:id="99" w:author="Ján Kľuka" w:date="2015-04-28T11:47:00Z">
         <w:r>
+          <w:t xml:space="preserve">Unixový </w:t>
+        </w:r>
+      </w:ins>
+      <w:r>
+        <w:t>nástroj</w:t>
+      </w:r>
+      <w:ins w:id="100" w:author="Ján Kľuka" w:date="2015-04-28T11:47:00Z">
+        <w:r>
+          <w:t>,</w:t>
+        </w:r>
+      </w:ins>
+      <w:r>
+        <w:t xml:space="preserve"> ktorý slúži </w:t>
+      </w:r>
+      <w:del w:id="101" w:author="Ján Kľuka" w:date="2015-04-28T11:47:00Z">
+        <w:r>
+          <w:delText>kompresiu dát</w:delText>
+        </w:r>
+      </w:del>
+      <w:ins w:id="102" w:author="Ján Kľuka" w:date="2015-04-28T11:47:00Z">
+        <w:r>
           <w:t xml:space="preserve">na </w:t>
         </w:r>
       </w:ins>
-      <w:ins w:id="100" w:author="Ján Kľuka" w:date="2015-04-28T15:04:00Z">
+      <w:ins w:id="103" w:author="Ján Kľuka" w:date="2015-04-28T15:04:00Z">
         <w:r>
           <w:t>archiváciu</w:t>
         </w:r>
       </w:ins>
-      <w:ins w:id="101" w:author="Ján Kľuka" w:date="2015-04-28T11:47:00Z">
+      <w:ins w:id="104" w:author="Ján Kľuka" w:date="2015-04-28T11:47:00Z">
         <w:r>
           <w:t xml:space="preserve"> dát na úrovni súborov a adresárov</w:t>
         </w:r>
@@ -6689,12 +6710,12 @@
       <w:r>
         <w:t>.</w:t>
       </w:r>
-      <w:ins w:id="102" w:author="Ján Kľuka" w:date="2015-04-28T11:47:00Z">
+      <w:ins w:id="105" w:author="Ján Kľuka" w:date="2015-04-28T11:47:00Z">
         <w:r>
           <w:t xml:space="preserve"> Oba ná</w:t>
         </w:r>
       </w:ins>
-      <w:ins w:id="103" w:author="Ján Kľuka" w:date="2015-04-28T11:48:00Z">
+      <w:ins w:id="106" w:author="Ján Kľuka" w:date="2015-04-28T11:48:00Z">
         <w:r>
           <w:t>stroje možno kombinovať s kompresnými programami ako gzip, bzip2, xz.</w:t>
         </w:r>
@@ -6704,7 +6725,7 @@
       <w:pPr>
         <w:spacing w:before="240" w:after="0"/>
         <w:ind w:left="720"/>
-        <w:pPrChange w:id="104" w:author="Ján Kľuka" w:date="2015-04-28T11:49:00Z">
+        <w:pPrChange w:id="107" w:author="Ján Kľuka" w:date="2015-04-28T11:49:00Z">
           <w:pPr>
             <w:spacing w:before="240"/>
             <w:ind w:left="720"/>
@@ -6826,12 +6847,12 @@
       <w:r>
         <w:t>Time Machine</w:t>
       </w:r>
-      <w:ins w:id="105" w:author="Ján Kľuka" w:date="2015-04-28T15:03:00Z">
+      <w:ins w:id="108" w:author="Ján Kľuka" w:date="2015-04-28T15:03:00Z">
         <w:r>
           <w:rPr>
             <w:b/>
             <w:i/>
-            <w:rPrChange w:id="106" w:author="Ján Kľuka" w:date="2015-04-28T15:03:00Z">
+            <w:rPrChange w:id="109" w:author="Ján Kľuka" w:date="2015-04-28T15:03:00Z">
               <w:rPr/>
             </w:rPrChange>
           </w:rPr>
@@ -6848,7 +6869,7 @@
           <w:rPr>
             <w:b/>
             <w:i/>
-            <w:rPrChange w:id="107" w:author="Ján Kľuka" w:date="2015-04-28T15:03:00Z">
+            <w:rPrChange w:id="110" w:author="Ján Kľuka" w:date="2015-04-28T15:03:00Z">
               <w:rPr/>
             </w:rPrChange>
           </w:rPr>
@@ -6864,12 +6885,12 @@
       <w:r>
         <w:t xml:space="preserve"> systému Mac OS</w:t>
       </w:r>
-      <w:del w:id="108" w:author="Ján Kľuka" w:date="2015-04-28T11:49:00Z">
+      <w:del w:id="111" w:author="Ján Kľuka" w:date="2015-04-28T11:49:00Z">
         <w:r>
           <w:delText>-</w:delText>
         </w:r>
       </w:del>
-      <w:ins w:id="109" w:author="Ján Kľuka" w:date="2015-04-28T11:49:00Z">
+      <w:ins w:id="112" w:author="Ján Kľuka" w:date="2015-04-28T11:49:00Z">
         <w:r>
           <w:t xml:space="preserve"> </w:t>
         </w:r>
@@ -6886,12 +6907,12 @@
       <w:r>
         <w:t xml:space="preserve"> </w:t>
       </w:r>
-      <w:ins w:id="110" w:author="Ján Kľuka" w:date="2015-04-28T11:50:00Z">
+      <w:ins w:id="113" w:author="Ján Kľuka" w:date="2015-04-28T11:50:00Z">
         <w:r>
           <w:t>sieťové úložiská dát podporujúce protokol AFP.</w:t>
         </w:r>
       </w:ins>
-      <w:del w:id="111" w:author="Ján Kľuka" w:date="2015-04-28T11:50:00Z">
+      <w:del w:id="114" w:author="Ján Kľuka" w:date="2015-04-28T11:50:00Z">
         <w:r>
           <w:delText>bezdrôtové zariadenie</w:delText>
         </w:r>
@@ -6966,7 +6987,7 @@
       <w:r>
         <w:t>pre daný čas</w:t>
       </w:r>
-      <w:del w:id="112" w:author="Ján Kľuka" w:date="2015-04-28T11:50:00Z">
+      <w:del w:id="115" w:author="Ján Kľuka" w:date="2015-04-28T11:50:00Z">
         <w:r>
           <w:delText xml:space="preserve"> – možná obnova</w:delText>
         </w:r>
@@ -6984,7 +7005,7 @@
       <w:r>
         <w:t xml:space="preserve">Nezmenené súbory </w:t>
       </w:r>
-      <w:ins w:id="113" w:author="Ján Kľuka" w:date="2015-04-28T15:14:00Z">
+      <w:ins w:id="116" w:author="Ján Kľuka" w:date="2015-04-28T15:14:00Z">
         <w:r>
           <w:t xml:space="preserve">i celé adresáre </w:t>
         </w:r>
@@ -6998,17 +7019,17 @@
       <w:r>
         <w:t xml:space="preserve">k pôvodným súborom </w:t>
       </w:r>
-      <w:ins w:id="114" w:author="Ján Kľuka" w:date="2015-04-28T15:14:00Z">
+      <w:ins w:id="117" w:author="Ján Kľuka" w:date="2015-04-28T15:14:00Z">
         <w:r>
           <w:t>alebo adresárom, do zálohy</w:t>
         </w:r>
       </w:ins>
-      <w:del w:id="115" w:author="Ján Kľuka" w:date="2015-04-28T15:14:00Z">
+      <w:del w:id="118" w:author="Ján Kľuka" w:date="2015-04-28T15:14:00Z">
         <w:r>
           <w:delText>a ukladá</w:delText>
         </w:r>
       </w:del>
-      <w:ins w:id="116" w:author="Ján Kľuka" w:date="2015-04-28T15:14:00Z">
+      <w:ins w:id="119" w:author="Ján Kľuka" w:date="2015-04-28T15:14:00Z">
         <w:r>
           <w:t xml:space="preserve"> kopíruje</w:t>
         </w:r>
@@ -7016,12 +7037,12 @@
       <w:r>
         <w:t xml:space="preserve"> len nové</w:t>
       </w:r>
-      <w:del w:id="117" w:author="Ján Kľuka" w:date="2015-04-28T15:15:00Z">
+      <w:del w:id="120" w:author="Ján Kľuka" w:date="2015-04-28T15:15:00Z">
         <w:r>
           <w:delText>, prípadne</w:delText>
         </w:r>
       </w:del>
-      <w:ins w:id="118" w:author="Ján Kľuka" w:date="2015-04-28T15:15:00Z">
+      <w:ins w:id="121" w:author="Ján Kľuka" w:date="2015-04-28T15:15:00Z">
         <w:r>
           <w:t xml:space="preserve"> a</w:t>
         </w:r>
@@ -7029,7 +7050,7 @@
       <w:r>
         <w:t xml:space="preserve"> zmenené súbory</w:t>
       </w:r>
-      <w:ins w:id="119" w:author="Ján Kľuka" w:date="2015-04-28T15:15:00Z">
+      <w:ins w:id="122" w:author="Ján Kľuka" w:date="2015-04-28T15:15:00Z">
         <w:r>
           <w:t xml:space="preserve"> a adresáre</w:t>
         </w:r>
@@ -7078,13 +7099,13 @@
         <w:spacing w:before="240"/>
         <w:ind w:left="720"/>
         <w:rPr>
-          <w:del w:id="120" w:author="Ján Kľuka" w:date="2015-04-28T11:54:00Z"/>
+          <w:del w:id="123" w:author="Ján Kľuka" w:date="2015-04-28T11:54:00Z"/>
         </w:rPr>
       </w:pPr>
       <w:r>
         <w:t>Time Machine má taktiež podporu pre zálohovanie na NAS zariadenia a servery</w:t>
       </w:r>
-      <w:ins w:id="121" w:author="Ján Kľuka" w:date="2015-04-28T11:52:00Z">
+      <w:ins w:id="124" w:author="Ján Kľuka" w:date="2015-04-28T11:52:00Z">
         <w:r>
           <w:t xml:space="preserve"> podporujúce protokol AFP</w:t>
         </w:r>
@@ -7092,19 +7113,19 @@
       <w:r>
         <w:t>.</w:t>
       </w:r>
-      <w:ins w:id="122" w:author="Ján Kľuka" w:date="2015-04-28T11:54:00Z">
+      <w:ins w:id="125" w:author="Ján Kľuka" w:date="2015-04-28T11:54:00Z">
         <w:r>
           <w:t xml:space="preserve"> </w:t>
         </w:r>
       </w:ins>
-      <w:moveToRangeStart w:id="123" w:author="Ján Kľuka" w:date="2015-04-28T11:54:00Z" w:name="move291841373"/>
-      <w:moveTo w:id="124" w:author="Ján Kľuka" w:date="2015-04-28T11:54:00Z">
+      <w:moveToRangeStart w:id="126" w:author="Ján Kľuka" w:date="2015-04-28T11:54:00Z" w:name="move291841373"/>
+      <w:moveTo w:id="127" w:author="Ján Kľuka" w:date="2015-04-28T11:54:00Z">
         <w:r>
           <w:t>AFP je sieťový protokol poskytujúci súborové služby pre Mac OS X a Mac OS.</w:t>
         </w:r>
       </w:moveTo>
     </w:p>
-    <w:moveToRangeEnd w:id="123"/>
+    <w:moveToRangeEnd w:id="126"/>
     <w:p>
       <w:pPr>
         <w:spacing w:before="240"/>
@@ -7113,22 +7134,22 @@
       <w:r>
         <w:t xml:space="preserve"> </w:t>
       </w:r>
-      <w:ins w:id="125" w:author="Ján Kľuka" w:date="2015-04-28T11:52:00Z">
+      <w:ins w:id="128" w:author="Ján Kľuka" w:date="2015-04-28T11:52:00Z">
         <w:r>
           <w:t xml:space="preserve">Okrem zariadení od Apple </w:t>
         </w:r>
       </w:ins>
-      <w:ins w:id="126" w:author="Ján Kľuka" w:date="2015-04-28T11:54:00Z">
+      <w:ins w:id="129" w:author="Ján Kľuka" w:date="2015-04-28T11:54:00Z">
         <w:r>
           <w:t xml:space="preserve">tento </w:t>
         </w:r>
       </w:ins>
-      <w:ins w:id="127" w:author="Ján Kľuka" w:date="2015-04-28T11:52:00Z">
+      <w:ins w:id="130" w:author="Ján Kľuka" w:date="2015-04-28T11:52:00Z">
         <w:r>
           <w:t>protokol implementuje napríklad Unixový balík netatalk</w:t>
         </w:r>
       </w:ins>
-      <w:ins w:id="128" w:author="Ján Kľuka" w:date="2015-04-28T11:53:00Z">
+      <w:ins w:id="131" w:author="Ján Kľuka" w:date="2015-04-28T11:53:00Z">
         <w:r>
           <w:t>.</w:t>
         </w:r>
@@ -7136,7 +7157,7 @@
           <w:rPr>
             <w:b/>
             <w:i/>
-            <w:rPrChange w:id="129" w:author="Ján Kľuka" w:date="2015-04-28T11:53:00Z">
+            <w:rPrChange w:id="132" w:author="Ján Kľuka" w:date="2015-04-28T11:53:00Z">
               <w:rPr/>
             </w:rPrChange>
           </w:rPr>
@@ -7146,7 +7167,7 @@
           <w:t xml:space="preserve"> </w:t>
         </w:r>
       </w:ins>
-      <w:commentRangeStart w:id="130"/>
+      <w:commentRangeStart w:id="133"/>
       <w:r>
         <w:t xml:space="preserve">Záleží však na samotnej verzii softvéru. </w:t>
       </w:r>
@@ -7165,20 +7186,20 @@
       <w:r>
         <w:t xml:space="preserve"> </w:t>
       </w:r>
-      <w:commentRangeEnd w:id="130"/>
+      <w:commentRangeEnd w:id="133"/>
       <w:r>
         <w:rPr>
           <w:rStyle w:val="CommentReference"/>
         </w:rPr>
-        <w:commentReference w:id="130"/>
-      </w:r>
-      <w:moveFromRangeStart w:id="131" w:author="Ján Kľuka" w:date="2015-04-28T11:54:00Z" w:name="move291841373"/>
-      <w:moveFrom w:id="132" w:author="Ján Kľuka" w:date="2015-04-28T11:54:00Z">
+        <w:commentReference w:id="133"/>
+      </w:r>
+      <w:moveFromRangeStart w:id="134" w:author="Ján Kľuka" w:date="2015-04-28T11:54:00Z" w:name="move291841373"/>
+      <w:moveFrom w:id="135" w:author="Ján Kľuka" w:date="2015-04-28T11:54:00Z">
         <w:r>
           <w:t>AFP je sieťový protokol poskytujúci súborové služby pre Mac OS X a Mac OS.</w:t>
         </w:r>
       </w:moveFrom>
-      <w:moveFromRangeEnd w:id="131"/>
+      <w:moveFromRangeEnd w:id="134"/>
     </w:p>
     <w:p>
       <w:pPr>
@@ -7211,7 +7232,7 @@
       <w:r>
         <w:t>Git</w:t>
       </w:r>
-      <w:ins w:id="133" w:author="Ján Kľuka" w:date="2015-04-28T15:00:00Z">
+      <w:ins w:id="136" w:author="Ján Kľuka" w:date="2015-04-28T15:00:00Z">
         <w:r>
           <w:rPr>
             <w:rStyle w:val="FootnoteReference"/>
@@ -7222,13 +7243,13 @@
       <w:r>
         <w:t xml:space="preserve"> </w:t>
       </w:r>
-      <w:ins w:id="137" w:author="Ján Kľuka" w:date="2015-04-28T15:00:00Z">
+      <w:ins w:id="140" w:author="Ján Kľuka" w:date="2015-04-28T15:00:00Z">
         <w:r>
           <w:rPr>
             <w:b/>
             <w:i/>
             <w:lang w:val="en-US"/>
-            <w:rPrChange w:id="138" w:author="Ján Kľuka" w:date="2015-04-28T15:01:00Z">
+            <w:rPrChange w:id="141" w:author="Ján Kľuka" w:date="2015-04-28T15:01:00Z">
               <w:rPr>
                 <w:b/>
                 <w:lang w:val="en-US"/>
@@ -7241,7 +7262,7 @@
           <w:rPr>
             <w:b/>
             <w:i/>
-            <w:rPrChange w:id="139" w:author="Ján Kľuka" w:date="2015-04-28T15:01:00Z">
+            <w:rPrChange w:id="142" w:author="Ján Kľuka" w:date="2015-04-28T15:01:00Z">
               <w:rPr>
                 <w:b/>
               </w:rPr>
@@ -7254,7 +7275,7 @@
             <w:b/>
             <w:i/>
             <w:lang w:val="en-US"/>
-            <w:rPrChange w:id="140" w:author="Ján Kľuka" w:date="2015-04-28T15:01:00Z">
+            <w:rPrChange w:id="143" w:author="Ján Kľuka" w:date="2015-04-28T15:01:00Z">
               <w:rPr>
                 <w:b/>
                 <w:lang w:val="en-US"/>
@@ -7276,12 +7297,12 @@
       <w:r>
         <w:t xml:space="preserve">distribuovaný systém riadenia revízií (DVCS). </w:t>
       </w:r>
-      <w:del w:id="141" w:author="Ján Kľuka" w:date="2015-04-28T11:54:00Z">
+      <w:del w:id="144" w:author="Ján Kľuka" w:date="2015-04-28T11:54:00Z">
         <w:r>
           <w:delText>Neslúži však ako zálohovací software, ale</w:delText>
         </w:r>
       </w:del>
-      <w:ins w:id="142" w:author="Ján Kľuka" w:date="2015-04-28T11:54:00Z">
+      <w:ins w:id="145" w:author="Ján Kľuka" w:date="2015-04-28T11:54:00Z">
         <w:r>
           <w:t>Primárne slúži</w:t>
         </w:r>
@@ -7289,7 +7310,7 @@
       <w:r>
         <w:t xml:space="preserve"> </w:t>
       </w:r>
-      <w:del w:id="143" w:author="Ján Kľuka" w:date="2015-04-28T15:02:00Z">
+      <w:del w:id="146" w:author="Ján Kľuka" w:date="2015-04-28T15:02:00Z">
         <w:r>
           <w:delText xml:space="preserve">ako software </w:delText>
         </w:r>
@@ -7303,12 +7324,12 @@
       <w:r>
         <w:t>í</w:t>
       </w:r>
-      <w:ins w:id="144" w:author="Ján Kľuka" w:date="2015-04-28T11:54:00Z">
+      <w:ins w:id="147" w:author="Ján Kľuka" w:date="2015-04-28T11:54:00Z">
         <w:r>
           <w:t xml:space="preserve"> zdrojových k</w:t>
         </w:r>
       </w:ins>
-      <w:ins w:id="145" w:author="Ján Kľuka" w:date="2015-04-28T11:55:00Z">
+      <w:ins w:id="148" w:author="Ján Kľuka" w:date="2015-04-28T11:55:00Z">
         <w:r>
           <w:t>ódov</w:t>
         </w:r>
@@ -7349,10 +7370,10 @@
         <w:spacing w:before="240"/>
         <w:ind w:left="720"/>
         <w:rPr>
-          <w:ins w:id="146" w:author="Ján Kľuka" w:date="2015-04-28T14:50:00Z"/>
-        </w:rPr>
-      </w:pPr>
-      <w:ins w:id="147" w:author="Ján Kľuka" w:date="2015-04-28T14:50:00Z">
+          <w:ins w:id="149" w:author="Ján Kľuka" w:date="2015-04-28T14:50:00Z"/>
+        </w:rPr>
+      </w:pPr>
+      <w:ins w:id="150" w:author="Ján Kľuka" w:date="2015-04-28T14:50:00Z">
         <w:r>
           <w:rPr>
             <w:b/>
@@ -7370,17 +7391,17 @@
           <w:t xml:space="preserve">Aj keď git nie je </w:t>
         </w:r>
       </w:ins>
-      <w:ins w:id="148" w:author="Ján Kľuka" w:date="2015-04-28T14:51:00Z">
+      <w:ins w:id="151" w:author="Ján Kľuka" w:date="2015-04-28T14:51:00Z">
         <w:r>
           <w:t>určený na zálohovanie</w:t>
         </w:r>
       </w:ins>
-      <w:ins w:id="149" w:author="Ján Kľuka" w:date="2015-04-28T14:50:00Z">
+      <w:ins w:id="152" w:author="Ján Kľuka" w:date="2015-04-28T14:50:00Z">
         <w:r>
           <w:t>, používa viacero techník, ktoré sa stali inšpiráciou pre ná</w:t>
         </w:r>
       </w:ins>
-      <w:ins w:id="150" w:author="Ján Kľuka" w:date="2015-04-28T14:52:00Z">
+      <w:ins w:id="153" w:author="Ján Kľuka" w:date="2015-04-28T14:52:00Z">
         <w:r>
           <w:t xml:space="preserve">š zálohovací </w:t>
         </w:r>
@@ -7389,42 +7410,42 @@
           <w:t xml:space="preserve">softvér: obsahom adresované úložisko dát, </w:t>
         </w:r>
       </w:ins>
-      <w:ins w:id="151" w:author="Ján Kľuka" w:date="2015-04-28T15:06:00Z">
+      <w:ins w:id="154" w:author="Ján Kľuka" w:date="2015-04-28T15:06:00Z">
         <w:r>
           <w:t>kombináci</w:t>
         </w:r>
       </w:ins>
-      <w:ins w:id="152" w:author="Ján Kľuka" w:date="2015-04-28T15:07:00Z">
+      <w:ins w:id="155" w:author="Ján Kľuka" w:date="2015-04-28T15:07:00Z">
         <w:r>
           <w:t>u</w:t>
         </w:r>
       </w:ins>
-      <w:ins w:id="153" w:author="Ján Kľuka" w:date="2015-04-28T15:06:00Z">
+      <w:ins w:id="156" w:author="Ján Kľuka" w:date="2015-04-28T15:06:00Z">
         <w:r>
           <w:t xml:space="preserve"> </w:t>
         </w:r>
       </w:ins>
-      <w:ins w:id="154" w:author="Ján Kľuka" w:date="2015-04-28T15:07:00Z">
+      <w:ins w:id="157" w:author="Ján Kľuka" w:date="2015-04-28T15:07:00Z">
         <w:r>
           <w:t>deflate</w:t>
         </w:r>
       </w:ins>
-      <w:ins w:id="155" w:author="Ján Kľuka" w:date="2015-04-28T15:06:00Z">
+      <w:ins w:id="158" w:author="Ján Kľuka" w:date="2015-04-28T15:06:00Z">
         <w:r>
           <w:t xml:space="preserve"> </w:t>
         </w:r>
       </w:ins>
-      <w:ins w:id="156" w:author="Ján Kľuka" w:date="2015-04-28T14:52:00Z">
+      <w:ins w:id="159" w:author="Ján Kľuka" w:date="2015-04-28T14:52:00Z">
         <w:r>
           <w:t>kompresie</w:t>
         </w:r>
       </w:ins>
-      <w:ins w:id="157" w:author="Ján Kľuka" w:date="2015-04-28T14:53:00Z">
+      <w:ins w:id="160" w:author="Ján Kľuka" w:date="2015-04-28T14:53:00Z">
         <w:r>
           <w:t xml:space="preserve"> a </w:t>
         </w:r>
       </w:ins>
-      <w:ins w:id="158" w:author="Ján Kľuka" w:date="2015-04-28T14:52:00Z">
+      <w:ins w:id="161" w:author="Ján Kľuka" w:date="2015-04-28T14:52:00Z">
         <w:r>
           <w:t>delta kompresie</w:t>
         </w:r>
@@ -7432,7 +7453,7 @@
           <w:t xml:space="preserve">, </w:t>
         </w:r>
       </w:ins>
-      <w:ins w:id="159" w:author="Ján Kľuka" w:date="2015-04-28T14:54:00Z">
+      <w:ins w:id="162" w:author="Ján Kľuka" w:date="2015-04-28T14:54:00Z">
         <w:r>
           <w:t>garbage kolekciu.</w:t>
         </w:r>
@@ -7485,16 +7506,16 @@
         </w:numPr>
         <w:spacing w:before="240"/>
       </w:pPr>
-      <w:commentRangeStart w:id="160"/>
+      <w:commentRangeStart w:id="163"/>
       <w:r>
         <w:t xml:space="preserve">Kompatibilita </w:t>
       </w:r>
-      <w:commentRangeEnd w:id="160"/>
+      <w:commentRangeEnd w:id="163"/>
       <w:r>
         <w:rPr>
           <w:rStyle w:val="CommentReference"/>
         </w:rPr>
-        <w:commentReference w:id="160"/>
+        <w:commentReference w:id="163"/>
       </w:r>
       <w:r>
         <w:t>s existujúcimi systémami a protokolmi: HTTP, FTP, SSH, rsync, alebo komunikácia priamo cez socket</w:t>
@@ -7512,7 +7533,7 @@
       <w:r>
         <w:t>Garbage kolekcia</w:t>
       </w:r>
-      <w:ins w:id="161" w:author="Ján Kľuka" w:date="2015-04-28T14:56:00Z">
+      <w:ins w:id="164" w:author="Ján Kľuka" w:date="2015-04-28T14:56:00Z">
         <w:r>
           <w:t xml:space="preserve"> v obsahom adresovanom úložisku</w:t>
         </w:r>
@@ -7527,7 +7548,7 @@
         </w:numPr>
         <w:spacing w:before="240"/>
         <w:rPr>
-          <w:ins w:id="162" w:author="Ján Kľuka" w:date="2015-04-28T15:05:00Z"/>
+          <w:ins w:id="165" w:author="Ján Kľuka" w:date="2015-04-28T15:05:00Z"/>
         </w:rPr>
       </w:pPr>
       <w:r>
@@ -7543,20 +7564,20 @@
         </w:numPr>
         <w:spacing w:before="240"/>
       </w:pPr>
-      <w:ins w:id="163" w:author="Ján Kľuka" w:date="2015-04-28T15:05:00Z">
+      <w:ins w:id="166" w:author="Ján Kľuka" w:date="2015-04-28T15:05:00Z">
         <w:r>
           <w:t xml:space="preserve">Deflate </w:t>
         </w:r>
-        <w:commentRangeStart w:id="164"/>
+        <w:commentRangeStart w:id="167"/>
         <w:r>
           <w:t>kompresia</w:t>
         </w:r>
-        <w:commentRangeEnd w:id="164"/>
+        <w:commentRangeEnd w:id="167"/>
         <w:r>
           <w:rPr>
             <w:rStyle w:val="CommentReference"/>
           </w:rPr>
-          <w:commentReference w:id="164"/>
+          <w:commentReference w:id="167"/>
         </w:r>
       </w:ins>
     </w:p>
@@ -7628,19 +7649,19 @@
       <w:r>
         <w:tab/>
       </w:r>
-      <w:commentRangeStart w:id="166"/>
+      <w:commentRangeStart w:id="169"/>
       <w:r>
         <w:t>Delta kompresia</w:t>
       </w:r>
       <w:r>
         <w:t xml:space="preserve"> </w:t>
       </w:r>
-      <w:commentRangeEnd w:id="166"/>
+      <w:commentRangeEnd w:id="169"/>
       <w:r>
         <w:rPr>
           <w:rStyle w:val="CommentReference"/>
         </w:rPr>
-        <w:commentReference w:id="166"/>
+        <w:commentReference w:id="169"/>
       </w:r>
       <w:r>
         <w:t xml:space="preserve">(delta kódovanie) </w:t>
@@ -7720,8 +7741,23 @@
         <w:lastRenderedPageBreak/>
         <w:t>P</w:t>
       </w:r>
-      <w:r>
-        <w:t>oužitá bakalárska práca</w:t>
+      <w:ins w:id="170" w:author="Ján Kľuka" w:date="2015-04-28T22:49:00Z">
+        <w:r>
+          <w:t>redchádzajúca</w:t>
+        </w:r>
+      </w:ins>
+      <w:del w:id="171" w:author="Ján Kľuka" w:date="2015-04-28T22:49:00Z">
+        <w:r>
+          <w:delText>oužit</w:delText>
+        </w:r>
+      </w:del>
+      <w:del w:id="172" w:author="Ján Kľuka" w:date="2015-04-28T22:48:00Z">
+        <w:r>
+          <w:delText>á</w:delText>
+        </w:r>
+      </w:del>
+      <w:r>
+        <w:t xml:space="preserve"> bakalárska práca</w:t>
       </w:r>
     </w:p>
     <w:p>
@@ -7730,28 +7766,125 @@
         <w:ind w:left="567"/>
       </w:pPr>
       <w:r>
-        <w:t>Táto diplomová práca vychádza z pôvodnej bakalárskej práce s</w:t>
-      </w:r>
-      <w:r>
-        <w:t> názvom Zálohovanie v Linuxe s úsporným ukladaním histórie</w:t>
-      </w:r>
+        <w:t>Táto diplomová práca vychádza z</w:t>
+      </w:r>
+      <w:del w:id="173" w:author="Ján Kľuka" w:date="2015-04-28T20:17:00Z">
+        <w:r>
+          <w:delText> pôvodnej</w:delText>
+        </w:r>
+      </w:del>
+      <w:r>
+        <w:t xml:space="preserve"> bakalárskej práce </w:t>
+      </w:r>
+      <w:bookmarkStart w:id="174" w:name="_GoBack"/>
+      <w:del w:id="175" w:author="Ján Kľuka" w:date="2015-04-28T20:17:00Z">
+        <w:r>
+          <w:rPr>
+            <w:i/>
+            <w:rPrChange w:id="176" w:author="Ján Kľuka" w:date="2015-04-28T22:49:00Z">
+              <w:rPr/>
+            </w:rPrChange>
+          </w:rPr>
+          <w:delText>s</w:delText>
+        </w:r>
+        <w:r>
+          <w:rPr>
+            <w:i/>
+            <w:rPrChange w:id="177" w:author="Ján Kľuka" w:date="2015-04-28T22:49:00Z">
+              <w:rPr/>
+            </w:rPrChange>
+          </w:rPr>
+          <w:delText xml:space="preserve"> názvom </w:delText>
+        </w:r>
+      </w:del>
+      <w:r>
+        <w:rPr>
+          <w:i/>
+          <w:rPrChange w:id="178" w:author="Ján Kľuka" w:date="2015-04-28T22:49:00Z">
+            <w:rPr/>
+          </w:rPrChange>
+        </w:rPr>
+        <w:t>Zálohovanie v Linuxe s úsporným ukladaním histórie</w:t>
+      </w:r>
+      <w:bookmarkEnd w:id="174"/>
       <w:r>
         <w:t>, ktorej autorom je Patrik Kemény</w:t>
       </w:r>
-      <w:r>
-        <w:t>. Jej cieľom bolo navrhnúť a implementovať v operačnom systéme Linux nástroje, ktoré budú vykonávať zálohovanie dát na vzdialený server a následne ich sprístupnenie. Kľúčové vlastnosti týchto nástrojov mali byť: úsporný prenos dát na vzdialený server, úsporné ukladanie záloh s ich históriou (kompresia dát), vymazávanie starších záloh a sprístupnenie záloh formou postupnosti úplných obrazov systému súborov. Pre dosiahnutie</w:t>
+      <w:ins w:id="179" w:author="Ján Kľuka" w:date="2015-04-28T20:07:00Z">
+        <w:r>
+          <w:t xml:space="preserve"> </w:t>
+        </w:r>
+      </w:ins>
+      <w:ins w:id="180" w:author="Ján Kľuka" w:date="2015-04-28T20:08:00Z">
+        <w:r>
+          <w:rPr>
+            <w:b/>
+            <w:i/>
+          </w:rPr>
+          <w:t>[odkaz do literatúry]</w:t>
+        </w:r>
+      </w:ins>
+      <w:r>
+        <w:t xml:space="preserve">. Jej cieľom bolo navrhnúť a implementovať v operačnom systéme Linux nástroje, ktoré budú vykonávať zálohovanie dát na vzdialený server a následne </w:t>
+      </w:r>
+      <w:ins w:id="181" w:author="Ján Kľuka" w:date="2015-04-28T20:17:00Z">
+        <w:r>
+          <w:t xml:space="preserve">umožnia </w:t>
+        </w:r>
+      </w:ins>
+      <w:r>
+        <w:t xml:space="preserve">ich sprístupnenie. </w:t>
+      </w:r>
+      <w:commentRangeStart w:id="182"/>
+      <w:r>
+        <w:t>Kľúčové</w:t>
+      </w:r>
+      <w:commentRangeEnd w:id="182"/>
+      <w:r>
+        <w:rPr>
+          <w:rStyle w:val="CommentReference"/>
+        </w:rPr>
+        <w:commentReference w:id="182"/>
+      </w:r>
+      <w:r>
+        <w:t xml:space="preserve"> vlastnosti týchto nástrojov mali byť: úsporný prenos dát na vzdialený server, úsporné ukladanie záloh s ich históriou (kompresia dát), vymazávanie starších záloh a sprístupnenie záloh formou postupnosti úplných obrazov systému súborov. </w:t>
+      </w:r>
+      <w:commentRangeStart w:id="183"/>
+      <w:r>
+        <w:t>Pre dosiahnutie</w:t>
       </w:r>
       <w:r>
         <w:t xml:space="preserve"> úsporného prenosu dát</w:t>
       </w:r>
       <w:r>
-        <w:t xml:space="preserve"> mali byť využité techniky nástroja rsync a git. </w:t>
+        <w:t xml:space="preserve"> mali byť využité techniky nástroja rsync a git.</w:t>
+      </w:r>
+      <w:commentRangeEnd w:id="183"/>
+      <w:r>
+        <w:rPr>
+          <w:rStyle w:val="CommentReference"/>
+        </w:rPr>
+        <w:commentReference w:id="183"/>
+      </w:r>
+      <w:r>
+        <w:t xml:space="preserve"> </w:t>
       </w:r>
       <w:r>
         <w:t>Následné sprístupňovanie záloh malo byť realizované pomocou FUSE.</w:t>
       </w:r>
       <w:r>
-        <w:t xml:space="preserve"> Ako inšpirácia pre túto prácu mohli byť použité aj existujúce zálohovacie nástroje ako duplicity alebo rdiff-backup.</w:t>
+        <w:t xml:space="preserve"> </w:t>
+      </w:r>
+      <w:commentRangeStart w:id="184"/>
+      <w:r>
+        <w:t>Ako inšpirácia pre túto prácu mohli byť použité aj existujúce zálohovacie nástroje ako duplicity alebo rdiff-backup.</w:t>
+      </w:r>
+      <w:commentRangeEnd w:id="184"/>
+      <w:r>
+        <w:rPr>
+          <w:rStyle w:val="CommentReference"/>
+        </w:rPr>
+        <w:commentReference w:id="184"/>
       </w:r>
     </w:p>
     <w:p>
@@ -7759,8 +7892,19 @@
         <w:spacing w:after="0"/>
         <w:ind w:left="567" w:firstLine="873"/>
       </w:pPr>
-      <w:r>
-        <w:t xml:space="preserve">Autor však splnil len niektoré body zo stanoveného cieľu tejto bakalárskej práce. Vyvinutý zálohovací nástroj dokáže vytvárať a obnovovať </w:t>
+      <w:commentRangeStart w:id="185"/>
+      <w:r>
+        <w:t xml:space="preserve">Autor však splnil </w:t>
+      </w:r>
+      <w:commentRangeEnd w:id="185"/>
+      <w:r>
+        <w:rPr>
+          <w:rStyle w:val="CommentReference"/>
+        </w:rPr>
+        <w:commentReference w:id="185"/>
+      </w:r>
+      <w:r>
+        <w:t xml:space="preserve">len niektoré body zo stanoveného cieľu tejto bakalárskej práce. Vyvinutý zálohovací nástroj dokáže vytvárať a obnovovať </w:t>
       </w:r>
       <w:r>
         <w:t xml:space="preserve">plné alebo inkrementálne </w:t>
@@ -7769,7 +7913,35 @@
         <w:t xml:space="preserve">zálohy. </w:t>
       </w:r>
       <w:r>
-        <w:t xml:space="preserve">Úsporné ukladanie záloh bolo implementované pomocou inkrementálneho zálohovania. Ak už v danom obsahom adresovanom úložisku existuje súbor s rovnakým obsahom ako sa snažíme zálohovať, tak bude uložený len odkaz (link) na tento súbor. Žiadne ďalšie techniky pre úsporné ukladanie dát neboli implementované. </w:t>
+        <w:t xml:space="preserve">Úsporné ukladanie záloh bolo implementované pomocou </w:t>
+      </w:r>
+      <w:commentRangeStart w:id="186"/>
+      <w:r>
+        <w:t>inkrementálneho zálohovania</w:t>
+      </w:r>
+      <w:commentRangeEnd w:id="186"/>
+      <w:r>
+        <w:rPr>
+          <w:rStyle w:val="CommentReference"/>
+        </w:rPr>
+        <w:commentReference w:id="186"/>
+      </w:r>
+      <w:r>
+        <w:t xml:space="preserve">. Ak už v danom obsahom adresovanom úložisku existuje súbor s rovnakým obsahom ako sa snažíme zálohovať, tak bude uložený len odkaz (link) na tento súbor. </w:t>
+      </w:r>
+      <w:commentRangeStart w:id="187"/>
+      <w:r>
+        <w:t>Žiadne</w:t>
+      </w:r>
+      <w:commentRangeEnd w:id="187"/>
+      <w:r>
+        <w:rPr>
+          <w:rStyle w:val="CommentReference"/>
+        </w:rPr>
+        <w:commentReference w:id="187"/>
+      </w:r>
+      <w:r>
+        <w:t xml:space="preserve"> ďalšie techniky pre úsporné ukladanie dát neboli implementované. </w:t>
       </w:r>
     </w:p>
     <w:p>
@@ -7783,17 +7955,18 @@
         <w:pStyle w:val="Heading2"/>
         <w:ind w:left="567" w:hanging="567"/>
         <w:rPr>
-          <w:rFonts w:cs="Times New Roman"/>
-        </w:rPr>
-      </w:pPr>
-      <w:commentRangeStart w:id="167"/>
+          <w:ins w:id="188" w:author="Ján Kľuka" w:date="2015-04-28T21:39:00Z"/>
+          <w:rFonts w:cs="Times New Roman"/>
+        </w:rPr>
+      </w:pPr>
+      <w:commentRangeStart w:id="189"/>
       <w:r>
         <w:rPr>
           <w:rFonts w:cs="Times New Roman"/>
         </w:rPr>
         <w:t>Techniky</w:t>
       </w:r>
-      <w:commentRangeEnd w:id="167"/>
+      <w:commentRangeEnd w:id="189"/>
       <w:r>
         <w:rPr>
           <w:rStyle w:val="CommentReference"/>
@@ -7801,8 +7974,233 @@
           <w:b w:val="0"/>
           <w:bCs w:val="0"/>
         </w:rPr>
-        <w:commentReference w:id="167"/>
-      </w:r>
+        <w:commentReference w:id="189"/>
+      </w:r>
+      <w:ins w:id="190" w:author="Ján Kľuka" w:date="2015-04-28T22:08:00Z">
+        <w:r>
+          <w:rPr>
+            <w:rFonts w:cs="Times New Roman"/>
+          </w:rPr>
+          <w:t xml:space="preserve"> a použitý softvér</w:t>
+        </w:r>
+      </w:ins>
+    </w:p>
+    <w:p>
+      <w:pPr>
+        <w:rPr>
+          <w:b/>
+          <w:i/>
+        </w:rPr>
+        <w:pPrChange w:id="191" w:author="Ján Kľuka" w:date="2015-04-28T21:39:00Z">
+          <w:pPr>
+            <w:pStyle w:val="Heading2"/>
+            <w:ind w:left="567" w:hanging="567"/>
+          </w:pPr>
+        </w:pPrChange>
+      </w:pPr>
+      <w:ins w:id="192" w:author="Ján Kľuka" w:date="2015-04-28T22:07:00Z">
+        <w:r>
+          <w:t>Východiskami p</w:t>
+        </w:r>
+      </w:ins>
+      <w:ins w:id="193" w:author="Ján Kľuka" w:date="2015-04-28T21:39:00Z">
+        <w:r>
+          <w:t>re ná</w:t>
+        </w:r>
+      </w:ins>
+      <w:ins w:id="194" w:author="Ján Kľuka" w:date="2015-04-28T22:09:00Z">
+        <w:r>
+          <w:t>š prístup k zálohovaniu a</w:t>
+        </w:r>
+      </w:ins>
+      <w:ins w:id="195" w:author="Ján Kľuka" w:date="2015-04-28T22:10:00Z">
+        <w:r>
+          <w:t> </w:t>
+        </w:r>
+      </w:ins>
+      <w:ins w:id="196" w:author="Ján Kľuka" w:date="2015-04-28T22:09:00Z">
+        <w:r>
+          <w:t xml:space="preserve">obnove </w:t>
+        </w:r>
+      </w:ins>
+      <w:ins w:id="197" w:author="Ján Kľuka" w:date="2015-04-28T22:10:00Z">
+        <w:r>
+          <w:t>dát</w:t>
+        </w:r>
+      </w:ins>
+      <w:ins w:id="198" w:author="Ján Kľuka" w:date="2015-04-28T22:03:00Z">
+        <w:r>
+          <w:t xml:space="preserve"> </w:t>
+        </w:r>
+      </w:ins>
+      <w:ins w:id="199" w:author="Ján Kľuka" w:date="2015-04-28T22:07:00Z">
+        <w:r>
+          <w:t>sú</w:t>
+        </w:r>
+      </w:ins>
+      <w:ins w:id="200" w:author="Ján Kľuka" w:date="2015-04-28T22:03:00Z">
+        <w:r>
+          <w:t xml:space="preserve"> techniky a</w:t>
+        </w:r>
+      </w:ins>
+      <w:ins w:id="201" w:author="Ján Kľuka" w:date="2015-04-28T22:04:00Z">
+        <w:r>
+          <w:t xml:space="preserve"> existujúce </w:t>
+        </w:r>
+      </w:ins>
+      <w:ins w:id="202" w:author="Ján Kľuka" w:date="2015-04-28T22:03:00Z">
+        <w:r>
+          <w:t>softvér</w:t>
+        </w:r>
+      </w:ins>
+      <w:ins w:id="203" w:author="Ján Kľuka" w:date="2015-04-28T22:04:00Z">
+        <w:r>
+          <w:t>ové nástroje</w:t>
+        </w:r>
+      </w:ins>
+      <w:ins w:id="204" w:author="Ján Kľuka" w:date="2015-04-28T22:03:00Z">
+        <w:r>
+          <w:t>, ktorý</w:t>
+        </w:r>
+      </w:ins>
+      <w:ins w:id="205" w:author="Ján Kľuka" w:date="2015-04-28T22:04:00Z">
+        <w:r>
+          <w:t>ch prehľad uvádzame v tejto sekcii</w:t>
+        </w:r>
+      </w:ins>
+      <w:ins w:id="206" w:author="Ján Kľuka" w:date="2015-04-28T21:40:00Z">
+        <w:r>
+          <w:t>.</w:t>
+        </w:r>
+      </w:ins>
+      <w:ins w:id="207" w:author="Ján Kľuka" w:date="2015-04-28T21:44:00Z">
+        <w:r>
+          <w:t xml:space="preserve"> </w:t>
+        </w:r>
+      </w:ins>
+      <w:ins w:id="208" w:author="Ján Kľuka" w:date="2015-04-28T22:07:00Z">
+        <w:r>
+          <w:t>Najdôležitejšie</w:t>
+        </w:r>
+      </w:ins>
+      <w:ins w:id="209" w:author="Ján Kľuka" w:date="2015-04-28T21:44:00Z">
+        <w:r>
+          <w:t xml:space="preserve"> </w:t>
+        </w:r>
+      </w:ins>
+      <w:ins w:id="210" w:author="Ján Kľuka" w:date="2015-04-28T22:08:00Z">
+        <w:r>
+          <w:t xml:space="preserve">techniky </w:t>
+        </w:r>
+      </w:ins>
+      <w:ins w:id="211" w:author="Ján Kľuka" w:date="2015-04-28T21:44:00Z">
+        <w:r>
+          <w:t>sú obsahom adresované úložisk</w:t>
+        </w:r>
+      </w:ins>
+      <w:ins w:id="212" w:author="Ján Kľuka" w:date="2015-04-28T21:47:00Z">
+        <w:r>
+          <w:t>o</w:t>
+        </w:r>
+      </w:ins>
+      <w:ins w:id="213" w:author="Ján Kľuka" w:date="2015-04-28T21:45:00Z">
+        <w:r>
+          <w:t>, algoritmu</w:t>
+        </w:r>
+      </w:ins>
+      <w:ins w:id="214" w:author="Ján Kľuka" w:date="2015-04-28T21:47:00Z">
+        <w:r>
+          <w:t>s</w:t>
+        </w:r>
+      </w:ins>
+      <w:ins w:id="215" w:author="Ján Kľuka" w:date="2015-04-28T21:45:00Z">
+        <w:r>
+          <w:t xml:space="preserve"> rsync, </w:t>
+        </w:r>
+      </w:ins>
+      <w:ins w:id="216" w:author="Ján Kľuka" w:date="2015-04-28T21:47:00Z">
+        <w:r>
+          <w:t>delta kompresia,</w:t>
+        </w:r>
+        <w:r>
+          <w:t xml:space="preserve"> </w:t>
+        </w:r>
+      </w:ins>
+      <w:ins w:id="217" w:author="Ján Kľuka" w:date="2015-04-28T21:45:00Z">
+        <w:r>
+          <w:t>garbage kolekcia na základe počítania referencií</w:t>
+        </w:r>
+      </w:ins>
+      <w:ins w:id="218" w:author="Ján Kľuka" w:date="2015-04-28T22:28:00Z">
+        <w:r>
+          <w:t xml:space="preserve"> a virtuálne súborové systémy</w:t>
+        </w:r>
+      </w:ins>
+      <w:ins w:id="219" w:author="Ján Kľuka" w:date="2015-04-28T21:47:00Z">
+        <w:r>
+          <w:t xml:space="preserve">. </w:t>
+        </w:r>
+      </w:ins>
+      <w:ins w:id="220" w:author="Ján Kľuka" w:date="2015-04-28T21:48:00Z">
+        <w:r>
+          <w:t xml:space="preserve">Využili sme tiež konkrétne implementácie: </w:t>
+        </w:r>
+      </w:ins>
+      <w:ins w:id="221" w:author="Ján Kľuka" w:date="2015-04-28T22:01:00Z">
+        <w:r>
+          <w:t xml:space="preserve">na delta kompresiu používame </w:t>
+        </w:r>
+      </w:ins>
+      <w:ins w:id="222" w:author="Ján Kľuka" w:date="2015-04-28T21:48:00Z">
+        <w:r>
+          <w:t>program rdiff implementujúci algoritmus rsync</w:t>
+        </w:r>
+      </w:ins>
+      <w:ins w:id="223" w:author="Ján Kľuka" w:date="2015-04-28T21:50:00Z">
+        <w:r>
+          <w:t>,</w:t>
+        </w:r>
+      </w:ins>
+      <w:ins w:id="224" w:author="Ján Kľuka" w:date="2015-04-28T21:49:00Z">
+        <w:r>
+          <w:t xml:space="preserve"> </w:t>
+        </w:r>
+      </w:ins>
+      <w:ins w:id="225" w:author="Ján Kľuka" w:date="2015-04-28T21:48:00Z">
+        <w:r>
+          <w:t>na bezstratovú kompresiu formát gzip, v</w:t>
+        </w:r>
+      </w:ins>
+      <w:ins w:id="226" w:author="Ján Kľuka" w:date="2015-04-28T22:02:00Z">
+        <w:r>
+          <w:t> </w:t>
+        </w:r>
+      </w:ins>
+      <w:ins w:id="227" w:author="Ján Kľuka" w:date="2015-04-28T21:48:00Z">
+        <w:r>
+          <w:t xml:space="preserve">ktorom </w:t>
+        </w:r>
+      </w:ins>
+      <w:ins w:id="228" w:author="Ján Kľuka" w:date="2015-04-28T22:02:00Z">
+        <w:r>
+          <w:t>sú dáta komprimované algoritmom deflate</w:t>
+        </w:r>
+      </w:ins>
+      <w:ins w:id="229" w:author="Ján Kľuka" w:date="2015-04-28T22:28:00Z">
+        <w:r>
+          <w:t xml:space="preserve">, pre virtuálny súborový systém </w:t>
+        </w:r>
+      </w:ins>
+      <w:ins w:id="230" w:author="Ján Kľuka" w:date="2015-04-28T22:29:00Z">
+        <w:r>
+          <w:t>využívame techonológiu FUSE</w:t>
+        </w:r>
+      </w:ins>
+      <w:ins w:id="231" w:author="Ján Kľuka" w:date="2015-04-28T22:02:00Z">
+        <w:r>
+          <w:t>.</w:t>
+        </w:r>
+      </w:ins>
     </w:p>
     <w:p>
       <w:pPr>
@@ -7817,29 +8215,39 @@
           <w:rFonts w:ascii="Times New Roman" w:hAnsi="Times New Roman" w:cs="Times New Roman"/>
           <w:color w:val="000000" w:themeColor="text1"/>
         </w:rPr>
-        <w:t>Obsahom adresované úložisko (con</w:t>
-      </w:r>
-      <w:r>
-        <w:rPr>
-          <w:rFonts w:ascii="Times New Roman" w:hAnsi="Times New Roman" w:cs="Times New Roman"/>
-          <w:color w:val="000000" w:themeColor="text1"/>
-        </w:rPr>
-        <w:t>tent</w:t>
-      </w:r>
-      <w:r>
-        <w:rPr>
-          <w:rFonts w:ascii="Times New Roman" w:hAnsi="Times New Roman" w:cs="Times New Roman"/>
-          <w:color w:val="000000" w:themeColor="text1"/>
-        </w:rPr>
-        <w:t xml:space="preserve"> addressed</w:t>
-      </w:r>
-      <w:r>
-        <w:rPr>
-          <w:rFonts w:ascii="Times New Roman" w:hAnsi="Times New Roman" w:cs="Times New Roman"/>
-          <w:color w:val="000000" w:themeColor="text1"/>
-        </w:rPr>
-        <w:t xml:space="preserve"> storage)</w:t>
-      </w:r>
+        <w:lastRenderedPageBreak/>
+        <w:t>Obsahom adresované úložisko</w:t>
+      </w:r>
+      <w:del w:id="232" w:author="Ján Kľuka" w:date="2015-04-28T21:37:00Z">
+        <w:r>
+          <w:rPr>
+            <w:rFonts w:ascii="Times New Roman" w:hAnsi="Times New Roman" w:cs="Times New Roman"/>
+            <w:color w:val="000000" w:themeColor="text1"/>
+          </w:rPr>
+          <w:delText xml:space="preserve"> (con</w:delText>
+        </w:r>
+        <w:r>
+          <w:rPr>
+            <w:rFonts w:ascii="Times New Roman" w:hAnsi="Times New Roman" w:cs="Times New Roman"/>
+            <w:color w:val="000000" w:themeColor="text1"/>
+          </w:rPr>
+          <w:delText>tent</w:delText>
+        </w:r>
+        <w:r>
+          <w:rPr>
+            <w:rFonts w:ascii="Times New Roman" w:hAnsi="Times New Roman" w:cs="Times New Roman"/>
+            <w:color w:val="000000" w:themeColor="text1"/>
+          </w:rPr>
+          <w:delText xml:space="preserve"> addressed</w:delText>
+        </w:r>
+        <w:r>
+          <w:rPr>
+            <w:rFonts w:ascii="Times New Roman" w:hAnsi="Times New Roman" w:cs="Times New Roman"/>
+            <w:color w:val="000000" w:themeColor="text1"/>
+          </w:rPr>
+          <w:delText xml:space="preserve"> storage)</w:delText>
+        </w:r>
+      </w:del>
     </w:p>
     <w:p>
       <w:pPr>
@@ -7853,7 +8261,75 @@
         <w:t>é</w:t>
       </w:r>
       <w:r>
-        <w:t xml:space="preserve"> úložisko dát funguje na nasledovnom princípe. Na strane klienta</w:t>
+        <w:t xml:space="preserve"> úložisko dát</w:t>
+      </w:r>
+      <w:ins w:id="233" w:author="Ján Kľuka" w:date="2015-04-28T21:37:00Z">
+        <w:r>
+          <w:rPr>
+            <w:rFonts w:cs="Times New Roman"/>
+            <w:color w:val="000000" w:themeColor="text1"/>
+          </w:rPr>
+          <w:t xml:space="preserve"> (</w:t>
+        </w:r>
+        <w:r>
+          <w:rPr>
+            <w:rFonts w:cs="Times New Roman"/>
+            <w:i/>
+            <w:color w:val="000000" w:themeColor="text1"/>
+          </w:rPr>
+          <w:t>content</w:t>
+        </w:r>
+      </w:ins>
+      <w:ins w:id="234" w:author="Ján Kľuka" w:date="2015-04-28T21:38:00Z">
+        <w:r>
+          <w:rPr>
+            <w:rFonts w:cs="Times New Roman"/>
+            <w:i/>
+            <w:color w:val="000000" w:themeColor="text1"/>
+          </w:rPr>
+          <w:t>-</w:t>
+        </w:r>
+      </w:ins>
+      <w:ins w:id="235" w:author="Ján Kľuka" w:date="2015-04-28T21:37:00Z">
+        <w:r>
+          <w:rPr>
+            <w:rFonts w:cs="Times New Roman"/>
+            <w:i/>
+            <w:color w:val="000000" w:themeColor="text1"/>
+          </w:rPr>
+          <w:t>addressed storage</w:t>
+        </w:r>
+        <w:r>
+          <w:rPr>
+            <w:rFonts w:cs="Times New Roman"/>
+            <w:color w:val="000000" w:themeColor="text1"/>
+          </w:rPr>
+          <w:t>)</w:t>
+        </w:r>
+      </w:ins>
+      <w:r>
+        <w:t xml:space="preserve"> </w:t>
+      </w:r>
+      <w:ins w:id="236" w:author="Ján Kľuka" w:date="2015-04-28T21:17:00Z">
+        <w:r>
+          <w:rPr>
+            <w:b/>
+            <w:i/>
+          </w:rPr>
+          <w:t>[zdroj!]</w:t>
+        </w:r>
+      </w:ins>
+      <w:ins w:id="237" w:author="Ján Kľuka" w:date="2015-04-28T21:18:00Z">
+        <w:r>
+          <w:t xml:space="preserve"> </w:t>
+        </w:r>
+      </w:ins>
+      <w:r>
+        <w:t xml:space="preserve">funguje na nasledovnom princípe. </w:t>
+      </w:r>
+      <w:commentRangeStart w:id="238"/>
+      <w:r>
+        <w:t>Na strane klienta</w:t>
       </w:r>
       <w:r>
         <w:t>, je</w:t>
@@ -7876,13 +8352,19 @@
       <w:r>
         <w:t xml:space="preserve"> Vypočítaná adresa je následne odoslaná späť aplikácií, ktorá pre ďalšie referencie na daný objekt, pracuje už len s ňou.</w:t>
       </w:r>
+      <w:commentRangeEnd w:id="238"/>
+      <w:r>
+        <w:rPr>
+          <w:rStyle w:val="CommentReference"/>
+        </w:rPr>
+        <w:commentReference w:id="238"/>
+      </w:r>
     </w:p>
     <w:p>
       <w:pPr>
         <w:spacing w:before="240"/>
       </w:pPr>
       <w:r>
-        <w:lastRenderedPageBreak/>
         <w:tab/>
         <w:t>Výhody a nevýhody:</w:t>
       </w:r>
@@ -7897,7 +8379,11 @@
         <w:spacing w:before="240"/>
       </w:pPr>
       <w:r>
-        <w:t xml:space="preserve">Najvhodnejšie na dátach, ktoré sa často nemenia (kvôli častému počítaniu </w:t>
+        <w:t xml:space="preserve">Najvhodnejšie na dátach, ktoré sa často nemenia </w:t>
+      </w:r>
+      <w:commentRangeStart w:id="239"/>
+      <w:r>
+        <w:t xml:space="preserve">(kvôli častému počítaniu </w:t>
       </w:r>
       <w:r>
         <w:rPr>
@@ -7907,6 +8393,13 @@
       </w:r>
       <w:r>
         <w:t xml:space="preserve"> prepočítavaniu adries pre jednotlivé súbory)</w:t>
+      </w:r>
+      <w:commentRangeEnd w:id="239"/>
+      <w:r>
+        <w:rPr>
+          <w:rStyle w:val="CommentReference"/>
+        </w:rPr>
+        <w:commentReference w:id="239"/>
       </w:r>
     </w:p>
     <w:p>
@@ -7932,27 +8425,407 @@
         <w:spacing w:before="240"/>
       </w:pPr>
       <w:r>
-        <w:t xml:space="preserve"> Nikdy neexistuje viac ako jedna kópia daného súboru v úložisku (dva také isté súbory majú rovnakú adresu – content address)</w:t>
-      </w:r>
-    </w:p>
-    <w:p>
-      <w:pPr>
-        <w:pStyle w:val="ListParagraph"/>
-        <w:spacing w:before="240"/>
-        <w:ind w:left="1500"/>
-      </w:pPr>
+        <w:t xml:space="preserve"> Nikdy neexistuje viac ako jedna kópia daného súboru v úložisku (dva také isté súbory majú rovnakú</w:t>
+      </w:r>
+      <w:ins w:id="240" w:author="Ján Kľuka" w:date="2015-04-28T21:37:00Z">
+        <w:r>
+          <w:t xml:space="preserve"> obsahovú</w:t>
+        </w:r>
+      </w:ins>
+      <w:r>
+        <w:t xml:space="preserve"> adresu</w:t>
+      </w:r>
+      <w:del w:id="241" w:author="Ján Kľuka" w:date="2015-04-28T21:37:00Z">
+        <w:r>
+          <w:delText xml:space="preserve"> – content address</w:delText>
+        </w:r>
+      </w:del>
+      <w:r>
+        <w:t>)</w:t>
+      </w:r>
     </w:p>
     <w:p>
       <w:pPr>
         <w:pStyle w:val="Heading3"/>
         <w:spacing w:after="240"/>
         <w:rPr>
+          <w:ins w:id="242" w:author="Ján Kľuka" w:date="2015-04-28T22:10:00Z"/>
           <w:rFonts w:ascii="Times New Roman" w:hAnsi="Times New Roman" w:cs="Times New Roman"/>
           <w:color w:val="000000" w:themeColor="text1"/>
         </w:rPr>
       </w:pPr>
-      <w:bookmarkStart w:id="168" w:name="_Ref291839468"/>
-      <w:ins w:id="169" w:author="Ján Kľuka" w:date="2015-04-28T14:03:00Z">
+      <w:ins w:id="243" w:author="Ján Kľuka" w:date="2015-04-28T22:10:00Z">
+        <w:r>
+          <w:rPr>
+            <w:rFonts w:ascii="Times New Roman" w:hAnsi="Times New Roman" w:cs="Times New Roman"/>
+            <w:color w:val="000000" w:themeColor="text1"/>
+          </w:rPr>
+          <w:t>Delta kompresia</w:t>
+        </w:r>
+      </w:ins>
+    </w:p>
+    <w:p>
+      <w:pPr>
+        <w:spacing w:before="240"/>
+        <w:ind w:left="720"/>
+        <w:rPr>
+          <w:ins w:id="244" w:author="Ján Kľuka" w:date="2015-04-28T22:20:00Z"/>
+        </w:rPr>
+      </w:pPr>
+      <w:ins w:id="245" w:author="Ján Kľuka" w:date="2015-04-28T22:10:00Z">
+        <w:r>
+          <w:rPr>
+            <w:i/>
+          </w:rPr>
+          <w:t>Delta kompresia</w:t>
+        </w:r>
+        <w:r>
+          <w:t xml:space="preserve"> (rozdielová kompresia, delta compression) </w:t>
+        </w:r>
+      </w:ins>
+      <w:ins w:id="246" w:author="Ján Kľuka" w:date="2015-04-28T22:20:00Z">
+        <w:r>
+          <w:rPr>
+            <w:b/>
+            <w:i/>
+            <w:lang w:val="en-US"/>
+          </w:rPr>
+          <w:t>[ci</w:t>
+        </w:r>
+        <w:r>
+          <w:rPr>
+            <w:b/>
+            <w:i/>
+          </w:rPr>
+          <w:t>tácia</w:t>
+        </w:r>
+        <w:r>
+          <w:rPr>
+            <w:b/>
+            <w:i/>
+            <w:lang w:val="en-US"/>
+          </w:rPr>
+          <w:t>]</w:t>
+        </w:r>
+        <w:r>
+          <w:rPr>
+            <w:lang w:val="en-US"/>
+          </w:rPr>
+          <w:t xml:space="preserve"> </w:t>
+        </w:r>
+      </w:ins>
+      <w:ins w:id="247" w:author="Ján Kľuka" w:date="2015-04-28T22:10:00Z">
+        <w:r>
+          <w:t>je</w:t>
+        </w:r>
+        <w:r>
+          <w:t xml:space="preserve"> technika kompresie dát</w:t>
+        </w:r>
+      </w:ins>
+      <w:ins w:id="248" w:author="Ján Kľuka" w:date="2015-04-28T22:14:00Z">
+        <w:r>
+          <w:t>ových objektov</w:t>
+        </w:r>
+      </w:ins>
+      <w:ins w:id="249" w:author="Ján Kľuka" w:date="2015-04-28T22:15:00Z">
+        <w:r>
+          <w:t xml:space="preserve"> (napríklad súborov),</w:t>
+        </w:r>
+      </w:ins>
+      <w:ins w:id="250" w:author="Ján Kľuka" w:date="2015-04-28T22:14:00Z">
+        <w:r>
+          <w:t xml:space="preserve"> pri ktorej sa namiesto obsahu objektu ukladá iba rozdiel </w:t>
+        </w:r>
+      </w:ins>
+      <w:ins w:id="251" w:author="Ján Kľuka" w:date="2015-04-28T22:16:00Z">
+        <w:r>
+          <w:t>(</w:t>
+        </w:r>
+      </w:ins>
+      <w:ins w:id="252" w:author="Ján Kľuka" w:date="2015-04-28T22:17:00Z">
+        <w:r>
+          <w:rPr>
+            <w:i/>
+          </w:rPr>
+          <w:t>delta</w:t>
+        </w:r>
+        <w:r>
+          <w:t xml:space="preserve">, </w:t>
+        </w:r>
+      </w:ins>
+      <w:ins w:id="253" w:author="Ján Kľuka" w:date="2015-04-28T22:16:00Z">
+        <w:r>
+          <w:rPr>
+            <w:i/>
+          </w:rPr>
+          <w:t>diff</w:t>
+        </w:r>
+        <w:r>
+          <w:t xml:space="preserve">) </w:t>
+        </w:r>
+      </w:ins>
+      <w:ins w:id="254" w:author="Ján Kľuka" w:date="2015-04-28T22:14:00Z">
+        <w:r>
+          <w:t xml:space="preserve">voči </w:t>
+        </w:r>
+      </w:ins>
+      <w:ins w:id="255" w:author="Ján Kľuka" w:date="2015-04-28T22:16:00Z">
+        <w:r>
+          <w:t xml:space="preserve">obsahu </w:t>
+        </w:r>
+      </w:ins>
+      <w:ins w:id="256" w:author="Ján Kľuka" w:date="2015-04-28T22:14:00Z">
+        <w:r>
+          <w:t>iné</w:t>
+        </w:r>
+      </w:ins>
+      <w:ins w:id="257" w:author="Ján Kľuka" w:date="2015-04-28T22:16:00Z">
+        <w:r>
+          <w:t>ho</w:t>
+        </w:r>
+      </w:ins>
+      <w:ins w:id="258" w:author="Ján Kľuka" w:date="2015-04-28T22:14:00Z">
+        <w:r>
+          <w:t xml:space="preserve"> dátovému objektu. Obyčajne ide o</w:t>
+        </w:r>
+      </w:ins>
+      <w:ins w:id="259" w:author="Ján Kľuka" w:date="2015-04-28T22:16:00Z">
+        <w:r>
+          <w:t> </w:t>
+        </w:r>
+        <w:r>
+          <w:rPr>
+            <w:i/>
+          </w:rPr>
+          <w:t>dopredný</w:t>
+        </w:r>
+        <w:r>
+          <w:t xml:space="preserve"> </w:t>
+        </w:r>
+      </w:ins>
+      <w:ins w:id="260" w:author="Ján Kľuka" w:date="2015-04-28T22:14:00Z">
+        <w:r>
+          <w:t xml:space="preserve">rozdiel </w:t>
+        </w:r>
+      </w:ins>
+      <w:ins w:id="261" w:author="Ján Kľuka" w:date="2015-04-28T22:17:00Z">
+        <w:r>
+          <w:t xml:space="preserve">(forward delta) </w:t>
+        </w:r>
+      </w:ins>
+      <w:ins w:id="262" w:author="Ján Kľuka" w:date="2015-04-28T22:14:00Z">
+        <w:r>
+          <w:t xml:space="preserve">voči </w:t>
+        </w:r>
+      </w:ins>
+      <w:ins w:id="263" w:author="Ján Kľuka" w:date="2015-04-28T22:15:00Z">
+        <w:r>
+          <w:t xml:space="preserve">chronologicky </w:t>
+        </w:r>
+      </w:ins>
+      <w:ins w:id="264" w:author="Ján Kľuka" w:date="2015-04-28T22:14:00Z">
+        <w:r>
+          <w:t>predchádzaj</w:t>
+        </w:r>
+      </w:ins>
+      <w:ins w:id="265" w:author="Ján Kľuka" w:date="2015-04-28T22:15:00Z">
+        <w:r>
+          <w:t xml:space="preserve">úcej </w:t>
+        </w:r>
+      </w:ins>
+      <w:ins w:id="266" w:author="Ján Kľuka" w:date="2015-04-28T22:19:00Z">
+        <w:r>
+          <w:t xml:space="preserve">verzii príslušného objektu </w:t>
+        </w:r>
+      </w:ins>
+      <w:ins w:id="267" w:author="Ján Kľuka" w:date="2015-04-28T22:15:00Z">
+        <w:r>
+          <w:t>alebo</w:t>
+        </w:r>
+      </w:ins>
+      <w:ins w:id="268" w:author="Ján Kľuka" w:date="2015-04-28T22:17:00Z">
+        <w:r>
+          <w:t xml:space="preserve"> </w:t>
+        </w:r>
+        <w:r>
+          <w:rPr>
+            <w:i/>
+          </w:rPr>
+          <w:t>spätný</w:t>
+        </w:r>
+      </w:ins>
+      <w:ins w:id="269" w:author="Ján Kľuka" w:date="2015-04-28T22:18:00Z">
+        <w:r>
+          <w:t xml:space="preserve"> rozdiel (reverse delta) voči</w:t>
+        </w:r>
+      </w:ins>
+      <w:ins w:id="270" w:author="Ján Kľuka" w:date="2015-04-28T22:15:00Z">
+        <w:r>
+          <w:t xml:space="preserve"> </w:t>
+        </w:r>
+      </w:ins>
+      <w:ins w:id="271" w:author="Ján Kľuka" w:date="2015-04-28T22:20:00Z">
+        <w:r>
+          <w:t xml:space="preserve">jeho </w:t>
+        </w:r>
+      </w:ins>
+      <w:ins w:id="272" w:author="Ján Kľuka" w:date="2015-04-28T22:15:00Z">
+        <w:r>
+          <w:t>nasledujúcej verzii.</w:t>
+        </w:r>
+      </w:ins>
+    </w:p>
+    <w:p>
+      <w:pPr>
+        <w:spacing w:before="240"/>
+        <w:ind w:left="720"/>
+      </w:pPr>
+      <w:ins w:id="273" w:author="Ján Kľuka" w:date="2015-04-28T22:23:00Z">
+        <w:r>
+          <w:t>Pre textové dáta možno r</w:t>
+        </w:r>
+      </w:ins>
+      <w:ins w:id="274" w:author="Ján Kľuka" w:date="2015-04-28T22:21:00Z">
+        <w:r>
+          <w:t xml:space="preserve">ozdiel </w:t>
+        </w:r>
+        <w:r>
+          <w:t xml:space="preserve">počítať napríklad algoritmom </w:t>
+        </w:r>
+        <w:r>
+          <w:rPr>
+            <w:b/>
+            <w:i/>
+          </w:rPr>
+          <w:t>ZISTITE</w:t>
+        </w:r>
+      </w:ins>
+      <w:ins w:id="275" w:author="Ján Kľuka" w:date="2015-04-28T22:22:00Z">
+        <w:r>
+          <w:rPr>
+            <w:b/>
+            <w:i/>
+          </w:rPr>
+          <w:t xml:space="preserve"> </w:t>
+        </w:r>
+        <w:r>
+          <w:rPr>
+            <w:b/>
+            <w:i/>
+          </w:rPr>
+          <w:t xml:space="preserve">AKÝM </w:t>
+        </w:r>
+        <w:r>
+          <w:rPr>
+            <w:b/>
+            <w:i/>
+          </w:rPr>
+          <w:t>A</w:t>
+        </w:r>
+      </w:ins>
+      <w:ins w:id="276" w:author="Ján Kľuka" w:date="2015-04-28T22:24:00Z">
+        <w:r>
+          <w:rPr>
+            <w:b/>
+            <w:i/>
+          </w:rPr>
+          <w:t> </w:t>
+        </w:r>
+      </w:ins>
+      <w:ins w:id="277" w:author="Ján Kľuka" w:date="2015-04-28T22:22:00Z">
+        <w:r>
+          <w:rPr>
+            <w:b/>
+            <w:i/>
+          </w:rPr>
+          <w:t>CITUJTE</w:t>
+        </w:r>
+      </w:ins>
+      <w:ins w:id="278" w:author="Ján Kľuka" w:date="2015-04-28T22:21:00Z">
+        <w:r>
+          <w:t xml:space="preserve">, ktorý je implementovaný v štandarnom Unixovom nástroji </w:t>
+        </w:r>
+        <w:r>
+          <w:rPr>
+            <w:i/>
+          </w:rPr>
+          <w:t>diff</w:t>
+        </w:r>
+      </w:ins>
+      <w:ins w:id="279" w:author="Ján Kľuka" w:date="2015-04-28T22:22:00Z">
+        <w:r>
+          <w:t xml:space="preserve"> a</w:t>
+        </w:r>
+      </w:ins>
+      <w:ins w:id="280" w:author="Ján Kľuka" w:date="2015-04-28T22:24:00Z">
+        <w:r>
+          <w:t> </w:t>
+        </w:r>
+      </w:ins>
+      <w:ins w:id="281" w:author="Ján Kľuka" w:date="2015-04-28T22:22:00Z">
+        <w:r>
+          <w:t>knižnici</w:t>
+        </w:r>
+      </w:ins>
+      <w:ins w:id="282" w:author="Ján Kľuka" w:date="2015-04-28T22:24:00Z">
+        <w:r>
+          <w:t xml:space="preserve"> </w:t>
+        </w:r>
+        <w:r>
+          <w:rPr>
+            <w:b/>
+            <w:i/>
+          </w:rPr>
+          <w:t>DOPLŇTE</w:t>
+        </w:r>
+      </w:ins>
+      <w:ins w:id="283" w:author="Ján Kľuka" w:date="2015-04-28T22:22:00Z">
+        <w:r>
+          <w:t>.</w:t>
+        </w:r>
+      </w:ins>
+      <w:ins w:id="284" w:author="Ján Kľuka" w:date="2015-04-28T22:23:00Z">
+        <w:r>
+          <w:t xml:space="preserve"> Pre </w:t>
+        </w:r>
+      </w:ins>
+      <w:ins w:id="285" w:author="Ján Kľuka" w:date="2015-04-28T22:26:00Z">
+        <w:r>
+          <w:t>textové a </w:t>
+        </w:r>
+      </w:ins>
+      <w:ins w:id="286" w:author="Ján Kľuka" w:date="2015-04-28T22:23:00Z">
+        <w:r>
+          <w:t>binárne dáta je možné na výpočet rozdielu použiť algoritmus rsync, opísaný v</w:t>
+        </w:r>
+      </w:ins>
+      <w:ins w:id="287" w:author="Ján Kľuka" w:date="2015-04-28T22:24:00Z">
+        <w:r>
+          <w:t> </w:t>
+        </w:r>
+      </w:ins>
+      <w:ins w:id="288" w:author="Ján Kľuka" w:date="2015-04-28T22:23:00Z">
+        <w:r>
+          <w:t xml:space="preserve">nasledujúcej </w:t>
+        </w:r>
+      </w:ins>
+      <w:ins w:id="289" w:author="Ján Kľuka" w:date="2015-04-28T22:24:00Z">
+        <w:r>
+          <w:t>podsekcii.</w:t>
+        </w:r>
+      </w:ins>
+    </w:p>
+    <w:p>
+      <w:pPr>
+        <w:pStyle w:val="Heading3"/>
+        <w:spacing w:after="240"/>
+        <w:rPr>
+          <w:rFonts w:ascii="Times New Roman" w:hAnsi="Times New Roman" w:cs="Times New Roman"/>
+          <w:color w:val="000000" w:themeColor="text1"/>
+        </w:rPr>
+      </w:pPr>
+      <w:bookmarkStart w:id="290" w:name="_Ref291839468"/>
+      <w:ins w:id="291" w:author="Ján Kľuka" w:date="2015-04-28T14:03:00Z">
         <w:r>
           <w:rPr>
             <w:rFonts w:ascii="Times New Roman" w:hAnsi="Times New Roman" w:cs="Times New Roman"/>
@@ -7960,18 +8833,7 @@
           </w:rPr>
           <w:t xml:space="preserve">Algoritmus </w:t>
         </w:r>
-      </w:ins>
-      <w:del w:id="170" w:author="Ján Kľuka" w:date="2015-04-28T14:03:00Z">
-        <w:r>
-          <w:rPr>
-            <w:rFonts w:ascii="Times New Roman" w:hAnsi="Times New Roman" w:cs="Times New Roman"/>
-            <w:color w:val="000000" w:themeColor="text1"/>
-          </w:rPr>
-          <w:delText>Rsync</w:delText>
-        </w:r>
-      </w:del>
-      <w:bookmarkEnd w:id="168"/>
-      <w:ins w:id="171" w:author="Ján Kľuka" w:date="2015-04-28T14:03:00Z">
+        <w:bookmarkEnd w:id="290"/>
         <w:r>
           <w:rPr>
             <w:rFonts w:ascii="Times New Roman" w:hAnsi="Times New Roman" w:cs="Times New Roman"/>
@@ -7992,69 +8854,36 @@
       <w:pPr>
         <w:ind w:left="720"/>
       </w:pPr>
-      <w:del w:id="172" w:author="Ján Kľuka" w:date="2015-04-28T14:03:00Z">
-        <w:r>
-          <w:delText xml:space="preserve">Rsync algoritmus </w:delText>
-        </w:r>
-      </w:del>
-      <w:ins w:id="173" w:author="Ján Kľuka" w:date="2015-04-28T14:03:00Z">
+      <w:ins w:id="292" w:author="Ján Kľuka" w:date="2015-04-28T14:03:00Z">
         <w:r>
           <w:t xml:space="preserve">Algoritmus rsync </w:t>
         </w:r>
       </w:ins>
-      <w:del w:id="174" w:author="Ján Kľuka" w:date="2015-04-28T14:03:00Z">
-        <w:r>
-          <w:delText xml:space="preserve">bol </w:delText>
-        </w:r>
-      </w:del>
       <w:r>
         <w:t>vyvinu</w:t>
       </w:r>
-      <w:ins w:id="175" w:author="Ján Kľuka" w:date="2015-04-28T14:03:00Z">
+      <w:ins w:id="293" w:author="Ján Kľuka" w:date="2015-04-28T14:03:00Z">
         <w:r>
           <w:t>l</w:t>
         </w:r>
       </w:ins>
-      <w:del w:id="176" w:author="Ján Kľuka" w:date="2015-04-28T14:03:00Z">
-        <w:r>
-          <w:delText>tý</w:delText>
-        </w:r>
-      </w:del>
       <w:r>
         <w:t xml:space="preserve"> A</w:t>
       </w:r>
       <w:r>
-        <w:t>ndrew</w:t>
-      </w:r>
-      <w:del w:id="177" w:author="Ján Kľuka" w:date="2015-04-28T14:02:00Z">
-        <w:r>
-          <w:delText>e</w:delText>
-        </w:r>
-      </w:del>
-      <w:del w:id="178" w:author="Ján Kľuka" w:date="2015-04-28T14:03:00Z">
-        <w:r>
-          <w:delText>m</w:delText>
-        </w:r>
-      </w:del>
-      <w:r>
-        <w:t xml:space="preserve"> Tridgell</w:t>
-      </w:r>
-      <w:ins w:id="179" w:author="Ján Kľuka" w:date="2015-04-28T14:03:00Z">
+        <w:t>ndrew Tridgell</w:t>
+      </w:r>
+      <w:ins w:id="294" w:author="Ján Kľuka" w:date="2015-04-28T14:03:00Z">
         <w:r>
           <w:t xml:space="preserve"> </w:t>
         </w:r>
       </w:ins>
-      <w:ins w:id="180" w:author="Ján Kľuka" w:date="2015-04-28T14:04:00Z">
+      <w:ins w:id="295" w:author="Ján Kľuka" w:date="2015-04-28T14:04:00Z">
         <w:r>
           <w:rPr>
             <w:b/>
             <w:i/>
             <w:lang w:val="en-US"/>
-            <w:rPrChange w:id="181" w:author="Ján Kľuka" w:date="2015-04-28T14:04:00Z">
-              <w:rPr>
-                <w:lang w:val="en-US"/>
-              </w:rPr>
-            </w:rPrChange>
           </w:rPr>
           <w:t>[cit</w:t>
         </w:r>
@@ -8062,9 +8891,6 @@
           <w:rPr>
             <w:b/>
             <w:i/>
-            <w:rPrChange w:id="182" w:author="Ján Kľuka" w:date="2015-04-28T14:04:00Z">
-              <w:rPr/>
-            </w:rPrChange>
           </w:rPr>
           <w:t>ácia</w:t>
         </w:r>
@@ -8073,29 +8899,14 @@
             <w:b/>
             <w:i/>
             <w:lang w:val="en-US"/>
-            <w:rPrChange w:id="183" w:author="Ján Kľuka" w:date="2015-04-28T14:04:00Z">
-              <w:rPr>
-                <w:lang w:val="en-US"/>
-              </w:rPr>
-            </w:rPrChange>
           </w:rPr>
           <w:t>]</w:t>
         </w:r>
       </w:ins>
-      <w:del w:id="184" w:author="Ján Kľuka" w:date="2015-04-28T14:03:00Z">
-        <w:r>
-          <w:delText>om</w:delText>
-        </w:r>
-      </w:del>
       <w:r>
         <w:t xml:space="preserve"> </w:t>
       </w:r>
-      <w:del w:id="185" w:author="Ján Kľuka" w:date="2015-04-28T14:02:00Z">
-        <w:r>
-          <w:delText>za účelom</w:delText>
-        </w:r>
-      </w:del>
-      <w:ins w:id="186" w:author="Ján Kľuka" w:date="2015-04-28T14:02:00Z">
+      <w:ins w:id="296" w:author="Ján Kľuka" w:date="2015-04-28T14:02:00Z">
         <w:r>
           <w:t>na</w:t>
         </w:r>
@@ -8103,36 +8914,15 @@
       <w:r>
         <w:t xml:space="preserve"> </w:t>
       </w:r>
-      <w:del w:id="187" w:author="Ján Kľuka" w:date="2015-04-28T14:02:00Z">
-        <w:r>
-          <w:delText>ze</w:delText>
-        </w:r>
-        <w:r>
-          <w:delText xml:space="preserve">fektívnenia </w:delText>
-        </w:r>
-      </w:del>
-      <w:ins w:id="188" w:author="Ján Kľuka" w:date="2015-04-28T14:02:00Z">
+      <w:ins w:id="297" w:author="Ján Kľuka" w:date="2015-04-28T14:02:00Z">
         <w:r>
           <w:t xml:space="preserve">zefektívnenie </w:t>
         </w:r>
       </w:ins>
       <w:r>
-        <w:t>prenosu dát</w:t>
-      </w:r>
-      <w:del w:id="189" w:author="Ján Kľuka" w:date="2015-04-28T14:02:00Z">
-        <w:r>
-          <w:delText xml:space="preserve"> za podmienky</w:delText>
-        </w:r>
-      </w:del>
-      <w:r>
-        <w:t xml:space="preserve">, </w:t>
-      </w:r>
-      <w:del w:id="190" w:author="Ján Kľuka" w:date="2015-04-28T14:02:00Z">
-        <w:r>
-          <w:delText xml:space="preserve">že </w:delText>
-        </w:r>
-      </w:del>
-      <w:ins w:id="191" w:author="Ján Kľuka" w:date="2015-04-28T14:02:00Z">
+        <w:t xml:space="preserve">prenosu dát, </w:t>
+      </w:r>
+      <w:ins w:id="298" w:author="Ján Kľuka" w:date="2015-04-28T14:02:00Z">
         <w:r>
           <w:t xml:space="preserve">ak </w:t>
         </w:r>
@@ -8146,21 +8936,13 @@
       <w:r>
         <w:t xml:space="preserve">nachádza </w:t>
       </w:r>
-      <w:ins w:id="192" w:author="Ján Kľuka" w:date="2015-04-28T14:04:00Z">
+      <w:ins w:id="299" w:author="Ján Kľuka" w:date="2015-04-28T14:04:00Z">
         <w:r>
           <w:t xml:space="preserve">ich </w:t>
         </w:r>
       </w:ins>
       <w:r>
-        <w:t>predchádzajúca verzia</w:t>
-      </w:r>
-      <w:del w:id="193" w:author="Ján Kľuka" w:date="2015-04-28T14:04:00Z">
-        <w:r>
-          <w:delText xml:space="preserve"> daných dát</w:delText>
-        </w:r>
-      </w:del>
-      <w:r>
-        <w:t xml:space="preserve">. </w:t>
+        <w:t xml:space="preserve">predchádzajúca verzia. </w:t>
       </w:r>
     </w:p>
     <w:p>
@@ -8169,6 +8951,7 @@
         <w:ind w:left="720" w:firstLine="720"/>
       </w:pPr>
       <w:r>
+        <w:lastRenderedPageBreak/>
         <w:t xml:space="preserve">Algoritmus efektívne počíta rozdiely medzi súbormi pomocou </w:t>
       </w:r>
       <w:r>
@@ -8352,16 +9135,15 @@
     <w:p>
       <w:pPr>
         <w:ind w:left="720" w:firstLine="720"/>
+        <w:rPr>
+          <w:ins w:id="300" w:author="Ján Kľuka" w:date="2015-04-28T22:26:00Z"/>
+        </w:rPr>
       </w:pPr>
       <w:r>
         <w:t>Samotná rekonštrukcia súboru je jednou z najjednoduchších častí rsync algoritmu. Akonáhle sú na počítač B odoslané všetky informácie o zhodujúci</w:t>
       </w:r>
       <w:r>
-        <w:t xml:space="preserve">ch sa </w:t>
-      </w:r>
-      <w:r>
-        <w:lastRenderedPageBreak/>
-        <w:t>blokoch alebo samotné bajty</w:t>
+        <w:t>ch sa blokoch alebo samotné bajty</w:t>
       </w:r>
       <w:r>
         <w:t>, tak rekonštrukcia súboru sa začne vykonávať. Pri rekonštrukcii súboru s</w:t>
@@ -8381,6 +9163,32 @@
       <w:r>
         <w:t xml:space="preserve"> </w:t>
       </w:r>
+    </w:p>
+    <w:p>
+      <w:pPr>
+        <w:ind w:left="720" w:firstLine="720"/>
+      </w:pPr>
+      <w:ins w:id="301" w:author="Ján Kľuka" w:date="2015-04-28T22:26:00Z">
+        <w:r>
+          <w:t xml:space="preserve">Ako sa rsync dá využiť na delta kompresiu, čo je </w:t>
+        </w:r>
+      </w:ins>
+      <w:ins w:id="302" w:author="Ján Kľuka" w:date="2015-04-28T22:27:00Z">
+        <w:r>
+          <w:rPr>
+            <w:i/>
+          </w:rPr>
+          <w:t>rozdiel</w:t>
+        </w:r>
+        <w:r>
+          <w:t>, ktorý spomíname v predchádzajúcej sekcii</w:t>
+        </w:r>
+      </w:ins>
+      <w:ins w:id="303" w:author="Ján Kľuka" w:date="2015-04-28T22:26:00Z">
+        <w:r>
+          <w:t>.</w:t>
+        </w:r>
+      </w:ins>
     </w:p>
     <w:p>
       <w:pPr>
@@ -8409,7 +9217,11 @@
         <w:ind w:left="720"/>
       </w:pPr>
       <w:r>
-        <w:t>FUSE (Filesystem in Userspace) alebo tiež súborový systém v užívateľskom priestore umožňuje bežným uživateľom (Linux, Unix, FreeBSD, NetBSD, OpenSolaris, Mac OS-X) pristupovať k virtuálnym súborom systému. Taktiež umožňuje vytváranie súborových systémov z akýkoľvek dát a poskytovaných služieb.</w:t>
+        <w:t xml:space="preserve">FUSE (Filesystem in Userspace) alebo tiež súborový systém v užívateľskom priestore umožňuje bežným uživateľom (Linux, Unix, FreeBSD, NetBSD, OpenSolaris, Mac </w:t>
+      </w:r>
+      <w:r>
+        <w:lastRenderedPageBreak/>
+        <w:t>OS-X) pristupovať k virtuálnym súborom systému. Taktiež umožňuje vytváranie súborových systémov z akýkoľvek dát a poskytovaných služieb.</w:t>
       </w:r>
     </w:p>
     <w:p>
@@ -8726,13 +9538,24 @@
           <w:color w:val="000000" w:themeColor="text1"/>
         </w:rPr>
       </w:pPr>
-      <w:r>
-        <w:rPr>
-          <w:rFonts w:ascii="Times New Roman" w:hAnsi="Times New Roman" w:cs="Times New Roman"/>
-          <w:color w:val="000000" w:themeColor="text1"/>
-        </w:rPr>
-        <w:t>Reference counting garbage collection</w:t>
-      </w:r>
+      <w:ins w:id="304" w:author="Ján Kľuka" w:date="2015-04-28T22:05:00Z">
+        <w:r>
+          <w:rPr>
+            <w:rFonts w:ascii="Times New Roman" w:hAnsi="Times New Roman" w:cs="Times New Roman"/>
+            <w:color w:val="000000" w:themeColor="text1"/>
+          </w:rPr>
+          <w:t>Garbage kolekcia na základe počítania referencií</w:t>
+        </w:r>
+      </w:ins>
+      <w:del w:id="305" w:author="Ján Kľuka" w:date="2015-04-28T22:05:00Z">
+        <w:r>
+          <w:rPr>
+            <w:rFonts w:ascii="Times New Roman" w:hAnsi="Times New Roman" w:cs="Times New Roman"/>
+            <w:color w:val="000000" w:themeColor="text1"/>
+          </w:rPr>
+          <w:delText>Reference counting garbage collection</w:delText>
+        </w:r>
+      </w:del>
     </w:p>
     <w:p>
       <w:pPr>
@@ -8972,7 +9795,7 @@
         <w:lastRenderedPageBreak/>
         <w:t>Návrh riešenia</w:t>
       </w:r>
-      <w:bookmarkEnd w:id="1"/>
+      <w:bookmarkEnd w:id="3"/>
     </w:p>
     <w:p>
       <w:pPr>
@@ -9453,7 +10276,7 @@
           <w:szCs w:val="32"/>
         </w:rPr>
       </w:pPr>
-      <w:bookmarkStart w:id="194" w:name="_Toc405922249"/>
+      <w:bookmarkStart w:id="306" w:name="_Toc405922249"/>
       <w:r>
         <w:rPr>
           <w:sz w:val="32"/>
@@ -9479,7 +10302,7 @@
         <w:lastRenderedPageBreak/>
         <w:t>Implementácia</w:t>
       </w:r>
-      <w:bookmarkEnd w:id="194"/>
+      <w:bookmarkEnd w:id="306"/>
     </w:p>
     <w:p>
       <w:pPr>
@@ -9529,7 +10352,7 @@
           <w:szCs w:val="32"/>
         </w:rPr>
       </w:pPr>
-      <w:bookmarkStart w:id="195" w:name="_Toc405922250"/>
+      <w:bookmarkStart w:id="307" w:name="_Toc405922250"/>
       <w:r>
         <w:rPr>
           <w:sz w:val="32"/>
@@ -9538,7 +10361,7 @@
         <w:lastRenderedPageBreak/>
         <w:t>Záver</w:t>
       </w:r>
-      <w:bookmarkEnd w:id="195"/>
+      <w:bookmarkEnd w:id="307"/>
     </w:p>
     <w:p>
       <w:pPr>
@@ -9575,7 +10398,7 @@
           <w:szCs w:val="32"/>
         </w:rPr>
       </w:pPr>
-      <w:bookmarkStart w:id="196" w:name="_Toc405922251"/>
+      <w:bookmarkStart w:id="308" w:name="_Toc405922251"/>
       <w:r>
         <w:rPr>
           <w:sz w:val="32"/>
@@ -9584,7 +10407,7 @@
         <w:lastRenderedPageBreak/>
         <w:t>Bibliografia</w:t>
       </w:r>
-      <w:bookmarkEnd w:id="196"/>
+      <w:bookmarkEnd w:id="308"/>
     </w:p>
     <w:p>
       <w:pPr>
@@ -10039,7 +10862,7 @@
           <w:szCs w:val="32"/>
         </w:rPr>
       </w:pPr>
-      <w:bookmarkStart w:id="197" w:name="_Toc405922252"/>
+      <w:bookmarkStart w:id="309" w:name="_Toc405922252"/>
       <w:r>
         <w:rPr>
           <w:sz w:val="32"/>
@@ -10048,7 +10871,7 @@
         <w:lastRenderedPageBreak/>
         <w:t>Prílohy</w:t>
       </w:r>
-      <w:bookmarkEnd w:id="197"/>
+      <w:bookmarkEnd w:id="309"/>
     </w:p>
     <w:p>
       <w:pPr>
@@ -10076,7 +10899,7 @@
 
 <file path=word/comments.xml><?xml version="1.0" encoding="utf-8"?>
 <w:comments xmlns:wpc="http://schemas.microsoft.com/office/word/2010/wordprocessingCanvas" xmlns:mo="http://schemas.microsoft.com/office/mac/office/2008/main" xmlns:mc="http://schemas.openxmlformats.org/markup-compatibility/2006" xmlns:mv="urn:schemas-microsoft-com:mac:vml" xmlns:o="urn:schemas-microsoft-com:office:office" xmlns:r="http://schemas.openxmlformats.org/officeDocument/2006/relationships" xmlns:m="http://schemas.openxmlformats.org/officeDocument/2006/math" xmlns:v="urn:schemas-microsoft-com:vml" xmlns:wp14="http://schemas.microsoft.com/office/word/2010/wordprocessingDrawing" xmlns:wp="http://schemas.openxmlformats.org/drawingml/2006/wordprocessingDrawing" xmlns:w10="urn:schemas-microsoft-com:office:word" xmlns:w="http://schemas.openxmlformats.org/wordprocessingml/2006/main" xmlns:w14="http://schemas.microsoft.com/office/word/2010/wordml" xmlns:wpg="http://schemas.microsoft.com/office/word/2010/wordprocessingGroup" xmlns:wpi="http://schemas.microsoft.com/office/word/2010/wordprocessingInk" xmlns:wne="http://schemas.microsoft.com/office/word/2006/wordml" xmlns:wps="http://schemas.microsoft.com/office/word/2010/wordprocessingShape" mc:Ignorable="w14 wp14">
-  <w:comment w:id="2" w:author="Ján Kľuka" w:date="2015-04-28T11:20:00Z" w:initials="JK">
+  <w:comment w:id="6" w:author="Ján Kľuka" w:date="2015-04-28T11:20:00Z" w:initials="JK">
     <w:p>
       <w:pPr>
         <w:pStyle w:val="CommentText"/>
@@ -10092,7 +10915,7 @@
       </w:r>
     </w:p>
   </w:comment>
-  <w:comment w:id="3" w:author="Ján Kľuka" w:date="2015-04-28T15:20:00Z" w:initials="JK">
+  <w:comment w:id="7" w:author="Ján Kľuka" w:date="2015-04-28T15:20:00Z" w:initials="JK">
     <w:p>
       <w:pPr>
         <w:pStyle w:val="CommentText"/>
@@ -10111,7 +10934,7 @@
       </w:r>
     </w:p>
   </w:comment>
-  <w:comment w:id="4" w:author="Ján Kľuka" w:date="2015-04-28T15:23:00Z" w:initials="JK">
+  <w:comment w:id="8" w:author="Ján Kľuka" w:date="2015-04-28T15:23:00Z" w:initials="JK">
     <w:p>
       <w:pPr>
         <w:pStyle w:val="CommentText"/>
@@ -10126,12 +10949,7 @@
         <w:annotationRef/>
       </w:r>
       <w:r>
-        <w:t>Prvých 5 vlastností (Licencia…Prog.j</w:t>
-      </w:r>
-      <w:bookmarkStart w:id="5" w:name="_GoBack"/>
-      <w:bookmarkEnd w:id="5"/>
-      <w:r>
-        <w:t>azyk) presuňte na koniec tabuľky, nie sú tak podstatné</w:t>
+        <w:t>Prvých 5 vlastností (Licencia…Prog.jazyk) presuňte na koniec tabuľky, nie sú tak podstatné</w:t>
       </w:r>
       <w:r>
         <w:rPr>
@@ -10141,7 +10959,7 @@
       </w:r>
     </w:p>
   </w:comment>
-  <w:comment w:id="6" w:author="Ján Kľuka" w:date="2015-04-28T11:11:00Z" w:initials="JK">
+  <w:comment w:id="9" w:author="Ján Kľuka" w:date="2015-04-28T11:11:00Z" w:initials="JK">
     <w:p>
       <w:pPr>
         <w:pStyle w:val="CommentText"/>
@@ -10160,7 +10978,7 @@
       </w:r>
     </w:p>
   </w:comment>
-  <w:comment w:id="17" w:author="Ján Kľuka" w:date="2015-04-28T11:27:00Z" w:initials="JK">
+  <w:comment w:id="20" w:author="Ján Kľuka" w:date="2015-04-28T11:27:00Z" w:initials="JK">
     <w:p>
       <w:pPr>
         <w:pStyle w:val="CommentText"/>
@@ -10182,54 +11000,6 @@
       </w:r>
       <w:r>
         <w:t>vlastnosti. Integrujte na koniec sekcie ako je naznačené.</w:t>
-      </w:r>
-    </w:p>
-  </w:comment>
-  <w:comment w:id="60" w:author="Ján Kľuka" w:date="2015-04-28T11:36:00Z" w:initials="JK">
-    <w:p>
-      <w:pPr>
-        <w:pStyle w:val="CommentText"/>
-      </w:pPr>
-      <w:r>
-        <w:rPr>
-          <w:rStyle w:val="CommentReference"/>
-        </w:rPr>
-        <w:annotationRef/>
-      </w:r>
-      <w:r>
-        <w:t>Zase nie veľmi základné, skôr špeciality na uvedenie na koniec.</w:t>
-      </w:r>
-    </w:p>
-  </w:comment>
-  <w:comment w:id="61" w:author="Ján Kľuka" w:date="2015-04-28T11:36:00Z" w:initials="JK">
-    <w:p>
-      <w:pPr>
-        <w:pStyle w:val="CommentText"/>
-      </w:pPr>
-      <w:r>
-        <w:rPr>
-          <w:rStyle w:val="CommentReference"/>
-        </w:rPr>
-        <w:annotationRef/>
-      </w:r>
-      <w:r>
-        <w:t>rôzne protokoly (SSH, IMAP, cloudová služba Amazon S3, )</w:t>
-      </w:r>
-    </w:p>
-  </w:comment>
-  <w:comment w:id="62" w:author="Ján Kľuka" w:date="2015-04-28T11:37:00Z" w:initials="JK">
-    <w:p>
-      <w:pPr>
-        <w:pStyle w:val="CommentText"/>
-      </w:pPr>
-      <w:r>
-        <w:rPr>
-          <w:rStyle w:val="CommentReference"/>
-        </w:rPr>
-        <w:annotationRef/>
-      </w:r>
-      <w:r>
-        <w:t>Toto nie je princíp. Ten je až v ďalšom odseku.</w:t>
       </w:r>
     </w:p>
   </w:comment>
@@ -10245,11 +11015,59 @@
         <w:annotationRef/>
       </w:r>
       <w:r>
+        <w:t>Zase nie veľmi základné, skôr špeciality na uvedenie na koniec.</w:t>
+      </w:r>
+    </w:p>
+  </w:comment>
+  <w:comment w:id="64" w:author="Ján Kľuka" w:date="2015-04-28T11:36:00Z" w:initials="JK">
+    <w:p>
+      <w:pPr>
+        <w:pStyle w:val="CommentText"/>
+      </w:pPr>
+      <w:r>
+        <w:rPr>
+          <w:rStyle w:val="CommentReference"/>
+        </w:rPr>
+        <w:annotationRef/>
+      </w:r>
+      <w:r>
+        <w:t>rôzne protokoly (SSH, IMAP, cloudová služba Amazon S3, )</w:t>
+      </w:r>
+    </w:p>
+  </w:comment>
+  <w:comment w:id="65" w:author="Ján Kľuka" w:date="2015-04-28T11:37:00Z" w:initials="JK">
+    <w:p>
+      <w:pPr>
+        <w:pStyle w:val="CommentText"/>
+      </w:pPr>
+      <w:r>
+        <w:rPr>
+          <w:rStyle w:val="CommentReference"/>
+        </w:rPr>
+        <w:annotationRef/>
+      </w:r>
+      <w:r>
+        <w:t>Toto nie je princíp. Ten je až v ďalšom odseku.</w:t>
+      </w:r>
+    </w:p>
+  </w:comment>
+  <w:comment w:id="66" w:author="Ján Kľuka" w:date="2015-04-28T11:36:00Z" w:initials="JK">
+    <w:p>
+      <w:pPr>
+        <w:pStyle w:val="CommentText"/>
+      </w:pPr>
+      <w:r>
+        <w:rPr>
+          <w:rStyle w:val="CommentReference"/>
+        </w:rPr>
+        <w:annotationRef/>
+      </w:r>
+      <w:r>
         <w:t>Na koniec, nie až tak podstatné</w:t>
       </w:r>
     </w:p>
   </w:comment>
-  <w:comment w:id="73" w:author="Ján Kľuka" w:date="2015-04-28T11:39:00Z" w:initials="JK">
+  <w:comment w:id="76" w:author="Ján Kľuka" w:date="2015-04-28T11:39:00Z" w:initials="JK">
     <w:p>
       <w:pPr>
         <w:pStyle w:val="CommentText"/>
@@ -10265,7 +11083,7 @@
       </w:r>
     </w:p>
   </w:comment>
-  <w:comment w:id="130" w:author="Ján Kľuka" w:date="2015-04-28T11:51:00Z" w:initials="JK">
+  <w:comment w:id="133" w:author="Ján Kľuka" w:date="2015-04-28T11:51:00Z" w:initials="JK">
     <w:p>
       <w:pPr>
         <w:pStyle w:val="CommentText"/>
@@ -10281,7 +11099,7 @@
       </w:r>
     </w:p>
   </w:comment>
-  <w:comment w:id="160" w:author="Ján Kľuka" w:date="2015-04-28T14:56:00Z" w:initials="JK">
+  <w:comment w:id="163" w:author="Ján Kľuka" w:date="2015-04-28T14:56:00Z" w:initials="JK">
     <w:p>
       <w:pPr>
         <w:pStyle w:val="CommentText"/>
@@ -10297,7 +11115,7 @@
       </w:r>
     </w:p>
   </w:comment>
-  <w:comment w:id="164" w:author="Ján Kľuka" w:date="2015-04-28T15:06:00Z" w:initials="JK">
+  <w:comment w:id="167" w:author="Ján Kľuka" w:date="2015-04-28T15:06:00Z" w:initials="JK">
     <w:p>
       <w:pPr>
         <w:pStyle w:val="CommentText"/>
@@ -10305,7 +11123,7 @@
           <w:lang w:val="en-US"/>
         </w:rPr>
       </w:pPr>
-      <w:ins w:id="165" w:author="Ján Kľuka" w:date="2015-04-28T15:05:00Z">
+      <w:ins w:id="168" w:author="Ján Kľuka" w:date="2015-04-28T15:05:00Z">
         <w:r>
           <w:rPr>
             <w:rStyle w:val="CommentReference"/>
@@ -10324,7 +11142,7 @@
       </w:r>
     </w:p>
   </w:comment>
-  <w:comment w:id="166" w:author="Ján Kľuka" w:date="2015-04-28T15:03:00Z" w:initials="JK">
+  <w:comment w:id="169" w:author="Ján Kľuka" w:date="2015-04-28T15:03:00Z" w:initials="JK">
     <w:p>
       <w:pPr>
         <w:pStyle w:val="CommentText"/>
@@ -10349,11 +11167,95 @@
       </w:r>
     </w:p>
   </w:comment>
-  <w:comment w:id="167" w:author="Ján Kľuka" w:date="2015-04-28T15:09:00Z" w:initials="JK">
+  <w:comment w:id="182" w:author="Ján Kľuka" w:date="2015-04-28T20:57:00Z" w:initials="JK">
     <w:p>
       <w:pPr>
         <w:pStyle w:val="CommentText"/>
         <w:rPr>
+          <w:rStyle w:val="CommentReference"/>
+        </w:rPr>
+      </w:pPr>
+      <w:r>
+        <w:rPr>
+          <w:rStyle w:val="CommentReference"/>
+        </w:rPr>
+        <w:annotationRef/>
+      </w:r>
+    </w:p>
+    <w:p>
+      <w:pPr>
+        <w:pStyle w:val="CommentText"/>
+        <w:rPr>
+          <w:rStyle w:val="CommentReference"/>
+        </w:rPr>
+      </w:pPr>
+      <w:r>
+        <w:rPr>
+          <w:rStyle w:val="CommentReference"/>
+        </w:rPr>
+        <w:t>Tón odtiaľto ďalej je dosť nepríjemný.</w:t>
+      </w:r>
+    </w:p>
+    <w:p>
+      <w:pPr>
+        <w:pStyle w:val="CommentText"/>
+        <w:rPr>
+          <w:rStyle w:val="CommentReference"/>
+        </w:rPr>
+      </w:pPr>
+      <w:r>
+        <w:rPr>
+          <w:rStyle w:val="CommentReference"/>
+        </w:rPr>
+        <w:t>Zdá sa mi, že trocha príliš hodnotíte a upozorňujete na nenaplnené ciele. Voči tejto práci sa treba vymedziť, ale to sa dá aj pozitívnejším spôsobom.</w:t>
+      </w:r>
+    </w:p>
+    <w:p>
+      <w:pPr>
+        <w:pStyle w:val="CommentText"/>
+        <w:rPr>
+          <w:rStyle w:val="CommentReference"/>
+        </w:rPr>
+      </w:pPr>
+      <w:r>
+        <w:rPr>
+          <w:rStyle w:val="CommentReference"/>
+        </w:rPr>
+        <w:t>Skúste to takto: Najprv zhrňte, čo sa spravilo a ako sa to dosiahlo.</w:t>
+      </w:r>
+    </w:p>
+    <w:p>
+      <w:pPr>
+        <w:pStyle w:val="CommentText"/>
+        <w:rPr>
+          <w:rStyle w:val="CommentReference"/>
+        </w:rPr>
+      </w:pPr>
+      <w:r>
+        <w:rPr>
+          <w:rStyle w:val="CommentReference"/>
+        </w:rPr>
+        <w:t>Potom zmierlivo („Niektoré stanovené ciele sa nepodarilo naplniť:“) skonštatujte, čo sa  zadalo nespravilo. Určite nebuďte osobný.</w:t>
+      </w:r>
+    </w:p>
+    <w:p>
+      <w:pPr>
+        <w:pStyle w:val="CommentText"/>
+        <w:rPr>
+          <w:rStyle w:val="CommentReference"/>
+        </w:rPr>
+      </w:pPr>
+      <w:r>
+        <w:rPr>
+          <w:rStyle w:val="CommentReference"/>
+        </w:rPr>
+        <w:t>Neskôr v závere môžete prácu znova spomenúť a vymenovať, čo ste pridali, čo ste zrefaktorovali a opravili.</w:t>
+      </w:r>
+    </w:p>
+    <w:p>
+      <w:pPr>
+        <w:pStyle w:val="CommentText"/>
+        <w:rPr>
           <w:lang w:val="en-US"/>
         </w:rPr>
       </w:pPr>
@@ -10361,9 +11263,108 @@
         <w:rPr>
           <w:rStyle w:val="CommentReference"/>
         </w:rPr>
+        <w:t>Ak by sa vám zdal popis príliš krátky</w:t>
+      </w:r>
+    </w:p>
+  </w:comment>
+  <w:comment w:id="183" w:author="Ján Kľuka" w:date="2015-04-28T20:38:00Z" w:initials="JK">
+    <w:p>
+      <w:pPr>
+        <w:pStyle w:val="CommentText"/>
+      </w:pPr>
+      <w:r>
+        <w:rPr>
+          <w:rStyle w:val="CommentReference"/>
+        </w:rPr>
         <w:annotationRef/>
       </w:r>
       <w:r>
+        <w:t>zbytočné</w:t>
+      </w:r>
+    </w:p>
+  </w:comment>
+  <w:comment w:id="184" w:author="Ján Kľuka" w:date="2015-04-28T20:55:00Z" w:initials="JK">
+    <w:p>
+      <w:pPr>
+        <w:pStyle w:val="CommentText"/>
+        <w:rPr>
+          <w:lang w:val="en-US"/>
+        </w:rPr>
+      </w:pPr>
+      <w:r>
+        <w:rPr>
+          <w:rStyle w:val="CommentReference"/>
+        </w:rPr>
+        <w:annotationRef/>
+      </w:r>
+      <w:r>
+        <w:t>Zbytočné</w:t>
+      </w:r>
+    </w:p>
+  </w:comment>
+  <w:comment w:id="185" w:author="Ján Kľuka" w:date="2015-04-28T20:36:00Z" w:initials="JK">
+    <w:p>
+      <w:pPr>
+        <w:pStyle w:val="CommentText"/>
+      </w:pPr>
+      <w:r>
+        <w:rPr>
+          <w:rStyle w:val="CommentReference"/>
+        </w:rPr>
+        <w:annotationRef/>
+      </w:r>
+      <w:r>
+        <w:t>Toto je osobné (viď predchádzajúci komentár).</w:t>
+      </w:r>
+    </w:p>
+  </w:comment>
+  <w:comment w:id="186" w:author="Ján Kľuka" w:date="2015-04-28T20:58:00Z" w:initials="JK">
+    <w:p>
+      <w:pPr>
+        <w:pStyle w:val="CommentText"/>
+      </w:pPr>
+      <w:r>
+        <w:rPr>
+          <w:rStyle w:val="CommentReference"/>
+        </w:rPr>
+        <w:annotationRef/>
+      </w:r>
+      <w:r>
+        <w:t xml:space="preserve"> </w:t>
+      </w:r>
+      <w:r>
+        <w:t>Nie pomocou zdieľania nezmenených dát medzi zálohami v obsahom adresovanom úložisku?</w:t>
+      </w:r>
+    </w:p>
+  </w:comment>
+  <w:comment w:id="187" w:author="Ján Kľuka" w:date="2015-04-28T20:38:00Z" w:initials="JK">
+    <w:p>
+      <w:pPr>
+        <w:pStyle w:val="CommentText"/>
+      </w:pPr>
+      <w:r>
+        <w:rPr>
+          <w:rStyle w:val="CommentReference"/>
+        </w:rPr>
+        <w:annotationRef/>
+      </w:r>
+      <w:r>
+        <w:t>Zbytočná negatívnosť</w:t>
+      </w:r>
+    </w:p>
+  </w:comment>
+  <w:comment w:id="189" w:author="Ján Kľuka" w:date="2015-04-28T22:06:00Z" w:initials="JK">
+    <w:p>
+      <w:pPr>
+        <w:pStyle w:val="CommentText"/>
+      </w:pPr>
+      <w:r>
+        <w:rPr>
+          <w:rStyle w:val="CommentReference"/>
+        </w:rPr>
+        <w:annotationRef/>
+      </w:r>
+      <w:r>
         <w:t>Pres</w:t>
       </w:r>
       <w:r>
@@ -10373,7 +11374,115 @@
         <w:t>un</w:t>
       </w:r>
       <w:r>
-        <w:t>úť na začiatok kapitoly ako 1.1</w:t>
+        <w:t>úť na začiatok kapitoly ako 1.1, keďže na</w:t>
+      </w:r>
+      <w:r>
+        <w:rPr>
+          <w:lang w:val="en-US"/>
+        </w:rPr>
+        <w:t xml:space="preserve"> </w:t>
+      </w:r>
+      <w:r>
+        <w:t>tu definované pojmy sa odvolávate z opisu zálohovacích nástrojov.</w:t>
+      </w:r>
+    </w:p>
+    <w:p>
+      <w:pPr>
+        <w:pStyle w:val="CommentText"/>
+        <w:rPr>
+          <w:lang w:val="en-US"/>
+        </w:rPr>
+      </w:pPr>
+      <w:r>
+        <w:t>Úvod upravte podľa seba.</w:t>
+      </w:r>
+    </w:p>
+  </w:comment>
+  <w:comment w:id="238" w:author="Ján Kľuka" w:date="2015-04-28T21:35:00Z" w:initials="JK">
+    <w:p>
+      <w:pPr>
+        <w:pStyle w:val="CommentText"/>
+      </w:pPr>
+      <w:r>
+        <w:rPr>
+          <w:rStyle w:val="CommentReference"/>
+        </w:rPr>
+        <w:annotationRef/>
+      </w:r>
+      <w:r>
+        <w:t>Toto je nezrozumiteľné a zdá sa mi, že sa miešajú pojmy (objekt a content address) a tá istá vec sa nazýva viacerými menami (klient, aplikácia). Moja predstava je nasledovná. Ak nie je správna, opravte ma:</w:t>
+      </w:r>
+    </w:p>
+    <w:p>
+      <w:pPr>
+        <w:pStyle w:val="CommentText"/>
+      </w:pPr>
+    </w:p>
+    <w:p>
+      <w:pPr>
+        <w:pStyle w:val="CommentText"/>
+      </w:pPr>
+      <w:r>
+        <w:t>Na strane klienta sa vytvorí dátový objekt, ktorý je odoslaný do úložiska. Úložisko vypočíta jednoznačnú adresu pre objekt na základe jeho obsahu (</w:t>
+      </w:r>
+      <w:r>
+        <w:rPr>
+          <w:i/>
+        </w:rPr>
+        <w:t xml:space="preserve">obsahová </w:t>
+      </w:r>
+      <w:r>
+        <w:rPr>
+          <w:i/>
+        </w:rPr>
+        <w:t>adresa</w:t>
+      </w:r>
+      <w:r>
+        <w:t xml:space="preserve">, </w:t>
+      </w:r>
+      <w:r>
+        <w:t>content</w:t>
+      </w:r>
+      <w:r>
+        <w:rPr>
+          <w:i/>
+        </w:rPr>
+        <w:t xml:space="preserve"> address</w:t>
+      </w:r>
+      <w:r>
+        <w:t>), pod ktorou objekt uchová a túto adresu odošle naspäť klientovi. Klient sa následne na objekt odovoláva iba pomocou tejto adresy.</w:t>
+      </w:r>
+    </w:p>
+    <w:p>
+      <w:pPr>
+        <w:pStyle w:val="CommentText"/>
+      </w:pPr>
+      <w:r>
+        <w:t>Obsahová adresa sa počíta vhodnou hašovacou funkciou. Pre dosiahnutie nízkej pravdepodobnosti kolízie sa používajú kryptografické hašovacie funkcie, napríklad MD5 alebo funkcie z rodiny SHA [odkaz na literatúru].</w:t>
+      </w:r>
+    </w:p>
+  </w:comment>
+  <w:comment w:id="239" w:author="Ján Kľuka" w:date="2015-04-28T21:36:00Z" w:initials="JK">
+    <w:p>
+      <w:pPr>
+        <w:pStyle w:val="CommentText"/>
+      </w:pPr>
+      <w:r>
+        <w:rPr>
+          <w:rStyle w:val="CommentReference"/>
+        </w:rPr>
+        <w:annotationRef/>
+      </w:r>
+      <w:r>
+        <w:t>Dal by som ako samostatný bod (nevýhodu a zdôvodnenie predchádzajúceho zároveň):</w:t>
+      </w:r>
+    </w:p>
+    <w:p>
+      <w:pPr>
+        <w:pStyle w:val="CommentText"/>
+      </w:pPr>
+      <w:r>
+        <w:t>Pri použití kryptografických hašovacích funkcií je výpočet adresy časovo náročnejší</w:t>
       </w:r>
     </w:p>
   </w:comment>
@@ -10434,7 +11543,7 @@
           <w:rPr>
             <w:noProof/>
           </w:rPr>
-          <w:t>12</w:t>
+          <w:t>18</w:t>
         </w:r>
         <w:r>
           <w:fldChar w:fldCharType="end"/>
@@ -10502,12 +11611,12 @@
         <w:pStyle w:val="FootnoteText"/>
         <w:rPr>
           <w:lang w:val="en-US"/>
-          <w:rPrChange w:id="134" w:author="Ján Kľuka" w:date="2015-04-28T15:00:00Z">
+          <w:rPrChange w:id="137" w:author="Ján Kľuka" w:date="2015-04-28T15:00:00Z">
             <w:rPr/>
           </w:rPrChange>
         </w:rPr>
       </w:pPr>
-      <w:ins w:id="135" w:author="Ján Kľuka" w:date="2015-04-28T15:00:00Z">
+      <w:ins w:id="138" w:author="Ján Kľuka" w:date="2015-04-28T15:00:00Z">
         <w:r>
           <w:rPr>
             <w:rStyle w:val="FootnoteReference"/>
@@ -10524,7 +11633,7 @@
           <w:t>http://git-scm</w:t>
         </w:r>
       </w:ins>
-      <w:ins w:id="136" w:author="Ján Kľuka" w:date="2015-04-28T15:01:00Z">
+      <w:ins w:id="139" w:author="Ján Kľuka" w:date="2015-04-28T15:01:00Z">
         <w:r>
           <w:rPr>
             <w:lang w:val="en-US"/>
@@ -14477,6 +15586,7 @@
   <w:style w:type="character" w:default="1" w:styleId="DefaultParagraphFont">
     <w:name w:val="Default Paragraph Font"/>
     <w:uiPriority w:val="1"/>
+    <w:semiHidden/>
     <w:unhideWhenUsed/>
   </w:style>
   <w:style w:type="table" w:default="1" w:styleId="TableNormal">
@@ -15429,6 +16539,7 @@
   <w:style w:type="character" w:default="1" w:styleId="DefaultParagraphFont">
     <w:name w:val="Default Paragraph Font"/>
     <w:uiPriority w:val="1"/>
+    <w:semiHidden/>
     <w:unhideWhenUsed/>
   </w:style>
   <w:style w:type="table" w:default="1" w:styleId="TableNormal">
@@ -16251,7 +17362,7 @@
 </file>
 
 <file path=customXml/itemProps1.xml><?xml version="1.0" encoding="utf-8"?>
-<ds:datastoreItem xmlns:ds="http://schemas.openxmlformats.org/officeDocument/2006/customXml" ds:itemID="{D1E423EA-D39F-3C4E-94B9-42254328CBBD}">
+<ds:datastoreItem xmlns:ds="http://schemas.openxmlformats.org/officeDocument/2006/customXml" ds:itemID="{F2747A80-4DFD-4640-B8B5-85455250DC9F}">
   <ds:schemaRefs>
     <ds:schemaRef ds:uri="http://schemas.openxmlformats.org/officeDocument/2006/bibliography"/>
   </ds:schemaRefs>

</xml_diff>

<commit_message>
Pripomienky k rsync, FUSE
</commit_message>
<xml_diff>
--- a/Documents/dp-pripomienky.docx
+++ b/Documents/dp-pripomienky.docx
@@ -7776,8 +7776,16 @@
       <w:r>
         <w:t xml:space="preserve"> bakalárskej práce </w:t>
       </w:r>
-      <w:bookmarkStart w:id="174" w:name="_GoBack"/>
-      <w:del w:id="175" w:author="Ján Kľuka" w:date="2015-04-28T20:17:00Z">
+      <w:del w:id="174" w:author="Ján Kľuka" w:date="2015-04-28T20:17:00Z">
+        <w:r>
+          <w:rPr>
+            <w:i/>
+            <w:rPrChange w:id="175" w:author="Ján Kľuka" w:date="2015-04-28T22:49:00Z">
+              <w:rPr/>
+            </w:rPrChange>
+          </w:rPr>
+          <w:delText>s</w:delText>
+        </w:r>
         <w:r>
           <w:rPr>
             <w:i/>
@@ -7785,37 +7793,27 @@
               <w:rPr/>
             </w:rPrChange>
           </w:rPr>
-          <w:delText>s</w:delText>
-        </w:r>
-        <w:r>
-          <w:rPr>
-            <w:i/>
-            <w:rPrChange w:id="177" w:author="Ján Kľuka" w:date="2015-04-28T22:49:00Z">
-              <w:rPr/>
-            </w:rPrChange>
-          </w:rPr>
           <w:delText xml:space="preserve"> názvom </w:delText>
         </w:r>
       </w:del>
       <w:r>
         <w:rPr>
           <w:i/>
-          <w:rPrChange w:id="178" w:author="Ján Kľuka" w:date="2015-04-28T22:49:00Z">
+          <w:rPrChange w:id="177" w:author="Ján Kľuka" w:date="2015-04-28T22:49:00Z">
             <w:rPr/>
           </w:rPrChange>
         </w:rPr>
         <w:t>Zálohovanie v Linuxe s úsporným ukladaním histórie</w:t>
       </w:r>
-      <w:bookmarkEnd w:id="174"/>
       <w:r>
         <w:t>, ktorej autorom je Patrik Kemény</w:t>
       </w:r>
-      <w:ins w:id="179" w:author="Ján Kľuka" w:date="2015-04-28T20:07:00Z">
+      <w:ins w:id="178" w:author="Ján Kľuka" w:date="2015-04-28T20:07:00Z">
         <w:r>
           <w:t xml:space="preserve"> </w:t>
         </w:r>
       </w:ins>
-      <w:ins w:id="180" w:author="Ján Kľuka" w:date="2015-04-28T20:08:00Z">
+      <w:ins w:id="179" w:author="Ján Kľuka" w:date="2015-04-28T20:08:00Z">
         <w:r>
           <w:rPr>
             <w:b/>
@@ -7827,7 +7825,7 @@
       <w:r>
         <w:t xml:space="preserve">. Jej cieľom bolo navrhnúť a implementovať v operačnom systéme Linux nástroje, ktoré budú vykonávať zálohovanie dát na vzdialený server a následne </w:t>
       </w:r>
-      <w:ins w:id="181" w:author="Ján Kľuka" w:date="2015-04-28T20:17:00Z">
+      <w:ins w:id="180" w:author="Ján Kľuka" w:date="2015-04-28T20:17:00Z">
         <w:r>
           <w:t xml:space="preserve">umožnia </w:t>
         </w:r>
@@ -7835,9 +7833,29 @@
       <w:r>
         <w:t xml:space="preserve">ich sprístupnenie. </w:t>
       </w:r>
+      <w:commentRangeStart w:id="181"/>
+      <w:r>
+        <w:t>Kľúčové</w:t>
+      </w:r>
+      <w:commentRangeEnd w:id="181"/>
+      <w:r>
+        <w:rPr>
+          <w:rStyle w:val="CommentReference"/>
+        </w:rPr>
+        <w:commentReference w:id="181"/>
+      </w:r>
+      <w:r>
+        <w:t xml:space="preserve"> vlastnosti týchto nástrojov mali byť: úsporný prenos dát na vzdialený server, úsporné ukladanie záloh s ich históriou (kompresia dát), vymazávanie starších záloh a sprístupnenie záloh formou postupnosti úplných obrazov systému súborov. </w:t>
+      </w:r>
       <w:commentRangeStart w:id="182"/>
       <w:r>
-        <w:t>Kľúčové</w:t>
+        <w:t>Pre dosiahnutie</w:t>
+      </w:r>
+      <w:r>
+        <w:t xml:space="preserve"> úsporného prenosu dát</w:t>
+      </w:r>
+      <w:r>
+        <w:t xml:space="preserve"> mali byť využité techniky nástroja rsync a git.</w:t>
       </w:r>
       <w:commentRangeEnd w:id="182"/>
       <w:r>
@@ -7847,17 +7865,17 @@
         <w:commentReference w:id="182"/>
       </w:r>
       <w:r>
-        <w:t xml:space="preserve"> vlastnosti týchto nástrojov mali byť: úsporný prenos dát na vzdialený server, úsporné ukladanie záloh s ich históriou (kompresia dát), vymazávanie starších záloh a sprístupnenie záloh formou postupnosti úplných obrazov systému súborov. </w:t>
+        <w:t xml:space="preserve"> </w:t>
+      </w:r>
+      <w:r>
+        <w:t>Následné sprístupňovanie záloh malo byť realizované pomocou FUSE.</w:t>
+      </w:r>
+      <w:r>
+        <w:t xml:space="preserve"> </w:t>
       </w:r>
       <w:commentRangeStart w:id="183"/>
       <w:r>
-        <w:t>Pre dosiahnutie</w:t>
-      </w:r>
-      <w:r>
-        <w:t xml:space="preserve"> úsporného prenosu dát</w:t>
-      </w:r>
-      <w:r>
-        <w:t xml:space="preserve"> mali byť využité techniky nástroja rsync a git.</w:t>
+        <w:t>Ako inšpirácia pre túto prácu mohli byť použité aj existujúce zálohovacie nástroje ako duplicity alebo rdiff-backup.</w:t>
       </w:r>
       <w:commentRangeEnd w:id="183"/>
       <w:r>
@@ -7865,26 +7883,6 @@
           <w:rStyle w:val="CommentReference"/>
         </w:rPr>
         <w:commentReference w:id="183"/>
-      </w:r>
-      <w:r>
-        <w:t xml:space="preserve"> </w:t>
-      </w:r>
-      <w:r>
-        <w:t>Následné sprístupňovanie záloh malo byť realizované pomocou FUSE.</w:t>
-      </w:r>
-      <w:r>
-        <w:t xml:space="preserve"> </w:t>
-      </w:r>
-      <w:commentRangeStart w:id="184"/>
-      <w:r>
-        <w:t>Ako inšpirácia pre túto prácu mohli byť použité aj existujúce zálohovacie nástroje ako duplicity alebo rdiff-backup.</w:t>
-      </w:r>
-      <w:commentRangeEnd w:id="184"/>
-      <w:r>
-        <w:rPr>
-          <w:rStyle w:val="CommentReference"/>
-        </w:rPr>
-        <w:commentReference w:id="184"/>
       </w:r>
     </w:p>
     <w:p>
@@ -7892,9 +7890,32 @@
         <w:spacing w:after="0"/>
         <w:ind w:left="567" w:firstLine="873"/>
       </w:pPr>
+      <w:commentRangeStart w:id="184"/>
+      <w:r>
+        <w:t xml:space="preserve">Autor však splnil </w:t>
+      </w:r>
+      <w:commentRangeEnd w:id="184"/>
+      <w:r>
+        <w:rPr>
+          <w:rStyle w:val="CommentReference"/>
+        </w:rPr>
+        <w:commentReference w:id="184"/>
+      </w:r>
+      <w:r>
+        <w:t xml:space="preserve">len niektoré body zo stanoveného cieľu tejto bakalárskej práce. Vyvinutý zálohovací nástroj dokáže vytvárať a obnovovať </w:t>
+      </w:r>
+      <w:r>
+        <w:t xml:space="preserve">plné alebo inkrementálne </w:t>
+      </w:r>
+      <w:r>
+        <w:t xml:space="preserve">zálohy. </w:t>
+      </w:r>
+      <w:r>
+        <w:t xml:space="preserve">Úsporné ukladanie záloh bolo implementované pomocou </w:t>
+      </w:r>
       <w:commentRangeStart w:id="185"/>
       <w:r>
-        <w:t xml:space="preserve">Autor však splnil </w:t>
+        <w:t>inkrementálneho zálohovania</w:t>
       </w:r>
       <w:commentRangeEnd w:id="185"/>
       <w:r>
@@ -7904,20 +7925,11 @@
         <w:commentReference w:id="185"/>
       </w:r>
       <w:r>
-        <w:t xml:space="preserve">len niektoré body zo stanoveného cieľu tejto bakalárskej práce. Vyvinutý zálohovací nástroj dokáže vytvárať a obnovovať </w:t>
-      </w:r>
-      <w:r>
-        <w:t xml:space="preserve">plné alebo inkrementálne </w:t>
-      </w:r>
-      <w:r>
-        <w:t xml:space="preserve">zálohy. </w:t>
-      </w:r>
-      <w:r>
-        <w:t xml:space="preserve">Úsporné ukladanie záloh bolo implementované pomocou </w:t>
+        <w:t xml:space="preserve">. Ak už v danom obsahom adresovanom úložisku existuje súbor s rovnakým obsahom ako sa snažíme zálohovať, tak bude uložený len odkaz (link) na tento súbor. </w:t>
       </w:r>
       <w:commentRangeStart w:id="186"/>
       <w:r>
-        <w:t>inkrementálneho zálohovania</w:t>
+        <w:t>Žiadne</w:t>
       </w:r>
       <w:commentRangeEnd w:id="186"/>
       <w:r>
@@ -7925,20 +7937,6 @@
           <w:rStyle w:val="CommentReference"/>
         </w:rPr>
         <w:commentReference w:id="186"/>
-      </w:r>
-      <w:r>
-        <w:t xml:space="preserve">. Ak už v danom obsahom adresovanom úložisku existuje súbor s rovnakým obsahom ako sa snažíme zálohovať, tak bude uložený len odkaz (link) na tento súbor. </w:t>
-      </w:r>
-      <w:commentRangeStart w:id="187"/>
-      <w:r>
-        <w:t>Žiadne</w:t>
-      </w:r>
-      <w:commentRangeEnd w:id="187"/>
-      <w:r>
-        <w:rPr>
-          <w:rStyle w:val="CommentReference"/>
-        </w:rPr>
-        <w:commentReference w:id="187"/>
       </w:r>
       <w:r>
         <w:t xml:space="preserve"> ďalšie techniky pre úsporné ukladanie dát neboli implementované. </w:t>
@@ -7955,18 +7953,18 @@
         <w:pStyle w:val="Heading2"/>
         <w:ind w:left="567" w:hanging="567"/>
         <w:rPr>
-          <w:ins w:id="188" w:author="Ján Kľuka" w:date="2015-04-28T21:39:00Z"/>
-          <w:rFonts w:cs="Times New Roman"/>
-        </w:rPr>
-      </w:pPr>
-      <w:commentRangeStart w:id="189"/>
+          <w:ins w:id="187" w:author="Ján Kľuka" w:date="2015-04-28T21:39:00Z"/>
+          <w:rFonts w:cs="Times New Roman"/>
+        </w:rPr>
+      </w:pPr>
+      <w:commentRangeStart w:id="188"/>
       <w:r>
         <w:rPr>
           <w:rFonts w:cs="Times New Roman"/>
         </w:rPr>
         <w:t>Techniky</w:t>
       </w:r>
-      <w:commentRangeEnd w:id="189"/>
+      <w:commentRangeEnd w:id="188"/>
       <w:r>
         <w:rPr>
           <w:rStyle w:val="CommentReference"/>
@@ -7974,9 +7972,9 @@
           <w:b w:val="0"/>
           <w:bCs w:val="0"/>
         </w:rPr>
-        <w:commentReference w:id="189"/>
-      </w:r>
-      <w:ins w:id="190" w:author="Ján Kľuka" w:date="2015-04-28T22:08:00Z">
+        <w:commentReference w:id="188"/>
+      </w:r>
+      <w:ins w:id="189" w:author="Ján Kľuka" w:date="2015-04-28T22:08:00Z">
         <w:r>
           <w:rPr>
             <w:rFonts w:cs="Times New Roman"/>
@@ -7991,134 +7989,134 @@
           <w:b/>
           <w:i/>
         </w:rPr>
-        <w:pPrChange w:id="191" w:author="Ján Kľuka" w:date="2015-04-28T21:39:00Z">
+        <w:pPrChange w:id="190" w:author="Ján Kľuka" w:date="2015-04-28T21:39:00Z">
           <w:pPr>
             <w:pStyle w:val="Heading2"/>
             <w:ind w:left="567" w:hanging="567"/>
           </w:pPr>
         </w:pPrChange>
       </w:pPr>
-      <w:ins w:id="192" w:author="Ján Kľuka" w:date="2015-04-28T22:07:00Z">
+      <w:ins w:id="191" w:author="Ján Kľuka" w:date="2015-04-28T22:07:00Z">
         <w:r>
           <w:t>Východiskami p</w:t>
         </w:r>
       </w:ins>
-      <w:ins w:id="193" w:author="Ján Kľuka" w:date="2015-04-28T21:39:00Z">
+      <w:ins w:id="192" w:author="Ján Kľuka" w:date="2015-04-28T21:39:00Z">
         <w:r>
           <w:t>re ná</w:t>
         </w:r>
       </w:ins>
-      <w:ins w:id="194" w:author="Ján Kľuka" w:date="2015-04-28T22:09:00Z">
+      <w:ins w:id="193" w:author="Ján Kľuka" w:date="2015-04-28T22:09:00Z">
         <w:r>
           <w:t>š prístup k zálohovaniu a</w:t>
         </w:r>
       </w:ins>
-      <w:ins w:id="195" w:author="Ján Kľuka" w:date="2015-04-28T22:10:00Z">
+      <w:ins w:id="194" w:author="Ján Kľuka" w:date="2015-04-28T22:10:00Z">
         <w:r>
           <w:t> </w:t>
         </w:r>
       </w:ins>
-      <w:ins w:id="196" w:author="Ján Kľuka" w:date="2015-04-28T22:09:00Z">
+      <w:ins w:id="195" w:author="Ján Kľuka" w:date="2015-04-28T22:09:00Z">
         <w:r>
           <w:t xml:space="preserve">obnove </w:t>
         </w:r>
       </w:ins>
-      <w:ins w:id="197" w:author="Ján Kľuka" w:date="2015-04-28T22:10:00Z">
+      <w:ins w:id="196" w:author="Ján Kľuka" w:date="2015-04-28T22:10:00Z">
         <w:r>
           <w:t>dát</w:t>
         </w:r>
       </w:ins>
-      <w:ins w:id="198" w:author="Ján Kľuka" w:date="2015-04-28T22:03:00Z">
+      <w:ins w:id="197" w:author="Ján Kľuka" w:date="2015-04-28T22:03:00Z">
         <w:r>
           <w:t xml:space="preserve"> </w:t>
         </w:r>
       </w:ins>
-      <w:ins w:id="199" w:author="Ján Kľuka" w:date="2015-04-28T22:07:00Z">
+      <w:ins w:id="198" w:author="Ján Kľuka" w:date="2015-04-28T22:07:00Z">
         <w:r>
           <w:t>sú</w:t>
         </w:r>
       </w:ins>
-      <w:ins w:id="200" w:author="Ján Kľuka" w:date="2015-04-28T22:03:00Z">
+      <w:ins w:id="199" w:author="Ján Kľuka" w:date="2015-04-28T22:03:00Z">
         <w:r>
           <w:t xml:space="preserve"> techniky a</w:t>
         </w:r>
       </w:ins>
-      <w:ins w:id="201" w:author="Ján Kľuka" w:date="2015-04-28T22:04:00Z">
+      <w:ins w:id="200" w:author="Ján Kľuka" w:date="2015-04-28T22:04:00Z">
         <w:r>
           <w:t xml:space="preserve"> existujúce </w:t>
         </w:r>
       </w:ins>
-      <w:ins w:id="202" w:author="Ján Kľuka" w:date="2015-04-28T22:03:00Z">
+      <w:ins w:id="201" w:author="Ján Kľuka" w:date="2015-04-28T22:03:00Z">
         <w:r>
           <w:t>softvér</w:t>
         </w:r>
       </w:ins>
-      <w:ins w:id="203" w:author="Ján Kľuka" w:date="2015-04-28T22:04:00Z">
+      <w:ins w:id="202" w:author="Ján Kľuka" w:date="2015-04-28T22:04:00Z">
         <w:r>
           <w:t>ové nástroje</w:t>
         </w:r>
       </w:ins>
-      <w:ins w:id="204" w:author="Ján Kľuka" w:date="2015-04-28T22:03:00Z">
+      <w:ins w:id="203" w:author="Ján Kľuka" w:date="2015-04-28T22:03:00Z">
         <w:r>
           <w:t>, ktorý</w:t>
         </w:r>
       </w:ins>
-      <w:ins w:id="205" w:author="Ján Kľuka" w:date="2015-04-28T22:04:00Z">
+      <w:ins w:id="204" w:author="Ján Kľuka" w:date="2015-04-28T22:04:00Z">
         <w:r>
           <w:t>ch prehľad uvádzame v tejto sekcii</w:t>
         </w:r>
       </w:ins>
-      <w:ins w:id="206" w:author="Ján Kľuka" w:date="2015-04-28T21:40:00Z">
+      <w:ins w:id="205" w:author="Ján Kľuka" w:date="2015-04-28T21:40:00Z">
         <w:r>
           <w:t>.</w:t>
         </w:r>
       </w:ins>
-      <w:ins w:id="207" w:author="Ján Kľuka" w:date="2015-04-28T21:44:00Z">
+      <w:ins w:id="206" w:author="Ján Kľuka" w:date="2015-04-28T21:44:00Z">
         <w:r>
           <w:t xml:space="preserve"> </w:t>
         </w:r>
       </w:ins>
-      <w:ins w:id="208" w:author="Ján Kľuka" w:date="2015-04-28T22:07:00Z">
+      <w:ins w:id="207" w:author="Ján Kľuka" w:date="2015-04-28T22:07:00Z">
         <w:r>
           <w:t>Najdôležitejšie</w:t>
         </w:r>
       </w:ins>
-      <w:ins w:id="209" w:author="Ján Kľuka" w:date="2015-04-28T21:44:00Z">
+      <w:ins w:id="208" w:author="Ján Kľuka" w:date="2015-04-28T21:44:00Z">
         <w:r>
           <w:t xml:space="preserve"> </w:t>
         </w:r>
       </w:ins>
-      <w:ins w:id="210" w:author="Ján Kľuka" w:date="2015-04-28T22:08:00Z">
+      <w:ins w:id="209" w:author="Ján Kľuka" w:date="2015-04-28T22:08:00Z">
         <w:r>
           <w:t xml:space="preserve">techniky </w:t>
         </w:r>
       </w:ins>
-      <w:ins w:id="211" w:author="Ján Kľuka" w:date="2015-04-28T21:44:00Z">
+      <w:ins w:id="210" w:author="Ján Kľuka" w:date="2015-04-28T21:44:00Z">
         <w:r>
           <w:t>sú obsahom adresované úložisk</w:t>
         </w:r>
       </w:ins>
-      <w:ins w:id="212" w:author="Ján Kľuka" w:date="2015-04-28T21:47:00Z">
+      <w:ins w:id="211" w:author="Ján Kľuka" w:date="2015-04-28T21:47:00Z">
         <w:r>
           <w:t>o</w:t>
         </w:r>
       </w:ins>
-      <w:ins w:id="213" w:author="Ján Kľuka" w:date="2015-04-28T21:45:00Z">
+      <w:ins w:id="212" w:author="Ján Kľuka" w:date="2015-04-28T21:45:00Z">
         <w:r>
           <w:t>, algoritmu</w:t>
         </w:r>
       </w:ins>
-      <w:ins w:id="214" w:author="Ján Kľuka" w:date="2015-04-28T21:47:00Z">
+      <w:ins w:id="213" w:author="Ján Kľuka" w:date="2015-04-28T21:47:00Z">
         <w:r>
           <w:t>s</w:t>
         </w:r>
       </w:ins>
-      <w:ins w:id="215" w:author="Ján Kľuka" w:date="2015-04-28T21:45:00Z">
+      <w:ins w:id="214" w:author="Ján Kľuka" w:date="2015-04-28T21:45:00Z">
         <w:r>
           <w:t xml:space="preserve"> rsync, </w:t>
         </w:r>
       </w:ins>
-      <w:ins w:id="216" w:author="Ján Kľuka" w:date="2015-04-28T21:47:00Z">
+      <w:ins w:id="215" w:author="Ján Kľuka" w:date="2015-04-28T21:47:00Z">
         <w:r>
           <w:t>delta kompresia,</w:t>
         </w:r>
@@ -8126,77 +8124,77 @@
           <w:t xml:space="preserve"> </w:t>
         </w:r>
       </w:ins>
-      <w:ins w:id="217" w:author="Ján Kľuka" w:date="2015-04-28T21:45:00Z">
+      <w:ins w:id="216" w:author="Ján Kľuka" w:date="2015-04-28T21:45:00Z">
         <w:r>
           <w:t>garbage kolekcia na základe počítania referencií</w:t>
         </w:r>
       </w:ins>
-      <w:ins w:id="218" w:author="Ján Kľuka" w:date="2015-04-28T22:28:00Z">
+      <w:ins w:id="217" w:author="Ján Kľuka" w:date="2015-04-28T22:28:00Z">
         <w:r>
           <w:t xml:space="preserve"> a virtuálne súborové systémy</w:t>
         </w:r>
       </w:ins>
-      <w:ins w:id="219" w:author="Ján Kľuka" w:date="2015-04-28T21:47:00Z">
+      <w:ins w:id="218" w:author="Ján Kľuka" w:date="2015-04-28T21:47:00Z">
         <w:r>
           <w:t xml:space="preserve">. </w:t>
         </w:r>
       </w:ins>
-      <w:ins w:id="220" w:author="Ján Kľuka" w:date="2015-04-28T21:48:00Z">
+      <w:ins w:id="219" w:author="Ján Kľuka" w:date="2015-04-28T21:48:00Z">
         <w:r>
           <w:t xml:space="preserve">Využili sme tiež konkrétne implementácie: </w:t>
         </w:r>
       </w:ins>
-      <w:ins w:id="221" w:author="Ján Kľuka" w:date="2015-04-28T22:01:00Z">
+      <w:ins w:id="220" w:author="Ján Kľuka" w:date="2015-04-28T22:01:00Z">
         <w:r>
           <w:t xml:space="preserve">na delta kompresiu používame </w:t>
         </w:r>
       </w:ins>
-      <w:ins w:id="222" w:author="Ján Kľuka" w:date="2015-04-28T21:48:00Z">
+      <w:ins w:id="221" w:author="Ján Kľuka" w:date="2015-04-28T21:48:00Z">
         <w:r>
           <w:t>program rdiff implementujúci algoritmus rsync</w:t>
         </w:r>
       </w:ins>
-      <w:ins w:id="223" w:author="Ján Kľuka" w:date="2015-04-28T21:50:00Z">
+      <w:ins w:id="222" w:author="Ján Kľuka" w:date="2015-04-28T21:50:00Z">
         <w:r>
           <w:t>,</w:t>
         </w:r>
       </w:ins>
-      <w:ins w:id="224" w:author="Ján Kľuka" w:date="2015-04-28T21:49:00Z">
+      <w:ins w:id="223" w:author="Ján Kľuka" w:date="2015-04-28T21:49:00Z">
         <w:r>
           <w:t xml:space="preserve"> </w:t>
         </w:r>
       </w:ins>
-      <w:ins w:id="225" w:author="Ján Kľuka" w:date="2015-04-28T21:48:00Z">
+      <w:ins w:id="224" w:author="Ján Kľuka" w:date="2015-04-28T21:48:00Z">
         <w:r>
           <w:t>na bezstratovú kompresiu formát gzip, v</w:t>
         </w:r>
       </w:ins>
-      <w:ins w:id="226" w:author="Ján Kľuka" w:date="2015-04-28T22:02:00Z">
+      <w:ins w:id="225" w:author="Ján Kľuka" w:date="2015-04-28T22:02:00Z">
         <w:r>
           <w:t> </w:t>
         </w:r>
       </w:ins>
-      <w:ins w:id="227" w:author="Ján Kľuka" w:date="2015-04-28T21:48:00Z">
+      <w:ins w:id="226" w:author="Ján Kľuka" w:date="2015-04-28T21:48:00Z">
         <w:r>
           <w:t xml:space="preserve">ktorom </w:t>
         </w:r>
       </w:ins>
-      <w:ins w:id="228" w:author="Ján Kľuka" w:date="2015-04-28T22:02:00Z">
+      <w:ins w:id="227" w:author="Ján Kľuka" w:date="2015-04-28T22:02:00Z">
         <w:r>
           <w:t>sú dáta komprimované algoritmom deflate</w:t>
         </w:r>
       </w:ins>
-      <w:ins w:id="229" w:author="Ján Kľuka" w:date="2015-04-28T22:28:00Z">
+      <w:ins w:id="228" w:author="Ján Kľuka" w:date="2015-04-28T22:28:00Z">
         <w:r>
           <w:t xml:space="preserve">, pre virtuálny súborový systém </w:t>
         </w:r>
       </w:ins>
-      <w:ins w:id="230" w:author="Ján Kľuka" w:date="2015-04-28T22:29:00Z">
+      <w:ins w:id="229" w:author="Ján Kľuka" w:date="2015-04-28T22:29:00Z">
         <w:r>
           <w:t>využívame techonológiu FUSE</w:t>
         </w:r>
       </w:ins>
-      <w:ins w:id="231" w:author="Ján Kľuka" w:date="2015-04-28T22:02:00Z">
+      <w:ins w:id="230" w:author="Ján Kľuka" w:date="2015-04-28T22:02:00Z">
         <w:r>
           <w:t>.</w:t>
         </w:r>
@@ -8218,7 +8216,7 @@
         <w:lastRenderedPageBreak/>
         <w:t>Obsahom adresované úložisko</w:t>
       </w:r>
-      <w:del w:id="232" w:author="Ján Kľuka" w:date="2015-04-28T21:37:00Z">
+      <w:del w:id="231" w:author="Ján Kľuka" w:date="2015-04-28T21:37:00Z">
         <w:r>
           <w:rPr>
             <w:rFonts w:ascii="Times New Roman" w:hAnsi="Times New Roman" w:cs="Times New Roman"/>
@@ -8263,7 +8261,7 @@
       <w:r>
         <w:t xml:space="preserve"> úložisko dát</w:t>
       </w:r>
-      <w:ins w:id="233" w:author="Ján Kľuka" w:date="2015-04-28T21:37:00Z">
+      <w:ins w:id="232" w:author="Ján Kľuka" w:date="2015-04-28T21:37:00Z">
         <w:r>
           <w:rPr>
             <w:rFonts w:cs="Times New Roman"/>
@@ -8280,7 +8278,7 @@
           <w:t>content</w:t>
         </w:r>
       </w:ins>
-      <w:ins w:id="234" w:author="Ján Kľuka" w:date="2015-04-28T21:38:00Z">
+      <w:ins w:id="233" w:author="Ján Kľuka" w:date="2015-04-28T21:38:00Z">
         <w:r>
           <w:rPr>
             <w:rFonts w:cs="Times New Roman"/>
@@ -8290,7 +8288,7 @@
           <w:t>-</w:t>
         </w:r>
       </w:ins>
-      <w:ins w:id="235" w:author="Ján Kľuka" w:date="2015-04-28T21:37:00Z">
+      <w:ins w:id="234" w:author="Ján Kľuka" w:date="2015-04-28T21:37:00Z">
         <w:r>
           <w:rPr>
             <w:rFonts w:cs="Times New Roman"/>
@@ -8310,7 +8308,7 @@
       <w:r>
         <w:t xml:space="preserve"> </w:t>
       </w:r>
-      <w:ins w:id="236" w:author="Ján Kľuka" w:date="2015-04-28T21:17:00Z">
+      <w:ins w:id="235" w:author="Ján Kľuka" w:date="2015-04-28T21:17:00Z">
         <w:r>
           <w:rPr>
             <w:b/>
@@ -8319,7 +8317,7 @@
           <w:t>[zdroj!]</w:t>
         </w:r>
       </w:ins>
-      <w:ins w:id="237" w:author="Ján Kľuka" w:date="2015-04-28T21:18:00Z">
+      <w:ins w:id="236" w:author="Ján Kľuka" w:date="2015-04-28T21:18:00Z">
         <w:r>
           <w:t xml:space="preserve"> </w:t>
         </w:r>
@@ -8327,7 +8325,7 @@
       <w:r>
         <w:t xml:space="preserve">funguje na nasledovnom princípe. </w:t>
       </w:r>
-      <w:commentRangeStart w:id="238"/>
+      <w:commentRangeStart w:id="237"/>
       <w:r>
         <w:t>Na strane klienta</w:t>
       </w:r>
@@ -8352,12 +8350,12 @@
       <w:r>
         <w:t xml:space="preserve"> Vypočítaná adresa je následne odoslaná späť aplikácií, ktorá pre ďalšie referencie na daný objekt, pracuje už len s ňou.</w:t>
       </w:r>
-      <w:commentRangeEnd w:id="238"/>
+      <w:commentRangeEnd w:id="237"/>
       <w:r>
         <w:rPr>
           <w:rStyle w:val="CommentReference"/>
         </w:rPr>
-        <w:commentReference w:id="238"/>
+        <w:commentReference w:id="237"/>
       </w:r>
     </w:p>
     <w:p>
@@ -8381,7 +8379,7 @@
       <w:r>
         <w:t xml:space="preserve">Najvhodnejšie na dátach, ktoré sa často nemenia </w:t>
       </w:r>
-      <w:commentRangeStart w:id="239"/>
+      <w:commentRangeStart w:id="238"/>
       <w:r>
         <w:t xml:space="preserve">(kvôli častému počítaniu </w:t>
       </w:r>
@@ -8394,12 +8392,12 @@
       <w:r>
         <w:t xml:space="preserve"> prepočítavaniu adries pre jednotlivé súbory)</w:t>
       </w:r>
-      <w:commentRangeEnd w:id="239"/>
+      <w:commentRangeEnd w:id="238"/>
       <w:r>
         <w:rPr>
           <w:rStyle w:val="CommentReference"/>
         </w:rPr>
-        <w:commentReference w:id="239"/>
+        <w:commentReference w:id="238"/>
       </w:r>
     </w:p>
     <w:p>
@@ -8427,7 +8425,7 @@
       <w:r>
         <w:t xml:space="preserve"> Nikdy neexistuje viac ako jedna kópia daného súboru v úložisku (dva také isté súbory majú rovnakú</w:t>
       </w:r>
-      <w:ins w:id="240" w:author="Ján Kľuka" w:date="2015-04-28T21:37:00Z">
+      <w:ins w:id="239" w:author="Ján Kľuka" w:date="2015-04-28T21:37:00Z">
         <w:r>
           <w:t xml:space="preserve"> obsahovú</w:t>
         </w:r>
@@ -8435,7 +8433,7 @@
       <w:r>
         <w:t xml:space="preserve"> adresu</w:t>
       </w:r>
-      <w:del w:id="241" w:author="Ján Kľuka" w:date="2015-04-28T21:37:00Z">
+      <w:del w:id="240" w:author="Ján Kľuka" w:date="2015-04-28T21:37:00Z">
         <w:r>
           <w:delText xml:space="preserve"> – content address</w:delText>
         </w:r>
@@ -8449,12 +8447,12 @@
         <w:pStyle w:val="Heading3"/>
         <w:spacing w:after="240"/>
         <w:rPr>
-          <w:ins w:id="242" w:author="Ján Kľuka" w:date="2015-04-28T22:10:00Z"/>
+          <w:ins w:id="241" w:author="Ján Kľuka" w:date="2015-04-28T22:10:00Z"/>
           <w:rFonts w:ascii="Times New Roman" w:hAnsi="Times New Roman" w:cs="Times New Roman"/>
           <w:color w:val="000000" w:themeColor="text1"/>
         </w:rPr>
       </w:pPr>
-      <w:ins w:id="243" w:author="Ján Kľuka" w:date="2015-04-28T22:10:00Z">
+      <w:ins w:id="242" w:author="Ján Kľuka" w:date="2015-04-28T22:10:00Z">
         <w:r>
           <w:rPr>
             <w:rFonts w:ascii="Times New Roman" w:hAnsi="Times New Roman" w:cs="Times New Roman"/>
@@ -8469,10 +8467,10 @@
         <w:spacing w:before="240"/>
         <w:ind w:left="720"/>
         <w:rPr>
-          <w:ins w:id="244" w:author="Ján Kľuka" w:date="2015-04-28T22:20:00Z"/>
-        </w:rPr>
-      </w:pPr>
-      <w:ins w:id="245" w:author="Ján Kľuka" w:date="2015-04-28T22:10:00Z">
+          <w:ins w:id="243" w:author="Ján Kľuka" w:date="2015-04-28T22:20:00Z"/>
+        </w:rPr>
+      </w:pPr>
+      <w:ins w:id="244" w:author="Ján Kľuka" w:date="2015-04-28T22:10:00Z">
         <w:r>
           <w:rPr>
             <w:i/>
@@ -8483,7 +8481,7 @@
           <w:t xml:space="preserve"> (rozdielová kompresia, delta compression) </w:t>
         </w:r>
       </w:ins>
-      <w:ins w:id="246" w:author="Ján Kľuka" w:date="2015-04-28T22:20:00Z">
+      <w:ins w:id="245" w:author="Ján Kľuka" w:date="2015-04-28T22:20:00Z">
         <w:r>
           <w:rPr>
             <w:b/>
@@ -8514,7 +8512,7 @@
           <w:t xml:space="preserve"> </w:t>
         </w:r>
       </w:ins>
-      <w:ins w:id="247" w:author="Ján Kľuka" w:date="2015-04-28T22:10:00Z">
+      <w:ins w:id="246" w:author="Ján Kľuka" w:date="2015-04-28T22:10:00Z">
         <w:r>
           <w:t>je</w:t>
         </w:r>
@@ -8522,19 +8520,31 @@
           <w:t xml:space="preserve"> technika kompresie dát</w:t>
         </w:r>
       </w:ins>
-      <w:ins w:id="248" w:author="Ján Kľuka" w:date="2015-04-28T22:14:00Z">
+      <w:ins w:id="247" w:author="Ján Kľuka" w:date="2015-04-28T22:14:00Z">
         <w:r>
           <w:t>ových objektov</w:t>
         </w:r>
       </w:ins>
-      <w:ins w:id="249" w:author="Ján Kľuka" w:date="2015-04-28T22:15:00Z">
+      <w:ins w:id="248" w:author="Ján Kľuka" w:date="2015-04-28T22:15:00Z">
         <w:r>
           <w:t xml:space="preserve"> (napríklad súborov),</w:t>
         </w:r>
       </w:ins>
-      <w:ins w:id="250" w:author="Ján Kľuka" w:date="2015-04-28T22:14:00Z">
-        <w:r>
-          <w:t xml:space="preserve"> pri ktorej sa namiesto obsahu objektu ukladá iba rozdiel </w:t>
+      <w:ins w:id="249" w:author="Ján Kľuka" w:date="2015-04-28T22:14:00Z">
+        <w:r>
+          <w:t xml:space="preserve"> pri ktorej sa namiesto obsahu objektu ukladá iba </w:t>
+        </w:r>
+        <w:r>
+          <w:rPr>
+            <w:i/>
+            <w:rPrChange w:id="250" w:author="Ján Kľuka" w:date="2015-04-28T23:14:00Z">
+              <w:rPr/>
+            </w:rPrChange>
+          </w:rPr>
+          <w:t>rozdiel</w:t>
+        </w:r>
+        <w:r>
+          <w:t xml:space="preserve"> </w:t>
         </w:r>
       </w:ins>
       <w:ins w:id="251" w:author="Ján Kľuka" w:date="2015-04-28T22:16:00Z">
@@ -9003,7 +9013,33 @@
         <w:t xml:space="preserve"> zhodujú. </w:t>
       </w:r>
       <w:r>
-        <w:t>Princíp fungovania rsync algoritmu je nasledovný. Predstavme si, že máme dva počítače A a B. V počítači A sa nachádza súbor, ktorý pozostáva a</w:t>
+        <w:t xml:space="preserve">Princíp fungovania rsync algoritmu je nasledovný. Predstavme si, že máme dva počítače </w:t>
+      </w:r>
+      <w:commentRangeStart w:id="300"/>
+      <w:r>
+        <w:rPr>
+          <w:i/>
+        </w:rPr>
+        <w:t>A</w:t>
+      </w:r>
+      <w:r>
+        <w:t> a </w:t>
+      </w:r>
+      <w:r>
+        <w:rPr>
+          <w:i/>
+        </w:rPr>
+        <w:t>B</w:t>
+      </w:r>
+      <w:commentRangeEnd w:id="300"/>
+      <w:r>
+        <w:rPr>
+          <w:rStyle w:val="CommentReference"/>
+        </w:rPr>
+        <w:commentReference w:id="300"/>
+      </w:r>
+      <w:r>
+        <w:t>. V počítači A sa nachádza súbor, ktorý pozostáva a</w:t>
       </w:r>
       <w:r>
         <w:rPr>
@@ -9063,11 +9099,22 @@
         <w:t xml:space="preserve"> Následne sú tieto signatúry odoslané na počítač A.</w:t>
       </w:r>
       <w:r>
-        <w:t xml:space="preserve"> Tu sa vypočítajú pre každý bajtový</w:t>
+        <w:t xml:space="preserve"> Tu sa vypočítajú pre každý </w:t>
+      </w:r>
+      <w:commentRangeStart w:id="301"/>
+      <w:r>
+        <w:t>bajtový</w:t>
       </w:r>
       <w:r>
         <w:t xml:space="preserve"> </w:t>
       </w:r>
+      <w:commentRangeEnd w:id="301"/>
+      <w:r>
+        <w:rPr>
+          <w:rStyle w:val="CommentReference"/>
+        </w:rPr>
+        <w:commentReference w:id="301"/>
+      </w:r>
       <w:r>
         <w:t xml:space="preserve">posun </w:t>
       </w:r>
@@ -9087,7 +9134,15 @@
         <w:t xml:space="preserve"> </w:t>
       </w:r>
       <w:r>
-        <w:t>slabé signatúry pre každý blok začínajúci na pozícii i. Takto získané signatúry sú porovnané s každou slabou signatúrou získanou z počítaču B. Ak nastane prípad, že sa dve signatúry rovnajú, A ďalej vypočíta aj silnú signatúru a porovná ju so silnou signatúrou z B, ktorá patrí danému bloku.</w:t>
+        <w:t>slabé signatúry pre každý blok začínajúci na pozícii i. Takto získané signatúry sú porovnané s každou slabou signatúrou získanou z </w:t>
+      </w:r>
+      <w:ins w:id="302" w:author="Ján Kľuka" w:date="2015-04-28T23:00:00Z">
+        <w:r>
+          <w:t xml:space="preserve">počítača </w:t>
+        </w:r>
+      </w:ins>
+      <w:r>
+        <w:t>B. Ak nastane prípad, že sa dve signatúry rovnajú, A ďalej vypočíta aj silnú signatúru a porovná ju so silnou signatúrou z B, ktorá patrí danému bloku.</w:t>
       </w:r>
       <w:r>
         <w:t xml:space="preserve"> Ak sa zhodujú aj tieto dve signatúry, tak A odošle </w:t>
@@ -9119,6 +9174,7 @@
       <w:r>
         <w:t xml:space="preserve">výpočtu </w:t>
       </w:r>
+      <w:commentRangeStart w:id="303"/>
       <w:r>
         <w:t xml:space="preserve">oboch signatúr </w:t>
       </w:r>
@@ -9126,8 +9182,31 @@
         <w:t>je po</w:t>
       </w:r>
       <w:r>
-        <w:t>užívaný hashovací algoritmus 128 bit MD4</w:t>
-      </w:r>
+        <w:t>užívaný</w:t>
+      </w:r>
+      <w:commentRangeEnd w:id="303"/>
+      <w:r>
+        <w:rPr>
+          <w:rStyle w:val="CommentReference"/>
+        </w:rPr>
+        <w:commentReference w:id="303"/>
+      </w:r>
+      <w:r>
+        <w:t xml:space="preserve"> </w:t>
+      </w:r>
+      <w:ins w:id="304" w:author="Ján Kľuka" w:date="2015-04-28T23:09:00Z">
+        <w:r>
+          <w:t xml:space="preserve">kryptografický hašovací </w:t>
+        </w:r>
+      </w:ins>
+      <w:r>
+        <w:t>algoritmus MD4</w:t>
+      </w:r>
+      <w:ins w:id="305" w:author="Ján Kľuka" w:date="2015-04-28T23:09:00Z">
+        <w:r>
+          <w:t>, ktorý generuje 128 bitové signatúry</w:t>
+        </w:r>
+      </w:ins>
       <w:r>
         <w:t xml:space="preserve">. </w:t>
       </w:r>
@@ -9136,11 +9215,25 @@
       <w:pPr>
         <w:ind w:left="720" w:firstLine="720"/>
         <w:rPr>
-          <w:ins w:id="300" w:author="Ján Kľuka" w:date="2015-04-28T22:26:00Z"/>
-        </w:rPr>
-      </w:pPr>
-      <w:r>
-        <w:t>Samotná rekonštrukcia súboru je jednou z najjednoduchších častí rsync algoritmu. Akonáhle sú na počítač B odoslané všetky informácie o zhodujúci</w:t>
+          <w:ins w:id="306" w:author="Ján Kľuka" w:date="2015-04-28T22:26:00Z"/>
+        </w:rPr>
+      </w:pPr>
+      <w:r>
+        <w:t xml:space="preserve">Samotná rekonštrukcia súboru je jednou z najjednoduchších častí rsync algoritmu. Akonáhle sú na počítač B odoslané </w:t>
+      </w:r>
+      <w:commentRangeStart w:id="307"/>
+      <w:r>
+        <w:t xml:space="preserve">všetky </w:t>
+      </w:r>
+      <w:commentRangeEnd w:id="307"/>
+      <w:r>
+        <w:rPr>
+          <w:rStyle w:val="CommentReference"/>
+        </w:rPr>
+        <w:commentReference w:id="307"/>
+      </w:r>
+      <w:r>
+        <w:t>informácie o zhodujúci</w:t>
       </w:r>
       <w:r>
         <w:t>ch sa blokoch alebo samotné bajty</w:t>
@@ -9149,13 +9242,50 @@
         <w:t>, tak rekonštrukcia súboru sa začne vykonávať. Pri rekonštrukcii súboru s</w:t>
       </w:r>
       <w:r>
-        <w:t>a postupne zapisujú získané bajty</w:t>
-      </w:r>
-      <w:r>
-        <w:t xml:space="preserve"> z počítača A alebo jednotlivé zhodujúce bloky bytov</w:t>
-      </w:r>
-      <w:r>
-        <w:t xml:space="preserve"> v súbore, nachádzajúcom</w:t>
+        <w:t xml:space="preserve">a postupne zapisujú </w:t>
+      </w:r>
+      <w:ins w:id="308" w:author="Ján Kľuka" w:date="2015-04-28T23:13:00Z">
+        <w:r>
+          <w:t>zmenené</w:t>
+        </w:r>
+      </w:ins>
+      <w:r>
+        <w:t xml:space="preserve"> bajty</w:t>
+      </w:r>
+      <w:r>
+        <w:t xml:space="preserve"> </w:t>
+      </w:r>
+      <w:ins w:id="309" w:author="Ján Kľuka" w:date="2015-04-28T23:13:00Z">
+        <w:r>
+          <w:t xml:space="preserve">získané </w:t>
+        </w:r>
+      </w:ins>
+      <w:r>
+        <w:t xml:space="preserve">z počítača A alebo jednotlivé zhodujúce </w:t>
+      </w:r>
+      <w:ins w:id="310" w:author="Ján Kľuka" w:date="2015-04-28T23:13:00Z">
+        <w:r>
+          <w:t xml:space="preserve">sa </w:t>
+        </w:r>
+      </w:ins>
+      <w:r>
+        <w:t xml:space="preserve">bloky </w:t>
+      </w:r>
+      <w:ins w:id="311" w:author="Ján Kľuka" w:date="2015-04-28T23:13:00Z">
+        <w:r>
+          <w:t xml:space="preserve">bajtov </w:t>
+        </w:r>
+      </w:ins>
+      <w:r>
+        <w:t>v</w:t>
+      </w:r>
+      <w:ins w:id="312" w:author="Ján Kľuka" w:date="2015-04-28T23:13:00Z">
+        <w:r>
+          <w:t xml:space="preserve"> pôvodnom </w:t>
+        </w:r>
+      </w:ins>
+      <w:r>
+        <w:t>súbore, nachádzajúcom</w:t>
       </w:r>
       <w:r>
         <w:t xml:space="preserve"> sa na počítači B.</w:t>
@@ -9168,23 +9298,33 @@
       <w:pPr>
         <w:ind w:left="720" w:firstLine="720"/>
       </w:pPr>
-      <w:ins w:id="301" w:author="Ján Kľuka" w:date="2015-04-28T22:26:00Z">
+      <w:ins w:id="313" w:author="Ján Kľuka" w:date="2015-04-28T22:26:00Z">
         <w:r>
           <w:t xml:space="preserve">Ako sa rsync dá využiť na delta kompresiu, čo je </w:t>
         </w:r>
       </w:ins>
-      <w:ins w:id="302" w:author="Ján Kľuka" w:date="2015-04-28T22:27:00Z">
+      <w:ins w:id="314" w:author="Ján Kľuka" w:date="2015-04-28T22:27:00Z">
         <w:r>
           <w:rPr>
             <w:i/>
           </w:rPr>
           <w:t>rozdiel</w:t>
         </w:r>
+      </w:ins>
+      <w:ins w:id="315" w:author="Ján Kľuka" w:date="2015-04-29T00:26:00Z">
+        <w:r>
+          <w:rPr>
+            <w:i/>
+          </w:rPr>
+          <w:t>/diff/delta</w:t>
+        </w:r>
+      </w:ins>
+      <w:ins w:id="316" w:author="Ján Kľuka" w:date="2015-04-28T22:27:00Z">
         <w:r>
           <w:t>, ktorý spomíname v predchádzajúcej sekcii</w:t>
         </w:r>
       </w:ins>
-      <w:ins w:id="303" w:author="Ján Kľuka" w:date="2015-04-28T22:26:00Z">
+      <w:ins w:id="317" w:author="Ján Kľuka" w:date="2015-04-28T22:26:00Z">
         <w:r>
           <w:t>.</w:t>
         </w:r>
@@ -9208,6 +9348,7 @@
           <w:rFonts w:ascii="Times New Roman" w:hAnsi="Times New Roman" w:cs="Times New Roman"/>
           <w:color w:val="000000" w:themeColor="text1"/>
         </w:rPr>
+        <w:lastRenderedPageBreak/>
         <w:t>FUSE</w:t>
       </w:r>
     </w:p>
@@ -9217,42 +9358,505 @@
         <w:ind w:left="720"/>
       </w:pPr>
       <w:r>
-        <w:t xml:space="preserve">FUSE (Filesystem in Userspace) alebo tiež súborový systém v užívateľskom priestore umožňuje bežným uživateľom (Linux, Unix, FreeBSD, NetBSD, OpenSolaris, Mac </w:t>
-      </w:r>
-      <w:r>
-        <w:lastRenderedPageBreak/>
-        <w:t>OS-X) pristupovať k virtuálnym súborom systému. Taktiež umožňuje vytváranie súborových systémov z akýkoľvek dát a poskytovaných služieb.</w:t>
+        <w:t xml:space="preserve">FUSE (Filesystem in Userspace) </w:t>
+      </w:r>
+      <w:ins w:id="318" w:author="Ján Kľuka" w:date="2015-04-28T23:23:00Z">
+        <w:r>
+          <w:rPr>
+            <w:b/>
+            <w:i/>
+          </w:rPr>
+          <w:t xml:space="preserve">[odkaz na </w:t>
+        </w:r>
+      </w:ins>
+      <w:ins w:id="319" w:author="Ján Kľuka" w:date="2015-04-28T23:24:00Z">
+        <w:r>
+          <w:rPr>
+            <w:b/>
+            <w:i/>
+          </w:rPr>
+          <w:t>knihu o FUSE</w:t>
+        </w:r>
+      </w:ins>
+      <w:ins w:id="320" w:author="Ján Kľuka" w:date="2015-04-28T23:23:00Z">
+        <w:r>
+          <w:rPr>
+            <w:b/>
+            <w:i/>
+          </w:rPr>
+          <w:t xml:space="preserve">, footnote </w:t>
+        </w:r>
+      </w:ins>
+      <w:ins w:id="321" w:author="Ján Kľuka" w:date="2015-04-28T23:24:00Z">
+        <w:r>
+          <w:rPr>
+            <w:b/>
+            <w:i/>
+          </w:rPr>
+          <w:t>s</w:t>
+        </w:r>
+      </w:ins>
+      <w:ins w:id="322" w:author="Ján Kľuka" w:date="2015-04-28T23:23:00Z">
+        <w:r>
+          <w:rPr>
+            <w:b/>
+            <w:i/>
+          </w:rPr>
+          <w:t xml:space="preserve"> </w:t>
+        </w:r>
+      </w:ins>
+      <w:ins w:id="323" w:author="Ján Kľuka" w:date="2015-04-28T23:24:00Z">
+        <w:r>
+          <w:rPr>
+            <w:b/>
+            <w:i/>
+          </w:rPr>
+          <w:t>URL]</w:t>
+        </w:r>
+        <w:r>
+          <w:rPr>
+            <w:b/>
+            <w:i/>
+          </w:rPr>
+          <w:t>,</w:t>
+        </w:r>
+      </w:ins>
+      <w:ins w:id="324" w:author="Ján Kľuka" w:date="2015-04-28T23:32:00Z">
+        <w:r>
+          <w:t xml:space="preserve"> teda</w:t>
+        </w:r>
+      </w:ins>
+      <w:r>
+        <w:t xml:space="preserve"> súborový systém v užívateľskom priestore</w:t>
+      </w:r>
+      <w:ins w:id="325" w:author="Ján Kľuka" w:date="2015-04-28T23:33:00Z">
+        <w:r>
+          <w:t>,</w:t>
+        </w:r>
+      </w:ins>
+      <w:r>
+        <w:t xml:space="preserve"> </w:t>
+      </w:r>
+      <w:ins w:id="326" w:author="Ján Kľuka" w:date="2015-04-28T23:33:00Z">
+        <w:r>
+          <w:t xml:space="preserve">je technológia, ktorá </w:t>
+        </w:r>
+      </w:ins>
+      <w:r>
+        <w:t xml:space="preserve">umožňuje bežným </w:t>
+      </w:r>
+      <w:ins w:id="327" w:author="Ján Kľuka" w:date="2015-04-28T23:26:00Z">
+        <w:r>
+          <w:t>používateľom U</w:t>
+        </w:r>
+      </w:ins>
+      <w:ins w:id="328" w:author="Ján Kľuka" w:date="2015-04-28T23:22:00Z">
+        <w:r>
+          <w:t xml:space="preserve">nixových operačných systémov </w:t>
+        </w:r>
+      </w:ins>
+      <w:r>
+        <w:t xml:space="preserve">(Linux, </w:t>
+      </w:r>
+      <w:del w:id="329" w:author="Ján Kľuka" w:date="2015-04-28T23:33:00Z">
+        <w:r>
+          <w:delText xml:space="preserve">Unix, </w:delText>
+        </w:r>
+      </w:del>
+      <w:r>
+        <w:t>FreeBSD, NetBSD, OpenSolaris, Mac OS</w:t>
+      </w:r>
+      <w:del w:id="330" w:author="Ján Kľuka" w:date="2015-04-28T23:33:00Z">
+        <w:r>
+          <w:delText>-</w:delText>
+        </w:r>
+      </w:del>
+      <w:ins w:id="331" w:author="Ján Kľuka" w:date="2015-04-28T23:33:00Z">
+        <w:r>
+          <w:t xml:space="preserve"> </w:t>
+        </w:r>
+      </w:ins>
+      <w:r>
+        <w:t xml:space="preserve">X) </w:t>
+      </w:r>
+      <w:del w:id="332" w:author="Ján Kľuka" w:date="2015-04-28T23:40:00Z">
+        <w:r>
+          <w:delText>pristupovať k virtuálnym súborom systému</w:delText>
+        </w:r>
+      </w:del>
+      <w:ins w:id="333" w:author="Ján Kľuka" w:date="2015-04-28T23:40:00Z">
+        <w:r>
+          <w:t xml:space="preserve">pripájať do stromu </w:t>
+        </w:r>
+      </w:ins>
+      <w:ins w:id="334" w:author="Ján Kľuka" w:date="2015-04-28T23:41:00Z">
+        <w:r>
+          <w:t xml:space="preserve">priečinkov a súborov vlastné </w:t>
+        </w:r>
+      </w:ins>
+      <w:ins w:id="335" w:author="Ján Kľuka" w:date="2015-04-28T23:40:00Z">
+        <w:r>
+          <w:t xml:space="preserve">súborové systémy, </w:t>
+        </w:r>
+      </w:ins>
+      <w:ins w:id="336" w:author="Ján Kľuka" w:date="2015-04-28T23:42:00Z">
+        <w:r>
+          <w:t>implementované programami, ktoré bežia mimo jadra (kernelu) operačného systém</w:t>
+        </w:r>
+      </w:ins>
+      <w:ins w:id="337" w:author="Ján Kľuka" w:date="2015-04-28T23:52:00Z">
+        <w:r>
+          <w:t>u</w:t>
+        </w:r>
+      </w:ins>
+      <w:r>
+        <w:t xml:space="preserve">. </w:t>
+      </w:r>
+      <w:del w:id="338" w:author="Ján Kľuka" w:date="2015-04-28T23:42:00Z">
+        <w:r>
+          <w:delText>Taktiež u</w:delText>
+        </w:r>
+      </w:del>
+      <w:ins w:id="339" w:author="Ján Kľuka" w:date="2015-04-28T23:42:00Z">
+        <w:r>
+          <w:t>U</w:t>
+        </w:r>
+      </w:ins>
+      <w:r>
+        <w:t xml:space="preserve">možňuje </w:t>
+      </w:r>
+      <w:ins w:id="340" w:author="Ján Kľuka" w:date="2015-04-28T23:52:00Z">
+        <w:r>
+          <w:t xml:space="preserve">tak okrem iného </w:t>
+        </w:r>
+      </w:ins>
+      <w:r>
+        <w:t xml:space="preserve">vytváranie </w:t>
+      </w:r>
+      <w:ins w:id="341" w:author="Ján Kľuka" w:date="2015-04-28T23:54:00Z">
+        <w:r>
+          <w:t xml:space="preserve">virtuálnych </w:t>
+        </w:r>
+      </w:ins>
+      <w:r>
+        <w:t>súborových systémov z akýkoľvek dát a poskytovaných služieb</w:t>
+      </w:r>
+      <w:ins w:id="342" w:author="Ján Kľuka" w:date="2015-04-28T23:52:00Z">
+        <w:r>
+          <w:t>, nie len z</w:t>
+        </w:r>
+      </w:ins>
+      <w:ins w:id="343" w:author="Ján Kľuka" w:date="2015-04-28T23:53:00Z">
+        <w:r>
+          <w:t> </w:t>
+        </w:r>
+      </w:ins>
+      <w:ins w:id="344" w:author="Ján Kľuka" w:date="2015-04-28T23:52:00Z">
+        <w:r>
+          <w:t xml:space="preserve">dát </w:t>
+        </w:r>
+      </w:ins>
+      <w:ins w:id="345" w:author="Ján Kľuka" w:date="2015-04-28T23:53:00Z">
+        <w:r>
+          <w:t xml:space="preserve">uložených na pamäťových zariadeniach </w:t>
+        </w:r>
+      </w:ins>
+      <w:ins w:id="346" w:author="Ján Kľuka" w:date="2015-04-28T23:54:00Z">
+        <w:r>
+          <w:t xml:space="preserve">priamo </w:t>
+        </w:r>
+      </w:ins>
+      <w:ins w:id="347" w:author="Ján Kľuka" w:date="2015-04-28T23:53:00Z">
+        <w:r>
+          <w:t>pripojených k </w:t>
+        </w:r>
+      </w:ins>
+      <w:ins w:id="348" w:author="Ján Kľuka" w:date="2015-04-28T23:54:00Z">
+        <w:r>
+          <w:t>počítaču</w:t>
+        </w:r>
+      </w:ins>
+      <w:r>
+        <w:t>.</w:t>
       </w:r>
     </w:p>
     <w:p>
       <w:pPr>
         <w:spacing w:before="240"/>
         <w:ind w:left="720" w:firstLine="720"/>
-      </w:pPr>
-      <w:r>
-        <w:t xml:space="preserve">Ovládač súborového systému je kernelový modul a je pevnou súčasťou samotného kernelu. Daný súborový systém môže obsluhovať len </w:t>
-      </w:r>
-      <w:r>
-        <w:t>root a ten prideľuje práva k jednotlivým mountovacím bodom. Samotné použitie súborového systému funguje tak, že kernel dostane požiadavku od aplikácie, napríklad „vypíš adresár“, a ten prenechá ovládaču súborového systému. Ten následne požiadavku obslúži a spracuje odpoveď, ktorú kernel vráti späť aplikácii.</w:t>
-      </w:r>
+        <w:rPr>
+          <w:ins w:id="349" w:author="Ján Kľuka" w:date="2015-04-29T00:01:00Z"/>
+        </w:rPr>
+      </w:pPr>
+      <w:ins w:id="350" w:author="Ján Kľuka" w:date="2015-04-29T00:01:00Z">
+        <w:r>
+          <w:t xml:space="preserve">Súborový systém funguje tak, že kernel dostane požiadavku od </w:t>
+        </w:r>
+      </w:ins>
+      <w:ins w:id="351" w:author="Ján Kľuka" w:date="2015-04-29T00:44:00Z">
+        <w:r>
+          <w:t xml:space="preserve">klientskej </w:t>
+        </w:r>
+      </w:ins>
+      <w:ins w:id="352" w:author="Ján Kľuka" w:date="2015-04-29T00:01:00Z">
+        <w:r>
+          <w:t xml:space="preserve">aplikácie, napríklad „vypíš adresár“, a tú prenechá ovládaču súborového systému. Ten následne požiadavku obslúži a spracuje odpoveď, ktorú kernel </w:t>
+        </w:r>
+      </w:ins>
+      <w:ins w:id="353" w:author="Ján Kľuka" w:date="2015-04-29T00:03:00Z">
+        <w:r>
+          <w:t>vráti</w:t>
+        </w:r>
+      </w:ins>
+      <w:ins w:id="354" w:author="Ján Kľuka" w:date="2015-04-29T00:01:00Z">
+        <w:r>
+          <w:t xml:space="preserve"> aplikácii.</w:t>
+        </w:r>
+      </w:ins>
     </w:p>
     <w:p>
       <w:pPr>
         <w:spacing w:before="240"/>
         <w:ind w:left="720" w:firstLine="720"/>
       </w:pPr>
-      <w:r>
-        <w:t>Samotný FUSE v kerneli</w:t>
-      </w:r>
-      <w:r>
-        <w:t xml:space="preserve"> </w:t>
-      </w:r>
-      <w:r>
-        <w:t xml:space="preserve">poskytuje rozhranie </w:t>
-      </w:r>
-      <w:r>
-        <w:t>ako obyčajný súborový systém. Nezaujíma sa však o obslúženie požiadavky a spracovanie odpovedi a namiesto toho, pomocou knižnice libfuse spustí bežnú používateľskú aplikáciu a tá vykoná všetko potrebné. Akonáhle aplikácia vráti odpoveď v požadovanej forme, FUSE ju prenechá kernelu a kernel ju vráti späť samotnej aplikácii.</w:t>
-      </w:r>
+      <w:ins w:id="355" w:author="Ján Kľuka" w:date="2015-04-29T00:43:00Z">
+        <w:r>
+          <w:t>O</w:t>
+        </w:r>
+      </w:ins>
+      <w:ins w:id="356" w:author="Ján Kľuka" w:date="2015-04-28T23:43:00Z">
+        <w:r>
+          <w:t xml:space="preserve">vládač </w:t>
+        </w:r>
+      </w:ins>
+      <w:r>
+        <w:t xml:space="preserve">súborového systému </w:t>
+      </w:r>
+      <w:ins w:id="357" w:author="Ján Kľuka" w:date="2015-04-28T23:43:00Z">
+        <w:r>
+          <w:t xml:space="preserve">(napr. ext3) </w:t>
+        </w:r>
+      </w:ins>
+      <w:r>
+        <w:t>je kernelový modul</w:t>
+      </w:r>
+      <w:ins w:id="358" w:author="Ján Kľuka" w:date="2015-04-29T00:32:00Z">
+        <w:r>
+          <w:t xml:space="preserve">, ktorý </w:t>
+        </w:r>
+      </w:ins>
+      <w:ins w:id="359" w:author="Ján Kľuka" w:date="2015-04-29T00:35:00Z">
+        <w:r>
+          <w:t>s kernelom komunikuje cez</w:t>
+        </w:r>
+      </w:ins>
+      <w:ins w:id="360" w:author="Ján Kľuka" w:date="2015-04-29T00:32:00Z">
+        <w:r>
+          <w:t xml:space="preserve"> rozhranie VFS (virtual file system)</w:t>
+        </w:r>
+      </w:ins>
+      <w:r>
+        <w:t xml:space="preserve"> a je </w:t>
+      </w:r>
+      <w:commentRangeStart w:id="361"/>
+      <w:r>
+        <w:t xml:space="preserve">pevnou </w:t>
+      </w:r>
+      <w:commentRangeEnd w:id="361"/>
+      <w:r>
+        <w:rPr>
+          <w:rStyle w:val="CommentReference"/>
+        </w:rPr>
+        <w:commentReference w:id="361"/>
+      </w:r>
+      <w:r>
+        <w:t xml:space="preserve">súčasťou samotného kernelu. </w:t>
+      </w:r>
+      <w:ins w:id="362" w:author="Ján Kľuka" w:date="2015-04-28T23:46:00Z">
+        <w:r>
+          <w:t xml:space="preserve">Takýto </w:t>
+        </w:r>
+      </w:ins>
+      <w:r>
+        <w:t>súborový systém môže obsluhovať</w:t>
+      </w:r>
+      <w:ins w:id="363" w:author="Ján Kľuka" w:date="2015-04-28T23:47:00Z">
+        <w:r>
+          <w:t xml:space="preserve"> </w:t>
+        </w:r>
+      </w:ins>
+      <w:r>
+        <w:t xml:space="preserve">len </w:t>
+      </w:r>
+      <w:ins w:id="364" w:author="Ján Kľuka" w:date="2015-04-28T23:49:00Z">
+        <w:r>
+          <w:t>privilegovaný používateľ</w:t>
+        </w:r>
+      </w:ins>
+      <w:ins w:id="365" w:author="Ján Kľuka" w:date="2015-04-28T23:47:00Z">
+        <w:r>
+          <w:t xml:space="preserve"> (</w:t>
+        </w:r>
+      </w:ins>
+      <w:r>
+        <w:t>root</w:t>
+      </w:r>
+      <w:ins w:id="366" w:author="Ján Kľuka" w:date="2015-04-28T23:47:00Z">
+        <w:r>
+          <w:t>)</w:t>
+        </w:r>
+      </w:ins>
+      <w:r>
+        <w:t xml:space="preserve"> a ten prideľuje práva k jednotlivým </w:t>
+      </w:r>
+      <w:ins w:id="367" w:author="Ján Kľuka" w:date="2015-04-29T00:05:00Z">
+        <w:r>
+          <w:t xml:space="preserve">pripájacím </w:t>
+        </w:r>
+      </w:ins>
+      <w:r>
+        <w:t>bodom</w:t>
+      </w:r>
+      <w:ins w:id="368" w:author="Ján Kľuka" w:date="2015-04-29T00:05:00Z">
+        <w:r>
+          <w:t xml:space="preserve"> (mount points)</w:t>
+        </w:r>
+      </w:ins>
+      <w:r>
+        <w:t>.</w:t>
+      </w:r>
+    </w:p>
+    <w:p>
+      <w:pPr>
+        <w:spacing w:before="240"/>
+        <w:ind w:left="720" w:firstLine="720"/>
+        <w:rPr>
+          <w:ins w:id="369" w:author="Ján Kľuka" w:date="2015-04-29T00:42:00Z"/>
+        </w:rPr>
+      </w:pPr>
+      <w:r>
+        <w:t xml:space="preserve">FUSE </w:t>
+      </w:r>
+      <w:ins w:id="370" w:author="Ján Kľuka" w:date="2015-04-28T23:50:00Z">
+        <w:r>
+          <w:t xml:space="preserve">vystupuje </w:t>
+        </w:r>
+      </w:ins>
+      <w:r>
+        <w:t>v kerneli</w:t>
+      </w:r>
+      <w:r>
+        <w:t xml:space="preserve"> ako obyčajný súborový systém</w:t>
+      </w:r>
+      <w:ins w:id="371" w:author="Ján Kľuka" w:date="2015-04-29T00:30:00Z">
+        <w:r>
+          <w:t xml:space="preserve"> (viď obrázok 1)</w:t>
+        </w:r>
+      </w:ins>
+      <w:r>
+        <w:t xml:space="preserve">. Nezaujíma sa však o obslúženie požiadavky a spracovanie </w:t>
+      </w:r>
+      <w:ins w:id="372" w:author="Ján Kľuka" w:date="2015-04-28T23:52:00Z">
+        <w:r>
+          <w:t>odpovede</w:t>
+        </w:r>
+      </w:ins>
+      <w:ins w:id="373" w:author="Ján Kľuka" w:date="2015-04-28T23:59:00Z">
+        <w:r>
+          <w:t>,</w:t>
+        </w:r>
+      </w:ins>
+      <w:ins w:id="374" w:author="Ján Kľuka" w:date="2015-04-28T23:52:00Z">
+        <w:r>
+          <w:t xml:space="preserve"> </w:t>
+        </w:r>
+      </w:ins>
+      <w:r>
+        <w:t>a</w:t>
+      </w:r>
+      <w:ins w:id="375" w:author="Ján Kľuka" w:date="2015-04-28T23:59:00Z">
+        <w:r>
+          <w:t>le</w:t>
+        </w:r>
+      </w:ins>
+      <w:r>
+        <w:t xml:space="preserve"> namiesto toho, pomocou knižnice libfuse </w:t>
+      </w:r>
+      <w:ins w:id="376" w:author="Ján Kľuka" w:date="2015-04-28T23:51:00Z">
+        <w:r>
+          <w:t xml:space="preserve">komunikuje s bežnou používateľskou aplikáciou </w:t>
+        </w:r>
+      </w:ins>
+      <w:r>
+        <w:t xml:space="preserve">a tá vykoná všetko potrebné. Akonáhle </w:t>
+      </w:r>
+      <w:ins w:id="377" w:author="Ján Kľuka" w:date="2015-04-29T00:45:00Z">
+        <w:r>
+          <w:t xml:space="preserve">táto obslužná </w:t>
+        </w:r>
+      </w:ins>
+      <w:r>
+        <w:t xml:space="preserve">aplikácia vráti odpoveď v požadovanej forme, FUSE ju prenechá kernelu a kernel ju vráti </w:t>
+      </w:r>
+      <w:ins w:id="378" w:author="Ján Kľuka" w:date="2015-04-29T00:44:00Z">
+        <w:r>
+          <w:t xml:space="preserve">klientskej </w:t>
+        </w:r>
+      </w:ins>
+      <w:commentRangeStart w:id="379"/>
+      <w:del w:id="380" w:author="Ján Kľuka" w:date="2015-04-29T00:03:00Z">
+        <w:r>
+          <w:delText xml:space="preserve">späť </w:delText>
+        </w:r>
+      </w:del>
+      <w:r>
+        <w:t>aplikácii</w:t>
+      </w:r>
+      <w:commentRangeEnd w:id="379"/>
+      <w:r>
+        <w:rPr>
+          <w:rStyle w:val="CommentReference"/>
+        </w:rPr>
+        <w:commentReference w:id="379"/>
+      </w:r>
+      <w:r>
+        <w:t>.</w:t>
+      </w:r>
+    </w:p>
+    <w:p>
+      <w:pPr>
+        <w:spacing w:before="240"/>
+        <w:ind w:left="720" w:firstLine="720"/>
+      </w:pPr>
+      <w:ins w:id="381" w:author="Ján Kľuka" w:date="2015-04-29T00:42:00Z">
+        <w:r>
+          <w:t>FUSE a aplikácie obsluhujúce súborové systémy</w:t>
+        </w:r>
+      </w:ins>
+      <w:ins w:id="382" w:author="Ján Kľuka" w:date="2015-04-29T00:47:00Z">
+        <w:r>
+          <w:t xml:space="preserve"> musia </w:t>
+        </w:r>
+        <w:r>
+          <w:t>pre prácu so súbormi implementovať dôležité metódy ako napríklad open, close, read, write alebo seek</w:t>
+        </w:r>
+      </w:ins>
+      <w:ins w:id="383" w:author="Ján Kľuka" w:date="2015-04-29T00:48:00Z">
+        <w:r>
+          <w:t>,</w:t>
+        </w:r>
+      </w:ins>
+      <w:ins w:id="384" w:author="Ján Kľuka" w:date="2015-04-29T00:47:00Z">
+        <w:r>
+          <w:t xml:space="preserve"> definované</w:t>
+        </w:r>
+        <w:r>
+          <w:t xml:space="preserve"> </w:t>
+        </w:r>
+        <w:r>
+          <w:t>skupinou štandardov POSIX (Portable Operating System Interface).</w:t>
+        </w:r>
+      </w:ins>
     </w:p>
     <w:p>
       <w:pPr>
@@ -9295,7 +9899,6 @@
           <w:noProof/>
           <w:lang w:val="en-US"/>
         </w:rPr>
-        <w:lastRenderedPageBreak/>
         <w:drawing>
           <wp:inline distT="0" distB="0" distL="0" distR="0" wp14:anchorId="4645F990" wp14:editId="0583DB23">
             <wp:extent cx="4048125" cy="3016855"/>
@@ -9359,8 +9962,29 @@
         <w:ind w:left="1440"/>
       </w:pPr>
       <w:r>
-        <w:t>Celá logika súborového systému je zapísaná v programe prípadne skripte, ktorý je nezávislý na platforme či operačnom systéme</w:t>
-      </w:r>
+        <w:t>Celá logika súborového systému je zapísaná v programe</w:t>
+      </w:r>
+      <w:ins w:id="385" w:author="Ján Kľuka" w:date="2015-04-29T00:04:00Z">
+        <w:r>
+          <w:t>,</w:t>
+        </w:r>
+      </w:ins>
+      <w:r>
+        <w:t xml:space="preserve"> prípadne skripte, ktorý je nezávislý na platforme či </w:t>
+      </w:r>
+      <w:ins w:id="386" w:author="Ján Kľuka" w:date="2015-04-29T00:04:00Z">
+        <w:r>
+          <w:t xml:space="preserve">konkrétnom </w:t>
+        </w:r>
+      </w:ins>
+      <w:r>
+        <w:t>operačnom systéme</w:t>
+      </w:r>
+      <w:ins w:id="387" w:author="Ján Kľuka" w:date="2015-04-29T00:04:00Z">
+        <w:r>
+          <w:t>, pokiaľ implementuje FUSE</w:t>
+        </w:r>
+      </w:ins>
     </w:p>
     <w:p>
       <w:pPr>
@@ -9375,6 +9999,11 @@
       <w:r>
         <w:t>Súborové systémy môže obsluhovať aj bežný uživateľ</w:t>
       </w:r>
+      <w:ins w:id="388" w:author="Ján Kľuka" w:date="2015-04-29T00:06:00Z">
+        <w:r>
+          <w:t>.</w:t>
+        </w:r>
+      </w:ins>
     </w:p>
     <w:p>
       <w:pPr>
@@ -9389,15 +10018,26 @@
       <w:r>
         <w:t>Stabilné API pre FUSE – nie je potrebné prepisovať programy</w:t>
       </w:r>
+      <w:ins w:id="389" w:author="Ján Kľuka" w:date="2015-04-29T00:05:00Z">
+        <w:r>
+          <w:t xml:space="preserve"> pri zmene kernelovej časti súborového systému.</w:t>
+        </w:r>
+      </w:ins>
     </w:p>
     <w:p>
       <w:pPr>
         <w:spacing w:before="240"/>
         <w:ind w:left="720"/>
       </w:pPr>
-      <w:r>
-        <w:t>Ako môžeme vidieť na obrázku 1.</w:t>
-      </w:r>
+      <w:commentRangeStart w:id="390"/>
+      <w:r>
+        <w:t>Ako môžeme vidieť na obrázku 1</w:t>
+      </w:r>
+      <w:ins w:id="391" w:author="Ján Kľuka" w:date="2015-04-29T00:06:00Z">
+        <w:r>
+          <w:t>,</w:t>
+        </w:r>
+      </w:ins>
       <w:r>
         <w:t xml:space="preserve"> FUSE</w:t>
       </w:r>
@@ -9414,7 +10054,38 @@
         <w:t xml:space="preserve"> open, close, read, write alebo seek. </w:t>
       </w:r>
       <w:r>
-        <w:t>Toto rozhranie je poskytované skupinou štandardou s názvom POSIX (Portable Operating System Interface).</w:t>
+        <w:t xml:space="preserve">Toto rozhranie je </w:t>
+      </w:r>
+      <w:del w:id="392" w:author="Ján Kľuka" w:date="2015-04-29T00:47:00Z">
+        <w:r>
+          <w:delText xml:space="preserve">poskytované </w:delText>
+        </w:r>
+      </w:del>
+      <w:ins w:id="393" w:author="Ján Kľuka" w:date="2015-04-29T00:47:00Z">
+        <w:r>
+          <w:t>definované</w:t>
+        </w:r>
+        <w:r>
+          <w:t xml:space="preserve"> </w:t>
+        </w:r>
+      </w:ins>
+      <w:r>
+        <w:t>skupinou štandardo</w:t>
+      </w:r>
+      <w:ins w:id="394" w:author="Ján Kľuka" w:date="2015-04-29T00:06:00Z">
+        <w:r>
+          <w:t>v</w:t>
+        </w:r>
+      </w:ins>
+      <w:r>
+        <w:t xml:space="preserve"> s názvom POSIX (Portable Operating System Interface).</w:t>
+      </w:r>
+      <w:commentRangeEnd w:id="390"/>
+      <w:r>
+        <w:rPr>
+          <w:rStyle w:val="CommentReference"/>
+        </w:rPr>
+        <w:commentReference w:id="390"/>
       </w:r>
     </w:p>
     <w:p>
@@ -9423,6 +10094,7 @@
         <w:ind w:left="720"/>
       </w:pPr>
       <w:r>
+        <w:lastRenderedPageBreak/>
         <w:t>Najznámejšie e</w:t>
       </w:r>
       <w:r>
@@ -9432,7 +10104,42 @@
         <w:t xml:space="preserve"> </w:t>
       </w:r>
       <w:r>
-        <w:t>sshfs, ntfs 3g, exfat-fuse. Sshfs (secure shell file system) je súborový systém založený na SSH FTP (file transfer protokol) protokole. Vďaka tomu, že väčšina SSH serverov podporuje tento protokol, tak samotné používanie sshfs je veľmi jednoduché. Stačí len vykonať pripojenie (mount) takéhoto súborového systému.</w:t>
+        <w:t xml:space="preserve">sshfs, </w:t>
+      </w:r>
+      <w:ins w:id="395" w:author="Ján Kľuka" w:date="2015-04-29T00:10:00Z">
+        <w:r>
+          <w:t>ntfs-3g</w:t>
+        </w:r>
+      </w:ins>
+      <w:r>
+        <w:t xml:space="preserve">, exfat-fuse. Sshfs (secure shell file system) je súborový systém </w:t>
+      </w:r>
+      <w:commentRangeStart w:id="396"/>
+      <w:r>
+        <w:t>založený na SFTP (</w:t>
+      </w:r>
+      <w:ins w:id="397" w:author="Ján Kľuka" w:date="2015-04-29T00:08:00Z">
+        <w:r>
+          <w:t xml:space="preserve">secure </w:t>
+        </w:r>
+      </w:ins>
+      <w:r>
+        <w:t>file transfer protokol) protokole</w:t>
+      </w:r>
+      <w:ins w:id="398" w:author="Ján Kľuka" w:date="2015-04-29T00:08:00Z">
+        <w:r>
+          <w:t>, ktorý umožňuje bezpečný prístup k súborom na vzdialenom počítači</w:t>
+        </w:r>
+      </w:ins>
+      <w:r>
+        <w:t>. Vďaka tomu, že väčšina SSH serverov podporuje tento protokol, tak samotné používanie sshfs je veľmi jednoduché. Stačí len vykonať pripojenie (mount) takéhoto súborového systému.</w:t>
+      </w:r>
+      <w:commentRangeEnd w:id="396"/>
+      <w:r>
+        <w:rPr>
+          <w:rStyle w:val="CommentReference"/>
+        </w:rPr>
+        <w:commentReference w:id="396"/>
       </w:r>
     </w:p>
     <w:p>
@@ -9441,14 +10148,22 @@
         <w:ind w:left="720" w:firstLine="720"/>
       </w:pPr>
       <w:r>
-        <w:lastRenderedPageBreak/>
         <w:t>Ntfs 3g a</w:t>
       </w:r>
       <w:r>
         <w:t> </w:t>
       </w:r>
       <w:r>
-        <w:t>exfat-fuse open source r</w:t>
+        <w:t xml:space="preserve">exfat-fuse </w:t>
+      </w:r>
+      <w:ins w:id="399" w:author="Ján Kľuka" w:date="2015-04-29T00:14:00Z">
+        <w:r>
+          <w:t xml:space="preserve">sú </w:t>
+        </w:r>
+      </w:ins>
+      <w:commentRangeStart w:id="400"/>
+      <w:r>
+        <w:t>open source r</w:t>
       </w:r>
       <w:r>
         <w:t>ead – write ovládače (drivery). Ntfs 3g je implementáciou súborového systému NTFS od Microsoftu.</w:t>
@@ -9465,16 +10180,47 @@
         <w:t>Exfat-fuse je implementáciou súborového systému exFAT (Extended File Allocation Table), ktorý je vhodný hlavne pre flash disky. Využíva namiesto NTFS, ktorý je nevhodný pre takéto zariadenia, kvôli množstvu dátových štruktúr, ktoré obshauje.</w:t>
       </w:r>
     </w:p>
+    <w:commentRangeEnd w:id="400"/>
     <w:p>
       <w:pPr>
         <w:spacing w:before="240" w:after="0"/>
         <w:ind w:left="720"/>
-      </w:pPr>
-      <w:r>
-        <w:t>Využitie FUSE je však skutočne široké a dá sa využiť napríklad aj ako</w:t>
-      </w:r>
-      <w:r>
-        <w:t xml:space="preserve"> súborový systém pre Wikipédiu</w:t>
+        <w:rPr>
+          <w:del w:id="401" w:author="Ján Kľuka" w:date="2015-04-29T00:13:00Z"/>
+        </w:rPr>
+      </w:pPr>
+      <w:r>
+        <w:rPr>
+          <w:rStyle w:val="CommentReference"/>
+        </w:rPr>
+        <w:commentReference w:id="400"/>
+      </w:r>
+      <w:r>
+        <w:t>Využitie FUSE je však skutočne široké</w:t>
+      </w:r>
+      <w:ins w:id="403" w:author="Ján Kľuka" w:date="2015-04-29T00:24:00Z">
+        <w:r>
+          <w:t xml:space="preserve">. Existujú zaujímavé virtuálne </w:t>
+        </w:r>
+      </w:ins>
+      <w:r>
+        <w:t>súborov</w:t>
+      </w:r>
+      <w:ins w:id="404" w:author="Ján Kľuka" w:date="2015-04-29T00:24:00Z">
+        <w:r>
+          <w:t>é</w:t>
+        </w:r>
+      </w:ins>
+      <w:r>
+        <w:t xml:space="preserve"> systém</w:t>
+      </w:r>
+      <w:ins w:id="405" w:author="Ján Kľuka" w:date="2015-04-29T00:24:00Z">
+        <w:r>
+          <w:t>y</w:t>
+        </w:r>
+      </w:ins>
+      <w:r>
+        <w:t xml:space="preserve"> pre Wikipédiu</w:t>
       </w:r>
       <w:r>
         <w:t xml:space="preserve"> </w:t>
@@ -9513,16 +10259,66 @@
         <w:t>.</w:t>
       </w:r>
       <w:r>
-        <w:t xml:space="preserve"> WikipediaFS slúži ako súborový systém, pomocou ktorého môžu používatelia Wikipedie priamo editovať články, ako na svojom lokálnom disku. Hlavnou výhodou je teda editácia článkov vo vlastnom textovom editore.</w:t>
-      </w:r>
+        <w:t xml:space="preserve"> </w:t>
+      </w:r>
+      <w:ins w:id="406" w:author="Ján Kľuka" w:date="2015-04-29T00:25:00Z">
+        <w:r>
+          <w:t xml:space="preserve">Pomocou </w:t>
+        </w:r>
+      </w:ins>
+      <w:r>
+        <w:t xml:space="preserve">WikipediaFS </w:t>
+      </w:r>
+      <w:del w:id="407" w:author="Ján Kľuka" w:date="2015-04-29T00:25:00Z">
+        <w:r>
+          <w:delText xml:space="preserve">slúži ako súborový systém, pomocou ktorého </w:delText>
+        </w:r>
+      </w:del>
+      <w:r>
+        <w:t>môžu používatelia Wikipedie priamo editovať články</w:t>
+      </w:r>
+      <w:del w:id="408" w:author="Ján Kľuka" w:date="2015-04-29T00:25:00Z">
+        <w:r>
+          <w:delText>,</w:delText>
+        </w:r>
+      </w:del>
+      <w:r>
+        <w:t xml:space="preserve"> ako </w:t>
+      </w:r>
+      <w:ins w:id="409" w:author="Ján Kľuka" w:date="2015-04-29T00:21:00Z">
+        <w:r>
+          <w:t>lokálne súbory</w:t>
+        </w:r>
+      </w:ins>
+      <w:r>
+        <w:t xml:space="preserve"> vo vlastnom textovom editore.</w:t>
+      </w:r>
+      <w:ins w:id="410" w:author="Ján Kľuka" w:date="2015-04-29T00:13:00Z">
+        <w:r>
+          <w:t xml:space="preserve"> </w:t>
+        </w:r>
+      </w:ins>
     </w:p>
     <w:p>
       <w:pPr>
         <w:ind w:left="720" w:firstLine="720"/>
       </w:pPr>
       <w:r>
-        <w:t>GmailFS je súborový systém, pomocou ktorého dokážete využívať svoje Gmail konto ako úložisko dát. Táto funkcia však nie je priamo podporovaná Googlom.</w:t>
-      </w:r>
+        <w:t>GmailFS je súborový systém, pomocou ktorého dokážete využívať svoje Gmail</w:t>
+      </w:r>
+      <w:ins w:id="411" w:author="Ján Kľuka" w:date="2015-04-29T00:21:00Z">
+        <w:r>
+          <w:t>ové</w:t>
+        </w:r>
+      </w:ins>
+      <w:r>
+        <w:t xml:space="preserve"> konto ako úložisko dát.</w:t>
+      </w:r>
+      <w:del w:id="412" w:author="Ján Kľuka" w:date="2015-04-29T00:26:00Z">
+        <w:r>
+          <w:delText xml:space="preserve"> Táto funkcia však nie je priamo podporovaná Googlom.</w:delText>
+        </w:r>
+      </w:del>
     </w:p>
     <w:p>
       <w:pPr>
@@ -9538,7 +10334,7 @@
           <w:color w:val="000000" w:themeColor="text1"/>
         </w:rPr>
       </w:pPr>
-      <w:ins w:id="304" w:author="Ján Kľuka" w:date="2015-04-28T22:05:00Z">
+      <w:ins w:id="413" w:author="Ján Kľuka" w:date="2015-04-28T22:05:00Z">
         <w:r>
           <w:rPr>
             <w:rFonts w:ascii="Times New Roman" w:hAnsi="Times New Roman" w:cs="Times New Roman"/>
@@ -9547,7 +10343,7 @@
           <w:t>Garbage kolekcia na základe počítania referencií</w:t>
         </w:r>
       </w:ins>
-      <w:del w:id="305" w:author="Ján Kľuka" w:date="2015-04-28T22:05:00Z">
+      <w:del w:id="414" w:author="Ján Kľuka" w:date="2015-04-28T22:05:00Z">
         <w:r>
           <w:rPr>
             <w:rFonts w:ascii="Times New Roman" w:hAnsi="Times New Roman" w:cs="Times New Roman"/>
@@ -9607,6 +10403,7 @@
         <w:ind w:left="720" w:firstLine="720"/>
       </w:pPr>
       <w:r>
+        <w:lastRenderedPageBreak/>
         <w:t xml:space="preserve">Najjednoduchšou implementáciou garbage </w:t>
       </w:r>
       <w:r>
@@ -9631,7 +10428,6 @@
         <w:ind w:left="426" w:hanging="435"/>
       </w:pPr>
       <w:r>
-        <w:lastRenderedPageBreak/>
         <w:t>GZIP</w:t>
       </w:r>
     </w:p>
@@ -10276,7 +11072,7 @@
           <w:szCs w:val="32"/>
         </w:rPr>
       </w:pPr>
-      <w:bookmarkStart w:id="306" w:name="_Toc405922249"/>
+      <w:bookmarkStart w:id="415" w:name="_Toc405922249"/>
       <w:r>
         <w:rPr>
           <w:sz w:val="32"/>
@@ -10302,7 +11098,7 @@
         <w:lastRenderedPageBreak/>
         <w:t>Implementácia</w:t>
       </w:r>
-      <w:bookmarkEnd w:id="306"/>
+      <w:bookmarkEnd w:id="415"/>
     </w:p>
     <w:p>
       <w:pPr>
@@ -10352,7 +11148,7 @@
           <w:szCs w:val="32"/>
         </w:rPr>
       </w:pPr>
-      <w:bookmarkStart w:id="307" w:name="_Toc405922250"/>
+      <w:bookmarkStart w:id="416" w:name="_Toc405922250"/>
       <w:r>
         <w:rPr>
           <w:sz w:val="32"/>
@@ -10361,7 +11157,7 @@
         <w:lastRenderedPageBreak/>
         <w:t>Záver</w:t>
       </w:r>
-      <w:bookmarkEnd w:id="307"/>
+      <w:bookmarkEnd w:id="416"/>
     </w:p>
     <w:p>
       <w:pPr>
@@ -10398,7 +11194,7 @@
           <w:szCs w:val="32"/>
         </w:rPr>
       </w:pPr>
-      <w:bookmarkStart w:id="308" w:name="_Toc405922251"/>
+      <w:bookmarkStart w:id="417" w:name="_Toc405922251"/>
       <w:r>
         <w:rPr>
           <w:sz w:val="32"/>
@@ -10407,7 +11203,7 @@
         <w:lastRenderedPageBreak/>
         <w:t>Bibliografia</w:t>
       </w:r>
-      <w:bookmarkEnd w:id="308"/>
+      <w:bookmarkEnd w:id="417"/>
     </w:p>
     <w:p>
       <w:pPr>
@@ -10862,7 +11658,7 @@
           <w:szCs w:val="32"/>
         </w:rPr>
       </w:pPr>
-      <w:bookmarkStart w:id="309" w:name="_Toc405922252"/>
+      <w:bookmarkStart w:id="418" w:name="_Toc405922252"/>
       <w:r>
         <w:rPr>
           <w:sz w:val="32"/>
@@ -10871,7 +11667,7 @@
         <w:lastRenderedPageBreak/>
         <w:t>Prílohy</w:t>
       </w:r>
-      <w:bookmarkEnd w:id="309"/>
+      <w:bookmarkEnd w:id="418"/>
     </w:p>
     <w:p>
       <w:pPr>
@@ -11167,7 +11963,7 @@
       </w:r>
     </w:p>
   </w:comment>
-  <w:comment w:id="182" w:author="Ján Kľuka" w:date="2015-04-28T20:57:00Z" w:initials="JK">
+  <w:comment w:id="181" w:author="Ján Kľuka" w:date="2015-04-28T20:57:00Z" w:initials="JK">
     <w:p>
       <w:pPr>
         <w:pStyle w:val="CommentText"/>
@@ -11267,7 +12063,7 @@
       </w:r>
     </w:p>
   </w:comment>
-  <w:comment w:id="183" w:author="Ján Kľuka" w:date="2015-04-28T20:38:00Z" w:initials="JK">
+  <w:comment w:id="182" w:author="Ján Kľuka" w:date="2015-04-28T20:38:00Z" w:initials="JK">
     <w:p>
       <w:pPr>
         <w:pStyle w:val="CommentText"/>
@@ -11283,7 +12079,7 @@
       </w:r>
     </w:p>
   </w:comment>
-  <w:comment w:id="184" w:author="Ján Kľuka" w:date="2015-04-28T20:55:00Z" w:initials="JK">
+  <w:comment w:id="183" w:author="Ján Kľuka" w:date="2015-04-28T20:55:00Z" w:initials="JK">
     <w:p>
       <w:pPr>
         <w:pStyle w:val="CommentText"/>
@@ -11302,7 +12098,7 @@
       </w:r>
     </w:p>
   </w:comment>
-  <w:comment w:id="185" w:author="Ján Kľuka" w:date="2015-04-28T20:36:00Z" w:initials="JK">
+  <w:comment w:id="184" w:author="Ján Kľuka" w:date="2015-04-28T20:36:00Z" w:initials="JK">
     <w:p>
       <w:pPr>
         <w:pStyle w:val="CommentText"/>
@@ -11318,7 +12114,7 @@
       </w:r>
     </w:p>
   </w:comment>
-  <w:comment w:id="186" w:author="Ján Kľuka" w:date="2015-04-28T20:58:00Z" w:initials="JK">
+  <w:comment w:id="185" w:author="Ján Kľuka" w:date="2015-04-28T20:58:00Z" w:initials="JK">
     <w:p>
       <w:pPr>
         <w:pStyle w:val="CommentText"/>
@@ -11337,7 +12133,7 @@
       </w:r>
     </w:p>
   </w:comment>
-  <w:comment w:id="187" w:author="Ján Kľuka" w:date="2015-04-28T20:38:00Z" w:initials="JK">
+  <w:comment w:id="186" w:author="Ján Kľuka" w:date="2015-04-28T20:38:00Z" w:initials="JK">
     <w:p>
       <w:pPr>
         <w:pStyle w:val="CommentText"/>
@@ -11353,7 +12149,7 @@
       </w:r>
     </w:p>
   </w:comment>
-  <w:comment w:id="189" w:author="Ján Kľuka" w:date="2015-04-28T22:06:00Z" w:initials="JK">
+  <w:comment w:id="188" w:author="Ján Kľuka" w:date="2015-04-28T22:06:00Z" w:initials="JK">
     <w:p>
       <w:pPr>
         <w:pStyle w:val="CommentText"/>
@@ -11398,7 +12194,7 @@
       </w:r>
     </w:p>
   </w:comment>
-  <w:comment w:id="238" w:author="Ján Kľuka" w:date="2015-04-28T21:35:00Z" w:initials="JK">
+  <w:comment w:id="237" w:author="Ján Kľuka" w:date="2015-04-28T21:35:00Z" w:initials="JK">
     <w:p>
       <w:pPr>
         <w:pStyle w:val="CommentText"/>
@@ -11462,7 +12258,7 @@
       </w:r>
     </w:p>
   </w:comment>
-  <w:comment w:id="239" w:author="Ján Kľuka" w:date="2015-04-28T21:36:00Z" w:initials="JK">
+  <w:comment w:id="238" w:author="Ján Kľuka" w:date="2015-04-28T21:36:00Z" w:initials="JK">
     <w:p>
       <w:pPr>
         <w:pStyle w:val="CommentText"/>
@@ -11483,6 +12279,382 @@
       </w:pPr>
       <w:r>
         <w:t>Pri použití kryptografických hašovacích funkcií je výpočet adresy časovo náročnejší</w:t>
+      </w:r>
+    </w:p>
+  </w:comment>
+  <w:comment w:id="300" w:author="Ján Kľuka" w:date="2015-04-28T22:59:00Z" w:initials="JK">
+    <w:p>
+      <w:pPr>
+        <w:pStyle w:val="CommentText"/>
+        <w:rPr>
+          <w:lang w:val="en-US"/>
+        </w:rPr>
+      </w:pPr>
+      <w:r>
+        <w:rPr>
+          <w:rStyle w:val="CommentReference"/>
+        </w:rPr>
+        <w:annotationRef/>
+      </w:r>
+      <w:r>
+        <w:t>Premenné sa píšu italikou. Platí pre počítače, súbory, počty bajtov, blokov, po</w:t>
+      </w:r>
+      <w:r>
+        <w:rPr>
+          <w:lang w:val="en-US"/>
+        </w:rPr>
+        <w:t>z</w:t>
+      </w:r>
+      <w:r>
+        <w:t>ície atď.</w:t>
+      </w:r>
+    </w:p>
+  </w:comment>
+  <w:comment w:id="301" w:author="Ján Kľuka" w:date="2015-04-28T23:15:00Z" w:initials="JK">
+    <w:p>
+      <w:pPr>
+        <w:pStyle w:val="CommentText"/>
+      </w:pPr>
+      <w:r>
+        <w:rPr>
+          <w:rStyle w:val="CommentReference"/>
+        </w:rPr>
+        <w:annotationRef/>
+      </w:r>
+      <w:r>
+        <w:t>nerobí sa to po 4 bajtoch?</w:t>
+      </w:r>
+    </w:p>
+  </w:comment>
+  <w:comment w:id="303" w:author="Ján Kľuka" w:date="2015-04-28T23:21:00Z" w:initials="JK">
+    <w:p>
+      <w:pPr>
+        <w:pStyle w:val="CommentText"/>
+      </w:pPr>
+      <w:r>
+        <w:rPr>
+          <w:rStyle w:val="CommentReference"/>
+        </w:rPr>
+        <w:annotationRef/>
+      </w:r>
+    </w:p>
+    <w:p>
+      <w:pPr>
+        <w:pStyle w:val="CommentText"/>
+        <w:rPr>
+          <w:lang w:val="en-US"/>
+        </w:rPr>
+      </w:pPr>
+      <w:r>
+        <w:t>Vetu presunúť za popis rekonštrukcie (nie je to principiálna vec, ale implementačná).</w:t>
+      </w:r>
+    </w:p>
+    <w:p>
+      <w:pPr>
+        <w:pStyle w:val="CommentText"/>
+        <w:rPr>
+          <w:lang w:val="en-US"/>
+        </w:rPr>
+      </w:pPr>
+    </w:p>
+    <w:p>
+      <w:pPr>
+        <w:pStyle w:val="CommentText"/>
+      </w:pPr>
+      <w:r>
+        <w:t>Toto však takmer určite nie je pravda.</w:t>
+      </w:r>
+    </w:p>
+    <w:p>
+      <w:pPr>
+        <w:pStyle w:val="CommentText"/>
+      </w:pPr>
+      <w:r>
+        <w:t>MD4 sa používa pre silné signatúry. Na slabé by sa malo používať niečo iné. MD4 je kryptografická hašovacia funkcia, určite nie je lacná a takmer isto nemá vlastnosť rolling checksum.</w:t>
+      </w:r>
+    </w:p>
+    <w:p>
+      <w:pPr>
+        <w:pStyle w:val="CommentText"/>
+      </w:pPr>
+    </w:p>
+    <w:p>
+      <w:pPr>
+        <w:pStyle w:val="CommentText"/>
+        <w:rPr>
+          <w:lang w:val="en-US"/>
+        </w:rPr>
+      </w:pPr>
+      <w:r>
+        <w:t xml:space="preserve">Rolling checksum je totiž počítaná takou hašovacou funkciou, že keď poznáte signatúru </w:t>
+      </w:r>
+      <w:r>
+        <w:rPr>
+          <w:i/>
+        </w:rPr>
+        <w:t>s</w:t>
+      </w:r>
+      <w:r>
+        <w:t xml:space="preserve"> </w:t>
+      </w:r>
+      <w:r>
+        <w:rPr>
+          <w:lang w:val="en-US"/>
+        </w:rPr>
+        <w:t>bloku</w:t>
+      </w:r>
+      <w:r>
+        <w:rPr>
+          <w:lang w:val="en-US"/>
+        </w:rPr>
+        <w:t xml:space="preserve"> </w:t>
+      </w:r>
+      <w:r>
+        <w:rPr>
+          <w:i/>
+        </w:rPr>
+        <w:t>xB</w:t>
+      </w:r>
+      <w:r>
+        <w:t xml:space="preserve">, tak signatúru nasledujúceho bloku </w:t>
+      </w:r>
+      <w:r>
+        <w:rPr>
+          <w:i/>
+        </w:rPr>
+        <w:t>By</w:t>
+      </w:r>
+      <w:r>
+        <w:t xml:space="preserve">, ktorý je posunutý o (tusim) 4 bajty vypočítate iba z </w:t>
+      </w:r>
+      <w:r>
+        <w:rPr>
+          <w:i/>
+        </w:rPr>
+        <w:t>s</w:t>
+      </w:r>
+      <w:r>
+        <w:t xml:space="preserve">, </w:t>
+      </w:r>
+      <w:r>
+        <w:rPr>
+          <w:i/>
+        </w:rPr>
+        <w:t>x</w:t>
+      </w:r>
+      <w:r>
+        <w:t xml:space="preserve"> a </w:t>
+      </w:r>
+      <w:r>
+        <w:rPr>
+          <w:i/>
+        </w:rPr>
+        <w:t>y</w:t>
+      </w:r>
+      <w:r>
+        <w:t xml:space="preserve"> – bez toho, aby ste museli prebehnúť celú spoločnú časť </w:t>
+      </w:r>
+      <w:r>
+        <w:rPr>
+          <w:i/>
+        </w:rPr>
+        <w:t>C</w:t>
+      </w:r>
+      <w:r>
+        <w:t xml:space="preserve">. Z toho pochádza názov </w:t>
+      </w:r>
+      <w:r>
+        <w:rPr>
+          <w:i/>
+        </w:rPr>
+        <w:t>rolling</w:t>
+      </w:r>
+      <w:r>
+        <w:t>, teda valiaca sa, postupujúca.</w:t>
+      </w:r>
+    </w:p>
+    <w:p>
+      <w:pPr>
+        <w:pStyle w:val="CommentText"/>
+        <w:rPr>
+          <w:lang w:val="en-US"/>
+        </w:rPr>
+      </w:pPr>
+    </w:p>
+    <w:p>
+      <w:pPr>
+        <w:pStyle w:val="CommentText"/>
+      </w:pPr>
+      <w:r>
+        <w:rPr>
+          <w:lang w:val="en-US"/>
+        </w:rPr>
+        <w:t>Zistite ako sa vol</w:t>
+      </w:r>
+      <w:r>
+        <w:t>á slabá hašovacia funkcia. Ak chcete, môžete aj opísať je princíp.</w:t>
+      </w:r>
+    </w:p>
+  </w:comment>
+  <w:comment w:id="307" w:author="Ján Kľuka" w:date="2015-04-28T23:13:00Z" w:initials="JK">
+    <w:p>
+      <w:pPr>
+        <w:pStyle w:val="CommentText"/>
+      </w:pPr>
+      <w:r>
+        <w:rPr>
+          <w:rStyle w:val="CommentReference"/>
+        </w:rPr>
+        <w:annotationRef/>
+      </w:r>
+      <w:r>
+        <w:t>Rekonštrukcia nepotrebuje všetky informácie, popis zhôd a zmien sa generuje a spracúva postupne.</w:t>
+      </w:r>
+    </w:p>
+  </w:comment>
+  <w:comment w:id="361" w:author="Ján Kľuka" w:date="2015-04-29T00:48:00Z" w:initials="JK">
+    <w:p>
+      <w:pPr>
+        <w:pStyle w:val="CommentText"/>
+      </w:pPr>
+      <w:r>
+        <w:rPr>
+          <w:rStyle w:val="CommentReference"/>
+        </w:rPr>
+        <w:annotationRef/>
+      </w:r>
+    </w:p>
+    <w:p>
+      <w:pPr>
+        <w:pStyle w:val="CommentText"/>
+      </w:pPr>
+      <w:r>
+        <w:t xml:space="preserve">Keď je to modul, </w:t>
+      </w:r>
+      <w:r>
+        <w:rPr>
+          <w:b/>
+        </w:rPr>
+        <w:t>nie je</w:t>
+      </w:r>
+      <w:r>
+        <w:t xml:space="preserve"> pevnou súčasťou.</w:t>
+      </w:r>
+    </w:p>
+    <w:p>
+      <w:pPr>
+        <w:pStyle w:val="CommentText"/>
+      </w:pPr>
+      <w:r>
+        <w:t xml:space="preserve">Po načítaní </w:t>
+      </w:r>
+      <w:r>
+        <w:rPr>
+          <w:b/>
+        </w:rPr>
+        <w:t>sa stáva súčasťou</w:t>
+      </w:r>
+      <w:r>
+        <w:t xml:space="preserve"> kernelu. Má teda systémové privilégiá, prístup k vnútorným dátovým štruktúram kernelu a k hardvérovým zariadeniam. V záujme bezpečnosti a stability preto nie je vhodné, aby ovládač mohol naprogramovať alebo načítať bežný používateľ.</w:t>
+      </w:r>
+    </w:p>
+  </w:comment>
+  <w:comment w:id="379" w:author="Ján Kľuka" w:date="2015-04-29T00:46:00Z" w:initials="JK">
+    <w:p>
+      <w:pPr>
+        <w:pStyle w:val="CommentText"/>
+      </w:pPr>
+      <w:r>
+        <w:rPr>
+          <w:rStyle w:val="CommentReference"/>
+        </w:rPr>
+        <w:annotationRef/>
+      </w:r>
+      <w:r>
+        <w:t>Treba rozlíšiť aplikáciu, ktorá požaduje súborovú operáciu a aplikáciu, ktorá ju obsluhuje.</w:t>
+      </w:r>
+    </w:p>
+  </w:comment>
+  <w:comment w:id="390" w:author="Ján Kľuka" w:date="2015-04-29T00:41:00Z" w:initials="JK">
+    <w:p>
+      <w:pPr>
+        <w:pStyle w:val="CommentText"/>
+      </w:pPr>
+      <w:r>
+        <w:rPr>
+          <w:rStyle w:val="CommentReference"/>
+        </w:rPr>
+        <w:annotationRef/>
+      </w:r>
+      <w:r>
+        <w:t>Toto je trocha zmätočné a duplicitné. Navrhujem vyhodiť. Odkaz na obrázok treba dať už k popisu fungovania FUSE, VFS treba spomenúť ešte skôr. Zoznam POSIXových súborových operácií je lepšie spomenúť pred Výhodami.</w:t>
+      </w:r>
+    </w:p>
+  </w:comment>
+  <w:comment w:id="396" w:author="Ján Kľuka" w:date="2015-04-29T00:17:00Z" w:initials="JK">
+    <w:p>
+      <w:pPr>
+        <w:pStyle w:val="CommentText"/>
+      </w:pPr>
+      <w:r>
+        <w:rPr>
+          <w:rStyle w:val="CommentReference"/>
+        </w:rPr>
+        <w:annotationRef/>
+      </w:r>
+    </w:p>
+    <w:p>
+      <w:pPr>
+        <w:pStyle w:val="CommentText"/>
+      </w:pPr>
+      <w:r>
+        <w:t>skrátiť, povedzme na:</w:t>
+      </w:r>
+    </w:p>
+    <w:p>
+      <w:pPr>
+        <w:pStyle w:val="CommentText"/>
+      </w:pPr>
+    </w:p>
+    <w:p>
+      <w:pPr>
+        <w:pStyle w:val="CommentText"/>
+      </w:pPr>
+      <w:r>
+        <w:t>, ktorý umožňuje pripájanie časti súborového systému vzdialeného počítača pomocou protokolu SFTP. SFTP je bezpečný, šifrovaný protokol na prístup k súborom, ktorý podporuje väčšina SSH serverov.</w:t>
+      </w:r>
+    </w:p>
+  </w:comment>
+  <w:comment w:id="400" w:author="Ján Kľuka" w:date="2015-04-29T00:49:00Z" w:initials="JK">
+    <w:p>
+      <w:pPr>
+        <w:pStyle w:val="CommentText"/>
+        <w:rPr>
+          <w:lang w:val="en-US"/>
+        </w:rPr>
+      </w:pPr>
+      <w:r>
+        <w:rPr>
+          <w:rStyle w:val="CommentReference"/>
+        </w:rPr>
+        <w:annotationRef/>
+      </w:r>
+      <w:r>
+        <w:t>Tiež skrátiť. Stačí, že sú to ovládače s </w:t>
+      </w:r>
+      <w:r>
+        <w:rPr>
+          <w:b/>
+        </w:rPr>
+        <w:t>otvoreným zdrojovým kódom</w:t>
+      </w:r>
+      <w:bookmarkStart w:id="402" w:name="_GoBack"/>
+      <w:bookmarkEnd w:id="402"/>
+      <w:r>
+        <w:t xml:space="preserve"> (nie open source)</w:t>
+      </w:r>
+      <w:r>
+        <w:t xml:space="preserve"> pre proprietárne súborové systémy Microsoftu NTFS a exFAT, umožňujúce čítanie aj zápis.</w:t>
       </w:r>
     </w:p>
   </w:comment>
@@ -11543,7 +12715,7 @@
           <w:rPr>
             <w:noProof/>
           </w:rPr>
-          <w:t>18</w:t>
+          <w:t>22</w:t>
         </w:r>
         <w:r>
           <w:fldChar w:fldCharType="end"/>
@@ -17362,7 +18534,7 @@
 </file>
 
 <file path=customXml/itemProps1.xml><?xml version="1.0" encoding="utf-8"?>
-<ds:datastoreItem xmlns:ds="http://schemas.openxmlformats.org/officeDocument/2006/customXml" ds:itemID="{F2747A80-4DFD-4640-B8B5-85455250DC9F}">
+<ds:datastoreItem xmlns:ds="http://schemas.openxmlformats.org/officeDocument/2006/customXml" ds:itemID="{EBF185DB-0A1B-0D4C-ABA3-FDE004BC11F5}">
   <ds:schemaRefs>
     <ds:schemaRef ds:uri="http://schemas.openxmlformats.org/officeDocument/2006/bibliography"/>
   </ds:schemaRefs>

</xml_diff>

<commit_message>
Dokončené pripomienkovanie 1. kapitoly
</commit_message>
<xml_diff>
--- a/Documents/dp-pripomienky.docx
+++ b/Documents/dp-pripomienky.docx
@@ -3446,14 +3446,27 @@
       <w:r>
         <w:t xml:space="preserve">Duplicity: </w:t>
       </w:r>
-      <w:hyperlink r:id="rId9" w:history="1">
-        <w:r>
-          <w:rPr>
-            <w:rStyle w:val="Hyperlink"/>
-          </w:rPr>
-          <w:t>http://www.nongnu.org/rdiff-backup/</w:t>
-        </w:r>
-      </w:hyperlink>
+      <w:r>
+        <w:fldChar w:fldCharType="begin"/>
+      </w:r>
+      <w:r>
+        <w:instrText xml:space="preserve"> HYPERLINK "http://www.nongnu.org/rdiff-backup/" </w:instrText>
+      </w:r>
+      <w:r>
+        <w:fldChar w:fldCharType="separate"/>
+      </w:r>
+      <w:r>
+        <w:rPr>
+          <w:rStyle w:val="Hyperlink"/>
+        </w:rPr>
+        <w:t>http://www.nongnu.org/rdiff-backup/</w:t>
+      </w:r>
+      <w:r>
+        <w:rPr>
+          <w:rStyle w:val="Hyperlink"/>
+        </w:rPr>
+        <w:fldChar w:fldCharType="end"/>
+      </w:r>
     </w:p>
     <w:p>
       <w:pPr>
@@ -3463,14 +3476,27 @@
       <w:r>
         <w:t xml:space="preserve">Time Machine: </w:t>
       </w:r>
-      <w:hyperlink r:id="rId10" w:history="1">
-        <w:r>
-          <w:rPr>
-            <w:rStyle w:val="Hyperlink"/>
-          </w:rPr>
-          <w:t>https://support.apple.com/en-us/HT201250</w:t>
-        </w:r>
-      </w:hyperlink>
+      <w:r>
+        <w:fldChar w:fldCharType="begin"/>
+      </w:r>
+      <w:r>
+        <w:instrText xml:space="preserve"> HYPERLINK "https://support.apple.com/en-us/HT201250" </w:instrText>
+      </w:r>
+      <w:r>
+        <w:fldChar w:fldCharType="separate"/>
+      </w:r>
+      <w:r>
+        <w:rPr>
+          <w:rStyle w:val="Hyperlink"/>
+        </w:rPr>
+        <w:t>https://support.apple.com/en-us/HT201250</w:t>
+      </w:r>
+      <w:r>
+        <w:rPr>
+          <w:rStyle w:val="Hyperlink"/>
+        </w:rPr>
+        <w:fldChar w:fldCharType="end"/>
+      </w:r>
     </w:p>
     <w:p>
       <w:pPr>
@@ -9835,10 +9861,7 @@
       </w:ins>
       <w:ins w:id="382" w:author="Ján Kľuka" w:date="2015-04-29T00:47:00Z">
         <w:r>
-          <w:t xml:space="preserve"> musia </w:t>
-        </w:r>
-        <w:r>
-          <w:t>pre prácu so súbormi implementovať dôležité metódy ako napríklad open, close, read, write alebo seek</w:t>
+          <w:t xml:space="preserve"> musia pre prácu so súbormi implementovať dôležité metódy ako napríklad open, close, read, write alebo seek</w:t>
         </w:r>
       </w:ins>
       <w:ins w:id="383" w:author="Ján Kľuka" w:date="2015-04-29T00:48:00Z">
@@ -9848,13 +9871,7 @@
       </w:ins>
       <w:ins w:id="384" w:author="Ján Kľuka" w:date="2015-04-29T00:47:00Z">
         <w:r>
-          <w:t xml:space="preserve"> definované</w:t>
-        </w:r>
-        <w:r>
-          <w:t xml:space="preserve"> </w:t>
-        </w:r>
-        <w:r>
-          <w:t>skupinou štandardov POSIX (Portable Operating System Interface).</w:t>
+          <w:t xml:space="preserve"> definované skupinou štandardov POSIX (Portable Operating System Interface).</w:t>
         </w:r>
       </w:ins>
     </w:p>
@@ -9915,7 +9932,7 @@
                     <pic:cNvPicPr/>
                   </pic:nvPicPr>
                   <pic:blipFill>
-                    <a:blip r:embed="rId12">
+                    <a:blip r:embed="rId10">
                       <a:extLst>
                         <a:ext uri="{28A0092B-C50C-407E-A947-70E740481C1C}">
                           <a14:useLocalDpi xmlns:a14="http://schemas.microsoft.com/office/drawing/2010/main" val="0"/>
@@ -10063,10 +10080,7 @@
       </w:del>
       <w:ins w:id="393" w:author="Ján Kľuka" w:date="2015-04-29T00:47:00Z">
         <w:r>
-          <w:t>definované</w:t>
-        </w:r>
-        <w:r>
-          <w:t xml:space="preserve"> </w:t>
+          <w:t xml:space="preserve">definované </w:t>
         </w:r>
       </w:ins>
       <w:r>
@@ -10198,24 +10212,24 @@
       <w:r>
         <w:t>Využitie FUSE je však skutočne široké</w:t>
       </w:r>
+      <w:ins w:id="402" w:author="Ján Kľuka" w:date="2015-04-29T00:24:00Z">
+        <w:r>
+          <w:t xml:space="preserve">. Existujú zaujímavé virtuálne </w:t>
+        </w:r>
+      </w:ins>
+      <w:r>
+        <w:t>súborov</w:t>
+      </w:r>
       <w:ins w:id="403" w:author="Ján Kľuka" w:date="2015-04-29T00:24:00Z">
         <w:r>
-          <w:t xml:space="preserve">. Existujú zaujímavé virtuálne </w:t>
-        </w:r>
-      </w:ins>
-      <w:r>
-        <w:t>súborov</w:t>
+          <w:t>é</w:t>
+        </w:r>
+      </w:ins>
+      <w:r>
+        <w:t xml:space="preserve"> systém</w:t>
       </w:r>
       <w:ins w:id="404" w:author="Ján Kľuka" w:date="2015-04-29T00:24:00Z">
         <w:r>
-          <w:t>é</w:t>
-        </w:r>
-      </w:ins>
-      <w:r>
-        <w:t xml:space="preserve"> systém</w:t>
-      </w:r>
-      <w:ins w:id="405" w:author="Ján Kľuka" w:date="2015-04-29T00:24:00Z">
-        <w:r>
           <w:t>y</w:t>
         </w:r>
       </w:ins>
@@ -10261,7 +10275,7 @@
       <w:r>
         <w:t xml:space="preserve"> </w:t>
       </w:r>
-      <w:ins w:id="406" w:author="Ján Kľuka" w:date="2015-04-29T00:25:00Z">
+      <w:ins w:id="405" w:author="Ján Kľuka" w:date="2015-04-29T00:25:00Z">
         <w:r>
           <w:t xml:space="preserve">Pomocou </w:t>
         </w:r>
@@ -10269,23 +10283,23 @@
       <w:r>
         <w:t xml:space="preserve">WikipediaFS </w:t>
       </w:r>
+      <w:del w:id="406" w:author="Ján Kľuka" w:date="2015-04-29T00:25:00Z">
+        <w:r>
+          <w:delText xml:space="preserve">slúži ako súborový systém, pomocou ktorého </w:delText>
+        </w:r>
+      </w:del>
+      <w:r>
+        <w:t>môžu používatelia Wikipedie priamo editovať články</w:t>
+      </w:r>
       <w:del w:id="407" w:author="Ján Kľuka" w:date="2015-04-29T00:25:00Z">
         <w:r>
-          <w:delText xml:space="preserve">slúži ako súborový systém, pomocou ktorého </w:delText>
+          <w:delText>,</w:delText>
         </w:r>
       </w:del>
       <w:r>
-        <w:t>môžu používatelia Wikipedie priamo editovať články</w:t>
-      </w:r>
-      <w:del w:id="408" w:author="Ján Kľuka" w:date="2015-04-29T00:25:00Z">
-        <w:r>
-          <w:delText>,</w:delText>
-        </w:r>
-      </w:del>
-      <w:r>
         <w:t xml:space="preserve"> ako </w:t>
       </w:r>
-      <w:ins w:id="409" w:author="Ján Kľuka" w:date="2015-04-29T00:21:00Z">
+      <w:ins w:id="408" w:author="Ján Kľuka" w:date="2015-04-29T00:21:00Z">
         <w:r>
           <w:t>lokálne súbory</w:t>
         </w:r>
@@ -10293,7 +10307,7 @@
       <w:r>
         <w:t xml:space="preserve"> vo vlastnom textovom editore.</w:t>
       </w:r>
-      <w:ins w:id="410" w:author="Ján Kľuka" w:date="2015-04-29T00:13:00Z">
+      <w:ins w:id="409" w:author="Ján Kľuka" w:date="2015-04-29T00:13:00Z">
         <w:r>
           <w:t xml:space="preserve"> </w:t>
         </w:r>
@@ -10306,7 +10320,7 @@
       <w:r>
         <w:t>GmailFS je súborový systém, pomocou ktorého dokážete využívať svoje Gmail</w:t>
       </w:r>
-      <w:ins w:id="411" w:author="Ján Kľuka" w:date="2015-04-29T00:21:00Z">
+      <w:ins w:id="410" w:author="Ján Kľuka" w:date="2015-04-29T00:21:00Z">
         <w:r>
           <w:t>ové</w:t>
         </w:r>
@@ -10314,7 +10328,7 @@
       <w:r>
         <w:t xml:space="preserve"> konto ako úložisko dát.</w:t>
       </w:r>
-      <w:del w:id="412" w:author="Ján Kľuka" w:date="2015-04-29T00:26:00Z">
+      <w:del w:id="411" w:author="Ján Kľuka" w:date="2015-04-29T00:26:00Z">
         <w:r>
           <w:delText xml:space="preserve"> Táto funkcia však nie je priamo podporovaná Googlom.</w:delText>
         </w:r>
@@ -10334,7 +10348,7 @@
           <w:color w:val="000000" w:themeColor="text1"/>
         </w:rPr>
       </w:pPr>
-      <w:ins w:id="413" w:author="Ján Kľuka" w:date="2015-04-28T22:05:00Z">
+      <w:ins w:id="412" w:author="Ján Kľuka" w:date="2015-04-28T22:05:00Z">
         <w:r>
           <w:rPr>
             <w:rFonts w:ascii="Times New Roman" w:hAnsi="Times New Roman" w:cs="Times New Roman"/>
@@ -10343,7 +10357,7 @@
           <w:t>Garbage kolekcia na základe počítania referencií</w:t>
         </w:r>
       </w:ins>
-      <w:del w:id="414" w:author="Ján Kľuka" w:date="2015-04-28T22:05:00Z">
+      <w:del w:id="413" w:author="Ján Kľuka" w:date="2015-04-28T22:05:00Z">
         <w:r>
           <w:rPr>
             <w:rFonts w:ascii="Times New Roman" w:hAnsi="Times New Roman" w:cs="Times New Roman"/>
@@ -10376,7 +10390,21 @@
         <w:t xml:space="preserve"> v tomto prípade</w:t>
       </w:r>
       <w:r>
-        <w:t xml:space="preserve"> získavať pamäť, ktorá už nie je využívaná prostriedkami (programy a procesy).</w:t>
+        <w:t xml:space="preserve"> získavať pamäť, ktorá už nie je využívaná </w:t>
+      </w:r>
+      <w:commentRangeStart w:id="414"/>
+      <w:r>
+        <w:t xml:space="preserve">prostriedkami </w:t>
+      </w:r>
+      <w:commentRangeEnd w:id="414"/>
+      <w:r>
+        <w:rPr>
+          <w:rStyle w:val="CommentReference"/>
+        </w:rPr>
+        <w:commentReference w:id="414"/>
+      </w:r>
+      <w:r>
+        <w:t>(programy a procesy).</w:t>
       </w:r>
       <w:r>
         <w:t xml:space="preserve"> Uľahčuje tak aj prácu programátorom, ktorí by vždy museli manuálne definovať, ktoré objekty môžu byť dealokované a uvoľniť tak pamäť systému. </w:t>
@@ -10410,7 +10438,40 @@
         <w:t>kolektora</w:t>
       </w:r>
       <w:r>
-        <w:t xml:space="preserve"> je pomocou metódy r</w:t>
+        <w:t xml:space="preserve"> je pomocou metódy </w:t>
+      </w:r>
+      <w:proofErr w:type="spellStart"/>
+      <w:ins w:id="415" w:author="Ján Kľuka" w:date="2015-04-29T01:09:00Z">
+        <w:r>
+          <w:rPr>
+            <w:lang w:val="en-US"/>
+          </w:rPr>
+          <w:t>počítania</w:t>
+        </w:r>
+        <w:proofErr w:type="spellEnd"/>
+        <w:r>
+          <w:rPr>
+            <w:lang w:val="en-US"/>
+          </w:rPr>
+          <w:t xml:space="preserve"> </w:t>
+        </w:r>
+        <w:proofErr w:type="spellStart"/>
+        <w:r>
+          <w:rPr>
+            <w:lang w:val="en-US"/>
+          </w:rPr>
+          <w:t>referencií</w:t>
+        </w:r>
+        <w:proofErr w:type="spellEnd"/>
+        <w:r>
+          <w:rPr>
+            <w:lang w:val="en-US"/>
+          </w:rPr>
+          <w:t xml:space="preserve"> (</w:t>
+        </w:r>
+      </w:ins>
+      <w:r>
+        <w:t>r</w:t>
       </w:r>
       <w:r>
         <w:t>eferenc</w:t>
@@ -10419,7 +10480,31 @@
         <w:t>e c</w:t>
       </w:r>
       <w:r>
-        <w:t xml:space="preserve">ounting. Funguje na nasledovnom princípe. Ku každému objektu je asiciovaný počet referencií na daný objekt. Ak hodnota klesne na 0, objekt je následne označený ako nedosiahnuteľný a je alebo bude uvoľnený z pamäte. Táto metóda však nedokáže pracovať s cyklickými štruktúrami. </w:t>
+        <w:t>ounting</w:t>
+      </w:r>
+      <w:ins w:id="416" w:author="Ján Kľuka" w:date="2015-04-29T01:09:00Z">
+        <w:r>
+          <w:t>)</w:t>
+        </w:r>
+      </w:ins>
+      <w:r>
+        <w:t xml:space="preserve">. Funguje na nasledovnom princípe. Ku každému objektu je </w:t>
+      </w:r>
+      <w:ins w:id="417" w:author="Ján Kľuka" w:date="2015-04-29T01:09:00Z">
+        <w:r>
+          <w:t xml:space="preserve">asociovaný </w:t>
+        </w:r>
+      </w:ins>
+      <w:r>
+        <w:t>počet referencií na daný objekt</w:t>
+      </w:r>
+      <w:ins w:id="418" w:author="Ján Kľuka" w:date="2015-04-29T01:10:00Z">
+        <w:r>
+          <w:t xml:space="preserve"> z iných objektov</w:t>
+        </w:r>
+      </w:ins>
+      <w:r>
+        <w:t xml:space="preserve">. Ak hodnota klesne na 0, objekt je následne označený ako nedosiahnuteľný a je alebo bude uvoľnený z pamäte. Táto metóda však nedokáže pracovať s cyklickými štruktúrami. </w:t>
       </w:r>
     </w:p>
     <w:p>
@@ -10427,9 +10512,37 @@
         <w:pStyle w:val="Heading2"/>
         <w:ind w:left="426" w:hanging="435"/>
       </w:pPr>
-      <w:r>
-        <w:t>GZIP</w:t>
-      </w:r>
+      <w:commentRangeStart w:id="419"/>
+      <w:r>
+        <w:t>G</w:t>
+      </w:r>
+      <w:ins w:id="420" w:author="Ján Kľuka" w:date="2015-04-29T00:51:00Z">
+        <w:r>
+          <w:t>zip</w:t>
+        </w:r>
+      </w:ins>
+      <w:commentRangeEnd w:id="419"/>
+      <w:ins w:id="421" w:author="Ján Kľuka" w:date="2015-04-29T01:11:00Z">
+        <w:r>
+          <w:rPr>
+            <w:rStyle w:val="CommentReference"/>
+            <w:rFonts w:eastAsiaTheme="minorEastAsia" w:cstheme="minorBidi"/>
+            <w:b w:val="0"/>
+            <w:bCs w:val="0"/>
+          </w:rPr>
+          <w:commentReference w:id="419"/>
+        </w:r>
+      </w:ins>
+      <w:ins w:id="423" w:author="Ján Kľuka" w:date="2015-04-29T00:51:00Z">
+        <w:r>
+          <w:t xml:space="preserve"> a kompresia Deflate</w:t>
+        </w:r>
+      </w:ins>
+      <w:del w:id="424" w:author="Ján Kľuka" w:date="2015-04-29T00:51:00Z">
+        <w:r>
+          <w:delText>ZIP</w:delText>
+        </w:r>
+      </w:del>
     </w:p>
     <w:p>
       <w:pPr>
@@ -10452,17 +10565,168 @@
     <w:p>
       <w:pPr>
         <w:ind w:left="426"/>
+        <w:rPr>
+          <w:ins w:id="425" w:author="Ján Kľuka" w:date="2015-04-29T00:53:00Z"/>
+        </w:rPr>
       </w:pPr>
       <w:r>
         <w:tab/>
       </w:r>
       <w:r>
         <w:tab/>
-        <w:t>Ako formát súboru, je GZIP založený na DEFLATE algoritme, ktorý je kombináciou algoritmu LZ77 a Huffmanovho kódovania. Jeho autorom je Phil Katz.</w:t>
-      </w:r>
-      <w:r>
-        <w:t xml:space="preserve"> Samotná štruktúra súboru typu gzip je definovaná nasledovne. Na začiatku sa nachádza 10 bajtová hlavička, ktorá obsahuje „magické“ číslo (magic number), číslo verzie, časový údaj a môže obsahovať aj pôvodné meno súboru. Ďalej nasledujú samotné dáta, ktoré sú kompresované pomocou algoritmu DEFLATE. Na konci sa nachádza 8 bajtová pätička, ktorá obsahuje kontrolný súčet a údaj o dĺžke pôvodných nekompresovaných dát. </w:t>
-      </w:r>
+        <w:t xml:space="preserve">Ako formát súboru, je GZIP založený na </w:t>
+      </w:r>
+      <w:ins w:id="426" w:author="Ján Kľuka" w:date="2015-04-29T00:51:00Z">
+        <w:r>
+          <w:t>bezstratovom kompresnom algoritme Deflate</w:t>
+        </w:r>
+      </w:ins>
+      <w:r>
+        <w:t xml:space="preserve">, ktorý je kombináciou </w:t>
+      </w:r>
+      <w:ins w:id="427" w:author="Ján Kľuka" w:date="2015-04-29T00:53:00Z">
+        <w:r>
+          <w:t xml:space="preserve">slovníkového </w:t>
+        </w:r>
+      </w:ins>
+      <w:r>
+        <w:t>algoritmu LZ77 a Huffmanovho kódovania. Jeho autorom je Phil Katz.</w:t>
+      </w:r>
+      <w:r>
+        <w:t xml:space="preserve"> Samotná štruktúra súboru typu gzip je definovaná nasledovne. Na začiatku sa nachádza 10 bajtová hlavička, ktorá obsahuje „magické“ číslo (magic number), číslo verzie, časový údaj a môže obsahovať aj pôvodné meno súboru. Ďalej nasledujú samotné dáta, ktoré sú kompresované pomocou algoritmu </w:t>
+      </w:r>
+      <w:ins w:id="428" w:author="Ján Kľuka" w:date="2015-04-29T00:52:00Z">
+        <w:r>
+          <w:t>Deflate</w:t>
+        </w:r>
+      </w:ins>
+      <w:r>
+        <w:t xml:space="preserve">. Na konci sa nachádza 8 bajtová pätička, ktorá obsahuje kontrolný súčet a údaj o dĺžke pôvodných nekompresovaných dát. </w:t>
+      </w:r>
+    </w:p>
+    <w:p>
+      <w:pPr>
+        <w:ind w:left="426"/>
+      </w:pPr>
+      <w:ins w:id="429" w:author="Ján Kľuka" w:date="2015-04-29T00:58:00Z">
+        <w:r>
+          <w:t>A</w:t>
+        </w:r>
+      </w:ins>
+      <w:ins w:id="430" w:author="Ján Kľuka" w:date="2015-04-29T00:55:00Z">
+        <w:r>
+          <w:t xml:space="preserve">lgoritmus Deflate </w:t>
+        </w:r>
+      </w:ins>
+      <w:ins w:id="431" w:author="Ján Kľuka" w:date="2015-04-29T00:58:00Z">
+        <w:r>
+          <w:t xml:space="preserve">v porovnaní s alternatívami ako </w:t>
+        </w:r>
+      </w:ins>
+      <w:ins w:id="432" w:author="Ján Kľuka" w:date="2015-04-29T00:59:00Z">
+        <w:r>
+          <w:t>Burrows-Wheeler (</w:t>
+        </w:r>
+      </w:ins>
+      <w:ins w:id="433" w:author="Ján Kľuka" w:date="2015-04-29T00:58:00Z">
+        <w:r>
+          <w:t>bzip2</w:t>
+        </w:r>
+      </w:ins>
+      <w:ins w:id="434" w:author="Ján Kľuka" w:date="2015-04-29T00:59:00Z">
+        <w:r>
+          <w:t>)</w:t>
+        </w:r>
+      </w:ins>
+      <w:ins w:id="435" w:author="Ján Kľuka" w:date="2015-04-29T00:58:00Z">
+        <w:r>
+          <w:t xml:space="preserve"> alebo </w:t>
+        </w:r>
+      </w:ins>
+      <w:ins w:id="436" w:author="Ján Kľuka" w:date="2015-04-29T00:59:00Z">
+        <w:r>
+          <w:t>LZMA (</w:t>
+        </w:r>
+      </w:ins>
+      <w:ins w:id="437" w:author="Ján Kľuka" w:date="2015-04-29T00:58:00Z">
+        <w:r>
+          <w:t>xz</w:t>
+        </w:r>
+      </w:ins>
+      <w:ins w:id="438" w:author="Ján Kľuka" w:date="2015-04-29T00:59:00Z">
+        <w:r>
+          <w:t xml:space="preserve">) </w:t>
+        </w:r>
+      </w:ins>
+      <w:ins w:id="439" w:author="Ján Kľuka" w:date="2015-04-29T00:56:00Z">
+        <w:r>
+          <w:t xml:space="preserve">zvyčajne </w:t>
+        </w:r>
+      </w:ins>
+      <w:ins w:id="440" w:author="Ján Kľuka" w:date="2015-04-29T00:55:00Z">
+        <w:r>
+          <w:t xml:space="preserve">neposkytuje </w:t>
+        </w:r>
+      </w:ins>
+      <w:ins w:id="441" w:author="Ján Kľuka" w:date="2015-04-29T00:56:00Z">
+        <w:r>
+          <w:t>najlepš</w:t>
+        </w:r>
+      </w:ins>
+      <w:ins w:id="442" w:author="Ján Kľuka" w:date="2015-04-29T01:00:00Z">
+        <w:r>
+          <w:t>í</w:t>
+        </w:r>
+      </w:ins>
+      <w:ins w:id="443" w:author="Ján Kľuka" w:date="2015-04-29T00:56:00Z">
+        <w:r>
+          <w:t xml:space="preserve"> kompresný pomer, </w:t>
+        </w:r>
+      </w:ins>
+      <w:ins w:id="444" w:author="Ján Kľuka" w:date="2015-04-29T01:00:00Z">
+        <w:r>
+          <w:t>ale jeho výhodou je rýchla</w:t>
+        </w:r>
+        <w:r>
+          <w:t xml:space="preserve"> </w:t>
+        </w:r>
+      </w:ins>
+      <w:ins w:id="445" w:author="Ján Kľuka" w:date="2015-04-29T00:56:00Z">
+        <w:r>
+          <w:t>kompresia</w:t>
+        </w:r>
+        <w:r>
+          <w:t xml:space="preserve"> </w:t>
+        </w:r>
+      </w:ins>
+      <w:ins w:id="446" w:author="Ján Kľuka" w:date="2015-04-29T01:01:00Z">
+        <w:r>
+          <w:t>aj dekompresia</w:t>
+        </w:r>
+        <w:r>
+          <w:t>, malé pamäťové nároky a dostupnosť v rôznych operačných systémoch</w:t>
+        </w:r>
+      </w:ins>
+      <w:ins w:id="447" w:author="Ján Kľuka" w:date="2015-04-29T00:56:00Z">
+        <w:r>
+          <w:t>. Preto sa často používa, napríklad aj v</w:t>
+        </w:r>
+      </w:ins>
+      <w:ins w:id="448" w:author="Ján Kľuka" w:date="2015-04-29T00:57:00Z">
+        <w:r>
+          <w:t> </w:t>
+        </w:r>
+      </w:ins>
+      <w:ins w:id="449" w:author="Ján Kľuka" w:date="2015-04-29T00:56:00Z">
+        <w:r>
+          <w:t xml:space="preserve">kompresii </w:t>
+        </w:r>
+      </w:ins>
+      <w:ins w:id="450" w:author="Ján Kľuka" w:date="2015-04-29T00:57:00Z">
+        <w:r>
+          <w:t>šifrovanej komunikácie cez SSH alebo pri prenose hypertextových dát protokolom HTTP.</w:t>
+        </w:r>
+      </w:ins>
     </w:p>
     <w:p>
       <w:pPr>
@@ -10478,19 +10742,35 @@
           <w:rFonts w:eastAsiaTheme="minorEastAsia"/>
         </w:rPr>
       </w:pPr>
+      <w:commentRangeStart w:id="451"/>
       <w:r>
         <w:rPr>
           <w:rFonts w:eastAsiaTheme="minorEastAsia"/>
         </w:rPr>
         <w:t>Rdiff</w:t>
       </w:r>
+      <w:commentRangeEnd w:id="451"/>
+      <w:r>
+        <w:rPr>
+          <w:rStyle w:val="CommentReference"/>
+          <w:rFonts w:eastAsiaTheme="minorEastAsia" w:cstheme="minorBidi"/>
+          <w:b w:val="0"/>
+          <w:bCs w:val="0"/>
+        </w:rPr>
+        <w:commentReference w:id="451"/>
+      </w:r>
     </w:p>
     <w:p>
       <w:pPr>
         <w:ind w:left="426"/>
       </w:pPr>
       <w:r>
-        <w:t>Rdiff je Unixový nástroj, ktorý slúži na počítanie signatúr a ich následné využitie pre zisťovanie rozdielov medzi dvoma súbormi. Je založený na rovnakom princípe ako Unixový nastroj rsync, ktorý je priamou implementáciou algoritmu rsync, avšak dáva používateľovi priamu kontrolu nad jednotlivými operáciami. Rdiff dokáže vykonávať tieto operácie:</w:t>
+        <w:t>Rdiff je Unixový nástroj, ktorý slúži na počítanie signatúr a ich následné využitie pre zisťovanie rozdielov medzi dvoma súbormi. Je založený na rovnakom princípe ako Unixový nastroj rsync, ktorý je priamou implementáciou algoritmu rsync, avšak dáva používateľovi priamu kontrolu nad jednotlivými operáciami. Rdiff</w:t>
+      </w:r>
+      <w:bookmarkStart w:id="452" w:name="_GoBack"/>
+      <w:bookmarkEnd w:id="452"/>
+      <w:r>
+        <w:t xml:space="preserve"> dokáže vykonávať tieto operácie:</w:t>
       </w:r>
     </w:p>
     <w:p>
@@ -10509,6 +10789,7 @@
         <w:rPr>
           <w:szCs w:val="24"/>
         </w:rPr>
+        <w:lastRenderedPageBreak/>
         <w:t>Vý</w:t>
       </w:r>
       <w:r>
@@ -10534,8 +10815,32 @@
         <w:rPr>
           <w:szCs w:val="24"/>
         </w:rPr>
-        <w:t>Výpočet a vytvorenie delta súboru na základe dvoch zadaných súborov so signatúrami</w:t>
-      </w:r>
+        <w:t xml:space="preserve">Výpočet a vytvorenie delta súboru na základe </w:t>
+      </w:r>
+      <w:ins w:id="453" w:author="Ján Kľuka" w:date="2015-04-29T01:15:00Z">
+        <w:r>
+          <w:rPr>
+            <w:szCs w:val="24"/>
+          </w:rPr>
+          <w:t xml:space="preserve">nového </w:t>
+        </w:r>
+      </w:ins>
+      <w:ins w:id="454" w:author="Ján Kľuka" w:date="2015-04-29T01:14:00Z">
+        <w:r>
+          <w:rPr>
+            <w:szCs w:val="24"/>
+          </w:rPr>
+          <w:t>súboru a signatúry jeho pôvodnej verzie</w:t>
+        </w:r>
+      </w:ins>
+      <w:del w:id="455" w:author="Ján Kľuka" w:date="2015-04-29T01:14:00Z">
+        <w:r>
+          <w:rPr>
+            <w:szCs w:val="24"/>
+          </w:rPr>
+          <w:delText>dvoch zadaných súborov so signatúrami</w:delText>
+        </w:r>
+      </w:del>
     </w:p>
     <w:p>
       <w:pPr>
@@ -11072,7 +11377,7 @@
           <w:szCs w:val="32"/>
         </w:rPr>
       </w:pPr>
-      <w:bookmarkStart w:id="415" w:name="_Toc405922249"/>
+      <w:bookmarkStart w:id="456" w:name="_Toc405922249"/>
       <w:r>
         <w:rPr>
           <w:sz w:val="32"/>
@@ -11098,7 +11403,7 @@
         <w:lastRenderedPageBreak/>
         <w:t>Implementácia</w:t>
       </w:r>
-      <w:bookmarkEnd w:id="415"/>
+      <w:bookmarkEnd w:id="456"/>
     </w:p>
     <w:p>
       <w:pPr>
@@ -11110,7 +11415,7 @@
           <w:szCs w:val="24"/>
         </w:rPr>
         <w:sectPr>
-          <w:footerReference w:type="default" r:id="rId13"/>
+          <w:footerReference w:type="default" r:id="rId11"/>
           <w:pgSz w:w="12240" w:h="15840" w:code="119"/>
           <w:pgMar w:top="1418" w:right="1134" w:bottom="1418" w:left="1985" w:header="720" w:footer="720" w:gutter="0"/>
           <w:pgNumType w:start="10"/>
@@ -11148,7 +11453,7 @@
           <w:szCs w:val="32"/>
         </w:rPr>
       </w:pPr>
-      <w:bookmarkStart w:id="416" w:name="_Toc405922250"/>
+      <w:bookmarkStart w:id="457" w:name="_Toc405922250"/>
       <w:r>
         <w:rPr>
           <w:sz w:val="32"/>
@@ -11157,7 +11462,7 @@
         <w:lastRenderedPageBreak/>
         <w:t>Záver</w:t>
       </w:r>
-      <w:bookmarkEnd w:id="416"/>
+      <w:bookmarkEnd w:id="457"/>
     </w:p>
     <w:p>
       <w:pPr>
@@ -11194,7 +11499,7 @@
           <w:szCs w:val="32"/>
         </w:rPr>
       </w:pPr>
-      <w:bookmarkStart w:id="417" w:name="_Toc405922251"/>
+      <w:bookmarkStart w:id="458" w:name="_Toc405922251"/>
       <w:r>
         <w:rPr>
           <w:sz w:val="32"/>
@@ -11203,7 +11508,7 @@
         <w:lastRenderedPageBreak/>
         <w:t>Bibliografia</w:t>
       </w:r>
-      <w:bookmarkEnd w:id="417"/>
+      <w:bookmarkEnd w:id="458"/>
     </w:p>
     <w:p>
       <w:pPr>
@@ -11460,7 +11765,7 @@
         <w:tab/>
         <w:t xml:space="preserve">                                </w:t>
       </w:r>
-      <w:hyperlink r:id="rId14" w:history="1">
+      <w:hyperlink r:id="rId12" w:history="1">
         <w:r>
           <w:rPr>
             <w:rStyle w:val="Hyperlink"/>
@@ -11516,7 +11821,7 @@
         </w:rPr>
         <w:t xml:space="preserve">[4] </w:t>
       </w:r>
-      <w:hyperlink r:id="rId15" w:history="1">
+      <w:hyperlink r:id="rId13" w:history="1">
         <w:r>
           <w:rPr>
             <w:rStyle w:val="Hyperlink"/>
@@ -11580,7 +11885,7 @@
           <w:szCs w:val="24"/>
         </w:rPr>
       </w:pPr>
-      <w:hyperlink r:id="rId16" w:history="1">
+      <w:hyperlink r:id="rId14" w:history="1">
         <w:r>
           <w:rPr>
             <w:rStyle w:val="Hyperlink"/>
@@ -11658,7 +11963,7 @@
           <w:szCs w:val="32"/>
         </w:rPr>
       </w:pPr>
-      <w:bookmarkStart w:id="418" w:name="_Toc405922252"/>
+      <w:bookmarkStart w:id="459" w:name="_Toc405922252"/>
       <w:r>
         <w:rPr>
           <w:sz w:val="32"/>
@@ -11667,7 +11972,7 @@
         <w:lastRenderedPageBreak/>
         <w:t>Prílohy</w:t>
       </w:r>
-      <w:bookmarkEnd w:id="418"/>
+      <w:bookmarkEnd w:id="459"/>
     </w:p>
     <w:p>
       <w:pPr>
@@ -12485,12 +12790,42 @@
       <w:pPr>
         <w:pStyle w:val="CommentText"/>
       </w:pPr>
+      <w:proofErr w:type="spellStart"/>
       <w:r>
         <w:rPr>
           <w:lang w:val="en-US"/>
         </w:rPr>
-        <w:t>Zistite ako sa vol</w:t>
-      </w:r>
+        <w:t>Zistite</w:t>
+      </w:r>
+      <w:proofErr w:type="spellEnd"/>
+      <w:r>
+        <w:rPr>
+          <w:lang w:val="en-US"/>
+        </w:rPr>
+        <w:t xml:space="preserve"> ako </w:t>
+      </w:r>
+      <w:proofErr w:type="spellStart"/>
+      <w:r>
+        <w:rPr>
+          <w:lang w:val="en-US"/>
+        </w:rPr>
+        <w:t>sa</w:t>
+      </w:r>
+      <w:proofErr w:type="spellEnd"/>
+      <w:r>
+        <w:rPr>
+          <w:lang w:val="en-US"/>
+        </w:rPr>
+        <w:t xml:space="preserve"> </w:t>
+      </w:r>
+      <w:proofErr w:type="spellStart"/>
+      <w:r>
+        <w:rPr>
+          <w:lang w:val="en-US"/>
+        </w:rPr>
+        <w:t>vol</w:t>
+      </w:r>
+      <w:proofErr w:type="spellEnd"/>
       <w:r>
         <w:t>á slabá hašovacia funkcia. Ak chcete, môžete aj opísať je princíp.</w:t>
       </w:r>
@@ -12648,13 +12983,90 @@
         </w:rPr>
         <w:t>otvoreným zdrojovým kódom</w:t>
       </w:r>
-      <w:bookmarkStart w:id="402" w:name="_GoBack"/>
-      <w:bookmarkEnd w:id="402"/>
-      <w:r>
-        <w:t xml:space="preserve"> (nie open source)</w:t>
-      </w:r>
-      <w:r>
-        <w:t xml:space="preserve"> pre proprietárne súborové systémy Microsoftu NTFS a exFAT, umožňujúce čítanie aj zápis.</w:t>
+      <w:r>
+        <w:t xml:space="preserve"> (nie open source) pre proprietárne súborové systémy Microsoftu NTFS a exFAT, umožňujúce čítanie aj zápis.</w:t>
+      </w:r>
+    </w:p>
+  </w:comment>
+  <w:comment w:id="414" w:author="Ján Kľuka" w:date="2015-04-29T01:07:00Z" w:initials="JK">
+    <w:p>
+      <w:pPr>
+        <w:pStyle w:val="CommentText"/>
+      </w:pPr>
+      <w:r>
+        <w:rPr>
+          <w:rStyle w:val="CommentReference"/>
+        </w:rPr>
+        <w:annotationRef/>
+      </w:r>
+      <w:r>
+        <w:t>???</w:t>
+      </w:r>
+    </w:p>
+    <w:p>
+      <w:pPr>
+        <w:pStyle w:val="CommentText"/>
+      </w:pPr>
+      <w:r>
+        <w:t>V akom zmysle sú programy prostriedkami?</w:t>
+      </w:r>
+    </w:p>
+  </w:comment>
+  <w:comment w:id="419" w:author="Ján Kľuka" w:date="2015-04-29T01:12:00Z" w:initials="JK">
+    <w:p>
+      <w:pPr>
+        <w:pStyle w:val="CommentText"/>
+        <w:rPr>
+          <w:lang w:val="en-US"/>
+        </w:rPr>
+      </w:pPr>
+      <w:ins w:id="422" w:author="Ján Kľuka" w:date="2015-04-29T01:11:00Z">
+        <w:r>
+          <w:rPr>
+            <w:rStyle w:val="CommentReference"/>
+          </w:rPr>
+          <w:annotationRef/>
+        </w:r>
+      </w:ins>
+      <w:r>
+        <w:t>Podradiť pod Techniky a použitý softvér</w:t>
+      </w:r>
+    </w:p>
+  </w:comment>
+  <w:comment w:id="451" w:author="Ján Kľuka" w:date="2015-04-29T01:16:00Z" w:initials="JK">
+    <w:p>
+      <w:pPr>
+        <w:pStyle w:val="CommentText"/>
+        <w:rPr>
+          <w:lang w:val="en-US"/>
+        </w:rPr>
+      </w:pPr>
+      <w:r>
+        <w:rPr>
+          <w:rStyle w:val="CommentReference"/>
+        </w:rPr>
+        <w:annotationRef/>
+      </w:r>
+      <w:r>
+        <w:t>Podradiť pod Techniky a použitý softvér</w:t>
+      </w:r>
+      <w:r>
+        <w:t>, zara</w:t>
+      </w:r>
+      <w:r>
+        <w:rPr>
+          <w:lang w:val="en-US"/>
+        </w:rPr>
+        <w:t>di</w:t>
+      </w:r>
+      <w:r>
+        <w:t>ť hneď za rsync</w:t>
+      </w:r>
+      <w:r>
+        <w:rPr>
+          <w:lang w:val="en-US"/>
+        </w:rPr>
+        <w:t>.</w:t>
       </w:r>
     </w:p>
   </w:comment>
@@ -16758,7 +17170,6 @@
   <w:style w:type="character" w:default="1" w:styleId="DefaultParagraphFont">
     <w:name w:val="Default Paragraph Font"/>
     <w:uiPriority w:val="1"/>
-    <w:semiHidden/>
     <w:unhideWhenUsed/>
   </w:style>
   <w:style w:type="table" w:default="1" w:styleId="TableNormal">
@@ -17711,7 +18122,6 @@
   <w:style w:type="character" w:default="1" w:styleId="DefaultParagraphFont">
     <w:name w:val="Default Paragraph Font"/>
     <w:uiPriority w:val="1"/>
-    <w:semiHidden/>
     <w:unhideWhenUsed/>
   </w:style>
   <w:style w:type="table" w:default="1" w:styleId="TableNormal">
@@ -18534,7 +18944,7 @@
 </file>
 
 <file path=customXml/itemProps1.xml><?xml version="1.0" encoding="utf-8"?>
-<ds:datastoreItem xmlns:ds="http://schemas.openxmlformats.org/officeDocument/2006/customXml" ds:itemID="{EBF185DB-0A1B-0D4C-ABA3-FDE004BC11F5}">
+<ds:datastoreItem xmlns:ds="http://schemas.openxmlformats.org/officeDocument/2006/customXml" ds:itemID="{2D651B39-7A00-DA40-8496-2DCD36602ABC}">
   <ds:schemaRefs>
     <ds:schemaRef ds:uri="http://schemas.openxmlformats.org/officeDocument/2006/bibliography"/>
   </ds:schemaRefs>

</xml_diff>

<commit_message>
Doplnenie pripomienok k 1. kapitole, CodernityDB
</commit_message>
<xml_diff>
--- a/Documents/dp-pripomienky.docx
+++ b/Documents/dp-pripomienky.docx
@@ -8012,7 +8012,6 @@
     <w:p>
       <w:pPr>
         <w:rPr>
-          <w:b/>
           <w:i/>
         </w:rPr>
         <w:pPrChange w:id="190" w:author="Ján Kľuka" w:date="2015-04-28T21:39:00Z">
@@ -10765,12 +10764,7 @@
         <w:ind w:left="426"/>
       </w:pPr>
       <w:r>
-        <w:t>Rdiff je Unixový nástroj, ktorý slúži na počítanie signatúr a ich následné využitie pre zisťovanie rozdielov medzi dvoma súbormi. Je založený na rovnakom princípe ako Unixový nastroj rsync, ktorý je priamou implementáciou algoritmu rsync, avšak dáva používateľovi priamu kontrolu nad jednotlivými operáciami. Rdiff</w:t>
-      </w:r>
-      <w:bookmarkStart w:id="452" w:name="_GoBack"/>
-      <w:bookmarkEnd w:id="452"/>
-      <w:r>
-        <w:t xml:space="preserve"> dokáže vykonávať tieto operácie:</w:t>
+        <w:t>Rdiff je Unixový nástroj, ktorý slúži na počítanie signatúr a ich následné využitie pre zisťovanie rozdielov medzi dvoma súbormi. Je založený na rovnakom princípe ako Unixový nastroj rsync, ktorý je priamou implementáciou algoritmu rsync, avšak dáva používateľovi priamu kontrolu nad jednotlivými operáciami. Rdiff dokáže vykonávať tieto operácie:</w:t>
       </w:r>
     </w:p>
     <w:p>
@@ -10817,7 +10811,7 @@
         </w:rPr>
         <w:t xml:space="preserve">Výpočet a vytvorenie delta súboru na základe </w:t>
       </w:r>
-      <w:ins w:id="453" w:author="Ján Kľuka" w:date="2015-04-29T01:15:00Z">
+      <w:ins w:id="452" w:author="Ján Kľuka" w:date="2015-04-29T01:15:00Z">
         <w:r>
           <w:rPr>
             <w:szCs w:val="24"/>
@@ -10825,7 +10819,7 @@
           <w:t xml:space="preserve">nového </w:t>
         </w:r>
       </w:ins>
-      <w:ins w:id="454" w:author="Ján Kľuka" w:date="2015-04-29T01:14:00Z">
+      <w:ins w:id="453" w:author="Ján Kľuka" w:date="2015-04-29T01:14:00Z">
         <w:r>
           <w:rPr>
             <w:szCs w:val="24"/>
@@ -10833,7 +10827,7 @@
           <w:t>súboru a signatúry jeho pôvodnej verzie</w:t>
         </w:r>
       </w:ins>
-      <w:del w:id="455" w:author="Ján Kľuka" w:date="2015-04-29T01:14:00Z">
+      <w:del w:id="454" w:author="Ján Kľuka" w:date="2015-04-29T01:14:00Z">
         <w:r>
           <w:rPr>
             <w:szCs w:val="24"/>
@@ -10863,19 +10857,342 @@
     </w:p>
     <w:p>
       <w:pPr>
+        <w:pStyle w:val="Heading3"/>
+        <w:rPr>
+          <w:rFonts w:ascii="Times New Roman" w:hAnsi="Times New Roman" w:cs="Times New Roman"/>
+          <w:color w:val="auto"/>
+          <w:szCs w:val="24"/>
+        </w:rPr>
+      </w:pPr>
+      <w:ins w:id="455" w:author="Ján Kľuka" w:date="2015-04-29T11:06:00Z">
+        <w:r>
+          <w:rPr>
+            <w:rFonts w:ascii="Times New Roman" w:hAnsi="Times New Roman" w:cs="Times New Roman"/>
+            <w:color w:val="auto"/>
+            <w:szCs w:val="24"/>
+          </w:rPr>
+          <w:t xml:space="preserve">Databáza typu kľúč-hodnota </w:t>
+        </w:r>
+      </w:ins>
+      <w:bookmarkStart w:id="456" w:name="_Toc417984993"/>
+      <w:r>
+        <w:rPr>
+          <w:rFonts w:ascii="Times New Roman" w:hAnsi="Times New Roman" w:cs="Times New Roman"/>
+          <w:color w:val="auto"/>
+          <w:szCs w:val="24"/>
+        </w:rPr>
+        <w:t>CodernityDB</w:t>
+      </w:r>
+      <w:bookmarkEnd w:id="456"/>
+    </w:p>
+    <w:p>
+      <w:pPr>
+        <w:spacing w:before="240"/>
+        <w:ind w:left="720"/>
+        <w:rPr>
+          <w:ins w:id="457" w:author="Ján Kľuka" w:date="2015-04-29T11:12:00Z"/>
+          <w:lang w:val="en-US"/>
+          <w:rPrChange w:id="458" w:author="Ján Kľuka" w:date="2015-04-29T11:19:00Z">
+            <w:rPr>
+              <w:ins w:id="459" w:author="Ján Kľuka" w:date="2015-04-29T11:12:00Z"/>
+            </w:rPr>
+          </w:rPrChange>
+        </w:rPr>
+      </w:pPr>
+      <w:ins w:id="460" w:author="Ján Kľuka" w:date="2015-04-29T11:08:00Z">
+        <w:r>
+          <w:t>D</w:t>
+        </w:r>
+      </w:ins>
+      <w:ins w:id="461" w:author="Ján Kľuka" w:date="2015-04-29T11:07:00Z">
+        <w:r>
+          <w:t>atabáz</w:t>
+        </w:r>
+      </w:ins>
+      <w:ins w:id="462" w:author="Ján Kľuka" w:date="2015-04-29T11:08:00Z">
+        <w:r>
+          <w:t xml:space="preserve">y kľúč-hodnota patria k najjednoduchším typom databáz. </w:t>
+        </w:r>
+      </w:ins>
+      <w:ins w:id="463" w:author="Ján Kľuka" w:date="2015-04-29T11:10:00Z">
+        <w:r>
+          <w:t xml:space="preserve">Z pohľadu systému manažujúceho databázu má každý záznam iba dve polia – kľúč, ktorý slúži na adresovanie </w:t>
+        </w:r>
+      </w:ins>
+      <w:ins w:id="464" w:author="Ján Kľuka" w:date="2015-04-29T11:11:00Z">
+        <w:r>
+          <w:t xml:space="preserve">záznamu a hodnotu, ktorá je s kľúčom asociovaná. </w:t>
+        </w:r>
+      </w:ins>
+      <w:ins w:id="465" w:author="Ján Kľuka" w:date="2015-04-29T11:21:00Z">
+        <w:r>
+          <w:t>Kľúčom</w:t>
+        </w:r>
+      </w:ins>
+      <w:ins w:id="466" w:author="Ján Kľuka" w:date="2015-04-29T11:12:00Z">
+        <w:r>
+          <w:t xml:space="preserve"> i hodnotou </w:t>
+        </w:r>
+      </w:ins>
+      <w:ins w:id="467" w:author="Ján Kľuka" w:date="2015-04-29T11:22:00Z">
+        <w:r>
+          <w:t xml:space="preserve">často môže byť </w:t>
+        </w:r>
+      </w:ins>
+      <w:ins w:id="468" w:author="Ján Kľuka" w:date="2015-04-29T11:12:00Z">
+        <w:r>
+          <w:t>ľubovoľná postupnosť binárnych dát. Pre efektívne adresovanie sú kľúče indexované v</w:t>
+        </w:r>
+      </w:ins>
+      <w:ins w:id="469" w:author="Ján Kľuka" w:date="2015-04-29T11:13:00Z">
+        <w:r>
+          <w:t> </w:t>
+        </w:r>
+      </w:ins>
+      <w:ins w:id="470" w:author="Ján Kľuka" w:date="2015-04-29T11:12:00Z">
+        <w:r>
+          <w:t>B-</w:t>
+        </w:r>
+      </w:ins>
+      <w:ins w:id="471" w:author="Ján Kľuka" w:date="2015-04-29T11:13:00Z">
+        <w:r>
+          <w:t>strome alebo hašovacej tabuľke.</w:t>
+        </w:r>
+      </w:ins>
+      <w:ins w:id="472" w:author="Ján Kľuka" w:date="2015-04-29T11:15:00Z">
+        <w:r>
+          <w:t xml:space="preserve"> </w:t>
+        </w:r>
+      </w:ins>
+      <w:ins w:id="473" w:author="Ján Kľuka" w:date="2015-04-29T11:16:00Z">
+        <w:r>
+          <w:t xml:space="preserve">Takéto databázy </w:t>
+        </w:r>
+      </w:ins>
+      <w:ins w:id="474" w:author="Ján Kľuka" w:date="2015-04-29T11:17:00Z">
+        <w:r>
+          <w:t xml:space="preserve">často nemajú architektúru klient-server, ale </w:t>
+        </w:r>
+      </w:ins>
+      <w:ins w:id="475" w:author="Ján Kľuka" w:date="2015-04-29T11:16:00Z">
+        <w:r>
+          <w:t xml:space="preserve">sú implementované ako </w:t>
+        </w:r>
+      </w:ins>
+      <w:ins w:id="476" w:author="Ján Kľuka" w:date="2015-04-29T11:18:00Z">
+        <w:r>
+          <w:t xml:space="preserve">embedované. Celá funkcionalita databázy je teda </w:t>
+        </w:r>
+      </w:ins>
+      <w:ins w:id="477" w:author="Ján Kľuka" w:date="2015-04-29T11:19:00Z">
+        <w:r>
+          <w:t xml:space="preserve">implementované ako </w:t>
+        </w:r>
+      </w:ins>
+      <w:ins w:id="478" w:author="Ján Kľuka" w:date="2015-04-29T11:16:00Z">
+        <w:r>
+          <w:t>knižnic</w:t>
+        </w:r>
+      </w:ins>
+      <w:ins w:id="479" w:author="Ján Kľuka" w:date="2015-04-29T11:19:00Z">
+        <w:r>
+          <w:t xml:space="preserve">a, ktorá sa prilinkuje </w:t>
+        </w:r>
+      </w:ins>
+      <w:ins w:id="480" w:author="Ján Kľuka" w:date="2015-04-29T11:16:00Z">
+        <w:r>
+          <w:t>ku klientskej aplikácii</w:t>
+        </w:r>
+      </w:ins>
+      <w:ins w:id="481" w:author="Ján Kľuka" w:date="2015-04-29T11:17:00Z">
+        <w:r>
+          <w:t>.</w:t>
+        </w:r>
+      </w:ins>
+      <w:ins w:id="482" w:author="Ján Kľuka" w:date="2015-04-29T11:16:00Z">
+        <w:r>
+          <w:t xml:space="preserve"> </w:t>
+        </w:r>
+      </w:ins>
+      <w:ins w:id="483" w:author="Ján Kľuka" w:date="2015-04-29T11:15:00Z">
+        <w:r>
+          <w:t xml:space="preserve">K implementáciám patria napríklad BDB (Berkeley DataBase), </w:t>
+        </w:r>
+      </w:ins>
+    </w:p>
+    <w:p>
+      <w:pPr>
+        <w:spacing w:before="240"/>
+        <w:ind w:left="720"/>
+      </w:pPr>
+      <w:r>
+        <w:t xml:space="preserve">CodernityDB je </w:t>
+      </w:r>
+      <w:del w:id="484" w:author="Ján Kľuka" w:date="2015-04-29T11:07:00Z">
+        <w:r>
+          <w:delText xml:space="preserve">opensource </w:delText>
+        </w:r>
+      </w:del>
+      <w:r>
+        <w:t>databáza typu kľúč-hodnota (key-value)</w:t>
+      </w:r>
+      <w:ins w:id="485" w:author="Ján Kľuka" w:date="2015-04-29T11:07:00Z">
+        <w:r>
+          <w:t xml:space="preserve"> s otvoreným zdrojovým kódom</w:t>
+        </w:r>
+      </w:ins>
+      <w:r>
+        <w:t>, ktorá disponuje viacerými pokročilejšími funkciami. Je naprogramovaná v jazyku Python, a jej kľúčovými vlastnosťami sú napríklad rýchlosť (100 000 vložení alebo výberov za sekundu), multiplatformovosť či podpora viacerých indexov</w:t>
+      </w:r>
+      <w:commentRangeStart w:id="486"/>
+      <w:r>
+        <w:t>.</w:t>
+      </w:r>
+      <w:commentRangeEnd w:id="486"/>
+      <w:r>
+        <w:rPr>
+          <w:rStyle w:val="CommentReference"/>
+        </w:rPr>
+        <w:commentReference w:id="486"/>
+      </w:r>
+      <w:r>
+        <w:t xml:space="preserve"> Samotná databáza si udržiava informácie o indexoch a väčšinu operácií vykonáva na nich. CodernityDB poskytuje používateľom štyri rôzne druhy databáz:</w:t>
+      </w:r>
+    </w:p>
+    <w:p>
+      <w:pPr>
         <w:pStyle w:val="ListParagraph"/>
         <w:numPr>
           <w:ilvl w:val="0"/>
-          <w:numId w:val="31"/>
+          <w:numId w:val="32"/>
         </w:numPr>
-        <w:ind w:left="1418" w:hanging="284"/>
-        <w:rPr>
-          <w:szCs w:val="24"/>
-        </w:rPr>
-      </w:pPr>
-      <w:r>
-        <w:rPr>
-          <w:szCs w:val="24"/>
+        <w:spacing w:before="240"/>
+      </w:pPr>
+      <w:r>
+        <w:t>Database – pre využitie v jedno</w:t>
+      </w:r>
+      <w:del w:id="487" w:author="Ján Kľuka" w:date="2015-04-29T11:14:00Z">
+        <w:r>
+          <w:delText xml:space="preserve"> </w:delText>
+        </w:r>
+      </w:del>
+      <w:r>
+        <w:t>procesovom</w:t>
+      </w:r>
+      <w:ins w:id="488" w:author="Ján Kľuka" w:date="2015-04-29T11:14:00Z">
+        <w:r>
+          <w:rPr>
+            <w:lang w:val="en-US"/>
+          </w:rPr>
+          <w:t>,</w:t>
+        </w:r>
+      </w:ins>
+      <w:del w:id="489" w:author="Ján Kľuka" w:date="2015-04-29T11:14:00Z">
+        <w:r>
+          <w:delText xml:space="preserve"> </w:delText>
+        </w:r>
+        <w:r>
+          <w:rPr>
+            <w:lang w:val="en-US"/>
+          </w:rPr>
+          <w:delText>/</w:delText>
+        </w:r>
+      </w:del>
+      <w:r>
+        <w:rPr>
+          <w:lang w:val="en-US"/>
+        </w:rPr>
+        <w:t xml:space="preserve"> </w:t>
+      </w:r>
+      <w:proofErr w:type="spellStart"/>
+      <w:ins w:id="490" w:author="Ján Kľuka" w:date="2015-04-29T11:14:00Z">
+        <w:r>
+          <w:rPr>
+            <w:lang w:val="en-US"/>
+          </w:rPr>
+          <w:t>jedno</w:t>
+        </w:r>
+      </w:ins>
+      <w:r>
+        <w:rPr>
+          <w:lang w:val="en-US"/>
+        </w:rPr>
+        <w:t>vl</w:t>
+      </w:r>
+      <w:proofErr w:type="spellEnd"/>
+      <w:r>
+        <w:t xml:space="preserve">áknovom prostredí </w:t>
+      </w:r>
+    </w:p>
+    <w:p>
+      <w:pPr>
+        <w:pStyle w:val="ListParagraph"/>
+        <w:numPr>
+          <w:ilvl w:val="0"/>
+          <w:numId w:val="32"/>
+        </w:numPr>
+        <w:spacing w:before="240"/>
+      </w:pPr>
+      <w:r>
+        <w:t>DatabaseThreadSafe – pre využitie s viacero vláknami (čítanie neblokuje zápis)</w:t>
+      </w:r>
+    </w:p>
+    <w:p>
+      <w:pPr>
+        <w:pStyle w:val="ListParagraph"/>
+        <w:numPr>
+          <w:ilvl w:val="0"/>
+          <w:numId w:val="32"/>
+        </w:numPr>
+        <w:spacing w:before="240"/>
+      </w:pPr>
+      <w:r>
+        <w:t>Data</w:t>
+      </w:r>
+      <w:bookmarkStart w:id="491" w:name="_GoBack"/>
+      <w:bookmarkEnd w:id="491"/>
+      <w:r>
+        <w:t>baseSuperThreadSafe – obmedzenie na jednu databázovú operáciu v danom čase</w:t>
+      </w:r>
+    </w:p>
+    <w:p>
+      <w:pPr>
+        <w:pStyle w:val="ListParagraph"/>
+        <w:numPr>
+          <w:ilvl w:val="0"/>
+          <w:numId w:val="32"/>
+        </w:numPr>
+        <w:spacing w:before="240"/>
+      </w:pPr>
+      <w:r>
+        <w:t xml:space="preserve">CodernityDB-HTTP – HTTP verzia databázy pre v prostrediach s viacerými procesmi </w:t>
+      </w:r>
+      <w:r>
+        <w:rPr>
+          <w:lang w:val="en-US"/>
+        </w:rPr>
+        <w:t xml:space="preserve">/ </w:t>
+      </w:r>
+      <w:r>
+        <w:t>vláknami</w:t>
+      </w:r>
+    </w:p>
+    <w:p>
+      <w:pPr>
+        <w:spacing w:line="276" w:lineRule="auto"/>
+        <w:rPr>
+          <w:rFonts w:eastAsiaTheme="majorEastAsia" w:cstheme="majorBidi"/>
+          <w:b/>
+          <w:bCs/>
+          <w:color w:val="000000" w:themeColor="text1"/>
+          <w:sz w:val="32"/>
+          <w:szCs w:val="32"/>
+        </w:rPr>
+      </w:pPr>
+      <w:r>
+        <w:rPr>
+          <w:sz w:val="32"/>
+          <w:szCs w:val="32"/>
         </w:rPr>
         <w:br w:type="page"/>
       </w:r>
@@ -11377,7 +11694,7 @@
           <w:szCs w:val="32"/>
         </w:rPr>
       </w:pPr>
-      <w:bookmarkStart w:id="456" w:name="_Toc405922249"/>
+      <w:bookmarkStart w:id="492" w:name="_Toc405922249"/>
       <w:r>
         <w:rPr>
           <w:sz w:val="32"/>
@@ -11403,7 +11720,7 @@
         <w:lastRenderedPageBreak/>
         <w:t>Implementácia</w:t>
       </w:r>
-      <w:bookmarkEnd w:id="456"/>
+      <w:bookmarkEnd w:id="492"/>
     </w:p>
     <w:p>
       <w:pPr>
@@ -11453,7 +11770,7 @@
           <w:szCs w:val="32"/>
         </w:rPr>
       </w:pPr>
-      <w:bookmarkStart w:id="457" w:name="_Toc405922250"/>
+      <w:bookmarkStart w:id="493" w:name="_Toc405922250"/>
       <w:r>
         <w:rPr>
           <w:sz w:val="32"/>
@@ -11462,7 +11779,7 @@
         <w:lastRenderedPageBreak/>
         <w:t>Záver</w:t>
       </w:r>
-      <w:bookmarkEnd w:id="457"/>
+      <w:bookmarkEnd w:id="493"/>
     </w:p>
     <w:p>
       <w:pPr>
@@ -11499,7 +11816,7 @@
           <w:szCs w:val="32"/>
         </w:rPr>
       </w:pPr>
-      <w:bookmarkStart w:id="458" w:name="_Toc405922251"/>
+      <w:bookmarkStart w:id="494" w:name="_Toc405922251"/>
       <w:r>
         <w:rPr>
           <w:sz w:val="32"/>
@@ -11508,7 +11825,7 @@
         <w:lastRenderedPageBreak/>
         <w:t>Bibliografia</w:t>
       </w:r>
-      <w:bookmarkEnd w:id="458"/>
+      <w:bookmarkEnd w:id="494"/>
     </w:p>
     <w:p>
       <w:pPr>
@@ -11963,7 +12280,7 @@
           <w:szCs w:val="32"/>
         </w:rPr>
       </w:pPr>
-      <w:bookmarkStart w:id="459" w:name="_Toc405922252"/>
+      <w:bookmarkStart w:id="495" w:name="_Toc405922252"/>
       <w:r>
         <w:rPr>
           <w:sz w:val="32"/>
@@ -11972,7 +12289,7 @@
         <w:lastRenderedPageBreak/>
         <w:t>Prílohy</w:t>
       </w:r>
-      <w:bookmarkEnd w:id="459"/>
+      <w:bookmarkEnd w:id="495"/>
     </w:p>
     <w:p>
       <w:pPr>
@@ -12431,10 +12748,7 @@
         <w:annotationRef/>
       </w:r>
       <w:r>
-        <w:t xml:space="preserve"> </w:t>
-      </w:r>
-      <w:r>
-        <w:t>Nie pomocou zdieľania nezmenených dát medzi zálohami v obsahom adresovanom úložisku?</w:t>
+        <w:t xml:space="preserve"> Nie pomocou zdieľania nezmenených dát medzi zálohami v obsahom adresovanom úložisku?</w:t>
       </w:r>
     </w:p>
   </w:comment>
@@ -13048,10 +13362,7 @@
         <w:annotationRef/>
       </w:r>
       <w:r>
-        <w:t>Podradiť pod Techniky a použitý softvér</w:t>
-      </w:r>
-      <w:r>
-        <w:t>, zara</w:t>
+        <w:t>Podradiť pod Techniky a použitý softvér, zara</w:t>
       </w:r>
       <w:r>
         <w:rPr>
@@ -13067,6 +13378,40 @@
           <w:lang w:val="en-US"/>
         </w:rPr>
         <w:t>.</w:t>
+      </w:r>
+    </w:p>
+  </w:comment>
+  <w:comment w:id="486" w:author="Ján Kľuka" w:date="2015-04-29T11:27:00Z" w:initials="JK">
+    <w:p>
+      <w:pPr>
+        <w:spacing w:before="240"/>
+      </w:pPr>
+      <w:r>
+        <w:rPr>
+          <w:rStyle w:val="CommentReference"/>
+        </w:rPr>
+        <w:annotationRef/>
+      </w:r>
+      <w:r>
+        <w:t xml:space="preserve">Chcelo by to </w:t>
+      </w:r>
+      <w:r>
+        <w:t xml:space="preserve">ešte </w:t>
+      </w:r>
+      <w:r>
+        <w:t xml:space="preserve">zdôvodnenie, prečo je dobré používať túto databázu v Pythonovských aplikáciách (napríklad </w:t>
+      </w:r>
+      <w:r>
+        <w:t xml:space="preserve">preto, že </w:t>
+      </w:r>
+      <w:r>
+        <w:t>sa stará o automatickú serializáciu objektov</w:t>
+      </w:r>
+      <w:r>
+        <w:t xml:space="preserve"> – ak je to pravda</w:t>
+      </w:r>
+      <w:r>
+        <w:t>).</w:t>
       </w:r>
     </w:p>
   </w:comment>
@@ -13127,7 +13472,7 @@
           <w:rPr>
             <w:noProof/>
           </w:rPr>
-          <w:t>22</w:t>
+          <w:t>25</w:t>
         </w:r>
         <w:r>
           <w:fldChar w:fldCharType="end"/>
@@ -14767,6 +15112,119 @@
     </w:lvl>
   </w:abstractNum>
   <w:abstractNum w:abstractNumId="14">
+    <w:nsid w:val="29B537DA"/>
+    <w:multiLevelType w:val="hybridMultilevel"/>
+    <w:tmpl w:val="B650A528"/>
+    <w:lvl w:ilvl="0" w:tplc="041B0001">
+      <w:start w:val="1"/>
+      <w:numFmt w:val="bullet"/>
+      <w:lvlText w:val=""/>
+      <w:lvlJc w:val="left"/>
+      <w:pPr>
+        <w:ind w:left="1440" w:hanging="360"/>
+      </w:pPr>
+      <w:rPr>
+        <w:rFonts w:ascii="Symbol" w:hAnsi="Symbol" w:hint="default"/>
+      </w:rPr>
+    </w:lvl>
+    <w:lvl w:ilvl="1" w:tplc="041B0003" w:tentative="1">
+      <w:start w:val="1"/>
+      <w:numFmt w:val="bullet"/>
+      <w:lvlText w:val="o"/>
+      <w:lvlJc w:val="left"/>
+      <w:pPr>
+        <w:ind w:left="2160" w:hanging="360"/>
+      </w:pPr>
+      <w:rPr>
+        <w:rFonts w:ascii="Courier New" w:hAnsi="Courier New" w:cs="Courier New" w:hint="default"/>
+      </w:rPr>
+    </w:lvl>
+    <w:lvl w:ilvl="2" w:tplc="041B0005" w:tentative="1">
+      <w:start w:val="1"/>
+      <w:numFmt w:val="bullet"/>
+      <w:lvlText w:val=""/>
+      <w:lvlJc w:val="left"/>
+      <w:pPr>
+        <w:ind w:left="2880" w:hanging="360"/>
+      </w:pPr>
+      <w:rPr>
+        <w:rFonts w:ascii="Wingdings" w:hAnsi="Wingdings" w:hint="default"/>
+      </w:rPr>
+    </w:lvl>
+    <w:lvl w:ilvl="3" w:tplc="041B0001" w:tentative="1">
+      <w:start w:val="1"/>
+      <w:numFmt w:val="bullet"/>
+      <w:lvlText w:val=""/>
+      <w:lvlJc w:val="left"/>
+      <w:pPr>
+        <w:ind w:left="3600" w:hanging="360"/>
+      </w:pPr>
+      <w:rPr>
+        <w:rFonts w:ascii="Symbol" w:hAnsi="Symbol" w:hint="default"/>
+      </w:rPr>
+    </w:lvl>
+    <w:lvl w:ilvl="4" w:tplc="041B0003" w:tentative="1">
+      <w:start w:val="1"/>
+      <w:numFmt w:val="bullet"/>
+      <w:lvlText w:val="o"/>
+      <w:lvlJc w:val="left"/>
+      <w:pPr>
+        <w:ind w:left="4320" w:hanging="360"/>
+      </w:pPr>
+      <w:rPr>
+        <w:rFonts w:ascii="Courier New" w:hAnsi="Courier New" w:cs="Courier New" w:hint="default"/>
+      </w:rPr>
+    </w:lvl>
+    <w:lvl w:ilvl="5" w:tplc="041B0005" w:tentative="1">
+      <w:start w:val="1"/>
+      <w:numFmt w:val="bullet"/>
+      <w:lvlText w:val=""/>
+      <w:lvlJc w:val="left"/>
+      <w:pPr>
+        <w:ind w:left="5040" w:hanging="360"/>
+      </w:pPr>
+      <w:rPr>
+        <w:rFonts w:ascii="Wingdings" w:hAnsi="Wingdings" w:hint="default"/>
+      </w:rPr>
+    </w:lvl>
+    <w:lvl w:ilvl="6" w:tplc="041B0001" w:tentative="1">
+      <w:start w:val="1"/>
+      <w:numFmt w:val="bullet"/>
+      <w:lvlText w:val=""/>
+      <w:lvlJc w:val="left"/>
+      <w:pPr>
+        <w:ind w:left="5760" w:hanging="360"/>
+      </w:pPr>
+      <w:rPr>
+        <w:rFonts w:ascii="Symbol" w:hAnsi="Symbol" w:hint="default"/>
+      </w:rPr>
+    </w:lvl>
+    <w:lvl w:ilvl="7" w:tplc="041B0003" w:tentative="1">
+      <w:start w:val="1"/>
+      <w:numFmt w:val="bullet"/>
+      <w:lvlText w:val="o"/>
+      <w:lvlJc w:val="left"/>
+      <w:pPr>
+        <w:ind w:left="6480" w:hanging="360"/>
+      </w:pPr>
+      <w:rPr>
+        <w:rFonts w:ascii="Courier New" w:hAnsi="Courier New" w:cs="Courier New" w:hint="default"/>
+      </w:rPr>
+    </w:lvl>
+    <w:lvl w:ilvl="8" w:tplc="041B0005" w:tentative="1">
+      <w:start w:val="1"/>
+      <w:numFmt w:val="bullet"/>
+      <w:lvlText w:val=""/>
+      <w:lvlJc w:val="left"/>
+      <w:pPr>
+        <w:ind w:left="7200" w:hanging="360"/>
+      </w:pPr>
+      <w:rPr>
+        <w:rFonts w:ascii="Wingdings" w:hAnsi="Wingdings" w:hint="default"/>
+      </w:rPr>
+    </w:lvl>
+  </w:abstractNum>
+  <w:abstractNum w:abstractNumId="15">
     <w:nsid w:val="2D695FF3"/>
     <w:multiLevelType w:val="hybridMultilevel"/>
     <w:tmpl w:val="5F0846AE"/>
@@ -14879,7 +15337,7 @@
       </w:rPr>
     </w:lvl>
   </w:abstractNum>
-  <w:abstractNum w:abstractNumId="15">
+  <w:abstractNum w:abstractNumId="16">
     <w:nsid w:val="2EA365E5"/>
     <w:multiLevelType w:val="multilevel"/>
     <w:tmpl w:val="041B0025"/>
@@ -14965,7 +15423,7 @@
       </w:pPr>
     </w:lvl>
   </w:abstractNum>
-  <w:abstractNum w:abstractNumId="16">
+  <w:abstractNum w:abstractNumId="17">
     <w:nsid w:val="35BC34DE"/>
     <w:multiLevelType w:val="hybridMultilevel"/>
     <w:tmpl w:val="EF263670"/>
@@ -15078,7 +15536,7 @@
       </w:rPr>
     </w:lvl>
   </w:abstractNum>
-  <w:abstractNum w:abstractNumId="17">
+  <w:abstractNum w:abstractNumId="18">
     <w:nsid w:val="3754633A"/>
     <w:multiLevelType w:val="hybridMultilevel"/>
     <w:tmpl w:val="D50845BE"/>
@@ -15191,7 +15649,7 @@
       </w:rPr>
     </w:lvl>
   </w:abstractNum>
-  <w:abstractNum w:abstractNumId="18">
+  <w:abstractNum w:abstractNumId="19">
     <w:nsid w:val="37EA4DE9"/>
     <w:multiLevelType w:val="hybridMultilevel"/>
     <w:tmpl w:val="4A7E3D4E"/>
@@ -15304,7 +15762,7 @@
       </w:rPr>
     </w:lvl>
   </w:abstractNum>
-  <w:abstractNum w:abstractNumId="19">
+  <w:abstractNum w:abstractNumId="20">
     <w:nsid w:val="3A145FBA"/>
     <w:multiLevelType w:val="hybridMultilevel"/>
     <w:tmpl w:val="60889508"/>
@@ -15417,7 +15875,7 @@
       </w:rPr>
     </w:lvl>
   </w:abstractNum>
-  <w:abstractNum w:abstractNumId="20">
+  <w:abstractNum w:abstractNumId="21">
     <w:nsid w:val="3CF716CC"/>
     <w:multiLevelType w:val="hybridMultilevel"/>
     <w:tmpl w:val="AEB4A76A"/>
@@ -15530,7 +15988,7 @@
       </w:rPr>
     </w:lvl>
   </w:abstractNum>
-  <w:abstractNum w:abstractNumId="21">
+  <w:abstractNum w:abstractNumId="22">
     <w:nsid w:val="41063636"/>
     <w:multiLevelType w:val="hybridMultilevel"/>
     <w:tmpl w:val="CC5682D8"/>
@@ -15643,7 +16101,7 @@
       </w:rPr>
     </w:lvl>
   </w:abstractNum>
-  <w:abstractNum w:abstractNumId="22">
+  <w:abstractNum w:abstractNumId="23">
     <w:nsid w:val="455E72DD"/>
     <w:multiLevelType w:val="hybridMultilevel"/>
     <w:tmpl w:val="D1C04B64"/>
@@ -15756,7 +16214,7 @@
       </w:rPr>
     </w:lvl>
   </w:abstractNum>
-  <w:abstractNum w:abstractNumId="23">
+  <w:abstractNum w:abstractNumId="24">
     <w:nsid w:val="501E594F"/>
     <w:multiLevelType w:val="hybridMultilevel"/>
     <w:tmpl w:val="FB42C9B0"/>
@@ -15869,7 +16327,7 @@
       </w:rPr>
     </w:lvl>
   </w:abstractNum>
-  <w:abstractNum w:abstractNumId="24">
+  <w:abstractNum w:abstractNumId="25">
     <w:nsid w:val="5EDA231D"/>
     <w:multiLevelType w:val="hybridMultilevel"/>
     <w:tmpl w:val="876EEF14"/>
@@ -15982,7 +16440,7 @@
       </w:rPr>
     </w:lvl>
   </w:abstractNum>
-  <w:abstractNum w:abstractNumId="25">
+  <w:abstractNum w:abstractNumId="26">
     <w:nsid w:val="5F686CAB"/>
     <w:multiLevelType w:val="hybridMultilevel"/>
     <w:tmpl w:val="32821C5A"/>
@@ -16095,7 +16553,7 @@
       </w:rPr>
     </w:lvl>
   </w:abstractNum>
-  <w:abstractNum w:abstractNumId="26">
+  <w:abstractNum w:abstractNumId="27">
     <w:nsid w:val="62215470"/>
     <w:multiLevelType w:val="hybridMultilevel"/>
     <w:tmpl w:val="3B7443F2"/>
@@ -16208,7 +16666,7 @@
       </w:rPr>
     </w:lvl>
   </w:abstractNum>
-  <w:abstractNum w:abstractNumId="27">
+  <w:abstractNum w:abstractNumId="28">
     <w:nsid w:val="636029B7"/>
     <w:multiLevelType w:val="hybridMultilevel"/>
     <w:tmpl w:val="22AA2534"/>
@@ -16321,7 +16779,7 @@
       </w:rPr>
     </w:lvl>
   </w:abstractNum>
-  <w:abstractNum w:abstractNumId="28">
+  <w:abstractNum w:abstractNumId="29">
     <w:nsid w:val="63EC2A78"/>
     <w:multiLevelType w:val="multilevel"/>
     <w:tmpl w:val="5EA69F46"/>
@@ -16429,7 +16887,7 @@
       </w:pPr>
     </w:lvl>
   </w:abstractNum>
-  <w:abstractNum w:abstractNumId="29">
+  <w:abstractNum w:abstractNumId="30">
     <w:nsid w:val="64892806"/>
     <w:multiLevelType w:val="hybridMultilevel"/>
     <w:tmpl w:val="473E9B4A"/>
@@ -16542,7 +17000,7 @@
       </w:rPr>
     </w:lvl>
   </w:abstractNum>
-  <w:abstractNum w:abstractNumId="30">
+  <w:abstractNum w:abstractNumId="31">
     <w:nsid w:val="66436177"/>
     <w:multiLevelType w:val="hybridMultilevel"/>
     <w:tmpl w:val="C42EB812"/>
@@ -16656,7 +17114,7 @@
     </w:lvl>
   </w:abstractNum>
   <w:num w:numId="1">
-    <w:abstractNumId w:val="28"/>
+    <w:abstractNumId w:val="29"/>
   </w:num>
   <w:num w:numId="2">
     <w:abstractNumId w:val="0"/>
@@ -16665,34 +17123,34 @@
     <w:abstractNumId w:val="4"/>
   </w:num>
   <w:num w:numId="4">
-    <w:abstractNumId w:val="15"/>
+    <w:abstractNumId w:val="16"/>
   </w:num>
   <w:num w:numId="5">
     <w:abstractNumId w:val="12"/>
   </w:num>
   <w:num w:numId="6">
-    <w:abstractNumId w:val="22"/>
+    <w:abstractNumId w:val="23"/>
   </w:num>
   <w:num w:numId="7">
     <w:abstractNumId w:val="6"/>
   </w:num>
   <w:num w:numId="8">
-    <w:abstractNumId w:val="29"/>
+    <w:abstractNumId w:val="30"/>
   </w:num>
   <w:num w:numId="9">
     <w:abstractNumId w:val="8"/>
   </w:num>
   <w:num w:numId="10">
-    <w:abstractNumId w:val="25"/>
+    <w:abstractNumId w:val="26"/>
   </w:num>
   <w:num w:numId="11">
-    <w:abstractNumId w:val="30"/>
+    <w:abstractNumId w:val="31"/>
   </w:num>
   <w:num w:numId="12">
-    <w:abstractNumId w:val="19"/>
+    <w:abstractNumId w:val="20"/>
   </w:num>
   <w:num w:numId="13">
-    <w:abstractNumId w:val="20"/>
+    <w:abstractNumId w:val="21"/>
   </w:num>
   <w:num w:numId="14">
     <w:abstractNumId w:val="13"/>
@@ -16701,16 +17159,16 @@
     <w:abstractNumId w:val="11"/>
   </w:num>
   <w:num w:numId="16">
-    <w:abstractNumId w:val="26"/>
+    <w:abstractNumId w:val="27"/>
   </w:num>
   <w:num w:numId="17">
-    <w:abstractNumId w:val="17"/>
+    <w:abstractNumId w:val="18"/>
   </w:num>
   <w:num w:numId="18">
-    <w:abstractNumId w:val="18"/>
+    <w:abstractNumId w:val="19"/>
   </w:num>
   <w:num w:numId="19">
-    <w:abstractNumId w:val="23"/>
+    <w:abstractNumId w:val="24"/>
   </w:num>
   <w:num w:numId="20">
     <w:abstractNumId w:val="3"/>
@@ -16722,10 +17180,10 @@
     <w:abstractNumId w:val="5"/>
   </w:num>
   <w:num w:numId="23">
-    <w:abstractNumId w:val="27"/>
+    <w:abstractNumId w:val="28"/>
   </w:num>
   <w:num w:numId="24">
-    <w:abstractNumId w:val="14"/>
+    <w:abstractNumId w:val="15"/>
   </w:num>
   <w:num w:numId="25">
     <w:abstractNumId w:val="2"/>
@@ -16734,19 +17192,22 @@
     <w:abstractNumId w:val="10"/>
   </w:num>
   <w:num w:numId="27">
-    <w:abstractNumId w:val="21"/>
+    <w:abstractNumId w:val="22"/>
   </w:num>
   <w:num w:numId="28">
-    <w:abstractNumId w:val="16"/>
+    <w:abstractNumId w:val="17"/>
   </w:num>
   <w:num w:numId="29">
     <w:abstractNumId w:val="7"/>
   </w:num>
   <w:num w:numId="30">
-    <w:abstractNumId w:val="24"/>
+    <w:abstractNumId w:val="25"/>
   </w:num>
   <w:num w:numId="31">
     <w:abstractNumId w:val="1"/>
+  </w:num>
+  <w:num w:numId="32">
+    <w:abstractNumId w:val="14"/>
   </w:num>
   <w:numIdMacAtCleanup w:val="3"/>
 </w:numbering>
@@ -17170,6 +17631,7 @@
   <w:style w:type="character" w:default="1" w:styleId="DefaultParagraphFont">
     <w:name w:val="Default Paragraph Font"/>
     <w:uiPriority w:val="1"/>
+    <w:semiHidden/>
     <w:unhideWhenUsed/>
   </w:style>
   <w:style w:type="table" w:default="1" w:styleId="TableNormal">
@@ -18122,6 +18584,7 @@
   <w:style w:type="character" w:default="1" w:styleId="DefaultParagraphFont">
     <w:name w:val="Default Paragraph Font"/>
     <w:uiPriority w:val="1"/>
+    <w:semiHidden/>
     <w:unhideWhenUsed/>
   </w:style>
   <w:style w:type="table" w:default="1" w:styleId="TableNormal">
@@ -18944,7 +19407,7 @@
 </file>
 
 <file path=customXml/itemProps1.xml><?xml version="1.0" encoding="utf-8"?>
-<ds:datastoreItem xmlns:ds="http://schemas.openxmlformats.org/officeDocument/2006/customXml" ds:itemID="{2D651B39-7A00-DA40-8496-2DCD36602ABC}">
+<ds:datastoreItem xmlns:ds="http://schemas.openxmlformats.org/officeDocument/2006/customXml" ds:itemID="{74BA8BD6-F6A0-0448-B0B2-91CF00A1CFF8}">
   <ds:schemaRefs>
     <ds:schemaRef ds:uri="http://schemas.openxmlformats.org/officeDocument/2006/bibliography"/>
   </ds:schemaRefs>

</xml_diff>

<commit_message>
Pripomienky k 3.6, tiez uvod k 3 dodatok k 3.1
</commit_message>
<xml_diff>
--- a/Documents/dp-pripomienky.docx
+++ b/Documents/dp-pripomienky.docx
@@ -12286,6 +12286,7 @@
       <w:pPr>
         <w:ind w:left="426" w:firstLine="6"/>
         <w:rPr>
+          <w:ins w:id="612" w:author="Ján Kľuka" w:date="2015-05-01T17:44:00Z"/>
           <w:rFonts w:eastAsiaTheme="majorEastAsia" w:cstheme="majorBidi"/>
           <w:bCs/>
           <w:szCs w:val="24"/>
@@ -12299,7 +12300,7 @@
         </w:rPr>
         <w:t xml:space="preserve">V tejto kapitole sa budeme zaoberať </w:t>
       </w:r>
-      <w:del w:id="612" w:author="Ján Kľuka" w:date="2015-04-30T20:27:00Z">
+      <w:del w:id="613" w:author="Ján Kľuka" w:date="2015-04-30T20:27:00Z">
         <w:r>
           <w:rPr>
             <w:rFonts w:eastAsiaTheme="majorEastAsia" w:cstheme="majorBidi"/>
@@ -12327,6 +12328,218 @@
           <w:szCs w:val="24"/>
         </w:rPr>
       </w:pPr>
+      <w:ins w:id="614" w:author="Ján Kľuka" w:date="2015-05-01T17:44:00Z">
+        <w:r>
+          <w:rPr>
+            <w:rFonts w:eastAsiaTheme="majorEastAsia" w:cstheme="majorBidi"/>
+            <w:bCs/>
+            <w:szCs w:val="24"/>
+          </w:rPr>
+          <w:t xml:space="preserve">Najprv vysvetlíme štruktúru obsahom adresovaného úložiska. Ďalej opíšeme moduly a triedy, </w:t>
+        </w:r>
+      </w:ins>
+      <w:ins w:id="615" w:author="Ján Kľuka" w:date="2015-05-01T17:45:00Z">
+        <w:r>
+          <w:rPr>
+            <w:rFonts w:eastAsiaTheme="majorEastAsia" w:cstheme="majorBidi"/>
+            <w:bCs/>
+            <w:szCs w:val="24"/>
+          </w:rPr>
+          <w:t>v </w:t>
+        </w:r>
+      </w:ins>
+      <w:ins w:id="616" w:author="Ján Kľuka" w:date="2015-05-01T17:44:00Z">
+        <w:r>
+          <w:rPr>
+            <w:rFonts w:eastAsiaTheme="majorEastAsia" w:cstheme="majorBidi"/>
+            <w:bCs/>
+            <w:szCs w:val="24"/>
+          </w:rPr>
+          <w:t xml:space="preserve">ktorých </w:t>
+        </w:r>
+      </w:ins>
+      <w:ins w:id="617" w:author="Ján Kľuka" w:date="2015-05-01T17:45:00Z">
+        <w:r>
+          <w:rPr>
+            <w:rFonts w:eastAsiaTheme="majorEastAsia" w:cstheme="majorBidi"/>
+            <w:bCs/>
+            <w:szCs w:val="24"/>
+          </w:rPr>
+          <w:t>je implementovaná funkcionalita</w:t>
+        </w:r>
+      </w:ins>
+      <w:ins w:id="618" w:author="Ján Kľuka" w:date="2015-05-01T17:44:00Z">
+        <w:r>
+          <w:rPr>
+            <w:rFonts w:eastAsiaTheme="majorEastAsia" w:cstheme="majorBidi"/>
+            <w:bCs/>
+            <w:szCs w:val="24"/>
+          </w:rPr>
+          <w:t xml:space="preserve"> na</w:t>
+        </w:r>
+        <w:r>
+          <w:rPr>
+            <w:rFonts w:eastAsiaTheme="majorEastAsia" w:cstheme="majorBidi"/>
+            <w:bCs/>
+            <w:szCs w:val="24"/>
+          </w:rPr>
+          <w:t>š</w:t>
+        </w:r>
+      </w:ins>
+      <w:ins w:id="619" w:author="Ján Kľuka" w:date="2015-05-01T17:45:00Z">
+        <w:r>
+          <w:rPr>
+            <w:rFonts w:eastAsiaTheme="majorEastAsia" w:cstheme="majorBidi"/>
+            <w:bCs/>
+            <w:szCs w:val="24"/>
+          </w:rPr>
+          <w:t>ej</w:t>
+        </w:r>
+      </w:ins>
+      <w:ins w:id="620" w:author="Ján Kľuka" w:date="2015-05-01T17:44:00Z">
+        <w:r>
+          <w:rPr>
+            <w:rFonts w:eastAsiaTheme="majorEastAsia" w:cstheme="majorBidi"/>
+            <w:bCs/>
+            <w:szCs w:val="24"/>
+          </w:rPr>
+          <w:t xml:space="preserve"> zálohovacej</w:t>
+        </w:r>
+        <w:r>
+          <w:rPr>
+            <w:rFonts w:eastAsiaTheme="majorEastAsia" w:cstheme="majorBidi"/>
+            <w:bCs/>
+            <w:szCs w:val="24"/>
+          </w:rPr>
+          <w:t xml:space="preserve"> </w:t>
+        </w:r>
+      </w:ins>
+      <w:ins w:id="621" w:author="Ján Kľuka" w:date="2015-05-01T17:48:00Z">
+        <w:r>
+          <w:rPr>
+            <w:rFonts w:eastAsiaTheme="majorEastAsia" w:cstheme="majorBidi"/>
+            <w:bCs/>
+            <w:szCs w:val="24"/>
+          </w:rPr>
+          <w:t>aplikácie</w:t>
+        </w:r>
+      </w:ins>
+      <w:ins w:id="622" w:author="Ján Kľuka" w:date="2015-05-01T17:44:00Z">
+        <w:r>
+          <w:rPr>
+            <w:rFonts w:eastAsiaTheme="majorEastAsia" w:cstheme="majorBidi"/>
+            <w:bCs/>
+            <w:szCs w:val="24"/>
+          </w:rPr>
+          <w:t xml:space="preserve">. </w:t>
+        </w:r>
+      </w:ins>
+      <w:ins w:id="623" w:author="Ján Kľuka" w:date="2015-05-01T17:46:00Z">
+        <w:r>
+          <w:rPr>
+            <w:rFonts w:eastAsiaTheme="majorEastAsia" w:cstheme="majorBidi"/>
+            <w:bCs/>
+            <w:szCs w:val="24"/>
+          </w:rPr>
+          <w:t xml:space="preserve">Potom </w:t>
+        </w:r>
+        <w:r>
+          <w:rPr>
+            <w:rFonts w:eastAsiaTheme="majorEastAsia" w:cstheme="majorBidi"/>
+            <w:bCs/>
+            <w:szCs w:val="24"/>
+          </w:rPr>
+          <w:t xml:space="preserve">popíšeme žurnálovací </w:t>
+        </w:r>
+      </w:ins>
+      <w:ins w:id="624" w:author="Ján Kľuka" w:date="2015-05-01T17:48:00Z">
+        <w:r>
+          <w:rPr>
+            <w:rFonts w:eastAsiaTheme="majorEastAsia" w:cstheme="majorBidi"/>
+            <w:bCs/>
+            <w:szCs w:val="24"/>
+          </w:rPr>
+          <w:t>pod</w:t>
+        </w:r>
+      </w:ins>
+      <w:ins w:id="625" w:author="Ján Kľuka" w:date="2015-05-01T17:46:00Z">
+        <w:r>
+          <w:rPr>
+            <w:rFonts w:eastAsiaTheme="majorEastAsia" w:cstheme="majorBidi"/>
+            <w:bCs/>
+            <w:szCs w:val="24"/>
+          </w:rPr>
+          <w:t xml:space="preserve">systém, ktorý zabezpečuje konzistenciu úložiska. </w:t>
+        </w:r>
+      </w:ins>
+      <w:ins w:id="626" w:author="Ján Kľuka" w:date="2015-05-01T17:45:00Z">
+        <w:r>
+          <w:rPr>
+            <w:rFonts w:eastAsiaTheme="majorEastAsia" w:cstheme="majorBidi"/>
+            <w:bCs/>
+            <w:szCs w:val="24"/>
+          </w:rPr>
+          <w:t>Následne vysvetlíme, ako triedy spolupracujú p</w:t>
+        </w:r>
+      </w:ins>
+      <w:ins w:id="627" w:author="Ján Kľuka" w:date="2015-05-01T17:47:00Z">
+        <w:r>
+          <w:rPr>
+            <w:rFonts w:eastAsiaTheme="majorEastAsia" w:cstheme="majorBidi"/>
+            <w:bCs/>
+            <w:szCs w:val="24"/>
+          </w:rPr>
+          <w:t>ri</w:t>
+        </w:r>
+      </w:ins>
+      <w:ins w:id="628" w:author="Ján Kľuka" w:date="2015-05-01T17:45:00Z">
+        <w:r>
+          <w:rPr>
+            <w:rFonts w:eastAsiaTheme="majorEastAsia" w:cstheme="majorBidi"/>
+            <w:bCs/>
+            <w:szCs w:val="24"/>
+          </w:rPr>
+          <w:t xml:space="preserve"> vykonávaní</w:t>
+        </w:r>
+        <w:r>
+          <w:rPr>
+            <w:rFonts w:eastAsiaTheme="majorEastAsia" w:cstheme="majorBidi"/>
+            <w:bCs/>
+            <w:szCs w:val="24"/>
+          </w:rPr>
+          <w:t xml:space="preserve"> jednotlivých funkcií </w:t>
+        </w:r>
+      </w:ins>
+      <w:ins w:id="629" w:author="Ján Kľuka" w:date="2015-05-01T17:48:00Z">
+        <w:r>
+          <w:rPr>
+            <w:rFonts w:eastAsiaTheme="majorEastAsia" w:cstheme="majorBidi"/>
+            <w:bCs/>
+            <w:szCs w:val="24"/>
+          </w:rPr>
+          <w:t>aplikácie</w:t>
+        </w:r>
+      </w:ins>
+      <w:ins w:id="630" w:author="Ján Kľuka" w:date="2015-05-01T17:45:00Z">
+        <w:r>
+          <w:rPr>
+            <w:rFonts w:eastAsiaTheme="majorEastAsia" w:cstheme="majorBidi"/>
+            <w:bCs/>
+            <w:szCs w:val="24"/>
+          </w:rPr>
+          <w:t>.</w:t>
+        </w:r>
+      </w:ins>
+    </w:p>
+    <w:p>
+      <w:pPr>
+        <w:ind w:left="426" w:firstLine="6"/>
+        <w:rPr>
+          <w:rFonts w:eastAsiaTheme="majorEastAsia" w:cstheme="majorBidi"/>
+          <w:bCs/>
+          <w:szCs w:val="24"/>
+        </w:rPr>
+      </w:pPr>
     </w:p>
     <w:p>
       <w:pPr>
@@ -12334,76 +12547,76 @@
         <w:spacing w:after="240"/>
         <w:ind w:left="426" w:hanging="435"/>
       </w:pPr>
-      <w:bookmarkStart w:id="613" w:name="_Toc417985005"/>
+      <w:bookmarkStart w:id="631" w:name="_Toc417985005"/>
       <w:bookmarkEnd w:id="610"/>
       <w:r>
         <w:t>Obsahom adresované úložisko</w:t>
       </w:r>
-      <w:bookmarkEnd w:id="613"/>
+      <w:bookmarkEnd w:id="631"/>
     </w:p>
     <w:p>
       <w:pPr>
         <w:ind w:left="426"/>
         <w:rPr>
-          <w:ins w:id="614" w:author="Ján Kľuka" w:date="2015-05-01T11:38:00Z"/>
-        </w:rPr>
-      </w:pPr>
-      <w:ins w:id="615" w:author="Ján Kľuka" w:date="2015-05-01T11:50:00Z">
+          <w:ins w:id="632" w:author="Ján Kľuka" w:date="2015-05-01T11:38:00Z"/>
+        </w:rPr>
+      </w:pPr>
+      <w:ins w:id="633" w:author="Ján Kľuka" w:date="2015-05-01T11:50:00Z">
         <w:r>
           <w:t xml:space="preserve">V tejto sekcii opíšeme </w:t>
         </w:r>
       </w:ins>
-      <w:ins w:id="616" w:author="Ján Kľuka" w:date="2015-05-01T11:51:00Z">
+      <w:ins w:id="634" w:author="Ján Kľuka" w:date="2015-05-01T11:51:00Z">
         <w:r>
           <w:t>statickú štruktúru obsahom adresovaného úložiska</w:t>
         </w:r>
       </w:ins>
-      <w:ins w:id="617" w:author="Ján Kľuka" w:date="2015-05-01T11:52:00Z">
+      <w:ins w:id="635" w:author="Ján Kľuka" w:date="2015-05-01T11:52:00Z">
         <w:r>
           <w:t>, ktoré sme použili v našej práci,</w:t>
         </w:r>
       </w:ins>
-      <w:ins w:id="618" w:author="Ján Kľuka" w:date="2015-05-01T11:51:00Z">
+      <w:ins w:id="636" w:author="Ján Kľuka" w:date="2015-05-01T11:51:00Z">
         <w:r>
           <w:t xml:space="preserve"> a</w:t>
         </w:r>
       </w:ins>
-      <w:ins w:id="619" w:author="Ján Kľuka" w:date="2015-05-01T11:52:00Z">
+      <w:ins w:id="637" w:author="Ján Kľuka" w:date="2015-05-01T11:52:00Z">
         <w:r>
           <w:t> </w:t>
         </w:r>
       </w:ins>
-      <w:ins w:id="620" w:author="Ján Kľuka" w:date="2015-05-01T11:51:00Z">
+      <w:ins w:id="638" w:author="Ján Kľuka" w:date="2015-05-01T11:51:00Z">
         <w:r>
           <w:t xml:space="preserve">spôsob </w:t>
         </w:r>
       </w:ins>
-      <w:ins w:id="621" w:author="Ján Kľuka" w:date="2015-05-01T11:52:00Z">
+      <w:ins w:id="639" w:author="Ján Kľuka" w:date="2015-05-01T11:52:00Z">
         <w:r>
           <w:t>uloženia objektov v ňom. Ú</w:t>
         </w:r>
       </w:ins>
-      <w:ins w:id="622" w:author="Ján Kľuka" w:date="2015-05-01T11:38:00Z">
+      <w:ins w:id="640" w:author="Ján Kľuka" w:date="2015-05-01T11:38:00Z">
         <w:r>
           <w:t>ložisko</w:t>
         </w:r>
       </w:ins>
-      <w:ins w:id="623" w:author="Ján Kľuka" w:date="2015-05-01T11:39:00Z">
+      <w:ins w:id="641" w:author="Ján Kľuka" w:date="2015-05-01T11:39:00Z">
         <w:r>
           <w:t xml:space="preserve"> vychádza z návrhu a implementácie v</w:t>
         </w:r>
       </w:ins>
-      <w:ins w:id="624" w:author="Ján Kľuka" w:date="2015-05-01T11:40:00Z">
+      <w:ins w:id="642" w:author="Ján Kľuka" w:date="2015-05-01T11:40:00Z">
         <w:r>
           <w:t> </w:t>
         </w:r>
       </w:ins>
-      <w:ins w:id="625" w:author="Ján Kľuka" w:date="2015-05-01T11:39:00Z">
+      <w:ins w:id="643" w:author="Ján Kľuka" w:date="2015-05-01T11:39:00Z">
         <w:r>
           <w:t xml:space="preserve">predchádzajúcej </w:t>
         </w:r>
       </w:ins>
-      <w:ins w:id="626" w:author="Ján Kľuka" w:date="2015-05-01T11:40:00Z">
+      <w:ins w:id="644" w:author="Ján Kľuka" w:date="2015-05-01T11:40:00Z">
         <w:r>
           <w:t xml:space="preserve">bakalárskej práci </w:t>
         </w:r>
@@ -12418,47 +12631,47 @@
           <w:t>.</w:t>
         </w:r>
       </w:ins>
-      <w:ins w:id="627" w:author="Ján Kľuka" w:date="2015-05-01T11:46:00Z">
+      <w:ins w:id="645" w:author="Ján Kľuka" w:date="2015-05-01T11:46:00Z">
         <w:r>
           <w:t xml:space="preserve"> Zachovali sme základnú štruktúru a spôsob ukladania adresárov a symbolických linkov.</w:t>
         </w:r>
       </w:ins>
-      <w:ins w:id="628" w:author="Ján Kľuka" w:date="2015-05-01T11:40:00Z">
+      <w:ins w:id="646" w:author="Ján Kľuka" w:date="2015-05-01T11:40:00Z">
         <w:r>
           <w:t xml:space="preserve"> </w:t>
         </w:r>
       </w:ins>
-      <w:commentRangeStart w:id="629"/>
-      <w:ins w:id="630" w:author="Ján Kľuka" w:date="2015-05-01T11:43:00Z">
+      <w:commentRangeStart w:id="647"/>
+      <w:ins w:id="648" w:author="Ján Kľuka" w:date="2015-05-01T11:43:00Z">
         <w:r>
           <w:t>Pre splnenie našich cieľov</w:t>
         </w:r>
       </w:ins>
-      <w:commentRangeEnd w:id="629"/>
-      <w:ins w:id="631" w:author="Ján Kľuka" w:date="2015-05-01T11:45:00Z">
+      <w:commentRangeEnd w:id="647"/>
+      <w:ins w:id="649" w:author="Ján Kľuka" w:date="2015-05-01T11:45:00Z">
         <w:r>
           <w:rPr>
             <w:rStyle w:val="CommentReference"/>
           </w:rPr>
-          <w:commentReference w:id="629"/>
-        </w:r>
-      </w:ins>
-      <w:ins w:id="633" w:author="Ján Kľuka" w:date="2015-05-01T11:43:00Z">
+          <w:commentReference w:id="647"/>
+        </w:r>
+      </w:ins>
+      <w:ins w:id="651" w:author="Ján Kľuka" w:date="2015-05-01T11:43:00Z">
         <w:r>
           <w:t xml:space="preserve"> sme pôvodnú štruktúru rozšírili o</w:t>
         </w:r>
       </w:ins>
-      <w:ins w:id="634" w:author="Ján Kľuka" w:date="2015-05-01T11:44:00Z">
+      <w:ins w:id="652" w:author="Ján Kľuka" w:date="2015-05-01T11:44:00Z">
         <w:r>
           <w:t> </w:t>
         </w:r>
       </w:ins>
-      <w:ins w:id="635" w:author="Ján Kľuka" w:date="2015-05-01T11:43:00Z">
+      <w:ins w:id="653" w:author="Ján Kľuka" w:date="2015-05-01T11:43:00Z">
         <w:r>
           <w:t xml:space="preserve">hlavičky </w:t>
         </w:r>
       </w:ins>
-      <w:ins w:id="636" w:author="Ján Kľuka" w:date="2015-05-01T11:44:00Z">
+      <w:ins w:id="654" w:author="Ján Kľuka" w:date="2015-05-01T11:44:00Z">
         <w:r>
           <w:t>uložených objektov, žurnál a databázu počtu referencií.</w:t>
         </w:r>
@@ -12469,13 +12682,13 @@
         <w:pStyle w:val="Heading3"/>
         <w:spacing w:after="240"/>
         <w:rPr>
-          <w:ins w:id="637" w:author="Ján Kľuka" w:date="2015-05-01T11:38:00Z"/>
+          <w:ins w:id="655" w:author="Ján Kľuka" w:date="2015-05-01T11:38:00Z"/>
           <w:rFonts w:ascii="Times New Roman" w:hAnsi="Times New Roman" w:cs="Times New Roman"/>
           <w:color w:val="auto"/>
           <w:szCs w:val="24"/>
         </w:rPr>
       </w:pPr>
-      <w:ins w:id="638" w:author="Ján Kľuka" w:date="2015-05-01T11:38:00Z">
+      <w:ins w:id="656" w:author="Ján Kľuka" w:date="2015-05-01T11:38:00Z">
         <w:r>
           <w:rPr>
             <w:rFonts w:ascii="Times New Roman" w:hAnsi="Times New Roman" w:cs="Times New Roman"/>
@@ -12490,32 +12703,32 @@
       <w:pPr>
         <w:ind w:left="426"/>
       </w:pPr>
-      <w:ins w:id="639" w:author="Ján Kľuka" w:date="2015-05-01T11:45:00Z">
+      <w:ins w:id="657" w:author="Ján Kľuka" w:date="2015-05-01T11:45:00Z">
         <w:r>
           <w:t xml:space="preserve">Úložisko je </w:t>
         </w:r>
       </w:ins>
-      <w:ins w:id="640" w:author="Ján Kľuka" w:date="2015-05-01T11:53:00Z">
+      <w:ins w:id="658" w:author="Ján Kľuka" w:date="2015-05-01T11:53:00Z">
         <w:r>
           <w:t>realizované</w:t>
         </w:r>
       </w:ins>
-      <w:ins w:id="641" w:author="Ján Kľuka" w:date="2015-05-01T11:45:00Z">
+      <w:ins w:id="659" w:author="Ján Kľuka" w:date="2015-05-01T11:45:00Z">
         <w:r>
           <w:t xml:space="preserve"> ako strom adresárov a priečinkov s </w:t>
         </w:r>
       </w:ins>
-      <w:ins w:id="642" w:author="Ján Kľuka" w:date="2015-05-01T11:53:00Z">
+      <w:ins w:id="660" w:author="Ján Kľuka" w:date="2015-05-01T11:53:00Z">
         <w:r>
           <w:t xml:space="preserve">jednoduchou </w:t>
         </w:r>
       </w:ins>
-      <w:ins w:id="643" w:author="Ján Kľuka" w:date="2015-05-01T11:45:00Z">
+      <w:ins w:id="661" w:author="Ján Kľuka" w:date="2015-05-01T11:45:00Z">
         <w:r>
           <w:t xml:space="preserve">fixnou štruktúrou. </w:t>
         </w:r>
       </w:ins>
-      <w:ins w:id="644" w:author="Ján Kľuka" w:date="2015-05-01T11:44:00Z">
+      <w:ins w:id="662" w:author="Ján Kľuka" w:date="2015-05-01T11:44:00Z">
         <w:r>
           <w:t xml:space="preserve">Po našich úpravách </w:t>
         </w:r>
@@ -12523,7 +12736,7 @@
       <w:r>
         <w:t>sme dosiahli nasledovnú adresárovú štruktúru</w:t>
       </w:r>
-      <w:ins w:id="645" w:author="Ján Kľuka" w:date="2015-05-01T11:45:00Z">
+      <w:ins w:id="663" w:author="Ján Kľuka" w:date="2015-05-01T11:45:00Z">
         <w:r>
           <w:t xml:space="preserve"> úložiska</w:t>
         </w:r>
@@ -12541,7 +12754,7 @@
         </w:numPr>
         <w:spacing w:after="0" w:line="240" w:lineRule="auto"/>
         <w:ind w:hanging="357"/>
-        <w:pPrChange w:id="646" w:author="Ján Kľuka" w:date="2015-04-30T21:18:00Z">
+        <w:pPrChange w:id="664" w:author="Ján Kľuka" w:date="2015-04-30T21:18:00Z">
           <w:pPr>
             <w:pStyle w:val="ListParagraph"/>
             <w:numPr>
@@ -12564,7 +12777,7 @@
         </w:numPr>
         <w:spacing w:after="0" w:line="240" w:lineRule="auto"/>
         <w:ind w:hanging="357"/>
-        <w:pPrChange w:id="647" w:author="Ján Kľuka" w:date="2015-04-30T21:18:00Z">
+        <w:pPrChange w:id="665" w:author="Ján Kľuka" w:date="2015-04-30T21:18:00Z">
           <w:pPr>
             <w:pStyle w:val="ListParagraph"/>
             <w:numPr>
@@ -12588,9 +12801,9 @@
         <w:spacing w:after="0" w:line="240" w:lineRule="auto"/>
         <w:ind w:hanging="357"/>
         <w:rPr>
-          <w:ins w:id="648" w:author="Ján Kľuka" w:date="2015-04-30T21:16:00Z"/>
-        </w:rPr>
-        <w:pPrChange w:id="649" w:author="Ján Kľuka" w:date="2015-04-30T21:18:00Z">
+          <w:ins w:id="666" w:author="Ján Kľuka" w:date="2015-04-30T21:16:00Z"/>
+        </w:rPr>
+        <w:pPrChange w:id="667" w:author="Ján Kľuka" w:date="2015-04-30T21:18:00Z">
           <w:pPr>
             <w:pStyle w:val="ListParagraph"/>
             <w:numPr>
@@ -12614,9 +12827,9 @@
         <w:spacing w:after="0" w:line="240" w:lineRule="auto"/>
         <w:ind w:hanging="357"/>
         <w:rPr>
-          <w:ins w:id="650" w:author="Ján Kľuka" w:date="2015-04-30T21:16:00Z"/>
-        </w:rPr>
-        <w:pPrChange w:id="651" w:author="Ján Kľuka" w:date="2015-04-30T21:18:00Z">
+          <w:ins w:id="668" w:author="Ján Kľuka" w:date="2015-04-30T21:16:00Z"/>
+        </w:rPr>
+        <w:pPrChange w:id="669" w:author="Ján Kľuka" w:date="2015-04-30T21:18:00Z">
           <w:pPr>
             <w:pStyle w:val="ListParagraph"/>
             <w:numPr>
@@ -12626,7 +12839,7 @@
           </w:pPr>
         </w:pPrChange>
       </w:pPr>
-      <w:ins w:id="652" w:author="Ján Kľuka" w:date="2015-04-30T21:16:00Z">
+      <w:ins w:id="670" w:author="Ján Kľuka" w:date="2015-04-30T21:16:00Z">
         <w:r>
           <w:t>backups</w:t>
         </w:r>
@@ -12641,7 +12854,7 @@
         </w:numPr>
         <w:spacing w:after="0" w:line="240" w:lineRule="auto"/>
         <w:ind w:hanging="357"/>
-        <w:pPrChange w:id="653" w:author="Ján Kľuka" w:date="2015-04-30T21:18:00Z">
+        <w:pPrChange w:id="671" w:author="Ján Kľuka" w:date="2015-04-30T21:18:00Z">
           <w:pPr>
             <w:pStyle w:val="ListParagraph"/>
             <w:numPr>
@@ -12651,7 +12864,7 @@
           </w:pPr>
         </w:pPrChange>
       </w:pPr>
-      <w:ins w:id="654" w:author="Ján Kľuka" w:date="2015-04-30T21:16:00Z">
+      <w:ins w:id="672" w:author="Ján Kľuka" w:date="2015-04-30T21:16:00Z">
         <w:r>
           <w:t>objects</w:t>
         </w:r>
@@ -12684,7 +12897,176 @@
         <w:t>backups</w:t>
       </w:r>
       <w:r>
-        <w:t xml:space="preserve"> sa skladá zo súborov, ktorých názvy sú časové údaje vo formáte ISO-8601 a boli vytvorené v časoch vykonávania jednotlivých záloh. Okrem nich sa tu nachádza ešte jeden súbor s názvom </w:t>
+        <w:t xml:space="preserve"> sa skladá zo súborov</w:t>
+      </w:r>
+      <w:ins w:id="673" w:author="Ján Kľuka" w:date="2015-05-01T18:03:00Z">
+        <w:r>
+          <w:t xml:space="preserve"> reprezentujúcich zálohy. Ich</w:t>
+        </w:r>
+      </w:ins>
+      <w:r>
+        <w:t xml:space="preserve"> názvy sú časové údaje vo formáte ISO-8601</w:t>
+      </w:r>
+      <w:ins w:id="674" w:author="Ján Kľuka" w:date="2015-05-01T17:51:00Z">
+        <w:r>
+          <w:t xml:space="preserve">, indikujúce čas ukončenia </w:t>
+        </w:r>
+      </w:ins>
+      <w:ins w:id="675" w:author="Ján Kľuka" w:date="2015-05-01T17:54:00Z">
+        <w:r>
+          <w:t xml:space="preserve">príslušnej </w:t>
+        </w:r>
+      </w:ins>
+      <w:ins w:id="676" w:author="Ján Kľuka" w:date="2015-05-01T17:51:00Z">
+        <w:r>
+          <w:t>zálohy.</w:t>
+        </w:r>
+      </w:ins>
+      <w:r>
+        <w:t xml:space="preserve"> </w:t>
+      </w:r>
+      <w:ins w:id="677" w:author="Ján Kľuka" w:date="2015-05-01T17:49:00Z">
+        <w:r>
+          <w:t>Obsah</w:t>
+        </w:r>
+      </w:ins>
+      <w:ins w:id="678" w:author="Ján Kľuka" w:date="2015-05-01T17:54:00Z">
+        <w:r>
+          <w:t>om</w:t>
+        </w:r>
+      </w:ins>
+      <w:ins w:id="679" w:author="Ján Kľuka" w:date="2015-05-01T17:49:00Z">
+        <w:r>
+          <w:t xml:space="preserve"> </w:t>
+        </w:r>
+      </w:ins>
+      <w:ins w:id="680" w:author="Ján Kľuka" w:date="2015-05-01T17:54:00Z">
+        <w:r>
+          <w:t>každého</w:t>
+        </w:r>
+      </w:ins>
+      <w:ins w:id="681" w:author="Ján Kľuka" w:date="2015-05-01T17:49:00Z">
+        <w:r>
+          <w:t xml:space="preserve"> </w:t>
+        </w:r>
+      </w:ins>
+      <w:ins w:id="682" w:author="Ján Kľuka" w:date="2015-05-01T17:54:00Z">
+        <w:r>
+          <w:t>z</w:t>
+        </w:r>
+      </w:ins>
+      <w:ins w:id="683" w:author="Ján Kľuka" w:date="2015-05-01T17:55:00Z">
+        <w:r>
+          <w:t> </w:t>
+        </w:r>
+      </w:ins>
+      <w:ins w:id="684" w:author="Ján Kľuka" w:date="2015-05-01T17:54:00Z">
+        <w:r>
+          <w:t xml:space="preserve">týchto </w:t>
+        </w:r>
+      </w:ins>
+      <w:ins w:id="685" w:author="Ján Kľuka" w:date="2015-05-01T17:49:00Z">
+        <w:r>
+          <w:t xml:space="preserve">súborov je </w:t>
+        </w:r>
+      </w:ins>
+      <w:ins w:id="686" w:author="Ján Kľuka" w:date="2015-05-01T17:55:00Z">
+        <w:r>
+          <w:t>odkaz na objekt v</w:t>
+        </w:r>
+      </w:ins>
+      <w:ins w:id="687" w:author="Ján Kľuka" w:date="2015-05-01T17:56:00Z">
+        <w:r>
+          <w:t> </w:t>
+        </w:r>
+      </w:ins>
+      <w:ins w:id="688" w:author="Ján Kľuka" w:date="2015-05-01T17:55:00Z">
+        <w:r>
+          <w:t>úložisku,</w:t>
+        </w:r>
+      </w:ins>
+      <w:ins w:id="689" w:author="Ján Kľuka" w:date="2015-05-01T17:56:00Z">
+        <w:r>
+          <w:t xml:space="preserve"> ktorý</w:t>
+        </w:r>
+        <w:r>
+          <w:t xml:space="preserve"> predstavuje koreňový adresár </w:t>
+        </w:r>
+        <w:r>
+          <w:t>príslušnej zálohy</w:t>
+        </w:r>
+      </w:ins>
+      <w:ins w:id="690" w:author="Ján Kľuka" w:date="2015-05-01T18:02:00Z">
+        <w:r>
+          <w:t>. Je uložený</w:t>
+        </w:r>
+      </w:ins>
+      <w:ins w:id="691" w:author="Ján Kľuka" w:date="2015-05-01T17:59:00Z">
+        <w:r>
+          <w:t xml:space="preserve"> v rovnakom formáte ako položky adresárov (sekcia </w:t>
+        </w:r>
+      </w:ins>
+      <w:ins w:id="692" w:author="Ján Kľuka" w:date="2015-05-01T18:01:00Z">
+        <w:r>
+          <w:fldChar w:fldCharType="begin"/>
+        </w:r>
+        <w:r>
+          <w:instrText xml:space="preserve"> REF _Ref292122606 \r \h </w:instrText>
+        </w:r>
+      </w:ins>
+      <w:r>
+        <w:fldChar w:fldCharType="separate"/>
+      </w:r>
+      <w:ins w:id="693" w:author="Ján Kľuka" w:date="2015-05-01T18:01:00Z">
+        <w:r>
+          <w:t>3.1.3</w:t>
+        </w:r>
+        <w:r>
+          <w:fldChar w:fldCharType="end"/>
+        </w:r>
+      </w:ins>
+      <w:ins w:id="694" w:author="Ján Kľuka" w:date="2015-05-01T18:00:00Z">
+        <w:r>
+          <w:t>)</w:t>
+        </w:r>
+      </w:ins>
+      <w:ins w:id="695" w:author="Ján Kľuka" w:date="2015-05-01T17:49:00Z">
+        <w:r>
+          <w:t xml:space="preserve">. </w:t>
+        </w:r>
+      </w:ins>
+      <w:r>
+        <w:t xml:space="preserve">Okrem </w:t>
+      </w:r>
+      <w:ins w:id="696" w:author="Ján Kľuka" w:date="2015-05-01T18:04:00Z">
+        <w:r>
+          <w:t>súborov záloh</w:t>
+        </w:r>
+        <w:r>
+          <w:t xml:space="preserve"> </w:t>
+        </w:r>
+      </w:ins>
+      <w:r>
+        <w:t xml:space="preserve">sa </w:t>
+      </w:r>
+      <w:ins w:id="697" w:author="Ján Kľuka" w:date="2015-05-01T18:04:00Z">
+        <w:r>
+          <w:t xml:space="preserve">v </w:t>
+        </w:r>
+        <w:r>
+          <w:rPr>
+            <w:rFonts w:ascii="Consolas" w:hAnsi="Consolas"/>
+          </w:rPr>
+          <w:t>backups</w:t>
+        </w:r>
+      </w:ins>
+      <w:r>
+        <w:t xml:space="preserve"> nachádza ešte </w:t>
+      </w:r>
+      <w:bookmarkStart w:id="698" w:name="_GoBack"/>
+      <w:bookmarkEnd w:id="698"/>
+      <w:r>
+        <w:t xml:space="preserve">súbor s názvom </w:t>
       </w:r>
       <w:r>
         <w:rPr>
@@ -12750,7 +13132,7 @@
       <w:r>
         <w:t xml:space="preserve">Hlavičkové súbory slúžia na uchovávanie niektorých dôležitých </w:t>
       </w:r>
-      <w:ins w:id="655" w:author="Ján Kľuka" w:date="2015-05-01T11:54:00Z">
+      <w:ins w:id="699" w:author="Ján Kľuka" w:date="2015-05-01T11:54:00Z">
         <w:r>
           <w:t>meta</w:t>
         </w:r>
@@ -12758,12 +13140,12 @@
       <w:r>
         <w:t xml:space="preserve">informácii k jednotlivým </w:t>
       </w:r>
-      <w:ins w:id="656" w:author="Ján Kľuka" w:date="2015-05-01T11:54:00Z">
+      <w:ins w:id="700" w:author="Ján Kľuka" w:date="2015-05-01T11:54:00Z">
         <w:r>
           <w:t>objektom.</w:t>
         </w:r>
       </w:ins>
-      <w:ins w:id="657" w:author="Ján Kľuka" w:date="2015-05-01T11:58:00Z">
+      <w:ins w:id="701" w:author="Ján Kľuka" w:date="2015-05-01T11:58:00Z">
         <w:r>
           <w:t xml:space="preserve"> </w:t>
         </w:r>
@@ -12816,7 +13198,7 @@
         </w:rPr>
         <w:t>objects</w:t>
       </w:r>
-      <w:del w:id="658" w:author="Ján Kľuka" w:date="2015-04-30T21:06:00Z">
+      <w:del w:id="702" w:author="Ján Kľuka" w:date="2015-04-30T21:06:00Z">
         <w:r>
           <w:delText xml:space="preserve"> </w:delText>
         </w:r>
@@ -12842,12 +13224,12 @@
       <w:r>
         <w:t xml:space="preserve">. Slúži na uchovávanie databázy pre údržbu záloh pomocou garbage kolekcie. </w:t>
       </w:r>
-      <w:del w:id="659" w:author="Ján Kľuka" w:date="2015-04-30T21:39:00Z">
+      <w:del w:id="703" w:author="Ján Kľuka" w:date="2015-04-30T21:39:00Z">
         <w:r>
           <w:delText>Samotnému princípu využívania</w:delText>
         </w:r>
       </w:del>
-      <w:ins w:id="660" w:author="Ján Kľuka" w:date="2015-04-30T21:39:00Z">
+      <w:ins w:id="704" w:author="Ján Kľuka" w:date="2015-04-30T21:39:00Z">
         <w:r>
           <w:t>Použitiu</w:t>
         </w:r>
@@ -12855,7 +13237,7 @@
       <w:r>
         <w:t xml:space="preserve"> tejto databázy sa </w:t>
       </w:r>
-      <w:del w:id="661" w:author="Ján Kľuka" w:date="2015-04-30T21:39:00Z">
+      <w:del w:id="705" w:author="Ján Kľuka" w:date="2015-04-30T21:39:00Z">
         <w:r>
           <w:delText xml:space="preserve">však </w:delText>
         </w:r>
@@ -12863,7 +13245,7 @@
       <w:r>
         <w:t xml:space="preserve">budeme zaoberať v kapitole </w:t>
       </w:r>
-      <w:del w:id="662" w:author="Ján Kľuka" w:date="2015-04-30T21:40:00Z">
+      <w:del w:id="706" w:author="Ján Kľuka" w:date="2015-04-30T21:40:00Z">
         <w:r>
           <w:rPr>
             <w:b/>
@@ -12872,7 +13254,7 @@
           <w:delText>popisujúcej garbage kolekciu</w:delText>
         </w:r>
       </w:del>
-      <w:ins w:id="663" w:author="Ján Kľuka" w:date="2015-04-30T21:40:00Z">
+      <w:ins w:id="707" w:author="Ján Kľuka" w:date="2015-04-30T21:40:00Z">
         <w:r>
           <w:rPr>
             <w:b/>
@@ -12890,13 +13272,13 @@
         <w:pStyle w:val="Heading3"/>
         <w:spacing w:after="240"/>
         <w:rPr>
-          <w:ins w:id="664" w:author="Ján Kľuka" w:date="2015-05-01T11:54:00Z"/>
+          <w:ins w:id="708" w:author="Ján Kľuka" w:date="2015-05-01T11:54:00Z"/>
           <w:rFonts w:ascii="Times New Roman" w:hAnsi="Times New Roman" w:cs="Times New Roman"/>
           <w:color w:val="auto"/>
           <w:szCs w:val="24"/>
         </w:rPr>
       </w:pPr>
-      <w:ins w:id="665" w:author="Ján Kľuka" w:date="2015-05-01T11:49:00Z">
+      <w:ins w:id="709" w:author="Ján Kľuka" w:date="2015-05-01T11:49:00Z">
         <w:r>
           <w:rPr>
             <w:rFonts w:ascii="Times New Roman" w:hAnsi="Times New Roman" w:cs="Times New Roman"/>
@@ -12911,35 +13293,35 @@
       <w:pPr>
         <w:ind w:left="426"/>
         <w:rPr>
-          <w:ins w:id="666" w:author="Ján Kľuka" w:date="2015-05-01T11:54:00Z"/>
-        </w:rPr>
-      </w:pPr>
-      <w:ins w:id="667" w:author="Ján Kľuka" w:date="2015-05-01T11:54:00Z">
+          <w:ins w:id="710" w:author="Ján Kľuka" w:date="2015-05-01T11:54:00Z"/>
+        </w:rPr>
+      </w:pPr>
+      <w:ins w:id="711" w:author="Ján Kľuka" w:date="2015-05-01T11:54:00Z">
         <w:r>
           <w:t>Metadáta</w:t>
         </w:r>
       </w:ins>
-      <w:ins w:id="668" w:author="Ján Kľuka" w:date="2015-05-01T11:55:00Z">
+      <w:ins w:id="712" w:author="Ján Kľuka" w:date="2015-05-01T11:55:00Z">
         <w:r>
           <w:t xml:space="preserve"> objektov</w:t>
         </w:r>
       </w:ins>
-      <w:ins w:id="669" w:author="Ján Kľuka" w:date="2015-05-01T11:54:00Z">
+      <w:ins w:id="713" w:author="Ján Kľuka" w:date="2015-05-01T11:54:00Z">
         <w:r>
           <w:t xml:space="preserve"> sú uložené v</w:t>
         </w:r>
       </w:ins>
-      <w:ins w:id="670" w:author="Ján Kľuka" w:date="2015-05-01T11:55:00Z">
+      <w:ins w:id="714" w:author="Ján Kľuka" w:date="2015-05-01T11:55:00Z">
         <w:r>
           <w:t> </w:t>
         </w:r>
       </w:ins>
-      <w:ins w:id="671" w:author="Ján Kľuka" w:date="2015-05-01T11:54:00Z">
+      <w:ins w:id="715" w:author="Ján Kľuka" w:date="2015-05-01T11:54:00Z">
         <w:r>
           <w:t xml:space="preserve">hlavičkových </w:t>
         </w:r>
       </w:ins>
-      <w:ins w:id="672" w:author="Ján Kľuka" w:date="2015-05-01T11:55:00Z">
+      <w:ins w:id="716" w:author="Ján Kľuka" w:date="2015-05-01T11:55:00Z">
         <w:r>
           <w:t xml:space="preserve">súboroch </w:t>
         </w:r>
@@ -12970,7 +13352,7 @@
           <w:t xml:space="preserve">. </w:t>
         </w:r>
       </w:ins>
-      <w:ins w:id="673" w:author="Ján Kľuka" w:date="2015-05-01T11:56:00Z">
+      <w:ins w:id="717" w:author="Ján Kľuka" w:date="2015-05-01T11:56:00Z">
         <w:r>
           <w:rPr>
             <w:lang w:val="en-US"/>
@@ -12978,7 +13360,7 @@
           <w:t>Ich f</w:t>
         </w:r>
       </w:ins>
-      <w:ins w:id="674" w:author="Ján Kľuka" w:date="2015-05-01T11:54:00Z">
+      <w:ins w:id="718" w:author="Ján Kľuka" w:date="2015-05-01T11:54:00Z">
         <w:r>
           <w:t>ormát je nasledovný:</w:t>
         </w:r>
@@ -12989,10 +13371,10 @@
         <w:spacing w:after="0"/>
         <w:ind w:left="720" w:firstLine="294"/>
         <w:rPr>
-          <w:ins w:id="675" w:author="Ján Kľuka" w:date="2015-05-01T11:54:00Z"/>
-        </w:rPr>
-      </w:pPr>
-      <w:ins w:id="676" w:author="Ján Kľuka" w:date="2015-05-01T11:54:00Z">
+          <w:ins w:id="719" w:author="Ján Kľuka" w:date="2015-05-01T11:54:00Z"/>
+        </w:rPr>
+      </w:pPr>
+      <w:ins w:id="720" w:author="Ján Kľuka" w:date="2015-05-01T11:54:00Z">
         <w:r>
           <w:rPr>
             <w:i/>
@@ -13045,10 +13427,10 @@
         <w:spacing w:after="0"/>
         <w:ind w:left="720" w:firstLine="294"/>
         <w:rPr>
-          <w:ins w:id="677" w:author="Ján Kľuka" w:date="2015-05-01T11:54:00Z"/>
-        </w:rPr>
-      </w:pPr>
-      <w:ins w:id="678" w:author="Ján Kľuka" w:date="2015-05-01T11:54:00Z">
+          <w:ins w:id="721" w:author="Ján Kľuka" w:date="2015-05-01T11:54:00Z"/>
+        </w:rPr>
+      </w:pPr>
+      <w:ins w:id="722" w:author="Ján Kľuka" w:date="2015-05-01T11:54:00Z">
         <w:r>
           <w:rPr>
             <w:i/>
@@ -13065,10 +13447,10 @@
         <w:spacing w:after="0"/>
         <w:ind w:left="720" w:firstLine="294"/>
         <w:rPr>
-          <w:ins w:id="679" w:author="Ján Kľuka" w:date="2015-05-01T11:54:00Z"/>
-        </w:rPr>
-      </w:pPr>
-      <w:ins w:id="680" w:author="Ján Kľuka" w:date="2015-05-01T11:54:00Z">
+          <w:ins w:id="723" w:author="Ján Kľuka" w:date="2015-05-01T11:54:00Z"/>
+        </w:rPr>
+      </w:pPr>
+      <w:ins w:id="724" w:author="Ján Kľuka" w:date="2015-05-01T11:54:00Z">
         <w:r>
           <w:rPr>
             <w:i/>
@@ -13098,10 +13480,10 @@
         <w:spacing w:after="0"/>
         <w:ind w:left="720" w:firstLine="294"/>
         <w:rPr>
-          <w:ins w:id="681" w:author="Ján Kľuka" w:date="2015-05-01T11:54:00Z"/>
-        </w:rPr>
-      </w:pPr>
-      <w:ins w:id="682" w:author="Ján Kľuka" w:date="2015-05-01T11:54:00Z">
+          <w:ins w:id="725" w:author="Ján Kľuka" w:date="2015-05-01T11:54:00Z"/>
+        </w:rPr>
+      </w:pPr>
+      <w:ins w:id="726" w:author="Ján Kľuka" w:date="2015-05-01T11:54:00Z">
         <w:r>
           <w:rPr>
             <w:lang w:val="en-US"/>
@@ -13126,67 +13508,67 @@
           <w:t xml:space="preserve"> – </w:t>
         </w:r>
       </w:ins>
-      <w:commentRangeStart w:id="683"/>
-      <w:ins w:id="684" w:author="Ján Kľuka" w:date="2015-05-01T12:22:00Z">
+      <w:commentRangeStart w:id="727"/>
+      <w:ins w:id="728" w:author="Ján Kľuka" w:date="2015-05-01T12:22:00Z">
         <w:r>
           <w:t xml:space="preserve">rsync </w:t>
         </w:r>
       </w:ins>
-      <w:ins w:id="685" w:author="Ján Kľuka" w:date="2015-05-01T11:54:00Z">
+      <w:ins w:id="729" w:author="Ján Kľuka" w:date="2015-05-01T11:54:00Z">
         <w:r>
           <w:t xml:space="preserve">signatúra </w:t>
         </w:r>
       </w:ins>
-      <w:ins w:id="686" w:author="Ján Kľuka" w:date="2015-05-01T12:22:00Z">
+      <w:ins w:id="730" w:author="Ján Kľuka" w:date="2015-05-01T12:22:00Z">
         <w:r>
           <w:t>obsahu</w:t>
         </w:r>
       </w:ins>
-      <w:ins w:id="687" w:author="Ján Kľuka" w:date="2015-05-01T11:54:00Z">
+      <w:ins w:id="731" w:author="Ján Kľuka" w:date="2015-05-01T11:54:00Z">
         <w:r>
           <w:t xml:space="preserve"> dan</w:t>
         </w:r>
       </w:ins>
-      <w:ins w:id="688" w:author="Ján Kľuka" w:date="2015-05-01T12:22:00Z">
+      <w:ins w:id="732" w:author="Ján Kľuka" w:date="2015-05-01T12:22:00Z">
         <w:r>
           <w:t>ého</w:t>
         </w:r>
       </w:ins>
-      <w:ins w:id="689" w:author="Ján Kľuka" w:date="2015-05-01T11:54:00Z">
+      <w:ins w:id="733" w:author="Ján Kľuka" w:date="2015-05-01T11:54:00Z">
         <w:r>
           <w:t xml:space="preserve"> zálohovan</w:t>
         </w:r>
       </w:ins>
-      <w:ins w:id="690" w:author="Ján Kľuka" w:date="2015-05-01T12:22:00Z">
+      <w:ins w:id="734" w:author="Ján Kľuka" w:date="2015-05-01T12:22:00Z">
         <w:r>
           <w:t>ého</w:t>
         </w:r>
       </w:ins>
-      <w:ins w:id="691" w:author="Ján Kľuka" w:date="2015-05-01T11:54:00Z">
+      <w:ins w:id="735" w:author="Ján Kľuka" w:date="2015-05-01T11:54:00Z">
         <w:r>
           <w:t xml:space="preserve"> súbor</w:t>
         </w:r>
       </w:ins>
-      <w:ins w:id="692" w:author="Ján Kľuka" w:date="2015-05-01T12:22:00Z">
+      <w:ins w:id="736" w:author="Ján Kľuka" w:date="2015-05-01T12:22:00Z">
         <w:r>
           <w:t>u</w:t>
         </w:r>
       </w:ins>
-      <w:ins w:id="693" w:author="Ján Kľuka" w:date="2015-05-01T11:54:00Z">
+      <w:ins w:id="737" w:author="Ján Kľuka" w:date="2015-05-01T11:54:00Z">
         <w:r>
           <w:t xml:space="preserve"> </w:t>
         </w:r>
       </w:ins>
-      <w:commentRangeEnd w:id="683"/>
-      <w:ins w:id="694" w:author="Ján Kľuka" w:date="2015-05-01T12:22:00Z">
+      <w:commentRangeEnd w:id="727"/>
+      <w:ins w:id="738" w:author="Ján Kľuka" w:date="2015-05-01T12:22:00Z">
         <w:r>
           <w:rPr>
             <w:rStyle w:val="CommentReference"/>
           </w:rPr>
-          <w:commentReference w:id="683"/>
-        </w:r>
-      </w:ins>
-      <w:ins w:id="696" w:author="Ján Kľuka" w:date="2015-05-01T11:54:00Z">
+          <w:commentReference w:id="727"/>
+        </w:r>
+      </w:ins>
+      <w:ins w:id="740" w:author="Ján Kľuka" w:date="2015-05-01T11:54:00Z">
         <w:r>
           <w:t>(len typy gz, delta, raw)</w:t>
         </w:r>
@@ -13197,10 +13579,10 @@
         <w:spacing w:after="0"/>
         <w:ind w:left="720" w:firstLine="294"/>
         <w:rPr>
-          <w:ins w:id="697" w:author="Ján Kľuka" w:date="2015-05-01T11:54:00Z"/>
-        </w:rPr>
-      </w:pPr>
-      <w:ins w:id="698" w:author="Ján Kľuka" w:date="2015-05-01T11:54:00Z">
+          <w:ins w:id="741" w:author="Ján Kľuka" w:date="2015-05-01T11:54:00Z"/>
+        </w:rPr>
+      </w:pPr>
+      <w:ins w:id="742" w:author="Ján Kľuka" w:date="2015-05-01T11:54:00Z">
         <w:r>
           <w:t xml:space="preserve"> </w:t>
         </w:r>
@@ -13220,10 +13602,10 @@
         <w:spacing w:after="0"/>
         <w:ind w:left="720" w:firstLine="294"/>
         <w:rPr>
-          <w:ins w:id="699" w:author="Ján Kľuka" w:date="2015-05-01T11:49:00Z"/>
-        </w:rPr>
-      </w:pPr>
-      <w:ins w:id="700" w:author="Ján Kľuka" w:date="2015-05-01T11:54:00Z">
+          <w:ins w:id="743" w:author="Ján Kľuka" w:date="2015-05-01T11:49:00Z"/>
+        </w:rPr>
+      </w:pPr>
+      <w:ins w:id="744" w:author="Ján Kľuka" w:date="2015-05-01T11:54:00Z">
         <w:r>
           <w:rPr>
             <w:lang w:val="en-US"/>
@@ -13254,13 +13636,14 @@
         <w:pStyle w:val="Heading3"/>
         <w:spacing w:after="240"/>
         <w:rPr>
-          <w:ins w:id="701" w:author="Ján Kľuka" w:date="2015-05-01T11:50:00Z"/>
+          <w:ins w:id="745" w:author="Ján Kľuka" w:date="2015-05-01T11:50:00Z"/>
           <w:rFonts w:ascii="Times New Roman" w:hAnsi="Times New Roman" w:cs="Times New Roman"/>
           <w:color w:val="auto"/>
           <w:szCs w:val="24"/>
         </w:rPr>
       </w:pPr>
-      <w:ins w:id="702" w:author="Ján Kľuka" w:date="2015-05-01T11:50:00Z">
+      <w:bookmarkStart w:id="746" w:name="_Ref292122606"/>
+      <w:ins w:id="747" w:author="Ján Kľuka" w:date="2015-05-01T11:50:00Z">
         <w:r>
           <w:rPr>
             <w:rFonts w:ascii="Times New Roman" w:hAnsi="Times New Roman" w:cs="Times New Roman"/>
@@ -13269,6 +13652,7 @@
           </w:rPr>
           <w:t>Dáta objektov</w:t>
         </w:r>
+        <w:bookmarkEnd w:id="746"/>
       </w:ins>
     </w:p>
     <w:p>
@@ -13276,15 +13660,15 @@
         <w:spacing w:after="0"/>
         <w:ind w:left="720" w:firstLine="720"/>
         <w:rPr>
-          <w:ins w:id="703" w:author="Ján Kľuka" w:date="2015-05-01T12:05:00Z"/>
-        </w:rPr>
-      </w:pPr>
-      <w:ins w:id="704" w:author="Ján Kľuka" w:date="2015-05-01T12:03:00Z">
+          <w:ins w:id="748" w:author="Ján Kľuka" w:date="2015-05-01T12:05:00Z"/>
+        </w:rPr>
+      </w:pPr>
+      <w:ins w:id="749" w:author="Ján Kľuka" w:date="2015-05-01T12:03:00Z">
         <w:r>
           <w:t xml:space="preserve">Dáta objektov </w:t>
         </w:r>
       </w:ins>
-      <w:ins w:id="705" w:author="Ján Kľuka" w:date="2015-05-01T12:04:00Z">
+      <w:ins w:id="750" w:author="Ján Kľuka" w:date="2015-05-01T12:04:00Z">
         <w:r>
           <w:t xml:space="preserve">sú uložené v súboroch </w:t>
         </w:r>
@@ -13309,7 +13693,7 @@
           <w:t xml:space="preserve"> a</w:t>
         </w:r>
       </w:ins>
-      <w:ins w:id="706" w:author="Ján Kľuka" w:date="2015-05-01T12:05:00Z">
+      <w:ins w:id="751" w:author="Ján Kľuka" w:date="2015-05-01T12:05:00Z">
         <w:r>
           <w:rPr>
             <w:lang w:val="en-US"/>
@@ -13317,7 +13701,7 @@
           <w:t> </w:t>
         </w:r>
       </w:ins>
-      <w:ins w:id="707" w:author="Ján Kľuka" w:date="2015-05-01T12:04:00Z">
+      <w:ins w:id="752" w:author="Ján Kľuka" w:date="2015-05-01T12:04:00Z">
         <w:r>
           <w:rPr>
             <w:rFonts w:ascii="Consolas" w:hAnsi="Consolas"/>
@@ -13345,7 +13729,7 @@
           <w:t>a spôsob uloženia špecifikuje prvý riadok</w:t>
         </w:r>
       </w:ins>
-      <w:ins w:id="708" w:author="Ján Kľuka" w:date="2015-05-01T12:05:00Z">
+      <w:ins w:id="753" w:author="Ján Kľuka" w:date="2015-05-01T12:05:00Z">
         <w:r>
           <w:t xml:space="preserve"> príslušného hlavičkového súboru </w:t>
         </w:r>
@@ -13364,7 +13748,7 @@
           <w:t>meta</w:t>
         </w:r>
       </w:ins>
-      <w:ins w:id="709" w:author="Ján Kľuka" w:date="2015-05-01T12:04:00Z">
+      <w:ins w:id="754" w:author="Ján Kľuka" w:date="2015-05-01T12:04:00Z">
         <w:r>
           <w:t>.</w:t>
         </w:r>
@@ -13375,10 +13759,10 @@
         <w:spacing w:after="0"/>
         <w:ind w:left="720" w:firstLine="720"/>
         <w:rPr>
-          <w:ins w:id="710" w:author="Ján Kľuka" w:date="2015-05-01T12:28:00Z"/>
-        </w:rPr>
-      </w:pPr>
-      <w:ins w:id="711" w:author="Ján Kľuka" w:date="2015-05-01T12:05:00Z">
+          <w:ins w:id="755" w:author="Ján Kľuka" w:date="2015-05-01T12:28:00Z"/>
+        </w:rPr>
+      </w:pPr>
+      <w:ins w:id="756" w:author="Ján Kľuka" w:date="2015-05-01T12:05:00Z">
         <w:r>
           <w:t xml:space="preserve">Adresáre (typ </w:t>
         </w:r>
@@ -13392,7 +13776,7 @@
           <w:t>)</w:t>
         </w:r>
       </w:ins>
-      <w:ins w:id="712" w:author="Ján Kľuka" w:date="2015-05-01T12:06:00Z">
+      <w:ins w:id="757" w:author="Ján Kľuka" w:date="2015-05-01T12:06:00Z">
         <w:r>
           <w:t xml:space="preserve"> </w:t>
         </w:r>
@@ -13412,67 +13796,67 @@
           <w:t>pickle</w:t>
         </w:r>
       </w:ins>
-      <w:ins w:id="713" w:author="Ján Kľuka" w:date="2015-05-01T12:07:00Z">
+      <w:ins w:id="758" w:author="Ján Kľuka" w:date="2015-05-01T12:07:00Z">
         <w:r>
           <w:t>. K</w:t>
         </w:r>
       </w:ins>
-      <w:ins w:id="714" w:author="Ján Kľuka" w:date="2015-05-01T12:08:00Z">
+      <w:ins w:id="759" w:author="Ján Kľuka" w:date="2015-05-01T12:08:00Z">
         <w:r>
           <w:t>aždý k</w:t>
         </w:r>
       </w:ins>
-      <w:ins w:id="715" w:author="Ján Kľuka" w:date="2015-05-01T12:07:00Z">
+      <w:ins w:id="760" w:author="Ján Kľuka" w:date="2015-05-01T12:07:00Z">
         <w:r>
           <w:t xml:space="preserve">ľúč v slovníku je názov </w:t>
         </w:r>
       </w:ins>
-      <w:ins w:id="716" w:author="Ján Kľuka" w:date="2015-05-01T12:11:00Z">
+      <w:ins w:id="761" w:author="Ján Kľuka" w:date="2015-05-01T12:11:00Z">
         <w:r>
           <w:t>objektu</w:t>
         </w:r>
       </w:ins>
-      <w:ins w:id="717" w:author="Ján Kľuka" w:date="2015-05-01T12:08:00Z">
+      <w:ins w:id="762" w:author="Ján Kľuka" w:date="2015-05-01T12:08:00Z">
         <w:r>
           <w:t xml:space="preserve"> v adresári</w:t>
         </w:r>
       </w:ins>
-      <w:ins w:id="718" w:author="Ján Kľuka" w:date="2015-05-01T12:07:00Z">
+      <w:ins w:id="763" w:author="Ján Kľuka" w:date="2015-05-01T12:07:00Z">
         <w:r>
           <w:t xml:space="preserve">. Hodnota </w:t>
         </w:r>
       </w:ins>
-      <w:ins w:id="719" w:author="Ján Kľuka" w:date="2015-05-01T12:08:00Z">
+      <w:ins w:id="764" w:author="Ján Kľuka" w:date="2015-05-01T12:08:00Z">
         <w:r>
           <w:t xml:space="preserve">priradená ku kľúču </w:t>
         </w:r>
       </w:ins>
-      <w:ins w:id="720" w:author="Ján Kľuka" w:date="2015-05-01T12:07:00Z">
+      <w:ins w:id="765" w:author="Ján Kľuka" w:date="2015-05-01T12:07:00Z">
         <w:r>
           <w:t xml:space="preserve">je </w:t>
         </w:r>
       </w:ins>
-      <w:ins w:id="721" w:author="Ján Kľuka" w:date="2015-05-01T12:10:00Z">
+      <w:ins w:id="766" w:author="Ján Kľuka" w:date="2015-05-01T12:10:00Z">
         <w:r>
           <w:t xml:space="preserve">znova </w:t>
         </w:r>
       </w:ins>
-      <w:ins w:id="722" w:author="Ján Kľuka" w:date="2015-05-01T12:07:00Z">
+      <w:ins w:id="767" w:author="Ján Kľuka" w:date="2015-05-01T12:07:00Z">
         <w:r>
           <w:t>slovn</w:t>
         </w:r>
       </w:ins>
-      <w:ins w:id="723" w:author="Ján Kľuka" w:date="2015-05-01T12:09:00Z">
+      <w:ins w:id="768" w:author="Ján Kľuka" w:date="2015-05-01T12:09:00Z">
         <w:r>
           <w:t>ík</w:t>
         </w:r>
       </w:ins>
-      <w:ins w:id="724" w:author="Ján Kľuka" w:date="2015-05-01T12:07:00Z">
+      <w:ins w:id="769" w:author="Ján Kľuka" w:date="2015-05-01T12:07:00Z">
         <w:r>
           <w:t xml:space="preserve"> </w:t>
         </w:r>
       </w:ins>
-      <w:ins w:id="725" w:author="Ján Kľuka" w:date="2015-05-01T12:09:00Z">
+      <w:ins w:id="770" w:author="Ján Kľuka" w:date="2015-05-01T12:09:00Z">
         <w:r>
           <w:t>s dvomi kľúčmi:</w:t>
         </w:r>
@@ -13487,10 +13871,10 @@
         </w:numPr>
         <w:spacing w:after="0"/>
         <w:rPr>
-          <w:ins w:id="726" w:author="Ján Kľuka" w:date="2015-05-01T12:11:00Z"/>
-        </w:rPr>
-      </w:pPr>
-      <w:ins w:id="727" w:author="Ján Kľuka" w:date="2015-05-01T12:09:00Z">
+          <w:ins w:id="771" w:author="Ján Kľuka" w:date="2015-05-01T12:11:00Z"/>
+        </w:rPr>
+      </w:pPr>
+      <w:ins w:id="772" w:author="Ján Kľuka" w:date="2015-05-01T12:09:00Z">
         <w:r>
           <w:rPr>
             <w:rFonts w:ascii="Consolas" w:hAnsi="Consolas"/>
@@ -13498,17 +13882,17 @@
           <w:t>hash</w:t>
         </w:r>
       </w:ins>
-      <w:ins w:id="728" w:author="Ján Kľuka" w:date="2015-05-01T12:29:00Z">
+      <w:ins w:id="773" w:author="Ján Kľuka" w:date="2015-05-01T12:29:00Z">
         <w:r>
           <w:t xml:space="preserve"> –</w:t>
         </w:r>
       </w:ins>
-      <w:ins w:id="729" w:author="Ján Kľuka" w:date="2015-05-01T12:10:00Z">
+      <w:ins w:id="774" w:author="Ján Kľuka" w:date="2015-05-01T12:10:00Z">
         <w:r>
           <w:t xml:space="preserve"> obsahová adresa objektu</w:t>
         </w:r>
       </w:ins>
-      <w:ins w:id="730" w:author="Ján Kľuka" w:date="2015-05-01T12:11:00Z">
+      <w:ins w:id="775" w:author="Ján Kľuka" w:date="2015-05-01T12:11:00Z">
         <w:r>
           <w:t>,</w:t>
         </w:r>
@@ -13523,10 +13907,10 @@
         </w:numPr>
         <w:spacing w:after="0"/>
         <w:rPr>
-          <w:ins w:id="731" w:author="Ján Kľuka" w:date="2015-05-01T12:13:00Z"/>
-        </w:rPr>
-      </w:pPr>
-      <w:ins w:id="732" w:author="Ján Kľuka" w:date="2015-05-01T12:11:00Z">
+          <w:ins w:id="776" w:author="Ján Kľuka" w:date="2015-05-01T12:13:00Z"/>
+        </w:rPr>
+      </w:pPr>
+      <w:ins w:id="777" w:author="Ján Kľuka" w:date="2015-05-01T12:11:00Z">
         <w:r>
           <w:rPr>
             <w:rFonts w:ascii="Consolas" w:hAnsi="Consolas"/>
@@ -13534,27 +13918,27 @@
           <w:t>lstat</w:t>
         </w:r>
       </w:ins>
-      <w:ins w:id="733" w:author="Ján Kľuka" w:date="2015-05-01T12:29:00Z">
+      <w:ins w:id="778" w:author="Ján Kľuka" w:date="2015-05-01T12:29:00Z">
         <w:r>
           <w:t xml:space="preserve"> –</w:t>
         </w:r>
       </w:ins>
-      <w:ins w:id="734" w:author="Ján Kľuka" w:date="2015-05-01T12:11:00Z">
+      <w:ins w:id="779" w:author="Ján Kľuka" w:date="2015-05-01T12:11:00Z">
         <w:r>
           <w:t xml:space="preserve"> stavové informácie o</w:t>
         </w:r>
       </w:ins>
-      <w:ins w:id="735" w:author="Ján Kľuka" w:date="2015-05-01T12:12:00Z">
+      <w:ins w:id="780" w:author="Ján Kľuka" w:date="2015-05-01T12:12:00Z">
         <w:r>
           <w:t> </w:t>
         </w:r>
       </w:ins>
-      <w:ins w:id="736" w:author="Ján Kľuka" w:date="2015-05-01T12:10:00Z">
+      <w:ins w:id="781" w:author="Ján Kľuka" w:date="2015-05-01T12:10:00Z">
         <w:r>
           <w:t>objekt</w:t>
         </w:r>
       </w:ins>
-      <w:ins w:id="737" w:author="Ján Kľuka" w:date="2015-05-01T12:12:00Z">
+      <w:ins w:id="782" w:author="Ján Kľuka" w:date="2015-05-01T12:12:00Z">
         <w:r>
           <w:t xml:space="preserve">e získané systémovým volaním </w:t>
         </w:r>
@@ -13565,12 +13949,12 @@
           <w:t>lstat()</w:t>
         </w:r>
       </w:ins>
-      <w:ins w:id="738" w:author="Ján Kľuka" w:date="2015-05-01T12:13:00Z">
+      <w:ins w:id="783" w:author="Ján Kľuka" w:date="2015-05-01T12:13:00Z">
         <w:r>
           <w:t xml:space="preserve"> (typ, vlastník, prístupové práva, časy modifikácie atď.)</w:t>
         </w:r>
       </w:ins>
-      <w:ins w:id="739" w:author="Ján Kľuka" w:date="2015-05-01T12:12:00Z">
+      <w:ins w:id="784" w:author="Ján Kľuka" w:date="2015-05-01T12:12:00Z">
         <w:r>
           <w:t>.</w:t>
         </w:r>
@@ -13581,15 +13965,15 @@
         <w:spacing w:after="0"/>
         <w:ind w:left="720"/>
         <w:rPr>
-          <w:ins w:id="740" w:author="Ján Kľuka" w:date="2015-05-01T12:15:00Z"/>
-        </w:rPr>
-      </w:pPr>
-      <w:ins w:id="741" w:author="Ján Kľuka" w:date="2015-05-01T12:13:00Z">
+          <w:ins w:id="785" w:author="Ján Kľuka" w:date="2015-05-01T12:15:00Z"/>
+        </w:rPr>
+      </w:pPr>
+      <w:ins w:id="786" w:author="Ján Kľuka" w:date="2015-05-01T12:13:00Z">
         <w:r>
           <w:t>Symbolické linky</w:t>
         </w:r>
       </w:ins>
-      <w:ins w:id="742" w:author="Ján Kľuka" w:date="2015-05-01T12:14:00Z">
+      <w:ins w:id="787" w:author="Ján Kľuka" w:date="2015-05-01T12:14:00Z">
         <w:r>
           <w:t xml:space="preserve"> (typ </w:t>
         </w:r>
@@ -13603,17 +13987,17 @@
           <w:t xml:space="preserve">) </w:t>
         </w:r>
       </w:ins>
-      <w:ins w:id="743" w:author="Ján Kľuka" w:date="2015-05-01T12:13:00Z">
+      <w:ins w:id="788" w:author="Ján Kľuka" w:date="2015-05-01T12:13:00Z">
         <w:r>
           <w:t>sú uložené</w:t>
         </w:r>
       </w:ins>
-      <w:ins w:id="744" w:author="Ján Kľuka" w:date="2015-05-01T12:14:00Z">
+      <w:ins w:id="789" w:author="Ján Kľuka" w:date="2015-05-01T12:14:00Z">
         <w:r>
           <w:t xml:space="preserve"> ako textové súbory obsahujúce</w:t>
         </w:r>
       </w:ins>
-      <w:ins w:id="745" w:author="Ján Kľuka" w:date="2015-05-01T12:15:00Z">
+      <w:ins w:id="790" w:author="Ján Kľuka" w:date="2015-05-01T12:15:00Z">
         <w:r>
           <w:t xml:space="preserve"> cieľovú cestu linku.</w:t>
         </w:r>
@@ -13624,15 +14008,15 @@
         <w:spacing w:after="0"/>
         <w:ind w:firstLine="720"/>
         <w:rPr>
-          <w:ins w:id="746" w:author="Ján Kľuka" w:date="2015-05-01T12:16:00Z"/>
-        </w:rPr>
-      </w:pPr>
-      <w:ins w:id="747" w:author="Ján Kľuka" w:date="2015-05-01T12:15:00Z">
+          <w:ins w:id="791" w:author="Ján Kľuka" w:date="2015-05-01T12:16:00Z"/>
+        </w:rPr>
+      </w:pPr>
+      <w:ins w:id="792" w:author="Ján Kľuka" w:date="2015-05-01T12:15:00Z">
         <w:r>
           <w:t>Obyčajné súbory môžu byť uložené</w:t>
         </w:r>
       </w:ins>
-      <w:ins w:id="748" w:author="Ján Kľuka" w:date="2015-05-01T12:16:00Z">
+      <w:ins w:id="793" w:author="Ján Kľuka" w:date="2015-05-01T12:16:00Z">
         <w:r>
           <w:t xml:space="preserve"> tromi spôsobmi:</w:t>
         </w:r>
@@ -13647,10 +14031,10 @@
         </w:numPr>
         <w:spacing w:after="0"/>
         <w:rPr>
-          <w:ins w:id="749" w:author="Ján Kľuka" w:date="2015-05-01T12:23:00Z"/>
-        </w:rPr>
-      </w:pPr>
-      <w:ins w:id="750" w:author="Ján Kľuka" w:date="2015-05-01T12:23:00Z">
+          <w:ins w:id="794" w:author="Ján Kľuka" w:date="2015-05-01T12:23:00Z"/>
+        </w:rPr>
+      </w:pPr>
+      <w:ins w:id="795" w:author="Ján Kľuka" w:date="2015-05-01T12:23:00Z">
         <w:r>
           <w:rPr>
             <w:b/>
@@ -13669,12 +14053,12 @@
           <w:i/>
         </w:rPr>
       </w:pPr>
-      <w:ins w:id="751" w:author="Ján Kľuka" w:date="2015-05-01T12:24:00Z">
+      <w:ins w:id="796" w:author="Ján Kľuka" w:date="2015-05-01T12:24:00Z">
         <w:r>
           <w:t xml:space="preserve">    </w:t>
         </w:r>
       </w:ins>
-      <w:ins w:id="752" w:author="Ján Kľuka" w:date="2015-05-01T11:59:00Z">
+      <w:ins w:id="797" w:author="Ján Kľuka" w:date="2015-05-01T11:59:00Z">
         <w:r>
           <w:rPr>
             <w:b/>
@@ -13683,7 +14067,7 @@
           <w:t xml:space="preserve">Mimo zoznamu rozpíšte, čo obsahuje </w:t>
         </w:r>
       </w:ins>
-      <w:ins w:id="753" w:author="Ján Kľuka" w:date="2015-05-01T12:26:00Z">
+      <w:ins w:id="798" w:author="Ján Kľuka" w:date="2015-05-01T12:26:00Z">
         <w:r>
           <w:rPr>
             <w:b/>
@@ -13692,7 +14076,7 @@
           <w:t xml:space="preserve">&lt;hash&gt;.data pre </w:t>
         </w:r>
       </w:ins>
-      <w:ins w:id="754" w:author="Ján Kľuka" w:date="2015-05-01T11:59:00Z">
+      <w:ins w:id="799" w:author="Ján Kľuka" w:date="2015-05-01T11:59:00Z">
         <w:r>
           <w:rPr>
             <w:b/>
@@ -13701,7 +14085,7 @@
           <w:t>delta-kompresovaný sú</w:t>
         </w:r>
       </w:ins>
-      <w:ins w:id="755" w:author="Ján Kľuka" w:date="2015-05-01T12:26:00Z">
+      <w:ins w:id="800" w:author="Ján Kľuka" w:date="2015-05-01T12:26:00Z">
         <w:r>
           <w:rPr>
             <w:b/>
@@ -13710,7 +14094,7 @@
           <w:t xml:space="preserve">bor, ako to súvisí s hlavičkovým súborom. Nezabudnite pripomenúť, že &lt;hash&gt; je </w:t>
         </w:r>
       </w:ins>
-      <w:ins w:id="756" w:author="Ján Kľuka" w:date="2015-05-01T12:50:00Z">
+      <w:ins w:id="801" w:author="Ján Kľuka" w:date="2015-05-01T12:50:00Z">
         <w:r>
           <w:rPr>
             <w:b/>
@@ -13719,7 +14103,7 @@
           <w:t xml:space="preserve">odvodený od </w:t>
         </w:r>
       </w:ins>
-      <w:ins w:id="757" w:author="Ján Kľuka" w:date="2015-05-01T12:26:00Z">
+      <w:ins w:id="802" w:author="Ján Kľuka" w:date="2015-05-01T12:26:00Z">
         <w:r>
           <w:rPr>
             <w:b/>
@@ -13728,7 +14112,7 @@
           <w:t xml:space="preserve">pôvodného </w:t>
         </w:r>
       </w:ins>
-      <w:ins w:id="758" w:author="Ján Kľuka" w:date="2015-05-01T12:50:00Z">
+      <w:ins w:id="803" w:author="Ján Kľuka" w:date="2015-05-01T12:50:00Z">
         <w:r>
           <w:rPr>
             <w:b/>
@@ -13737,7 +14121,7 @@
           <w:t xml:space="preserve">obsahu </w:t>
         </w:r>
       </w:ins>
-      <w:ins w:id="759" w:author="Ján Kľuka" w:date="2015-05-01T12:26:00Z">
+      <w:ins w:id="804" w:author="Ján Kľuka" w:date="2015-05-01T12:26:00Z">
         <w:r>
           <w:rPr>
             <w:b/>
@@ -13746,7 +14130,7 @@
           <w:t xml:space="preserve">súboru, nie </w:t>
         </w:r>
       </w:ins>
-      <w:ins w:id="760" w:author="Ján Kľuka" w:date="2015-05-01T12:50:00Z">
+      <w:ins w:id="805" w:author="Ján Kľuka" w:date="2015-05-01T12:50:00Z">
         <w:r>
           <w:rPr>
             <w:b/>
@@ -13755,7 +14139,7 @@
           <w:t xml:space="preserve">je </w:t>
         </w:r>
       </w:ins>
-      <w:ins w:id="761" w:author="Ján Kľuka" w:date="2015-05-01T12:26:00Z">
+      <w:ins w:id="806" w:author="Ján Kľuka" w:date="2015-05-01T12:26:00Z">
         <w:r>
           <w:rPr>
             <w:b/>
@@ -13764,7 +14148,7 @@
           <w:t>hašom delty</w:t>
         </w:r>
       </w:ins>
-      <w:ins w:id="762" w:author="Ján Kľuka" w:date="2015-05-01T11:59:00Z">
+      <w:ins w:id="807" w:author="Ján Kľuka" w:date="2015-05-01T11:59:00Z">
         <w:r>
           <w:rPr>
             <w:b/>
@@ -13773,7 +14157,7 @@
           <w:t>.</w:t>
         </w:r>
       </w:ins>
-      <w:ins w:id="763" w:author="Ján Kľuka" w:date="2015-05-01T13:31:00Z">
+      <w:ins w:id="808" w:author="Ján Kľuka" w:date="2015-05-01T13:31:00Z">
         <w:r>
           <w:rPr>
             <w:b/>
@@ -13782,7 +14166,7 @@
           <w:t xml:space="preserve"> Tiež povedzte, že pre </w:t>
         </w:r>
       </w:ins>
-      <w:ins w:id="764" w:author="Ján Kľuka" w:date="2015-05-01T13:45:00Z">
+      <w:ins w:id="809" w:author="Ján Kľuka" w:date="2015-05-01T13:45:00Z">
         <w:r>
           <w:rPr>
             <w:b/>
@@ -13791,7 +14175,7 @@
           <w:t>ďalšiu</w:t>
         </w:r>
       </w:ins>
-      <w:ins w:id="765" w:author="Ján Kľuka" w:date="2015-05-01T13:31:00Z">
+      <w:ins w:id="810" w:author="Ján Kľuka" w:date="2015-05-01T13:31:00Z">
         <w:r>
           <w:rPr>
             <w:b/>
@@ -13800,7 +14184,7 @@
           <w:t xml:space="preserve"> úsporu je delta navyše komprimovaná gzipom</w:t>
         </w:r>
       </w:ins>
-      <w:ins w:id="766" w:author="Ján Kľuka" w:date="2015-05-01T13:45:00Z">
+      <w:ins w:id="811" w:author="Ján Kľuka" w:date="2015-05-01T13:45:00Z">
         <w:r>
           <w:rPr>
             <w:b/>
@@ -13809,7 +14193,7 @@
           <w:t>, pretože obsahuje bloky nových dát súboru</w:t>
         </w:r>
       </w:ins>
-      <w:ins w:id="767" w:author="Ján Kľuka" w:date="2015-05-01T13:31:00Z">
+      <w:ins w:id="812" w:author="Ján Kľuka" w:date="2015-05-01T13:31:00Z">
         <w:r>
           <w:rPr>
             <w:b/>
@@ -13824,8 +14208,8 @@
         <w:pStyle w:val="Heading2"/>
         <w:ind w:left="426" w:hanging="435"/>
       </w:pPr>
-      <w:bookmarkStart w:id="768" w:name="_Toc417985006"/>
-      <w:ins w:id="769" w:author="Ján Kľuka" w:date="2015-04-30T23:56:00Z">
+      <w:bookmarkStart w:id="813" w:name="_Toc417985006"/>
+      <w:ins w:id="814" w:author="Ján Kľuka" w:date="2015-04-30T23:56:00Z">
         <w:r>
           <w:t xml:space="preserve">Trieda </w:t>
         </w:r>
@@ -13833,8 +14217,8 @@
       <w:r>
         <w:t>Backup</w:t>
       </w:r>
-      <w:bookmarkEnd w:id="768"/>
-      <w:ins w:id="770" w:author="Ján Kľuka" w:date="2015-04-30T23:56:00Z">
+      <w:bookmarkEnd w:id="813"/>
+      <w:ins w:id="815" w:author="Ján Kľuka" w:date="2015-04-30T23:56:00Z">
         <w:r>
           <w:t xml:space="preserve"> a jej podtriedy</w:t>
         </w:r>
@@ -13891,7 +14275,7 @@
       <w:r>
         <w:t>Obrázok 3. UML diagram triedy Backup</w:t>
       </w:r>
-      <w:ins w:id="771" w:author="Ján Kľuka" w:date="2015-04-30T22:02:00Z">
+      <w:ins w:id="816" w:author="Ján Kľuka" w:date="2015-04-30T22:02:00Z">
         <w:r>
           <w:t xml:space="preserve"> a jej podtried</w:t>
         </w:r>
@@ -13903,7 +14287,7 @@
         <w:ind w:left="426"/>
         <w:jc w:val="center"/>
       </w:pPr>
-      <w:commentRangeStart w:id="772"/>
+      <w:commentRangeStart w:id="817"/>
       <w:r>
         <w:rPr>
           <w:noProof/>
@@ -13951,12 +14335,12 @@
           </wp:inline>
         </w:drawing>
       </w:r>
-      <w:commentRangeEnd w:id="772"/>
+      <w:commentRangeEnd w:id="817"/>
       <w:r>
         <w:rPr>
           <w:rStyle w:val="CommentReference"/>
         </w:rPr>
-        <w:commentReference w:id="772"/>
+        <w:commentReference w:id="817"/>
       </w:r>
     </w:p>
     <w:p>
@@ -14073,8 +14457,8 @@
           <w:szCs w:val="24"/>
         </w:rPr>
       </w:pPr>
-      <w:bookmarkStart w:id="773" w:name="_Toc417985007"/>
-      <w:commentRangeStart w:id="774"/>
+      <w:bookmarkStart w:id="818" w:name="_Toc417985007"/>
+      <w:commentRangeStart w:id="819"/>
       <w:r>
         <w:rPr>
           <w:rFonts w:ascii="Times New Roman" w:hAnsi="Times New Roman" w:cs="Times New Roman"/>
@@ -14083,8 +14467,8 @@
         </w:rPr>
         <w:t>NewBackup</w:t>
       </w:r>
-      <w:bookmarkEnd w:id="773"/>
-      <w:commentRangeEnd w:id="774"/>
+      <w:bookmarkEnd w:id="818"/>
+      <w:commentRangeEnd w:id="819"/>
       <w:r>
         <w:rPr>
           <w:rStyle w:val="CommentReference"/>
@@ -14093,7 +14477,7 @@
           <w:bCs w:val="0"/>
           <w:color w:val="auto"/>
         </w:rPr>
-        <w:commentReference w:id="774"/>
+        <w:commentReference w:id="819"/>
       </w:r>
     </w:p>
     <w:p>
@@ -14101,7 +14485,7 @@
         <w:spacing w:before="240"/>
         <w:ind w:left="720"/>
         <w:rPr>
-          <w:del w:id="775" w:author="Ján Kľuka" w:date="2015-04-30T22:57:00Z"/>
+          <w:del w:id="820" w:author="Ján Kľuka" w:date="2015-04-30T22:57:00Z"/>
           <w:b/>
           <w:i/>
         </w:rPr>
@@ -14118,12 +14502,12 @@
       <w:r>
         <w:t xml:space="preserve">. </w:t>
       </w:r>
-      <w:del w:id="776" w:author="Ján Kľuka" w:date="2015-04-30T21:53:00Z">
+      <w:del w:id="821" w:author="Ján Kľuka" w:date="2015-04-30T21:53:00Z">
         <w:r>
           <w:delText xml:space="preserve">Samotná </w:delText>
         </w:r>
       </w:del>
-      <w:ins w:id="777" w:author="Ján Kľuka" w:date="2015-04-30T21:53:00Z">
+      <w:ins w:id="822" w:author="Ján Kľuka" w:date="2015-04-30T21:53:00Z">
         <w:r>
           <w:t xml:space="preserve">Táto </w:t>
         </w:r>
@@ -14149,7 +14533,7 @@
       <w:r>
         <w:t>.</w:t>
       </w:r>
-      <w:ins w:id="778" w:author="Ján Kľuka" w:date="2015-04-30T22:02:00Z">
+      <w:ins w:id="823" w:author="Ján Kľuka" w:date="2015-04-30T22:02:00Z">
         <w:r>
           <w:t xml:space="preserve"> </w:t>
         </w:r>
@@ -14161,7 +14545,7 @@
           <w:t xml:space="preserve">Význam </w:t>
         </w:r>
       </w:ins>
-      <w:ins w:id="779" w:author="Ján Kľuka" w:date="2015-04-30T22:57:00Z">
+      <w:ins w:id="824" w:author="Ján Kľuka" w:date="2015-04-30T22:57:00Z">
         <w:r>
           <w:rPr>
             <w:b/>
@@ -14170,7 +14554,7 @@
           <w:t xml:space="preserve">dátového </w:t>
         </w:r>
       </w:ins>
-      <w:ins w:id="780" w:author="Ján Kľuka" w:date="2015-04-30T22:03:00Z">
+      <w:ins w:id="825" w:author="Ján Kľuka" w:date="2015-04-30T22:03:00Z">
         <w:r>
           <w:rPr>
             <w:b/>
@@ -14179,7 +14563,7 @@
           <w:t>atribútu existing_backup</w:t>
         </w:r>
       </w:ins>
-      <w:ins w:id="781" w:author="Ján Kľuka" w:date="2015-04-30T22:02:00Z">
+      <w:ins w:id="826" w:author="Ján Kľuka" w:date="2015-04-30T22:02:00Z">
         <w:r>
           <w:rPr>
             <w:b/>
@@ -14193,9 +14577,9 @@
       <w:pPr>
         <w:spacing w:before="240"/>
         <w:rPr>
-          <w:del w:id="782" w:author="Ján Kľuka" w:date="2015-04-30T22:57:00Z"/>
-        </w:rPr>
-        <w:pPrChange w:id="783" w:author="Ján Kľuka" w:date="2015-04-30T22:57:00Z">
+          <w:del w:id="827" w:author="Ján Kľuka" w:date="2015-04-30T22:57:00Z"/>
+        </w:rPr>
+        <w:pPrChange w:id="828" w:author="Ján Kľuka" w:date="2015-04-30T22:57:00Z">
           <w:pPr>
             <w:spacing w:before="240"/>
             <w:ind w:left="720"/>
@@ -14207,9 +14591,9 @@
       <w:pPr>
         <w:spacing w:before="240"/>
         <w:rPr>
-          <w:del w:id="784" w:author="Ján Kľuka" w:date="2015-04-30T22:57:00Z"/>
-        </w:rPr>
-        <w:pPrChange w:id="785" w:author="Ján Kľuka" w:date="2015-04-30T22:57:00Z">
+          <w:del w:id="829" w:author="Ján Kľuka" w:date="2015-04-30T22:57:00Z"/>
+        </w:rPr>
+        <w:pPrChange w:id="830" w:author="Ján Kľuka" w:date="2015-04-30T22:57:00Z">
           <w:pPr>
             <w:spacing w:before="240"/>
             <w:ind w:left="720"/>
@@ -14217,7 +14601,7 @@
           </w:pPr>
         </w:pPrChange>
       </w:pPr>
-      <w:del w:id="786" w:author="Ján Kľuka" w:date="2015-04-30T22:57:00Z">
+      <w:del w:id="831" w:author="Ján Kľuka" w:date="2015-04-30T22:57:00Z">
         <w:r>
           <w:delText xml:space="preserve">Obrázok 3. UML diagram triedy </w:delText>
         </w:r>
@@ -14244,8 +14628,8 @@
           <w:szCs w:val="24"/>
         </w:rPr>
       </w:pPr>
-      <w:bookmarkStart w:id="787" w:name="_Toc417985008"/>
-      <w:commentRangeStart w:id="788"/>
+      <w:bookmarkStart w:id="832" w:name="_Toc417985008"/>
+      <w:commentRangeStart w:id="833"/>
       <w:r>
         <w:rPr>
           <w:rFonts w:ascii="Times New Roman" w:hAnsi="Times New Roman" w:cs="Times New Roman"/>
@@ -14254,8 +14638,8 @@
         </w:rPr>
         <w:t>ExistingBackup</w:t>
       </w:r>
-      <w:bookmarkEnd w:id="787"/>
-      <w:commentRangeEnd w:id="788"/>
+      <w:bookmarkEnd w:id="832"/>
+      <w:commentRangeEnd w:id="833"/>
       <w:r>
         <w:rPr>
           <w:rStyle w:val="CommentReference"/>
@@ -14264,7 +14648,7 @@
           <w:bCs w:val="0"/>
           <w:color w:val="auto"/>
         </w:rPr>
-        <w:commentReference w:id="788"/>
+        <w:commentReference w:id="833"/>
       </w:r>
     </w:p>
     <w:p>
@@ -14272,7 +14656,7 @@
         <w:spacing w:before="240"/>
         <w:ind w:left="720"/>
         <w:rPr>
-          <w:del w:id="789" w:author="Ján Kľuka" w:date="2015-04-30T22:58:00Z"/>
+          <w:del w:id="834" w:author="Ján Kľuka" w:date="2015-04-30T22:58:00Z"/>
         </w:rPr>
       </w:pPr>
       <w:r>
@@ -14323,7 +14707,7 @@
       <w:r>
         <w:t>.</w:t>
       </w:r>
-      <w:ins w:id="790" w:author="Ján Kľuka" w:date="2015-04-30T22:58:00Z">
+      <w:ins w:id="835" w:author="Ján Kľuka" w:date="2015-04-30T22:58:00Z">
         <w:r>
           <w:t xml:space="preserve"> </w:t>
         </w:r>
@@ -14334,9 +14718,9 @@
         <w:spacing w:before="240"/>
         <w:jc w:val="center"/>
         <w:rPr>
-          <w:del w:id="791" w:author="Ján Kľuka" w:date="2015-04-30T22:58:00Z"/>
-        </w:rPr>
-        <w:pPrChange w:id="792" w:author="Ján Kľuka" w:date="2015-04-30T22:58:00Z">
+          <w:del w:id="836" w:author="Ján Kľuka" w:date="2015-04-30T22:58:00Z"/>
+        </w:rPr>
+        <w:pPrChange w:id="837" w:author="Ján Kľuka" w:date="2015-04-30T22:58:00Z">
           <w:pPr>
             <w:spacing w:before="240"/>
             <w:ind w:left="720"/>
@@ -14351,9 +14735,9 @@
         <w:ind w:left="720"/>
         <w:jc w:val="center"/>
         <w:rPr>
-          <w:del w:id="793" w:author="Ján Kľuka" w:date="2015-04-30T22:58:00Z"/>
-        </w:rPr>
-        <w:pPrChange w:id="794" w:author="Ján Kľuka" w:date="2015-04-30T22:58:00Z">
+          <w:del w:id="838" w:author="Ján Kľuka" w:date="2015-04-30T22:58:00Z"/>
+        </w:rPr>
+        <w:pPrChange w:id="839" w:author="Ján Kľuka" w:date="2015-04-30T22:58:00Z">
           <w:pPr>
             <w:spacing w:before="240"/>
             <w:ind w:left="720"/>
@@ -14361,7 +14745,7 @@
           </w:pPr>
         </w:pPrChange>
       </w:pPr>
-      <w:del w:id="795" w:author="Ján Kľuka" w:date="2015-04-30T22:58:00Z">
+      <w:del w:id="840" w:author="Ján Kľuka" w:date="2015-04-30T22:58:00Z">
         <w:r>
           <w:delText xml:space="preserve">Obrázok 4.UML diagram triedy </w:delText>
         </w:r>
@@ -14379,9 +14763,9 @@
         <w:ind w:left="720"/>
         <w:jc w:val="center"/>
         <w:rPr>
-          <w:del w:id="796" w:author="Ján Kľuka" w:date="2015-04-30T22:58:00Z"/>
-        </w:rPr>
-        <w:pPrChange w:id="797" w:author="Ján Kľuka" w:date="2015-04-30T22:58:00Z">
+          <w:del w:id="841" w:author="Ján Kľuka" w:date="2015-04-30T22:58:00Z"/>
+        </w:rPr>
+        <w:pPrChange w:id="842" w:author="Ján Kľuka" w:date="2015-04-30T22:58:00Z">
           <w:pPr>
             <w:spacing w:before="240"/>
             <w:ind w:left="720"/>
@@ -14395,16 +14779,16 @@
         <w:spacing w:before="240"/>
         <w:ind w:left="720"/>
         <w:rPr>
-          <w:del w:id="798" w:author="Ján Kľuka" w:date="2015-04-30T22:58:00Z"/>
-        </w:rPr>
-        <w:pPrChange w:id="799" w:author="Ján Kľuka" w:date="2015-04-30T22:58:00Z">
+          <w:del w:id="843" w:author="Ján Kľuka" w:date="2015-04-30T22:58:00Z"/>
+        </w:rPr>
+        <w:pPrChange w:id="844" w:author="Ján Kľuka" w:date="2015-04-30T22:58:00Z">
           <w:pPr>
             <w:spacing w:before="240"/>
             <w:ind w:left="720"/>
           </w:pPr>
         </w:pPrChange>
       </w:pPr>
-      <w:del w:id="800" w:author="Ján Kľuka" w:date="2015-04-30T22:58:00Z">
+      <w:del w:id="845" w:author="Ján Kľuka" w:date="2015-04-30T22:58:00Z">
         <w:r>
           <w:lastRenderedPageBreak/>
           <w:delText xml:space="preserve"> </w:delText>
@@ -14416,9 +14800,9 @@
         <w:spacing w:after="0"/>
         <w:ind w:left="720"/>
         <w:rPr>
-          <w:ins w:id="801" w:author="Ján Kľuka" w:date="2015-04-30T23:47:00Z"/>
-        </w:rPr>
-        <w:pPrChange w:id="802" w:author="Ján Kľuka" w:date="2015-04-30T22:58:00Z">
+          <w:ins w:id="846" w:author="Ján Kľuka" w:date="2015-04-30T23:47:00Z"/>
+        </w:rPr>
+        <w:pPrChange w:id="847" w:author="Ján Kľuka" w:date="2015-04-30T22:58:00Z">
           <w:pPr>
             <w:spacing w:after="0"/>
             <w:ind w:left="720" w:firstLine="720"/>
@@ -14431,8 +14815,8 @@
         <w:pStyle w:val="Heading2"/>
         <w:ind w:left="426" w:hanging="435"/>
       </w:pPr>
-      <w:bookmarkStart w:id="803" w:name="_Toc418085705"/>
-      <w:ins w:id="804" w:author="Ján Kľuka" w:date="2015-04-30T23:56:00Z">
+      <w:bookmarkStart w:id="848" w:name="_Toc418085705"/>
+      <w:ins w:id="849" w:author="Ján Kľuka" w:date="2015-04-30T23:56:00Z">
         <w:r>
           <w:t xml:space="preserve">Trieda </w:t>
         </w:r>
@@ -14440,7 +14824,7 @@
       <w:r>
         <w:t>BackupObject</w:t>
       </w:r>
-      <w:bookmarkEnd w:id="803"/>
+      <w:bookmarkEnd w:id="848"/>
     </w:p>
     <w:p>
       <w:pPr>
@@ -14459,7 +14843,7 @@
       <w:r>
         <w:t xml:space="preserve"> je základom všetkých tried</w:t>
       </w:r>
-      <w:ins w:id="805" w:author="Ján Kľuka" w:date="2015-04-30T23:35:00Z">
+      <w:ins w:id="850" w:author="Ján Kľuka" w:date="2015-04-30T23:35:00Z">
         <w:r>
           <w:t xml:space="preserve"> reprezentujúcich objekty súborového systému</w:t>
         </w:r>
@@ -14476,12 +14860,12 @@
       <w:r>
         <w:t xml:space="preserve"> (zdrojových) súboroch. Uchováva všetky dôležité informácie o</w:t>
       </w:r>
-      <w:del w:id="806" w:author="Ján Kľuka" w:date="2015-04-30T22:28:00Z">
+      <w:del w:id="851" w:author="Ján Kľuka" w:date="2015-04-30T22:28:00Z">
         <w:r>
           <w:delText xml:space="preserve"> samotných </w:delText>
         </w:r>
       </w:del>
-      <w:ins w:id="807" w:author="Ján Kľuka" w:date="2015-04-30T22:30:00Z">
+      <w:ins w:id="852" w:author="Ján Kľuka" w:date="2015-04-30T22:30:00Z">
         <w:r>
           <w:t> </w:t>
         </w:r>
@@ -14489,7 +14873,7 @@
       <w:r>
         <w:t>súboroch</w:t>
       </w:r>
-      <w:del w:id="808" w:author="Ján Kľuka" w:date="2015-04-30T22:30:00Z">
+      <w:del w:id="853" w:author="Ján Kľuka" w:date="2015-04-30T22:30:00Z">
         <w:r>
           <w:delText xml:space="preserve"> ako sú</w:delText>
         </w:r>
@@ -14507,8 +14891,8 @@
         </w:numPr>
         <w:spacing w:before="240"/>
       </w:pPr>
-      <w:commentRangeStart w:id="809"/>
-      <w:ins w:id="810" w:author="Ján Kľuka" w:date="2015-04-30T22:30:00Z">
+      <w:commentRangeStart w:id="854"/>
+      <w:ins w:id="855" w:author="Ján Kľuka" w:date="2015-04-30T22:30:00Z">
         <w:r>
           <w:t>z</w:t>
         </w:r>
@@ -14516,14 +14900,14 @@
       <w:r>
         <w:t>drojovú cestu k danému súboru</w:t>
       </w:r>
-      <w:commentRangeEnd w:id="809"/>
+      <w:commentRangeEnd w:id="854"/>
       <w:r>
         <w:rPr>
           <w:rStyle w:val="CommentReference"/>
         </w:rPr>
-        <w:commentReference w:id="809"/>
-      </w:r>
-      <w:ins w:id="811" w:author="Ján Kľuka" w:date="2015-04-30T22:30:00Z">
+        <w:commentReference w:id="854"/>
+      </w:r>
+      <w:ins w:id="856" w:author="Ján Kľuka" w:date="2015-04-30T22:30:00Z">
         <w:r>
           <w:t>,</w:t>
         </w:r>
@@ -14538,7 +14922,7 @@
         </w:numPr>
         <w:spacing w:before="240"/>
       </w:pPr>
-      <w:ins w:id="812" w:author="Ján Kľuka" w:date="2015-04-30T22:30:00Z">
+      <w:ins w:id="857" w:author="Ján Kľuka" w:date="2015-04-30T22:30:00Z">
         <w:r>
           <w:t>n</w:t>
         </w:r>
@@ -14564,7 +14948,7 @@
       <w:r>
         <w:t>)</w:t>
       </w:r>
-      <w:ins w:id="813" w:author="Ján Kľuka" w:date="2015-04-30T22:30:00Z">
+      <w:ins w:id="858" w:author="Ján Kľuka" w:date="2015-04-30T22:30:00Z">
         <w:r>
           <w:t>,</w:t>
         </w:r>
@@ -14579,12 +14963,12 @@
         </w:numPr>
         <w:spacing w:before="240"/>
       </w:pPr>
-      <w:ins w:id="814" w:author="Ján Kľuka" w:date="2015-04-30T22:30:00Z">
+      <w:ins w:id="859" w:author="Ján Kľuka" w:date="2015-04-30T22:30:00Z">
         <w:r>
           <w:t>n</w:t>
         </w:r>
       </w:ins>
-      <w:del w:id="815" w:author="Ján Kľuka" w:date="2015-04-30T22:30:00Z">
+      <w:del w:id="860" w:author="Ján Kľuka" w:date="2015-04-30T22:30:00Z">
         <w:r>
           <w:delText>N</w:delText>
         </w:r>
@@ -14592,7 +14976,7 @@
       <w:r>
         <w:t>ázov adresára, v ktorom sa nachádza</w:t>
       </w:r>
-      <w:ins w:id="816" w:author="Ján Kľuka" w:date="2015-04-30T22:30:00Z">
+      <w:ins w:id="861" w:author="Ján Kľuka" w:date="2015-04-30T22:30:00Z">
         <w:r>
           <w:t>,</w:t>
         </w:r>
@@ -14607,7 +14991,7 @@
         </w:numPr>
         <w:spacing w:before="240"/>
       </w:pPr>
-      <w:ins w:id="817" w:author="Ján Kľuka" w:date="2015-04-30T22:31:00Z">
+      <w:ins w:id="862" w:author="Ján Kľuka" w:date="2015-04-30T22:31:00Z">
         <w:r>
           <w:t xml:space="preserve">inštanciu </w:t>
         </w:r>
@@ -14624,7 +15008,7 @@
       <w:r>
         <w:t xml:space="preserve">, ktorá reprezentuje </w:t>
       </w:r>
-      <w:del w:id="818" w:author="Ján Kľuka" w:date="2015-04-30T22:28:00Z">
+      <w:del w:id="863" w:author="Ján Kľuka" w:date="2015-04-30T22:28:00Z">
         <w:r>
           <w:delText xml:space="preserve">samotné </w:delText>
         </w:r>
@@ -14632,7 +15016,7 @@
       <w:r>
         <w:t>úložisko</w:t>
       </w:r>
-      <w:ins w:id="819" w:author="Ján Kľuka" w:date="2015-04-30T22:30:00Z">
+      <w:ins w:id="864" w:author="Ján Kľuka" w:date="2015-04-30T22:30:00Z">
         <w:r>
           <w:t>,</w:t>
         </w:r>
@@ -14647,12 +15031,12 @@
         </w:numPr>
         <w:spacing w:before="240"/>
       </w:pPr>
-      <w:ins w:id="820" w:author="Ján Kľuka" w:date="2015-04-30T22:32:00Z">
+      <w:ins w:id="865" w:author="Ján Kľuka" w:date="2015-04-30T22:32:00Z">
         <w:r>
           <w:t xml:space="preserve">stavové informácie o súbore získané systémovým volaním </w:t>
         </w:r>
       </w:ins>
-      <w:ins w:id="821" w:author="Ján Kľuka" w:date="2015-04-30T22:30:00Z">
+      <w:ins w:id="866" w:author="Ján Kľuka" w:date="2015-04-30T22:30:00Z">
         <w:r>
           <w:t xml:space="preserve">lstat </w:t>
         </w:r>
@@ -14660,7 +15044,7 @@
       <w:r>
         <w:t>(</w:t>
       </w:r>
-      <w:ins w:id="822" w:author="Ján Kľuka" w:date="2015-04-30T22:32:00Z">
+      <w:ins w:id="867" w:author="Ján Kľuka" w:date="2015-04-30T22:32:00Z">
         <w:r>
           <w:t xml:space="preserve">typ a </w:t>
         </w:r>
@@ -14668,7 +15052,7 @@
       <w:r>
         <w:t>práva, vlastník</w:t>
       </w:r>
-      <w:ins w:id="823" w:author="Ján Kľuka" w:date="2015-04-30T22:33:00Z">
+      <w:ins w:id="868" w:author="Ján Kľuka" w:date="2015-04-30T22:33:00Z">
         <w:r>
           <w:t xml:space="preserve"> </w:t>
         </w:r>
@@ -14676,7 +15060,7 @@
       <w:r>
         <w:t>atď)</w:t>
       </w:r>
-      <w:ins w:id="824" w:author="Ján Kľuka" w:date="2015-04-30T22:30:00Z">
+      <w:ins w:id="869" w:author="Ján Kľuka" w:date="2015-04-30T22:30:00Z">
         <w:r>
           <w:t>.</w:t>
         </w:r>
@@ -14698,22 +15082,22 @@
       <w:r>
         <w:t xml:space="preserve">Obrázok 3. </w:t>
       </w:r>
-      <w:ins w:id="825" w:author="Ján Kľuka" w:date="2015-04-30T22:25:00Z">
+      <w:ins w:id="870" w:author="Ján Kľuka" w:date="2015-04-30T22:25:00Z">
         <w:r>
           <w:t xml:space="preserve">UML diagram </w:t>
         </w:r>
       </w:ins>
-      <w:ins w:id="826" w:author="Ján Kľuka" w:date="2015-04-30T22:24:00Z">
+      <w:ins w:id="871" w:author="Ján Kľuka" w:date="2015-04-30T22:24:00Z">
         <w:r>
           <w:t>triedy BackupObject</w:t>
         </w:r>
       </w:ins>
-      <w:ins w:id="827" w:author="Ján Kľuka" w:date="2015-04-30T23:26:00Z">
+      <w:ins w:id="872" w:author="Ján Kľuka" w:date="2015-04-30T23:26:00Z">
         <w:r>
           <w:t xml:space="preserve"> a jej </w:t>
         </w:r>
       </w:ins>
-      <w:ins w:id="828" w:author="Ján Kľuka" w:date="2015-04-30T23:27:00Z">
+      <w:ins w:id="873" w:author="Ján Kľuka" w:date="2015-04-30T23:27:00Z">
         <w:r>
           <w:t>bezprostredných potomkov</w:t>
         </w:r>
@@ -14725,7 +15109,7 @@
         <w:ind w:left="720"/>
         <w:jc w:val="center"/>
       </w:pPr>
-      <w:commentRangeStart w:id="829"/>
+      <w:commentRangeStart w:id="874"/>
       <w:r>
         <w:rPr>
           <w:noProof/>
@@ -14773,12 +15157,12 @@
           </wp:inline>
         </w:drawing>
       </w:r>
-      <w:commentRangeEnd w:id="829"/>
+      <w:commentRangeEnd w:id="874"/>
       <w:r>
         <w:rPr>
           <w:rStyle w:val="CommentReference"/>
         </w:rPr>
-        <w:commentReference w:id="829"/>
+        <w:commentReference w:id="874"/>
       </w:r>
     </w:p>
     <w:p>
@@ -14787,7 +15171,7 @@
         <w:spacing w:after="240"/>
         <w:ind w:left="426" w:hanging="435"/>
       </w:pPr>
-      <w:ins w:id="830" w:author="Ján Kľuka" w:date="2015-05-01T00:03:00Z">
+      <w:ins w:id="875" w:author="Ján Kľuka" w:date="2015-05-01T00:03:00Z">
         <w:r>
           <w:t xml:space="preserve">Modul </w:t>
         </w:r>
@@ -14803,7 +15187,7 @@
       <w:pPr>
         <w:ind w:left="426"/>
         <w:rPr>
-          <w:ins w:id="831" w:author="Ján Kľuka" w:date="2015-05-01T00:07:00Z"/>
+          <w:ins w:id="876" w:author="Ján Kľuka" w:date="2015-05-01T00:07:00Z"/>
         </w:rPr>
       </w:pPr>
       <w:r>
@@ -14818,7 +15202,7 @@
       <w:r>
         <w:t xml:space="preserve"> (zdroj) označujeme v našej aj predchádzajúcej implementácii všetky zálohované objekty</w:t>
       </w:r>
-      <w:ins w:id="832" w:author="Ján Kľuka" w:date="2015-05-01T00:08:00Z">
+      <w:ins w:id="877" w:author="Ján Kľuka" w:date="2015-05-01T00:08:00Z">
         <w:r>
           <w:t xml:space="preserve"> súborového systému</w:t>
         </w:r>
@@ -14826,12 +15210,12 @@
       <w:r>
         <w:t>, ktoré sú ešte ďalej rozlišované na tri základné typy</w:t>
       </w:r>
-      <w:ins w:id="833" w:author="Ján Kľuka" w:date="2015-05-01T00:08:00Z">
+      <w:ins w:id="878" w:author="Ján Kľuka" w:date="2015-05-01T00:08:00Z">
         <w:r>
           <w:t xml:space="preserve"> – súbor, adresár a symbolický link. </w:t>
         </w:r>
       </w:ins>
-      <w:ins w:id="834" w:author="Ján Kľuka" w:date="2015-05-01T00:07:00Z">
+      <w:ins w:id="879" w:author="Ján Kľuka" w:date="2015-05-01T00:07:00Z">
         <w:r>
           <w:t xml:space="preserve">Triedy reprezentujúce zdrojové objekty sú implementované v module </w:t>
         </w:r>
@@ -14842,7 +15226,7 @@
           <w:t>s</w:t>
         </w:r>
       </w:ins>
-      <w:ins w:id="835" w:author="Ján Kľuka" w:date="2015-05-01T00:10:00Z">
+      <w:ins w:id="880" w:author="Ján Kľuka" w:date="2015-05-01T00:10:00Z">
         <w:r>
           <w:rPr>
             <w:rFonts w:ascii="Consolas" w:hAnsi="Consolas"/>
@@ -14850,7 +15234,7 @@
           <w:t>ourc</w:t>
         </w:r>
       </w:ins>
-      <w:ins w:id="836" w:author="Ján Kľuka" w:date="2015-05-01T00:07:00Z">
+      <w:ins w:id="881" w:author="Ján Kľuka" w:date="2015-05-01T00:07:00Z">
         <w:r>
           <w:rPr>
             <w:rFonts w:ascii="Consolas" w:hAnsi="Consolas"/>
@@ -14858,7 +15242,7 @@
           <w:t>e</w:t>
         </w:r>
       </w:ins>
-      <w:ins w:id="837" w:author="Ján Kľuka" w:date="2015-05-01T00:09:00Z">
+      <w:ins w:id="882" w:author="Ján Kľuka" w:date="2015-05-01T00:09:00Z">
         <w:r>
           <w:t xml:space="preserve"> a sú potomkami triedy </w:t>
         </w:r>
@@ -14872,7 +15256,7 @@
           <w:t>.</w:t>
         </w:r>
       </w:ins>
-      <w:ins w:id="838" w:author="Ján Kľuka" w:date="2015-05-01T00:33:00Z">
+      <w:ins w:id="883" w:author="Ján Kľuka" w:date="2015-05-01T00:33:00Z">
         <w:r>
           <w:t xml:space="preserve"> </w:t>
         </w:r>
@@ -14885,7 +15269,7 @@
       <w:pPr>
         <w:ind w:left="426"/>
       </w:pPr>
-      <w:del w:id="839" w:author="Ján Kľuka" w:date="2015-05-01T00:33:00Z">
+      <w:del w:id="884" w:author="Ján Kľuka" w:date="2015-05-01T00:33:00Z">
         <w:r>
           <w:delText xml:space="preserve">Prvým základným typom je zdroj typu directory (adresár). Pre tento typ je implementovaná trieda </w:delText>
         </w:r>
@@ -14942,7 +15326,7 @@
       <w:r>
         <w:t>Obrázok 3. UML diagram triedy SourceObject</w:t>
       </w:r>
-      <w:ins w:id="840" w:author="Ján Kľuka" w:date="2015-04-30T22:19:00Z">
+      <w:ins w:id="885" w:author="Ján Kľuka" w:date="2015-04-30T22:19:00Z">
         <w:r>
           <w:t xml:space="preserve"> a jej podtried</w:t>
         </w:r>
@@ -14954,10 +15338,10 @@
         <w:ind w:left="720"/>
         <w:jc w:val="center"/>
         <w:rPr>
-          <w:ins w:id="841" w:author="Ján Kľuka" w:date="2015-04-30T22:52:00Z"/>
-        </w:rPr>
-      </w:pPr>
-      <w:commentRangeStart w:id="842"/>
+          <w:ins w:id="886" w:author="Ján Kľuka" w:date="2015-04-30T22:52:00Z"/>
+        </w:rPr>
+      </w:pPr>
+      <w:commentRangeStart w:id="887"/>
       <w:r>
         <w:rPr>
           <w:noProof/>
@@ -15005,12 +15389,12 @@
           </wp:inline>
         </w:drawing>
       </w:r>
-      <w:commentRangeEnd w:id="842"/>
+      <w:commentRangeEnd w:id="887"/>
       <w:r>
         <w:rPr>
           <w:rStyle w:val="CommentReference"/>
         </w:rPr>
-        <w:commentReference w:id="842"/>
+        <w:commentReference w:id="887"/>
       </w:r>
     </w:p>
     <w:p>
@@ -15165,15 +15549,15 @@
       <w:pPr>
         <w:pStyle w:val="Heading3"/>
         <w:rPr>
-          <w:ins w:id="843" w:author="Ján Kľuka" w:date="2015-05-01T00:05:00Z"/>
+          <w:ins w:id="888" w:author="Ján Kľuka" w:date="2015-05-01T00:05:00Z"/>
           <w:rFonts w:ascii="Times New Roman" w:hAnsi="Times New Roman" w:cs="Times New Roman"/>
           <w:color w:val="auto"/>
           <w:szCs w:val="24"/>
         </w:rPr>
       </w:pPr>
-      <w:bookmarkStart w:id="844" w:name="_Toc418085706"/>
-      <w:commentRangeStart w:id="845"/>
-      <w:ins w:id="846" w:author="Ján Kľuka" w:date="2015-05-01T00:05:00Z">
+      <w:bookmarkStart w:id="889" w:name="_Toc418085706"/>
+      <w:commentRangeStart w:id="890"/>
+      <w:ins w:id="891" w:author="Ján Kľuka" w:date="2015-05-01T00:05:00Z">
         <w:r>
           <w:rPr>
             <w:rFonts w:ascii="Times New Roman" w:hAnsi="Times New Roman" w:cs="Times New Roman"/>
@@ -15190,7 +15574,7 @@
           </w:rPr>
           <w:t>SourceObject</w:t>
         </w:r>
-        <w:bookmarkEnd w:id="844"/>
+        <w:bookmarkEnd w:id="889"/>
         <w:r>
           <w:rPr>
             <w:rFonts w:ascii="Times New Roman" w:hAnsi="Times New Roman" w:cs="Times New Roman"/>
@@ -15200,8 +15584,8 @@
           <w:t xml:space="preserve"> a jej podtriedy</w:t>
         </w:r>
       </w:ins>
-      <w:commentRangeEnd w:id="845"/>
-      <w:ins w:id="847" w:author="Ján Kľuka" w:date="2015-05-01T00:17:00Z">
+      <w:commentRangeEnd w:id="890"/>
+      <w:ins w:id="892" w:author="Ján Kľuka" w:date="2015-05-01T00:17:00Z">
         <w:r>
           <w:rPr>
             <w:rStyle w:val="CommentReference"/>
@@ -15210,7 +15594,7 @@
             <w:bCs w:val="0"/>
             <w:color w:val="auto"/>
           </w:rPr>
-          <w:commentReference w:id="845"/>
+          <w:commentReference w:id="890"/>
         </w:r>
       </w:ins>
     </w:p>
@@ -15231,7 +15615,7 @@
       <w:r>
         <w:t xml:space="preserve"> a jej </w:t>
       </w:r>
-      <w:ins w:id="849" w:author="Ján Kľuka" w:date="2015-04-30T23:40:00Z">
+      <w:ins w:id="894" w:author="Ján Kľuka" w:date="2015-04-30T23:40:00Z">
         <w:r>
           <w:t xml:space="preserve">statickej </w:t>
         </w:r>
@@ -15257,7 +15641,7 @@
       <w:r>
         <w:t xml:space="preserve"> je </w:t>
       </w:r>
-      <w:ins w:id="850" w:author="Ján Kľuka" w:date="2015-05-01T00:35:00Z">
+      <w:ins w:id="895" w:author="Ján Kľuka" w:date="2015-05-01T00:35:00Z">
         <w:r>
           <w:t>potomkom</w:t>
         </w:r>
@@ -15274,7 +15658,7 @@
       <w:r>
         <w:t>, stáva sa nositeľom všetkých dôležitých informácií o zálohovanom súbore.</w:t>
       </w:r>
-      <w:ins w:id="851" w:author="Ján Kľuka" w:date="2015-05-01T00:19:00Z">
+      <w:ins w:id="896" w:author="Ján Kľuka" w:date="2015-05-01T00:19:00Z">
         <w:r>
           <w:t xml:space="preserve"> </w:t>
         </w:r>
@@ -15282,12 +15666,12 @@
       <w:r>
         <w:t xml:space="preserve">Okrem toho obsahuje </w:t>
       </w:r>
-      <w:del w:id="852" w:author="Ján Kľuka" w:date="2015-05-01T00:33:00Z">
+      <w:del w:id="897" w:author="Ján Kľuka" w:date="2015-05-01T00:33:00Z">
         <w:r>
           <w:delText xml:space="preserve">ešte </w:delText>
         </w:r>
       </w:del>
-      <w:ins w:id="853" w:author="Ján Kľuka" w:date="2015-05-01T00:15:00Z">
+      <w:ins w:id="898" w:author="Ján Kľuka" w:date="2015-05-01T00:15:00Z">
         <w:r>
           <w:t>dátový atribút</w:t>
         </w:r>
@@ -15319,7 +15703,7 @@
       <w:r>
         <w:t>, ktorá má reprezentovať predchádzajúcu verziu zálohovaného súboru nachádzajúcu sa v</w:t>
       </w:r>
-      <w:del w:id="854" w:author="Ján Kľuka" w:date="2015-05-01T00:24:00Z">
+      <w:del w:id="899" w:author="Ján Kľuka" w:date="2015-05-01T00:24:00Z">
         <w:r>
           <w:delText> danom</w:delText>
         </w:r>
@@ -15327,13 +15711,13 @@
       <w:r>
         <w:t xml:space="preserve"> úložisku</w:t>
       </w:r>
-      <w:ins w:id="855" w:author="Ján Kľuka" w:date="2015-05-01T00:19:00Z">
+      <w:ins w:id="900" w:author="Ján Kľuka" w:date="2015-05-01T00:19:00Z">
         <w:r>
           <w:t>.</w:t>
         </w:r>
       </w:ins>
-      <w:bookmarkStart w:id="856" w:name="_Toc417985012"/>
-      <w:ins w:id="857" w:author="Ján Kľuka" w:date="2015-05-01T00:20:00Z">
+      <w:bookmarkStart w:id="901" w:name="_Toc417985012"/>
+      <w:ins w:id="902" w:author="Ján Kľuka" w:date="2015-05-01T00:20:00Z">
         <w:r>
           <w:t xml:space="preserve"> </w:t>
         </w:r>
@@ -15353,7 +15737,7 @@
         </w:rPr>
         <w:t xml:space="preserve"> </w:t>
       </w:r>
-      <w:ins w:id="858" w:author="Ján Kľuka" w:date="2015-05-01T00:16:00Z">
+      <w:ins w:id="903" w:author="Ján Kľuka" w:date="2015-05-01T00:16:00Z">
         <w:r>
           <w:t xml:space="preserve">sa </w:t>
         </w:r>
@@ -15361,7 +15745,7 @@
       <w:r>
         <w:t>porovnáva</w:t>
       </w:r>
-      <w:ins w:id="859" w:author="Ján Kľuka" w:date="2015-05-01T00:16:00Z">
+      <w:ins w:id="904" w:author="Ján Kľuka" w:date="2015-05-01T00:16:00Z">
         <w:r>
           <w:t>jú</w:t>
         </w:r>
@@ -15369,12 +15753,12 @@
       <w:r>
         <w:t xml:space="preserve"> </w:t>
       </w:r>
-      <w:ins w:id="860" w:author="Ján Kľuka" w:date="2015-05-01T00:34:00Z">
+      <w:ins w:id="905" w:author="Ján Kľuka" w:date="2015-05-01T00:34:00Z">
         <w:r>
           <w:t xml:space="preserve">vybrané </w:t>
         </w:r>
       </w:ins>
-      <w:ins w:id="861" w:author="Ján Kľuka" w:date="2015-05-01T00:13:00Z">
+      <w:ins w:id="906" w:author="Ján Kľuka" w:date="2015-05-01T00:13:00Z">
         <w:r>
           <w:t xml:space="preserve">stavové </w:t>
         </w:r>
@@ -15382,33 +15766,33 @@
       <w:r>
         <w:t>informácie (vlastníka, práva, typ, poslednú zmenu a poslednú zmenu metadát) o zálohovanom objekte a objekte, ktorý je už zálohovaný v úložisku.</w:t>
       </w:r>
-      <w:ins w:id="862" w:author="Ján Kľuka" w:date="2015-05-01T00:35:00Z">
+      <w:ins w:id="907" w:author="Ján Kľuka" w:date="2015-05-01T00:35:00Z">
         <w:r>
           <w:t xml:space="preserve"> Trieda SourceObject má tri podtriedy SourceDir, SourceFile a</w:t>
         </w:r>
       </w:ins>
-      <w:ins w:id="863" w:author="Ján Kľuka" w:date="2015-05-01T00:36:00Z">
+      <w:ins w:id="908" w:author="Ján Kľuka" w:date="2015-05-01T00:36:00Z">
         <w:r>
           <w:t> </w:t>
         </w:r>
       </w:ins>
-      <w:ins w:id="864" w:author="Ján Kľuka" w:date="2015-05-01T00:35:00Z">
+      <w:ins w:id="909" w:author="Ján Kľuka" w:date="2015-05-01T00:35:00Z">
         <w:r>
           <w:t>SourceLnk</w:t>
         </w:r>
       </w:ins>
-      <w:ins w:id="865" w:author="Ján Kľuka" w:date="2015-05-01T00:36:00Z">
+      <w:ins w:id="910" w:author="Ján Kľuka" w:date="2015-05-01T00:36:00Z">
         <w:r>
           <w:t xml:space="preserve"> pre jednotlivé typy súborových objektov</w:t>
         </w:r>
       </w:ins>
-      <w:ins w:id="866" w:author="Ján Kľuka" w:date="2015-05-01T00:35:00Z">
+      <w:ins w:id="911" w:author="Ján Kľuka" w:date="2015-05-01T00:35:00Z">
         <w:r>
           <w:t>.</w:t>
         </w:r>
       </w:ins>
     </w:p>
-    <w:bookmarkEnd w:id="856"/>
+    <w:bookmarkEnd w:id="901"/>
     <w:p>
       <w:pPr>
         <w:spacing w:before="240"/>
@@ -15426,7 +15810,7 @@
       <w:r>
         <w:t xml:space="preserve"> reprezentujeme zdrojový (zálohovaný) objekt typu adresár. </w:t>
       </w:r>
-      <w:ins w:id="867" w:author="Ján Kľuka" w:date="2015-05-01T00:25:00Z">
+      <w:ins w:id="912" w:author="Ján Kľuka" w:date="2015-05-01T00:25:00Z">
         <w:r>
           <w:t>Jej metóda</w:t>
         </w:r>
@@ -15440,7 +15824,7 @@
         </w:rPr>
         <w:t>backup</w:t>
       </w:r>
-      <w:del w:id="868" w:author="Ján Kľuka" w:date="2015-05-01T00:25:00Z">
+      <w:del w:id="913" w:author="Ján Kľuka" w:date="2015-05-01T00:25:00Z">
         <w:r>
           <w:delText>, je</w:delText>
         </w:r>
@@ -15448,7 +15832,7 @@
       <w:r>
         <w:t xml:space="preserve"> vykonáva</w:t>
       </w:r>
-      <w:del w:id="869" w:author="Ján Kľuka" w:date="2015-05-01T00:25:00Z">
+      <w:del w:id="914" w:author="Ján Kľuka" w:date="2015-05-01T00:25:00Z">
         <w:r>
           <w:delText>né</w:delText>
         </w:r>
@@ -15456,7 +15840,7 @@
       <w:r>
         <w:t xml:space="preserve"> rekurzívne zálohovanie </w:t>
       </w:r>
-      <w:del w:id="870" w:author="Ján Kľuka" w:date="2015-05-01T00:22:00Z">
+      <w:del w:id="915" w:author="Ján Kľuka" w:date="2015-05-01T00:22:00Z">
         <w:r>
           <w:delText xml:space="preserve">na </w:delText>
         </w:r>
@@ -15464,7 +15848,7 @@
       <w:r>
         <w:t xml:space="preserve">všetkých </w:t>
       </w:r>
-      <w:ins w:id="871" w:author="Ján Kľuka" w:date="2015-05-01T00:22:00Z">
+      <w:ins w:id="916" w:author="Ján Kľuka" w:date="2015-05-01T00:22:00Z">
         <w:r>
           <w:t>objektov</w:t>
         </w:r>
@@ -15472,7 +15856,7 @@
       <w:r>
         <w:t xml:space="preserve">, ktoré adresár obsahuje a nakoniec aj </w:t>
       </w:r>
-      <w:del w:id="872" w:author="Ján Kľuka" w:date="2015-05-01T00:23:00Z">
+      <w:del w:id="917" w:author="Ján Kľuka" w:date="2015-05-01T00:23:00Z">
         <w:r>
           <w:delText xml:space="preserve">na </w:delText>
         </w:r>
@@ -15480,7 +15864,7 @@
       <w:r>
         <w:t>samotn</w:t>
       </w:r>
-      <w:ins w:id="873" w:author="Ján Kľuka" w:date="2015-05-01T00:23:00Z">
+      <w:ins w:id="918" w:author="Ján Kľuka" w:date="2015-05-01T00:23:00Z">
         <w:r>
           <w:t>ého</w:t>
         </w:r>
@@ -15488,7 +15872,7 @@
       <w:r>
         <w:t xml:space="preserve"> adresár</w:t>
       </w:r>
-      <w:ins w:id="874" w:author="Ján Kľuka" w:date="2015-05-01T00:23:00Z">
+      <w:ins w:id="919" w:author="Ján Kľuka" w:date="2015-05-01T00:23:00Z">
         <w:r>
           <w:t>a</w:t>
         </w:r>
@@ -15520,7 +15904,7 @@
         </w:rPr>
         <w:t>Sou</w:t>
       </w:r>
-      <w:ins w:id="875" w:author="Ján Kľuka" w:date="2015-04-30T22:53:00Z">
+      <w:ins w:id="920" w:author="Ján Kľuka" w:date="2015-04-30T22:53:00Z">
         <w:r>
           <w:rPr>
             <w:i/>
@@ -15537,7 +15921,7 @@
       <w:r>
         <w:t xml:space="preserve"> reprezentuje zdrojový (zálohovaný) </w:t>
       </w:r>
-      <w:ins w:id="876" w:author="Ján Kľuka" w:date="2015-04-30T22:54:00Z">
+      <w:ins w:id="921" w:author="Ján Kľuka" w:date="2015-04-30T22:54:00Z">
         <w:r>
           <w:t xml:space="preserve">symbolický </w:t>
         </w:r>
@@ -15545,7 +15929,7 @@
       <w:r>
         <w:t>link.</w:t>
       </w:r>
-      <w:ins w:id="877" w:author="Ján Kľuka" w:date="2015-05-01T00:21:00Z">
+      <w:ins w:id="922" w:author="Ján Kľuka" w:date="2015-05-01T00:21:00Z">
         <w:r>
           <w:t xml:space="preserve"> V ich prípade metóda </w:t>
         </w:r>
@@ -15559,7 +15943,7 @@
           <w:t xml:space="preserve"> na základe </w:t>
         </w:r>
       </w:ins>
-      <w:ins w:id="878" w:author="Ján Kľuka" w:date="2015-05-01T00:22:00Z">
+      <w:ins w:id="923" w:author="Ján Kľuka" w:date="2015-05-01T00:22:00Z">
         <w:r>
           <w:rPr>
             <w:rFonts w:ascii="Consolas" w:hAnsi="Consolas"/>
@@ -15567,7 +15951,7 @@
           <w:t>store_object</w:t>
         </w:r>
       </w:ins>
-      <w:ins w:id="879" w:author="Ján Kľuka" w:date="2015-05-01T00:21:00Z">
+      <w:ins w:id="924" w:author="Ján Kľuka" w:date="2015-05-01T00:21:00Z">
         <w:r>
           <w:t xml:space="preserve"> a metódy </w:t>
         </w:r>
@@ -15581,12 +15965,12 @@
           <w:t xml:space="preserve"> sa pri zálohovaní rozhoduje, či sa vykonáva inkrementálna alebo </w:t>
         </w:r>
       </w:ins>
-      <w:ins w:id="880" w:author="Ján Kľuka" w:date="2015-05-01T00:23:00Z">
+      <w:ins w:id="925" w:author="Ján Kľuka" w:date="2015-05-01T00:23:00Z">
         <w:r>
           <w:t>ú</w:t>
         </w:r>
       </w:ins>
-      <w:ins w:id="881" w:author="Ján Kľuka" w:date="2015-05-01T00:21:00Z">
+      <w:ins w:id="926" w:author="Ján Kľuka" w:date="2015-05-01T00:21:00Z">
         <w:r>
           <w:t>plná záloha daného objektu.</w:t>
         </w:r>
@@ -15598,14 +15982,14 @@
         <w:spacing w:after="240"/>
         <w:ind w:left="426" w:hanging="435"/>
       </w:pPr>
-      <w:bookmarkStart w:id="882" w:name="_Toc417985015"/>
-      <w:del w:id="883" w:author="Ján Kľuka" w:date="2015-04-30T23:58:00Z">
+      <w:bookmarkStart w:id="927" w:name="_Toc417985015"/>
+      <w:del w:id="928" w:author="Ján Kľuka" w:date="2015-04-30T23:58:00Z">
         <w:r>
           <w:delText>Store</w:delText>
         </w:r>
       </w:del>
-      <w:bookmarkEnd w:id="882"/>
-      <w:ins w:id="884" w:author="Ján Kľuka" w:date="2015-04-30T23:58:00Z">
+      <w:bookmarkEnd w:id="927"/>
+      <w:ins w:id="929" w:author="Ján Kľuka" w:date="2015-04-30T23:58:00Z">
         <w:r>
           <w:t xml:space="preserve">Modul </w:t>
         </w:r>
@@ -15632,12 +16016,12 @@
         </w:rPr>
         <w:t>store</w:t>
       </w:r>
-      <w:del w:id="885" w:author="Ján Kľuka" w:date="2015-04-30T13:20:00Z">
+      <w:del w:id="930" w:author="Ján Kľuka" w:date="2015-04-30T13:20:00Z">
         <w:r>
           <w:delText>,</w:delText>
         </w:r>
       </w:del>
-      <w:ins w:id="886" w:author="Ján Kľuka" w:date="2015-04-30T13:20:00Z">
+      <w:ins w:id="931" w:author="Ján Kľuka" w:date="2015-04-30T13:20:00Z">
         <w:r>
           <w:t xml:space="preserve"> (úložisko),</w:t>
         </w:r>
@@ -15645,7 +16029,7 @@
       <w:r>
         <w:t xml:space="preserve"> budeme v našej práci označovať implementáciu rozhrania pre </w:t>
       </w:r>
-      <w:del w:id="887" w:author="Ján Kľuka" w:date="2015-04-30T13:20:00Z">
+      <w:del w:id="932" w:author="Ján Kľuka" w:date="2015-04-30T13:20:00Z">
         <w:r>
           <w:delText xml:space="preserve">samotnú </w:delText>
         </w:r>
@@ -15653,7 +16037,7 @@
       <w:r>
         <w:t xml:space="preserve">komunikáciu s obsahom adresovaným úložiskom. Toto rozhranie je implementované v triede s názvom </w:t>
       </w:r>
-      <w:ins w:id="888" w:author="Ján Kľuka" w:date="2015-04-30T13:20:00Z">
+      <w:ins w:id="933" w:author="Ján Kľuka" w:date="2015-04-30T13:20:00Z">
         <w:r>
           <w:rPr>
             <w:rStyle w:val="HTMLCode"/>
@@ -15661,12 +16045,12 @@
           <w:t>Store</w:t>
         </w:r>
       </w:ins>
-      <w:ins w:id="889" w:author="Ján Kľuka" w:date="2015-04-30T22:49:00Z">
+      <w:ins w:id="934" w:author="Ján Kľuka" w:date="2015-04-30T22:49:00Z">
         <w:r>
           <w:t xml:space="preserve"> </w:t>
         </w:r>
       </w:ins>
-      <w:ins w:id="890" w:author="Ján Kľuka" w:date="2015-04-30T22:50:00Z">
+      <w:ins w:id="935" w:author="Ján Kľuka" w:date="2015-04-30T22:50:00Z">
         <w:r>
           <w:t xml:space="preserve">z modulu </w:t>
         </w:r>
@@ -15685,7 +16069,7 @@
       <w:pPr>
         <w:spacing w:line="276" w:lineRule="auto"/>
         <w:rPr>
-          <w:ins w:id="891" w:author="Ján Kľuka" w:date="2015-05-01T00:28:00Z"/>
+          <w:ins w:id="936" w:author="Ján Kľuka" w:date="2015-05-01T00:28:00Z"/>
         </w:rPr>
       </w:pPr>
     </w:p>
@@ -15702,7 +16086,7 @@
       <w:pPr>
         <w:ind w:left="426"/>
       </w:pPr>
-      <w:commentRangeStart w:id="892"/>
+      <w:commentRangeStart w:id="937"/>
       <w:r>
         <w:rPr>
           <w:noProof/>
@@ -15750,12 +16134,12 @@
           </wp:inline>
         </w:drawing>
       </w:r>
-      <w:commentRangeEnd w:id="892"/>
+      <w:commentRangeEnd w:id="937"/>
       <w:r>
         <w:rPr>
           <w:rStyle w:val="CommentReference"/>
         </w:rPr>
-        <w:commentReference w:id="892"/>
+        <w:commentReference w:id="937"/>
       </w:r>
     </w:p>
     <w:p>
@@ -15771,7 +16155,7 @@
         <w:pStyle w:val="Heading3"/>
         <w:spacing w:after="240"/>
         <w:rPr>
-          <w:ins w:id="893" w:author="Ján Kľuka" w:date="2015-05-01T10:50:00Z"/>
+          <w:ins w:id="938" w:author="Ján Kľuka" w:date="2015-05-01T10:50:00Z"/>
           <w:rFonts w:ascii="Times New Roman" w:hAnsi="Times New Roman" w:cs="Times New Roman"/>
           <w:color w:val="auto"/>
           <w:szCs w:val="24"/>
@@ -15806,7 +16190,7 @@
       <w:r>
         <w:t xml:space="preserve">Store implementuje všetky dôležité metódy, potrebné pre zálohovanie a opätovné získavanie dát. </w:t>
       </w:r>
-      <w:ins w:id="894" w:author="Ján Kľuka" w:date="2015-05-01T14:05:00Z">
+      <w:ins w:id="939" w:author="Ján Kľuka" w:date="2015-05-01T14:05:00Z">
         <w:r>
           <w:rPr>
             <w:b/>
@@ -15815,7 +16199,7 @@
           <w:t>Vymenujte konkrétnejšie, akú funkcionalitu implementuje samotný Store</w:t>
         </w:r>
       </w:ins>
-      <w:ins w:id="895" w:author="Ján Kľuka" w:date="2015-05-01T10:41:00Z">
+      <w:ins w:id="940" w:author="Ján Kľuka" w:date="2015-05-01T10:41:00Z">
         <w:r>
           <w:rPr>
             <w:b/>
@@ -15824,7 +16208,7 @@
           <w:t>.</w:t>
         </w:r>
       </w:ins>
-      <w:ins w:id="896" w:author="Ján Kľuka" w:date="2015-05-01T10:42:00Z">
+      <w:ins w:id="941" w:author="Ján Kľuka" w:date="2015-05-01T10:42:00Z">
         <w:r>
           <w:rPr>
             <w:b/>
@@ -15833,7 +16217,7 @@
           <w:t xml:space="preserve"> </w:t>
         </w:r>
       </w:ins>
-      <w:ins w:id="897" w:author="Ján Kľuka" w:date="2015-05-01T14:06:00Z">
+      <w:ins w:id="942" w:author="Ján Kľuka" w:date="2015-05-01T14:06:00Z">
         <w:r>
           <w:rPr>
             <w:b/>
@@ -15842,7 +16226,7 @@
           <w:t>P</w:t>
         </w:r>
       </w:ins>
-      <w:ins w:id="898" w:author="Ján Kľuka" w:date="2015-05-01T10:43:00Z">
+      <w:ins w:id="943" w:author="Ján Kľuka" w:date="2015-05-01T10:43:00Z">
         <w:r>
           <w:rPr>
             <w:b/>
@@ -15851,7 +16235,7 @@
           <w:t>ripojte</w:t>
         </w:r>
       </w:ins>
-      <w:ins w:id="899" w:author="Ján Kľuka" w:date="2015-05-01T10:42:00Z">
+      <w:ins w:id="944" w:author="Ján Kľuka" w:date="2015-05-01T10:42:00Z">
         <w:r>
           <w:rPr>
             <w:b/>
@@ -15860,7 +16244,7 @@
           <w:t>, že</w:t>
         </w:r>
       </w:ins>
-      <w:ins w:id="900" w:author="Ján Kľuka" w:date="2015-05-01T14:05:00Z">
+      <w:ins w:id="945" w:author="Ján Kľuka" w:date="2015-05-01T14:05:00Z">
         <w:r>
           <w:rPr>
             <w:b/>
@@ -15869,7 +16253,7 @@
           <w:t xml:space="preserve"> funkcionalitu opisujete v</w:t>
         </w:r>
       </w:ins>
-      <w:ins w:id="901" w:author="Ján Kľuka" w:date="2015-05-01T14:06:00Z">
+      <w:ins w:id="946" w:author="Ján Kľuka" w:date="2015-05-01T14:06:00Z">
         <w:r>
           <w:rPr>
             <w:b/>
@@ -15878,7 +16262,7 @@
           <w:t> </w:t>
         </w:r>
       </w:ins>
-      <w:ins w:id="902" w:author="Ján Kľuka" w:date="2015-05-01T14:05:00Z">
+      <w:ins w:id="947" w:author="Ján Kľuka" w:date="2015-05-01T14:05:00Z">
         <w:r>
           <w:rPr>
             <w:b/>
@@ -15887,7 +16271,7 @@
           <w:t>ďa</w:t>
         </w:r>
       </w:ins>
-      <w:ins w:id="903" w:author="Ján Kľuka" w:date="2015-05-01T14:06:00Z">
+      <w:ins w:id="948" w:author="Ján Kľuka" w:date="2015-05-01T14:06:00Z">
         <w:r>
           <w:rPr>
             <w:b/>
@@ -15896,7 +16280,7 @@
           <w:t xml:space="preserve">lších sekciách, kde sa spomenú aj príslušné </w:t>
         </w:r>
       </w:ins>
-      <w:ins w:id="904" w:author="Ján Kľuka" w:date="2015-05-01T10:42:00Z">
+      <w:ins w:id="949" w:author="Ján Kľuka" w:date="2015-05-01T10:42:00Z">
         <w:r>
           <w:rPr>
             <w:b/>
@@ -15905,7 +16289,7 @@
           <w:t>met</w:t>
         </w:r>
       </w:ins>
-      <w:ins w:id="905" w:author="Ján Kľuka" w:date="2015-05-01T10:44:00Z">
+      <w:ins w:id="950" w:author="Ján Kľuka" w:date="2015-05-01T10:44:00Z">
         <w:r>
           <w:rPr>
             <w:b/>
@@ -15914,7 +16298,7 @@
           <w:t xml:space="preserve">ódy </w:t>
         </w:r>
       </w:ins>
-      <w:ins w:id="906" w:author="Ján Kľuka" w:date="2015-05-01T14:05:00Z">
+      <w:ins w:id="951" w:author="Ján Kľuka" w:date="2015-05-01T14:05:00Z">
         <w:r>
           <w:rPr>
             <w:b/>
@@ -15923,9 +16307,7 @@
           <w:t>Store</w:t>
         </w:r>
       </w:ins>
-      <w:bookmarkStart w:id="907" w:name="_GoBack"/>
-      <w:bookmarkEnd w:id="907"/>
-      <w:ins w:id="908" w:author="Ján Kľuka" w:date="2015-05-01T10:44:00Z">
+      <w:ins w:id="952" w:author="Ján Kľuka" w:date="2015-05-01T10:44:00Z">
         <w:r>
           <w:rPr>
             <w:b/>
@@ -15950,14 +16332,14 @@
         <w:pStyle w:val="Heading3"/>
         <w:spacing w:after="240"/>
         <w:rPr>
-          <w:ins w:id="909" w:author="Ján Kľuka" w:date="2015-05-01T10:50:00Z"/>
+          <w:ins w:id="953" w:author="Ján Kľuka" w:date="2015-05-01T10:50:00Z"/>
           <w:rFonts w:ascii="Times New Roman" w:hAnsi="Times New Roman" w:cs="Times New Roman"/>
           <w:color w:val="auto"/>
           <w:szCs w:val="24"/>
         </w:rPr>
       </w:pPr>
-      <w:bookmarkStart w:id="910" w:name="_Toc418085711"/>
-      <w:ins w:id="911" w:author="Ján Kľuka" w:date="2015-05-01T10:51:00Z">
+      <w:bookmarkStart w:id="954" w:name="_Toc418085711"/>
+      <w:ins w:id="955" w:author="Ján Kľuka" w:date="2015-05-01T10:51:00Z">
         <w:r>
           <w:rPr>
             <w:rFonts w:ascii="Times New Roman" w:hAnsi="Times New Roman" w:cs="Times New Roman"/>
@@ -15983,7 +16365,7 @@
         </w:rPr>
         <w:t>Obje</w:t>
       </w:r>
-      <w:ins w:id="912" w:author="Ján Kľuka" w:date="2015-05-01T10:51:00Z">
+      <w:ins w:id="956" w:author="Ján Kľuka" w:date="2015-05-01T10:51:00Z">
         <w:r>
           <w:rPr>
             <w:rFonts w:ascii="Consolas" w:hAnsi="Consolas" w:cs="Times New Roman"/>
@@ -16001,7 +16383,7 @@
           <w:t xml:space="preserve"> a</w:t>
         </w:r>
       </w:ins>
-      <w:ins w:id="913" w:author="Ján Kľuka" w:date="2015-05-01T13:27:00Z">
+      <w:ins w:id="957" w:author="Ján Kľuka" w:date="2015-05-01T13:27:00Z">
         <w:r>
           <w:rPr>
             <w:rFonts w:ascii="Times New Roman" w:hAnsi="Times New Roman" w:cs="Times New Roman"/>
@@ -16011,7 +16393,7 @@
           <w:t xml:space="preserve"> hierarchia </w:t>
         </w:r>
       </w:ins>
-      <w:ins w:id="914" w:author="Ján Kľuka" w:date="2015-05-01T10:51:00Z">
+      <w:ins w:id="958" w:author="Ján Kľuka" w:date="2015-05-01T10:51:00Z">
         <w:r>
           <w:rPr>
             <w:rFonts w:ascii="Times New Roman" w:hAnsi="Times New Roman" w:cs="Times New Roman"/>
@@ -16021,7 +16403,7 @@
           <w:t xml:space="preserve">jej </w:t>
         </w:r>
       </w:ins>
-      <w:ins w:id="915" w:author="Ján Kľuka" w:date="2015-05-01T10:52:00Z">
+      <w:ins w:id="959" w:author="Ján Kľuka" w:date="2015-05-01T10:52:00Z">
         <w:r>
           <w:rPr>
             <w:rFonts w:ascii="Times New Roman" w:hAnsi="Times New Roman" w:cs="Times New Roman"/>
@@ -16031,7 +16413,7 @@
           <w:t>podtried</w:t>
         </w:r>
       </w:ins>
-      <w:bookmarkEnd w:id="910"/>
+      <w:bookmarkEnd w:id="954"/>
     </w:p>
     <w:p>
       <w:pPr>
@@ -16040,7 +16422,7 @@
       <w:r>
         <w:t xml:space="preserve">K službám, ktoré trieda </w:t>
       </w:r>
-      <w:ins w:id="916" w:author="Ján Kľuka" w:date="2015-04-30T13:21:00Z">
+      <w:ins w:id="960" w:author="Ján Kľuka" w:date="2015-04-30T13:21:00Z">
         <w:r>
           <w:rPr>
             <w:rFonts w:ascii="Consolas" w:hAnsi="Consolas"/>
@@ -16054,7 +16436,7 @@
       <w:r>
         <w:t>implementuje</w:t>
       </w:r>
-      <w:ins w:id="917" w:author="Ján Kľuka" w:date="2015-05-01T12:52:00Z">
+      <w:ins w:id="961" w:author="Ján Kľuka" w:date="2015-05-01T12:52:00Z">
         <w:r>
           <w:t>,</w:t>
         </w:r>
@@ -16062,7 +16444,7 @@
       <w:r>
         <w:t xml:space="preserve"> je využívaných ďalších päť </w:t>
       </w:r>
-      <w:del w:id="918" w:author="Ján Kľuka" w:date="2015-05-01T12:52:00Z">
+      <w:del w:id="962" w:author="Ján Kľuka" w:date="2015-05-01T12:52:00Z">
         <w:r>
           <w:delText xml:space="preserve">rôznych </w:delText>
         </w:r>
@@ -16070,12 +16452,12 @@
       <w:r>
         <w:t>tried</w:t>
       </w:r>
-      <w:ins w:id="919" w:author="Ján Kľuka" w:date="2015-05-01T10:52:00Z">
+      <w:ins w:id="963" w:author="Ján Kľuka" w:date="2015-05-01T10:52:00Z">
         <w:r>
           <w:t xml:space="preserve">, </w:t>
         </w:r>
       </w:ins>
-      <w:ins w:id="920" w:author="Ján Kľuka" w:date="2015-05-01T11:10:00Z">
+      <w:ins w:id="964" w:author="Ján Kľuka" w:date="2015-05-01T11:10:00Z">
         <w:r>
           <w:t xml:space="preserve">ktoré sú podtriedami abstraktnej triedy </w:t>
         </w:r>
@@ -16089,47 +16471,47 @@
           <w:t xml:space="preserve"> a</w:t>
         </w:r>
       </w:ins>
-      <w:ins w:id="921" w:author="Ján Kľuka" w:date="2015-05-01T11:11:00Z">
+      <w:ins w:id="965" w:author="Ján Kľuka" w:date="2015-05-01T11:11:00Z">
         <w:r>
           <w:t> </w:t>
         </w:r>
       </w:ins>
-      <w:ins w:id="922" w:author="Ján Kľuka" w:date="2015-05-01T11:10:00Z">
+      <w:ins w:id="966" w:author="Ján Kľuka" w:date="2015-05-01T11:10:00Z">
         <w:r>
           <w:t xml:space="preserve">predstavujú </w:t>
         </w:r>
       </w:ins>
-      <w:ins w:id="923" w:author="Ján Kľuka" w:date="2015-05-01T11:11:00Z">
+      <w:ins w:id="967" w:author="Ján Kľuka" w:date="2015-05-01T11:11:00Z">
         <w:r>
           <w:t>objekty</w:t>
         </w:r>
       </w:ins>
-      <w:ins w:id="924" w:author="Ján Kľuka" w:date="2015-05-01T10:52:00Z">
+      <w:ins w:id="968" w:author="Ján Kľuka" w:date="2015-05-01T10:52:00Z">
         <w:r>
           <w:t xml:space="preserve"> súborového systému </w:t>
         </w:r>
       </w:ins>
-      <w:ins w:id="925" w:author="Ján Kľuka" w:date="2015-05-01T11:11:00Z">
+      <w:ins w:id="969" w:author="Ján Kľuka" w:date="2015-05-01T11:11:00Z">
         <w:r>
           <w:t xml:space="preserve">nachádzajúce sa </w:t>
         </w:r>
       </w:ins>
-      <w:ins w:id="926" w:author="Ján Kľuka" w:date="2015-05-01T10:52:00Z">
+      <w:ins w:id="970" w:author="Ján Kľuka" w:date="2015-05-01T10:52:00Z">
         <w:r>
           <w:t>v</w:t>
         </w:r>
       </w:ins>
-      <w:ins w:id="927" w:author="Ján Kľuka" w:date="2015-05-01T10:53:00Z">
+      <w:ins w:id="971" w:author="Ján Kľuka" w:date="2015-05-01T10:53:00Z">
         <w:r>
           <w:t> </w:t>
         </w:r>
       </w:ins>
-      <w:ins w:id="928" w:author="Ján Kľuka" w:date="2015-05-01T10:52:00Z">
+      <w:ins w:id="972" w:author="Ján Kľuka" w:date="2015-05-01T10:52:00Z">
         <w:r>
           <w:t xml:space="preserve">obsahom </w:t>
         </w:r>
       </w:ins>
-      <w:ins w:id="929" w:author="Ján Kľuka" w:date="2015-05-01T10:53:00Z">
+      <w:ins w:id="973" w:author="Ján Kľuka" w:date="2015-05-01T10:53:00Z">
         <w:r>
           <w:t>adresovanom úložisku</w:t>
         </w:r>
@@ -16137,22 +16519,22 @@
       <w:r>
         <w:t xml:space="preserve">. </w:t>
       </w:r>
-      <w:ins w:id="930" w:author="Ján Kľuka" w:date="2015-05-01T11:11:00Z">
+      <w:ins w:id="974" w:author="Ján Kľuka" w:date="2015-05-01T11:11:00Z">
         <w:r>
           <w:t xml:space="preserve">Podľa svojho typu je </w:t>
         </w:r>
       </w:ins>
-      <w:ins w:id="931" w:author="Ján Kľuka" w:date="2015-05-01T11:12:00Z">
+      <w:ins w:id="975" w:author="Ján Kľuka" w:date="2015-05-01T11:12:00Z">
         <w:r>
           <w:t xml:space="preserve">súborový </w:t>
         </w:r>
       </w:ins>
-      <w:ins w:id="932" w:author="Ján Kľuka" w:date="2015-05-01T11:11:00Z">
+      <w:ins w:id="976" w:author="Ján Kľuka" w:date="2015-05-01T11:11:00Z">
         <w:r>
           <w:t>objekt</w:t>
         </w:r>
       </w:ins>
-      <w:ins w:id="933" w:author="Ján Kľuka" w:date="2015-05-01T11:12:00Z">
+      <w:ins w:id="977" w:author="Ján Kľuka" w:date="2015-05-01T11:12:00Z">
         <w:r>
           <w:t xml:space="preserve"> predstavovaný jednou z tried</w:t>
         </w:r>
@@ -16169,7 +16551,7 @@
       <w:r>
         <w:t xml:space="preserve">, </w:t>
       </w:r>
-      <w:ins w:id="934" w:author="Ján Kľuka" w:date="2015-05-01T11:12:00Z">
+      <w:ins w:id="978" w:author="Ján Kľuka" w:date="2015-05-01T11:12:00Z">
         <w:r>
           <w:rPr>
             <w:rFonts w:ascii="Consolas" w:hAnsi="Consolas"/>
@@ -16192,12 +16574,12 @@
       <w:r>
         <w:t xml:space="preserve">. </w:t>
       </w:r>
-      <w:ins w:id="935" w:author="Ján Kľuka" w:date="2015-05-01T11:14:00Z">
+      <w:ins w:id="979" w:author="Ján Kľuka" w:date="2015-05-01T11:14:00Z">
         <w:r>
           <w:t>V</w:t>
         </w:r>
       </w:ins>
-      <w:ins w:id="936" w:author="Ján Kľuka" w:date="2015-05-01T13:58:00Z">
+      <w:ins w:id="980" w:author="Ján Kľuka" w:date="2015-05-01T13:58:00Z">
         <w:r>
           <w:t> </w:t>
         </w:r>
@@ -16205,12 +16587,12 @@
       <w:r>
         <w:t xml:space="preserve">nasledujúcom diagrame je znázornená hierarchia dedenia </w:t>
       </w:r>
-      <w:ins w:id="937" w:author="Ján Kľuka" w:date="2015-05-01T10:49:00Z">
+      <w:ins w:id="981" w:author="Ján Kľuka" w:date="2015-05-01T10:49:00Z">
         <w:r>
           <w:t>medzi týmito triedami</w:t>
         </w:r>
       </w:ins>
-      <w:ins w:id="938" w:author="Ján Kľuka" w:date="2015-05-01T13:58:00Z">
+      <w:ins w:id="982" w:author="Ján Kľuka" w:date="2015-05-01T13:58:00Z">
         <w:r>
           <w:t xml:space="preserve"> a ich rozhranie</w:t>
         </w:r>
@@ -16229,13 +16611,13 @@
         <w:ind w:left="720"/>
         <w:jc w:val="center"/>
         <w:rPr>
-          <w:ins w:id="939" w:author="Ján Kľuka" w:date="2015-05-01T13:54:00Z"/>
+          <w:ins w:id="983" w:author="Ján Kľuka" w:date="2015-05-01T13:54:00Z"/>
         </w:rPr>
       </w:pPr>
       <w:r>
         <w:t xml:space="preserve">Obrázok 4. </w:t>
       </w:r>
-      <w:ins w:id="940" w:author="Ján Kľuka" w:date="2015-05-01T10:58:00Z">
+      <w:ins w:id="984" w:author="Ján Kľuka" w:date="2015-05-01T10:58:00Z">
         <w:r>
           <w:t>UML diagram triedy StoreObject a jej potomkov.</w:t>
         </w:r>
@@ -16245,11 +16627,11 @@
       <w:pPr>
         <w:ind w:left="720"/>
         <w:rPr>
-          <w:ins w:id="941" w:author="Ján Kľuka" w:date="2015-05-01T13:55:00Z"/>
+          <w:ins w:id="985" w:author="Ján Kľuka" w:date="2015-05-01T13:55:00Z"/>
           <w:b/>
         </w:rPr>
       </w:pPr>
-      <w:ins w:id="942" w:author="Ján Kľuka" w:date="2015-05-01T13:54:00Z">
+      <w:ins w:id="986" w:author="Ján Kľuka" w:date="2015-05-01T13:54:00Z">
         <w:r>
           <w:rPr>
             <w:b/>
@@ -16262,11 +16644,11 @@
       <w:pPr>
         <w:ind w:left="720"/>
         <w:rPr>
-          <w:ins w:id="943" w:author="Ján Kľuka" w:date="2015-05-01T13:55:00Z"/>
+          <w:ins w:id="987" w:author="Ján Kľuka" w:date="2015-05-01T13:55:00Z"/>
           <w:b/>
         </w:rPr>
       </w:pPr>
-      <w:ins w:id="944" w:author="Ján Kľuka" w:date="2015-05-01T13:55:00Z">
+      <w:ins w:id="988" w:author="Ján Kľuka" w:date="2015-05-01T13:55:00Z">
         <w:r>
           <w:rPr>
             <w:b/>
@@ -16274,7 +16656,7 @@
           <w:t xml:space="preserve">1. </w:t>
         </w:r>
       </w:ins>
-      <w:ins w:id="945" w:author="Ján Kľuka" w:date="2015-05-01T13:54:00Z">
+      <w:ins w:id="989" w:author="Ján Kľuka" w:date="2015-05-01T13:54:00Z">
         <w:r>
           <w:rPr>
             <w:b/>
@@ -16289,7 +16671,7 @@
           <w:t xml:space="preserve">+ Dir + File + Lnk, hierarchia aj </w:t>
         </w:r>
       </w:ins>
-      <w:ins w:id="946" w:author="Ján Kľuka" w:date="2015-05-01T13:55:00Z">
+      <w:ins w:id="990" w:author="Ján Kľuka" w:date="2015-05-01T13:55:00Z">
         <w:r>
           <w:rPr>
             <w:b/>
@@ -16297,7 +16679,7 @@
           <w:t>metódy</w:t>
         </w:r>
       </w:ins>
-      <w:ins w:id="947" w:author="Ján Kľuka" w:date="2015-05-01T14:03:00Z">
+      <w:ins w:id="991" w:author="Ján Kľuka" w:date="2015-05-01T14:03:00Z">
         <w:r>
           <w:rPr>
             <w:b/>
@@ -16305,7 +16687,7 @@
           <w:t xml:space="preserve"> (namiesto parametrov (…))</w:t>
         </w:r>
       </w:ins>
-      <w:ins w:id="948" w:author="Ján Kľuka" w:date="2015-05-01T13:55:00Z">
+      <w:ins w:id="992" w:author="Ján Kľuka" w:date="2015-05-01T13:55:00Z">
         <w:r>
           <w:rPr>
             <w:b/>
@@ -16313,7 +16695,7 @@
           <w:t xml:space="preserve"> a</w:t>
         </w:r>
       </w:ins>
-      <w:ins w:id="949" w:author="Ján Kľuka" w:date="2015-05-01T13:56:00Z">
+      <w:ins w:id="993" w:author="Ján Kľuka" w:date="2015-05-01T13:56:00Z">
         <w:r>
           <w:rPr>
             <w:b/>
@@ -16321,7 +16703,7 @@
           <w:t> </w:t>
         </w:r>
       </w:ins>
-      <w:ins w:id="950" w:author="Ján Kľuka" w:date="2015-05-01T13:55:00Z">
+      <w:ins w:id="994" w:author="Ján Kľuka" w:date="2015-05-01T13:55:00Z">
         <w:r>
           <w:rPr>
             <w:b/>
@@ -16329,7 +16711,7 @@
           <w:t>atribúty</w:t>
         </w:r>
       </w:ins>
-      <w:ins w:id="951" w:author="Ján Kľuka" w:date="2015-05-01T13:56:00Z">
+      <w:ins w:id="995" w:author="Ján Kľuka" w:date="2015-05-01T13:56:00Z">
         <w:r>
           <w:rPr>
             <w:b/>
@@ -16337,7 +16719,7 @@
           <w:t>. BackupObject netreba, lebo vzťah medzi StoreObject a</w:t>
         </w:r>
       </w:ins>
-      <w:ins w:id="952" w:author="Ján Kľuka" w:date="2015-05-01T13:57:00Z">
+      <w:ins w:id="996" w:author="Ján Kľuka" w:date="2015-05-01T13:57:00Z">
         <w:r>
           <w:rPr>
             <w:b/>
@@ -16345,7 +16727,7 @@
           <w:t> </w:t>
         </w:r>
       </w:ins>
-      <w:ins w:id="953" w:author="Ján Kľuka" w:date="2015-05-01T13:56:00Z">
+      <w:ins w:id="997" w:author="Ján Kľuka" w:date="2015-05-01T13:56:00Z">
         <w:r>
           <w:rPr>
             <w:b/>
@@ -16353,7 +16735,7 @@
           <w:t xml:space="preserve">BackupObject </w:t>
         </w:r>
       </w:ins>
-      <w:ins w:id="954" w:author="Ján Kľuka" w:date="2015-05-01T13:57:00Z">
+      <w:ins w:id="998" w:author="Ján Kľuka" w:date="2015-05-01T13:57:00Z">
         <w:r>
           <w:rPr>
             <w:b/>
@@ -16366,11 +16748,11 @@
       <w:pPr>
         <w:ind w:left="720"/>
         <w:rPr>
-          <w:ins w:id="955" w:author="Ján Kľuka" w:date="2015-05-01T13:57:00Z"/>
+          <w:ins w:id="999" w:author="Ján Kľuka" w:date="2015-05-01T13:57:00Z"/>
           <w:b/>
         </w:rPr>
       </w:pPr>
-      <w:ins w:id="956" w:author="Ján Kľuka" w:date="2015-05-01T13:55:00Z">
+      <w:ins w:id="1000" w:author="Ján Kľuka" w:date="2015-05-01T13:55:00Z">
         <w:r>
           <w:rPr>
             <w:b/>
@@ -16385,7 +16767,7 @@
           <w:t xml:space="preserve">+ RawFile, GzipFile, DeltaFile </w:t>
         </w:r>
       </w:ins>
-      <w:ins w:id="957" w:author="Ján Kľuka" w:date="2015-05-01T13:56:00Z">
+      <w:ins w:id="1001" w:author="Ján Kľuka" w:date="2015-05-01T13:56:00Z">
         <w:r>
           <w:rPr>
             <w:b/>
@@ -16408,7 +16790,7 @@
           <w:b/>
         </w:rPr>
       </w:pPr>
-      <w:ins w:id="958" w:author="Ján Kľuka" w:date="2015-05-01T13:57:00Z">
+      <w:ins w:id="1002" w:author="Ján Kľuka" w:date="2015-05-01T13:57:00Z">
         <w:r>
           <w:rPr>
             <w:b/>
@@ -16478,10 +16860,10 @@
       <w:pPr>
         <w:ind w:left="720"/>
         <w:rPr>
-          <w:del w:id="959" w:author="Ján Kľuka" w:date="2015-05-01T13:59:00Z"/>
-        </w:rPr>
-      </w:pPr>
-      <w:del w:id="960" w:author="Ján Kľuka" w:date="2015-05-01T13:59:00Z">
+          <w:del w:id="1003" w:author="Ján Kľuka" w:date="2015-05-01T13:59:00Z"/>
+        </w:rPr>
+      </w:pPr>
+      <w:del w:id="1004" w:author="Ján Kľuka" w:date="2015-05-01T13:59:00Z">
         <w:r>
           <w:delText xml:space="preserve">Kvôli využitiu objektov typu </w:delText>
         </w:r>
@@ -16513,12 +16895,12 @@
           <w:delText xml:space="preserve"> v implementácii FUSE sa snažíme docieliť, aby sa jednotlivé objekty správali ako </w:delText>
         </w:r>
       </w:del>
-      <w:del w:id="961" w:author="Ján Kľuka" w:date="2015-05-01T13:14:00Z">
+      <w:del w:id="1005" w:author="Ján Kľuka" w:date="2015-05-01T13:14:00Z">
         <w:r>
           <w:delText xml:space="preserve">reálne </w:delText>
         </w:r>
       </w:del>
-      <w:del w:id="962" w:author="Ján Kľuka" w:date="2015-05-01T13:59:00Z">
+      <w:del w:id="1006" w:author="Ján Kľuka" w:date="2015-05-01T13:59:00Z">
         <w:r>
           <w:delText xml:space="preserve">súbory. Preto je trieda </w:delText>
         </w:r>
@@ -16532,12 +16914,12 @@
           <w:delText xml:space="preserve"> </w:delText>
         </w:r>
       </w:del>
-      <w:del w:id="963" w:author="Ján Kľuka" w:date="2015-05-01T13:16:00Z">
+      <w:del w:id="1007" w:author="Ján Kľuka" w:date="2015-05-01T13:16:00Z">
         <w:r>
           <w:delText xml:space="preserve">Pythonovskej </w:delText>
         </w:r>
       </w:del>
-      <w:del w:id="964" w:author="Ján Kľuka" w:date="2015-05-01T13:59:00Z">
+      <w:del w:id="1008" w:author="Ján Kľuka" w:date="2015-05-01T13:59:00Z">
         <w:r>
           <w:delText xml:space="preserve">triedy </w:delText>
         </w:r>
@@ -16587,12 +16969,12 @@
           <w:delText xml:space="preserve"> </w:delText>
         </w:r>
       </w:del>
-      <w:del w:id="965" w:author="Ján Kľuka" w:date="2015-05-01T13:20:00Z">
+      <w:del w:id="1009" w:author="Ján Kľuka" w:date="2015-05-01T13:20:00Z">
         <w:r>
           <w:delText>je len wrapperom, ktorý implementuje niektoré metódy potrebné pre samotný FUSE</w:delText>
         </w:r>
       </w:del>
-      <w:del w:id="966" w:author="Ján Kľuka" w:date="2015-05-01T13:59:00Z">
+      <w:del w:id="1010" w:author="Ján Kľuka" w:date="2015-05-01T13:59:00Z">
         <w:r>
           <w:delText>.</w:delText>
         </w:r>
@@ -16608,7 +16990,7 @@
           <w:color w:val="auto"/>
         </w:rPr>
       </w:pPr>
-      <w:commentRangeStart w:id="967"/>
+      <w:commentRangeStart w:id="1011"/>
       <w:r>
         <w:rPr>
           <w:rFonts w:ascii="Times New Roman" w:hAnsi="Times New Roman" w:cs="Times New Roman"/>
@@ -17718,7 +18100,7 @@
         <w:t xml:space="preserve"> StoreLnk(source_path, store, lstat, side_dict)</w:t>
       </w:r>
     </w:p>
-    <w:commentRangeEnd w:id="967"/>
+    <w:commentRangeEnd w:id="1011"/>
     <w:p>
       <w:pPr>
         <w:rPr>
@@ -17733,7 +18115,7 @@
         <w:rPr>
           <w:rStyle w:val="CommentReference"/>
         </w:rPr>
-        <w:commentReference w:id="967"/>
+        <w:commentReference w:id="1011"/>
       </w:r>
     </w:p>
     <w:p>
@@ -17745,7 +18127,7 @@
           <w:color w:val="auto"/>
         </w:rPr>
       </w:pPr>
-      <w:ins w:id="968" w:author="Ján Kľuka" w:date="2015-05-01T12:56:00Z">
+      <w:ins w:id="1012" w:author="Ján Kľuka" w:date="2015-05-01T12:56:00Z">
         <w:r>
           <w:rPr>
             <w:rFonts w:ascii="Times New Roman" w:hAnsi="Times New Roman" w:cs="Times New Roman"/>
@@ -17878,7 +18260,7 @@
       <w:r>
         <w:t xml:space="preserve"> slovník uložený v danom súbore v úložisku. </w:t>
       </w:r>
-      <w:commentRangeStart w:id="969"/>
+      <w:commentRangeStart w:id="1013"/>
     </w:p>
     <w:p>
       <w:pPr>
@@ -17899,8 +18281,8 @@
           <w:szCs w:val="24"/>
         </w:rPr>
       </w:pPr>
-      <w:commentRangeStart w:id="970"/>
-      <w:commentRangeEnd w:id="969"/>
+      <w:commentRangeStart w:id="1014"/>
+      <w:commentRangeEnd w:id="1013"/>
       <w:r>
         <w:rPr>
           <w:rStyle w:val="CommentReference"/>
@@ -17911,9 +18293,9 @@
           <w:iCs w:val="0"/>
           <w:color w:val="auto"/>
         </w:rPr>
-        <w:commentReference w:id="969"/>
-      </w:r>
-      <w:ins w:id="971" w:author="Ján Kľuka" w:date="2015-05-01T14:00:00Z">
+        <w:commentReference w:id="1013"/>
+      </w:r>
+      <w:ins w:id="1015" w:author="Ján Kľuka" w:date="2015-05-01T14:00:00Z">
         <w:r>
           <w:rPr>
             <w:rFonts w:ascii="Times New Roman" w:hAnsi="Times New Roman" w:cs="Times New Roman"/>
@@ -17924,7 +18306,7 @@
           <w:t>Trieda</w:t>
         </w:r>
       </w:ins>
-      <w:ins w:id="972" w:author="Ján Kľuka" w:date="2015-05-01T12:57:00Z">
+      <w:ins w:id="1016" w:author="Ján Kľuka" w:date="2015-05-01T12:57:00Z">
         <w:r>
           <w:rPr>
             <w:rFonts w:ascii="Times New Roman" w:hAnsi="Times New Roman" w:cs="Times New Roman"/>
@@ -17935,7 +18317,7 @@
           <w:t xml:space="preserve"> StoreFile</w:t>
         </w:r>
       </w:ins>
-      <w:ins w:id="973" w:author="Ján Kľuka" w:date="2015-05-01T14:01:00Z">
+      <w:ins w:id="1017" w:author="Ján Kľuka" w:date="2015-05-01T14:01:00Z">
         <w:r>
           <w:rPr>
             <w:rFonts w:ascii="Times New Roman" w:hAnsi="Times New Roman" w:cs="Times New Roman"/>
@@ -17955,7 +18337,7 @@
           <w:t>a jej podtriedy</w:t>
         </w:r>
       </w:ins>
-      <w:ins w:id="974" w:author="Ján Kľuka" w:date="2015-05-01T13:26:00Z">
+      <w:ins w:id="1018" w:author="Ján Kľuka" w:date="2015-05-01T13:26:00Z">
         <w:r>
           <w:rPr>
             <w:rFonts w:ascii="Times New Roman" w:hAnsi="Times New Roman" w:cs="Times New Roman"/>
@@ -17966,8 +18348,8 @@
           <w:t xml:space="preserve"> </w:t>
         </w:r>
       </w:ins>
-      <w:commentRangeEnd w:id="970"/>
-      <w:ins w:id="975" w:author="Ján Kľuka" w:date="2015-05-01T13:48:00Z">
+      <w:commentRangeEnd w:id="1014"/>
+      <w:ins w:id="1019" w:author="Ján Kľuka" w:date="2015-05-01T13:48:00Z">
         <w:r>
           <w:rPr>
             <w:rStyle w:val="CommentReference"/>
@@ -17978,7 +18360,7 @@
             <w:iCs w:val="0"/>
             <w:color w:val="auto"/>
           </w:rPr>
-          <w:commentReference w:id="970"/>
+          <w:commentReference w:id="1014"/>
         </w:r>
       </w:ins>
     </w:p>
@@ -17987,10 +18369,10 @@
         <w:spacing w:before="240"/>
         <w:ind w:left="864"/>
         <w:rPr>
-          <w:ins w:id="977" w:author="Ján Kľuka" w:date="2015-05-01T14:00:00Z"/>
-        </w:rPr>
-      </w:pPr>
-      <w:ins w:id="978" w:author="Ján Kľuka" w:date="2015-05-01T13:58:00Z">
+          <w:ins w:id="1021" w:author="Ján Kľuka" w:date="2015-05-01T14:00:00Z"/>
+        </w:rPr>
+      </w:pPr>
+      <w:ins w:id="1022" w:author="Ján Kľuka" w:date="2015-05-01T13:58:00Z">
         <w:r>
           <w:t xml:space="preserve">Trieda </w:t>
         </w:r>
@@ -18031,17 +18413,17 @@
           <w:t xml:space="preserve">. </w:t>
         </w:r>
       </w:ins>
-      <w:ins w:id="979" w:author="Ján Kľuka" w:date="2015-05-01T14:00:00Z">
+      <w:ins w:id="1023" w:author="Ján Kľuka" w:date="2015-05-01T14:00:00Z">
         <w:r>
           <w:t xml:space="preserve">Kvôli využitiu objektov </w:t>
         </w:r>
       </w:ins>
-      <w:ins w:id="980" w:author="Ján Kľuka" w:date="2015-05-01T14:01:00Z">
+      <w:ins w:id="1024" w:author="Ján Kľuka" w:date="2015-05-01T14:01:00Z">
         <w:r>
           <w:t>tried</w:t>
         </w:r>
       </w:ins>
-      <w:ins w:id="981" w:author="Ján Kľuka" w:date="2015-05-01T14:00:00Z">
+      <w:ins w:id="1025" w:author="Ján Kľuka" w:date="2015-05-01T14:00:00Z">
         <w:r>
           <w:t xml:space="preserve"> </w:t>
         </w:r>
@@ -18153,7 +18535,7 @@
         <w:spacing w:before="240"/>
         <w:ind w:left="864"/>
         <w:rPr>
-          <w:ins w:id="982" w:author="Ján Kľuka" w:date="2015-05-01T13:59:00Z"/>
+          <w:ins w:id="1026" w:author="Ján Kľuka" w:date="2015-05-01T13:59:00Z"/>
         </w:rPr>
       </w:pPr>
     </w:p>
@@ -18162,12 +18544,12 @@
         <w:spacing w:before="240"/>
         <w:ind w:left="864"/>
         <w:rPr>
-          <w:ins w:id="983" w:author="Ján Kľuka" w:date="2015-05-01T14:00:00Z"/>
+          <w:ins w:id="1027" w:author="Ján Kľuka" w:date="2015-05-01T14:00:00Z"/>
           <w:b/>
           <w:lang w:val="en-US"/>
         </w:rPr>
       </w:pPr>
-      <w:ins w:id="984" w:author="Ján Kľuka" w:date="2015-05-01T13:59:00Z">
+      <w:ins w:id="1028" w:author="Ján Kľuka" w:date="2015-05-01T13:59:00Z">
         <w:r>
           <w:rPr>
             <w:b/>
@@ -18194,12 +18576,12 @@
         <w:spacing w:before="240"/>
         <w:ind w:left="864"/>
         <w:rPr>
-          <w:ins w:id="985" w:author="Ján Kľuka" w:date="2015-05-01T13:58:00Z"/>
+          <w:ins w:id="1029" w:author="Ján Kľuka" w:date="2015-05-01T13:58:00Z"/>
           <w:b/>
           <w:lang w:val="en-US"/>
-          <w:rPrChange w:id="986" w:author="Ján Kľuka" w:date="2015-05-01T13:59:00Z">
+          <w:rPrChange w:id="1030" w:author="Ján Kľuka" w:date="2015-05-01T13:59:00Z">
             <w:rPr>
-              <w:ins w:id="987" w:author="Ján Kľuka" w:date="2015-05-01T13:58:00Z"/>
+              <w:ins w:id="1031" w:author="Ján Kľuka" w:date="2015-05-01T13:58:00Z"/>
             </w:rPr>
           </w:rPrChange>
         </w:rPr>
@@ -18210,7 +18592,7 @@
         <w:spacing w:before="240"/>
         <w:ind w:left="864"/>
       </w:pPr>
-      <w:commentRangeStart w:id="988"/>
+      <w:commentRangeStart w:id="1032"/>
       <w:r>
         <w:t xml:space="preserve">Trieda </w:t>
       </w:r>
@@ -18232,12 +18614,12 @@
       <w:r>
         <w:t xml:space="preserve"> a boli zálohované ako pôvodné dáta.</w:t>
       </w:r>
-      <w:commentRangeEnd w:id="988"/>
+      <w:commentRangeEnd w:id="1032"/>
       <w:r>
         <w:rPr>
           <w:rStyle w:val="CommentReference"/>
         </w:rPr>
-        <w:commentReference w:id="988"/>
+        <w:commentReference w:id="1032"/>
       </w:r>
     </w:p>
     <w:p>
@@ -18271,7 +18653,7 @@
       <w:pPr>
         <w:ind w:left="864"/>
       </w:pPr>
-      <w:ins w:id="989" w:author="Ján Kľuka" w:date="2015-05-01T13:22:00Z">
+      <w:ins w:id="1033" w:author="Ján Kľuka" w:date="2015-05-01T13:22:00Z">
         <w:r>
           <w:rPr>
             <w:rFonts w:cs="Times New Roman"/>
@@ -18284,7 +18666,7 @@
       <w:r>
         <w:t xml:space="preserve">rieda </w:t>
       </w:r>
-      <w:ins w:id="990" w:author="Ján Kľuka" w:date="2015-05-01T13:22:00Z">
+      <w:ins w:id="1034" w:author="Ján Kľuka" w:date="2015-05-01T13:22:00Z">
         <w:r>
           <w:t xml:space="preserve">StoreDeltaFile </w:t>
         </w:r>
@@ -18313,7 +18695,7 @@
         <w:ind w:left="864"/>
         <w:jc w:val="center"/>
       </w:pPr>
-      <w:commentRangeStart w:id="991"/>
+      <w:commentRangeStart w:id="1035"/>
       <w:r>
         <w:rPr>
           <w:noProof/>
@@ -18361,12 +18743,12 @@
           </wp:inline>
         </w:drawing>
       </w:r>
-      <w:commentRangeEnd w:id="991"/>
+      <w:commentRangeEnd w:id="1035"/>
       <w:r>
         <w:rPr>
           <w:rStyle w:val="CommentReference"/>
         </w:rPr>
-        <w:commentReference w:id="991"/>
+        <w:commentReference w:id="1035"/>
       </w:r>
     </w:p>
     <w:p>
@@ -18377,12 +18759,12 @@
       <w:r>
         <w:t>Samotná trieda je len wrapper, ktorý sa m</w:t>
       </w:r>
-      <w:ins w:id="992" w:author="Ján Kľuka" w:date="2015-05-01T13:26:00Z">
+      <w:ins w:id="1036" w:author="Ján Kľuka" w:date="2015-05-01T13:26:00Z">
         <w:r>
           <w:t>á</w:t>
         </w:r>
       </w:ins>
-      <w:del w:id="993" w:author="Ján Kľuka" w:date="2015-05-01T13:26:00Z">
+      <w:del w:id="1037" w:author="Ján Kľuka" w:date="2015-05-01T13:26:00Z">
         <w:r>
           <w:delText>a</w:delText>
         </w:r>
@@ -18435,7 +18817,7 @@
       <w:r>
         <w:t xml:space="preserve"> z nasledovného dôvodu. Ak by sme chceli pristupovať a čítať dáta tohto zálohovaného objektu, potrebujeme ho najskôr zrekonštruovať. Rekonštrukcia vyžaduje prechod všetkými verziami daného súboru od najstaršej až po požadovanú verzi</w:t>
       </w:r>
-      <w:ins w:id="994" w:author="Ján Kľuka" w:date="2015-05-01T12:58:00Z">
+      <w:ins w:id="1038" w:author="Ján Kľuka" w:date="2015-05-01T12:58:00Z">
         <w:r>
           <w:t>u</w:t>
         </w:r>
@@ -18443,12 +18825,12 @@
       <w:r>
         <w:t>. Na najstaršiu verziu zálohovaného súboru sa tak aplikujú dané delty a tak vzniká požadovaná verzia súbor</w:t>
       </w:r>
-      <w:ins w:id="995" w:author="Ján Kľuka" w:date="2015-05-01T12:58:00Z">
+      <w:ins w:id="1039" w:author="Ján Kľuka" w:date="2015-05-01T12:58:00Z">
         <w:r>
           <w:t>u</w:t>
         </w:r>
       </w:ins>
-      <w:del w:id="996" w:author="Ján Kľuka" w:date="2015-05-01T12:58:00Z">
+      <w:del w:id="1040" w:author="Ján Kľuka" w:date="2015-05-01T12:58:00Z">
         <w:r>
           <w:delText>ú</w:delText>
         </w:r>
@@ -18481,7 +18863,7 @@
       <w:r>
         <w:tab/>
       </w:r>
-      <w:commentRangeStart w:id="997"/>
+      <w:commentRangeStart w:id="1041"/>
       <w:r>
         <w:rPr>
           <w:rStyle w:val="pl-k"/>
@@ -19670,7 +20052,7 @@
         <w:t xml:space="preserve"> patchProcess.communicate()</w:t>
       </w:r>
     </w:p>
-    <w:commentRangeEnd w:id="997"/>
+    <w:commentRangeEnd w:id="1041"/>
     <w:p>
       <w:pPr>
         <w:spacing w:after="0"/>
@@ -19685,17 +20067,17 @@
         <w:rPr>
           <w:rStyle w:val="CommentReference"/>
         </w:rPr>
-        <w:commentReference w:id="997"/>
+        <w:commentReference w:id="1041"/>
       </w:r>
       <w:r>
         <w:t xml:space="preserve">V priloženom zdrojovom kóde, je zobrazený proces získavania požadovanej verzie súboru pomocou </w:t>
       </w:r>
-      <w:del w:id="998" w:author="Ján Kľuka" w:date="2015-05-01T13:05:00Z">
+      <w:del w:id="1042" w:author="Ján Kľuka" w:date="2015-05-01T13:05:00Z">
         <w:r>
           <w:delText xml:space="preserve">temporárnych </w:delText>
         </w:r>
       </w:del>
-      <w:ins w:id="999" w:author="Ján Kľuka" w:date="2015-05-01T13:05:00Z">
+      <w:ins w:id="1043" w:author="Ján Kľuka" w:date="2015-05-01T13:05:00Z">
         <w:r>
           <w:t>dočasných</w:t>
         </w:r>
@@ -19748,7 +20130,7 @@
         </w:rPr>
         <w:t xml:space="preserve"> </w:t>
       </w:r>
-      <w:ins w:id="1000" w:author="Ján Kľuka" w:date="2015-05-01T13:00:00Z">
+      <w:ins w:id="1044" w:author="Ján Kľuka" w:date="2015-05-01T13:00:00Z">
         <w:r>
           <w:rPr>
             <w:rFonts w:cs="Times New Roman"/>
@@ -19784,7 +20166,7 @@
         </w:rPr>
         <w:t>aplikujeme danú deltu na predchádzajúcu verziu súboru a pomocou výstupnej pipe získame požadovanú verziu, ktorá je uložená do temporárneho súboru.</w:t>
       </w:r>
-      <w:ins w:id="1001" w:author="Ján Kľuka" w:date="2015-05-01T13:10:00Z">
+      <w:ins w:id="1045" w:author="Ján Kľuka" w:date="2015-05-01T13:10:00Z">
         <w:r>
           <w:rPr>
             <w:rFonts w:cs="Times New Roman"/>
@@ -19794,7 +20176,7 @@
           <w:t xml:space="preserve"> Spomeňte, kde a</w:t>
         </w:r>
       </w:ins>
-      <w:ins w:id="1002" w:author="Ján Kľuka" w:date="2015-05-01T13:11:00Z">
+      <w:ins w:id="1046" w:author="Ján Kľuka" w:date="2015-05-01T13:11:00Z">
         <w:r>
           <w:rPr>
             <w:rFonts w:cs="Times New Roman"/>
@@ -19804,7 +20186,7 @@
           <w:t> </w:t>
         </w:r>
       </w:ins>
-      <w:ins w:id="1003" w:author="Ján Kľuka" w:date="2015-05-01T13:10:00Z">
+      <w:ins w:id="1047" w:author="Ján Kľuka" w:date="2015-05-01T13:10:00Z">
         <w:r>
           <w:rPr>
             <w:rFonts w:cs="Times New Roman"/>
@@ -19814,7 +20196,7 @@
           <w:t xml:space="preserve">kedy </w:t>
         </w:r>
       </w:ins>
-      <w:ins w:id="1004" w:author="Ján Kľuka" w:date="2015-05-01T13:11:00Z">
+      <w:ins w:id="1048" w:author="Ján Kľuka" w:date="2015-05-01T13:11:00Z">
         <w:r>
           <w:rPr>
             <w:rFonts w:cs="Times New Roman"/>
@@ -19841,7 +20223,7 @@
           <w:szCs w:val="24"/>
         </w:rPr>
       </w:pPr>
-      <w:commentRangeStart w:id="1005"/>
+      <w:commentRangeStart w:id="1049"/>
       <w:r>
         <w:rPr>
           <w:rFonts w:ascii="Times New Roman" w:hAnsi="Times New Roman" w:cs="Times New Roman"/>
@@ -19851,7 +20233,7 @@
         </w:rPr>
         <w:t>StoreLnk</w:t>
       </w:r>
-      <w:commentRangeEnd w:id="1005"/>
+      <w:commentRangeEnd w:id="1049"/>
       <w:r>
         <w:rPr>
           <w:rStyle w:val="CommentReference"/>
@@ -19862,7 +20244,7 @@
           <w:iCs w:val="0"/>
           <w:color w:val="auto"/>
         </w:rPr>
-        <w:commentReference w:id="1005"/>
+        <w:commentReference w:id="1049"/>
       </w:r>
     </w:p>
     <w:p>
@@ -19930,11 +20312,11 @@
         <w:pStyle w:val="Heading2"/>
         <w:ind w:left="426" w:hanging="435"/>
       </w:pPr>
-      <w:bookmarkStart w:id="1006" w:name="_Toc418085712"/>
+      <w:bookmarkStart w:id="1050" w:name="_Toc418085712"/>
       <w:r>
         <w:t>Žurnálovací systém</w:t>
       </w:r>
-      <w:bookmarkEnd w:id="1006"/>
+      <w:bookmarkEnd w:id="1050"/>
     </w:p>
     <w:p>
       <w:pPr>
@@ -19942,16 +20324,60 @@
         <w:ind w:left="426"/>
       </w:pPr>
       <w:r>
-        <w:t>Naša implementácia žurnálovacieho systému je veľmi jednoduchá, avšak pre zachovanie konzistentnosti dát je postačujúca.</w:t>
+        <w:t xml:space="preserve">Naša implementácia žurnálovacieho systému je veľmi jednoduchá, avšak pre zachovanie konzistentnosti dát </w:t>
+      </w:r>
+      <w:ins w:id="1051" w:author="Ján Kľuka" w:date="2015-05-01T17:01:00Z">
+        <w:r>
+          <w:t xml:space="preserve">v úložisku </w:t>
+        </w:r>
+      </w:ins>
+      <w:r>
+        <w:t>je postačujúca.</w:t>
       </w:r>
     </w:p>
     <w:p>
       <w:pPr>
         <w:spacing w:after="0"/>
         <w:ind w:left="426" w:firstLine="850"/>
-      </w:pPr>
-      <w:r>
-        <w:t xml:space="preserve">Princíp fungovania je nasledovný. Všetky objekty, ktoré sú zálohované budú najskôr uložené do žurnálovacieho systému (adresár journal). Adresár journal obsahuje okrem dvoch ďalších adresárov aj súbor </w:t>
+        <w:rPr>
+          <w:ins w:id="1052" w:author="Ján Kľuka" w:date="2015-05-01T17:08:00Z"/>
+        </w:rPr>
+      </w:pPr>
+      <w:r>
+        <w:t xml:space="preserve">Princíp fungovania je nasledovný. Všetky objekty, ktoré sú zálohované budú najskôr uložené do žurnálovacieho systému (adresár </w:t>
+      </w:r>
+      <w:commentRangeStart w:id="1053"/>
+      <w:r>
+        <w:rPr>
+          <w:rFonts w:ascii="Consolas" w:hAnsi="Consolas"/>
+        </w:rPr>
+        <w:t>journal</w:t>
+      </w:r>
+      <w:commentRangeEnd w:id="1053"/>
+      <w:r>
+        <w:rPr>
+          <w:rStyle w:val="CommentReference"/>
+        </w:rPr>
+        <w:commentReference w:id="1053"/>
+      </w:r>
+      <w:r>
+        <w:t xml:space="preserve">). Adresár journal obsahuje okrem dvoch ďalších adresárov </w:t>
+      </w:r>
+      <w:commentRangeStart w:id="1054"/>
+      <w:ins w:id="1055" w:author="Ján Kľuka" w:date="2015-05-01T17:03:00Z">
+        <w:r>
+          <w:t xml:space="preserve">buď </w:t>
+        </w:r>
+        <w:commentRangeEnd w:id="1054"/>
+        <w:r>
+          <w:rPr>
+            <w:rStyle w:val="CommentReference"/>
+          </w:rPr>
+          <w:commentReference w:id="1054"/>
+        </w:r>
+      </w:ins>
+      <w:r>
+        <w:t xml:space="preserve">súbor </w:t>
       </w:r>
       <w:r>
         <w:rPr>
@@ -19975,7 +20401,208 @@
         <w:t xml:space="preserve"> </w:t>
       </w:r>
       <w:r>
-        <w:t xml:space="preserve">(pri dokončenej zálohe), ktorý nám indikuje aktuálny stav systému. Do tohto súboru sa ďalej zapisujú príkazy, ktoré má žurnálovací systém vykonať za podmienky úspešného ukončenia zálohovacie procesu. V prípade zálohovacieho procesu je to len príkaz </w:t>
+        <w:t>(pri dokončenej zálohe), ktor</w:t>
+      </w:r>
+      <w:ins w:id="1057" w:author="Ján Kľuka" w:date="2015-05-01T17:04:00Z">
+        <w:r>
+          <w:t>é</w:t>
+        </w:r>
+      </w:ins>
+      <w:r>
+        <w:t xml:space="preserve"> </w:t>
+      </w:r>
+      <w:del w:id="1058" w:author="Ján Kľuka" w:date="2015-05-01T17:02:00Z">
+        <w:r>
+          <w:delText xml:space="preserve">nám </w:delText>
+        </w:r>
+      </w:del>
+      <w:r>
+        <w:t>indikuj</w:t>
+      </w:r>
+      <w:ins w:id="1059" w:author="Ján Kľuka" w:date="2015-05-01T17:04:00Z">
+        <w:r>
+          <w:t>ú</w:t>
+        </w:r>
+      </w:ins>
+      <w:r>
+        <w:t xml:space="preserve"> aktuálny stav </w:t>
+      </w:r>
+      <w:ins w:id="1060" w:author="Ján Kľuka" w:date="2015-05-01T17:28:00Z">
+        <w:r>
+          <w:t xml:space="preserve">žurnálovacieho </w:t>
+        </w:r>
+      </w:ins>
+      <w:commentRangeStart w:id="1061"/>
+      <w:r>
+        <w:t>systému</w:t>
+      </w:r>
+      <w:commentRangeEnd w:id="1061"/>
+      <w:r>
+        <w:rPr>
+          <w:rStyle w:val="CommentReference"/>
+        </w:rPr>
+        <w:commentReference w:id="1061"/>
+      </w:r>
+      <w:ins w:id="1062" w:author="Ján Kľuka" w:date="2015-05-01T17:08:00Z">
+        <w:r>
+          <w:t>:</w:t>
+        </w:r>
+      </w:ins>
+    </w:p>
+    <w:p>
+      <w:pPr>
+        <w:pStyle w:val="ListParagraph"/>
+        <w:numPr>
+          <w:ilvl w:val="0"/>
+          <w:numId w:val="51"/>
+        </w:numPr>
+        <w:spacing w:after="0"/>
+        <w:rPr>
+          <w:ins w:id="1063" w:author="Ján Kľuka" w:date="2015-05-01T17:08:00Z"/>
+        </w:rPr>
+      </w:pPr>
+      <w:ins w:id="1064" w:author="Ján Kľuka" w:date="2015-05-01T17:36:00Z">
+        <w:r>
+          <w:rPr>
+            <w:i/>
+          </w:rPr>
+          <w:t>prázdny</w:t>
+        </w:r>
+      </w:ins>
+      <w:ins w:id="1065" w:author="Ján Kľuka" w:date="2015-05-01T17:37:00Z">
+        <w:r>
+          <w:t xml:space="preserve">, ak </w:t>
+        </w:r>
+      </w:ins>
+      <w:ins w:id="1066" w:author="Ján Kľuka" w:date="2015-05-01T17:38:00Z">
+        <w:r>
+          <w:t>neexistuje žiaden z týchto súborov</w:t>
+        </w:r>
+      </w:ins>
+      <w:ins w:id="1067" w:author="Ján Kľuka" w:date="2015-05-01T17:37:00Z">
+        <w:r>
+          <w:t>,</w:t>
+        </w:r>
+      </w:ins>
+    </w:p>
+    <w:p>
+      <w:pPr>
+        <w:pStyle w:val="ListParagraph"/>
+        <w:numPr>
+          <w:ilvl w:val="0"/>
+          <w:numId w:val="51"/>
+        </w:numPr>
+        <w:spacing w:after="0"/>
+        <w:rPr>
+          <w:ins w:id="1068" w:author="Ján Kľuka" w:date="2015-05-01T17:16:00Z"/>
+        </w:rPr>
+      </w:pPr>
+      <w:ins w:id="1069" w:author="Ján Kľuka" w:date="2015-05-01T17:37:00Z">
+        <w:r>
+          <w:rPr>
+            <w:i/>
+          </w:rPr>
+          <w:t>neúplný</w:t>
+        </w:r>
+        <w:r>
+          <w:t>, ak</w:t>
+        </w:r>
+      </w:ins>
+      <w:ins w:id="1070" w:author="Ján Kľuka" w:date="2015-05-01T17:16:00Z">
+        <w:r>
+          <w:t>…</w:t>
+        </w:r>
+      </w:ins>
+      <w:ins w:id="1071" w:author="Ján Kľuka" w:date="2015-05-01T17:37:00Z">
+        <w:r>
+          <w:t>,</w:t>
+        </w:r>
+      </w:ins>
+    </w:p>
+    <w:p>
+      <w:pPr>
+        <w:pStyle w:val="ListParagraph"/>
+        <w:numPr>
+          <w:ilvl w:val="0"/>
+          <w:numId w:val="51"/>
+        </w:numPr>
+        <w:spacing w:after="0"/>
+        <w:rPr>
+          <w:ins w:id="1072" w:author="Ján Kľuka" w:date="2015-05-01T17:07:00Z"/>
+        </w:rPr>
+      </w:pPr>
+      <w:ins w:id="1073" w:author="Ján Kľuka" w:date="2015-05-01T17:37:00Z">
+        <w:r>
+          <w:rPr>
+            <w:i/>
+          </w:rPr>
+          <w:t>úplný</w:t>
+        </w:r>
+        <w:r>
+          <w:t>, ak</w:t>
+        </w:r>
+      </w:ins>
+      <w:ins w:id="1074" w:author="Ján Kľuka" w:date="2015-05-01T17:16:00Z">
+        <w:r>
+          <w:t>…</w:t>
+        </w:r>
+      </w:ins>
+      <w:ins w:id="1075" w:author="Ján Kľuka" w:date="2015-05-01T17:37:00Z">
+        <w:r>
+          <w:t>.</w:t>
+        </w:r>
+      </w:ins>
+      <w:del w:id="1076" w:author="Ján Kľuka" w:date="2015-05-01T17:08:00Z">
+        <w:r>
+          <w:delText xml:space="preserve">. </w:delText>
+        </w:r>
+      </w:del>
+    </w:p>
+    <w:p>
+      <w:pPr>
+        <w:spacing w:after="0"/>
+        <w:ind w:left="426" w:firstLine="850"/>
+        <w:rPr>
+          <w:ins w:id="1077" w:author="Ján Kľuka" w:date="2015-05-01T17:30:00Z"/>
+        </w:rPr>
+      </w:pPr>
+      <w:r>
+        <w:t xml:space="preserve">Do súboru </w:t>
+      </w:r>
+      <w:ins w:id="1078" w:author="Ján Kľuka" w:date="2015-05-01T17:05:00Z">
+        <w:r>
+          <w:rPr>
+            <w:rFonts w:ascii="Consolas" w:hAnsi="Consolas"/>
+          </w:rPr>
+          <w:t>journal_incomplete</w:t>
+        </w:r>
+        <w:r>
+          <w:t xml:space="preserve"> </w:t>
+        </w:r>
+      </w:ins>
+      <w:r>
+        <w:t xml:space="preserve">sa </w:t>
+      </w:r>
+      <w:del w:id="1079" w:author="Ján Kľuka" w:date="2015-05-01T17:06:00Z">
+        <w:r>
+          <w:delText xml:space="preserve">ďalej </w:delText>
+        </w:r>
+      </w:del>
+      <w:r>
+        <w:t xml:space="preserve">zapisujú príkazy, ktoré má žurnálovací systém vykonať za podmienky úspešného ukončenia </w:t>
+      </w:r>
+      <w:del w:id="1080" w:author="Ján Kľuka" w:date="2015-05-01T17:06:00Z">
+        <w:r>
+          <w:delText>zálohovacie procesu</w:delText>
+        </w:r>
+      </w:del>
+      <w:ins w:id="1081" w:author="Ján Kľuka" w:date="2015-05-01T17:06:00Z">
+        <w:r>
+          <w:t>modifikácie úložiska</w:t>
+        </w:r>
+      </w:ins>
+      <w:r>
+        <w:t xml:space="preserve">. V prípade zálohovacieho procesu je to len príkaz </w:t>
       </w:r>
       <w:r>
         <w:rPr>
@@ -20021,42 +20648,15 @@
         <w:t>backups</w:t>
       </w:r>
       <w:r>
-        <w:t xml:space="preserve">. Po úspešnom dokončení zálohovacieho procesu sa postupne začnú vykonávať jednotlivé príkazy zo súboru </w:t>
-      </w:r>
-      <w:r>
-        <w:rPr>
-          <w:i/>
-        </w:rPr>
-        <w:t>journal_complete</w:t>
-      </w:r>
-      <w:r>
-        <w:t xml:space="preserve">. Ak by došlo k prípadnému prerušeniu tohto procesu, budú zvyšné príkazy vykonané pri najbližšom vykonávaní zálohovacieho procesu, kde sa vždy v úvode kontroluje stav žurnálovacieho systému. Ten sa môže nachádzať v troch rôznych stavoch: úplný, neúplný a prázdny. To, že sa nachádza v stave úplný nám indikuje už vyššie spomínaný súbor s názvom </w:t>
-      </w:r>
-      <w:r>
-        <w:rPr>
-          <w:i/>
-        </w:rPr>
-        <w:t>journal_complete</w:t>
-      </w:r>
-      <w:r>
-        <w:t xml:space="preserve">. Po úspešnom vykonaní všetkých príkazov z tohto súboru sa systém dostáva do stavu prázdny. Žurnál nachádzajúci sa v stave neúplný nám indikuje súbor </w:t>
-      </w:r>
-      <w:r>
-        <w:rPr>
-          <w:i/>
-        </w:rPr>
-        <w:t>journal_incomplete</w:t>
-      </w:r>
-      <w:r>
-        <w:t>. V tomto prípade sú všetky dáta zo systému odstránené, čím sa mení jeho stav na prázdny.</w:t>
-      </w:r>
-    </w:p>
-    <w:p>
-      <w:pPr>
-        <w:ind w:left="720"/>
-      </w:pPr>
-      <w:r>
-        <w:tab/>
+        <w:t>.</w:t>
+      </w:r>
+      <w:ins w:id="1082" w:author="Ján Kľuka" w:date="2015-05-01T17:30:00Z">
+        <w:r>
+          <w:t xml:space="preserve"> </w:t>
+        </w:r>
+      </w:ins>
+      <w:commentRangeStart w:id="1083"/>
+      <w:r>
         <w:t xml:space="preserve">Žurnálovací systém je taktiež využívaný pri odstraňovaní záloh. V tomto prípade sa do žurnálovacieho súboru zapisujú príkazy v tvare </w:t>
       </w:r>
       <w:r>
@@ -20081,6 +20681,209 @@
       <w:r>
         <w:t>pre odstránenie jednotlivých zálohovaných objektov.</w:t>
       </w:r>
+      <w:commentRangeEnd w:id="1083"/>
+      <w:r>
+        <w:rPr>
+          <w:rStyle w:val="CommentReference"/>
+        </w:rPr>
+        <w:commentReference w:id="1083"/>
+      </w:r>
+    </w:p>
+    <w:p>
+      <w:pPr>
+        <w:spacing w:after="0"/>
+        <w:ind w:left="426" w:firstLine="850"/>
+        <w:rPr>
+          <w:ins w:id="1084" w:author="Ján Kľuka" w:date="2015-05-01T17:34:00Z"/>
+        </w:rPr>
+      </w:pPr>
+      <w:del w:id="1085" w:author="Ján Kľuka" w:date="2015-05-01T17:30:00Z">
+        <w:r>
+          <w:delText xml:space="preserve"> </w:delText>
+        </w:r>
+      </w:del>
+      <w:r>
+        <w:t xml:space="preserve">Po úspešnom dokončení </w:t>
+      </w:r>
+      <w:del w:id="1086" w:author="Ján Kľuka" w:date="2015-05-01T17:31:00Z">
+        <w:r>
+          <w:delText xml:space="preserve">zálohovacieho </w:delText>
+        </w:r>
+      </w:del>
+      <w:ins w:id="1087" w:author="Ján Kľuka" w:date="2015-05-01T17:31:00Z">
+        <w:r>
+          <w:t xml:space="preserve">modifikačného </w:t>
+        </w:r>
+      </w:ins>
+      <w:r>
+        <w:t xml:space="preserve">procesu sa </w:t>
+      </w:r>
+      <w:ins w:id="1088" w:author="Ján Kľuka" w:date="2015-05-01T17:32:00Z">
+        <w:r>
+          <w:t>súbor journal_incomplete premenuje na journal_complete</w:t>
+        </w:r>
+      </w:ins>
+      <w:ins w:id="1089" w:author="Ján Kľuka" w:date="2015-05-01T17:34:00Z">
+        <w:r>
+          <w:t xml:space="preserve">. Tým sa systém </w:t>
+        </w:r>
+      </w:ins>
+      <w:ins w:id="1090" w:author="Ján Kľuka" w:date="2015-05-01T17:35:00Z">
+        <w:r>
+          <w:t xml:space="preserve">dostane zo stavu </w:t>
+        </w:r>
+        <w:r>
+          <w:rPr>
+            <w:i/>
+          </w:rPr>
+          <w:t>neúplný</w:t>
+        </w:r>
+        <w:r>
+          <w:t xml:space="preserve"> do </w:t>
+        </w:r>
+      </w:ins>
+      <w:ins w:id="1091" w:author="Ján Kľuka" w:date="2015-05-01T17:34:00Z">
+        <w:r>
+          <w:t xml:space="preserve">stavu </w:t>
+        </w:r>
+        <w:r>
+          <w:rPr>
+            <w:i/>
+          </w:rPr>
+          <w:t>úplný</w:t>
+        </w:r>
+      </w:ins>
+      <w:ins w:id="1092" w:author="Ján Kľuka" w:date="2015-05-01T17:32:00Z">
+        <w:r>
+          <w:t xml:space="preserve">. Následne sa </w:t>
+        </w:r>
+      </w:ins>
+      <w:r>
+        <w:t xml:space="preserve">postupne začnú vykonávať jednotlivé príkazy zo súboru </w:t>
+      </w:r>
+      <w:r>
+        <w:rPr>
+          <w:i/>
+        </w:rPr>
+        <w:t>journal_complete</w:t>
+      </w:r>
+      <w:r>
+        <w:t xml:space="preserve">. </w:t>
+      </w:r>
+      <w:r>
+        <w:t xml:space="preserve">Po úspešnom vykonaní všetkých príkazov sa systém dostáva do stavu </w:t>
+      </w:r>
+      <w:r>
+        <w:rPr>
+          <w:i/>
+        </w:rPr>
+        <w:t>prázdny</w:t>
+      </w:r>
+      <w:r>
+        <w:t>.</w:t>
+      </w:r>
+    </w:p>
+    <w:p>
+      <w:pPr>
+        <w:spacing w:after="0"/>
+        <w:ind w:left="426" w:firstLine="850"/>
+        <w:rPr>
+          <w:ins w:id="1093" w:author="Ján Kľuka" w:date="2015-05-01T17:38:00Z"/>
+        </w:rPr>
+      </w:pPr>
+      <w:r>
+        <w:t>Ak by došlo k prerušeniu</w:t>
+      </w:r>
+      <w:ins w:id="1094" w:author="Ján Kľuka" w:date="2015-05-01T17:36:00Z">
+        <w:r>
+          <w:t xml:space="preserve"> procesu</w:t>
+        </w:r>
+      </w:ins>
+      <w:r>
+        <w:t xml:space="preserve"> </w:t>
+      </w:r>
+      <w:ins w:id="1095" w:author="Ján Kľuka" w:date="2015-05-01T17:35:00Z">
+        <w:r>
+          <w:t xml:space="preserve">vykonávania príkazov </w:t>
+        </w:r>
+      </w:ins>
+      <w:ins w:id="1096" w:author="Ján Kľuka" w:date="2015-05-01T17:36:00Z">
+        <w:r>
+          <w:t>zo súboru journal_complete</w:t>
+        </w:r>
+      </w:ins>
+      <w:r>
+        <w:t xml:space="preserve">, budú zvyšné príkazy vykonané pri najbližšom vykonávaní </w:t>
+      </w:r>
+      <w:commentRangeStart w:id="1097"/>
+      <w:r>
+        <w:t>zálohovacieho procesu</w:t>
+      </w:r>
+      <w:commentRangeEnd w:id="1097"/>
+      <w:r>
+        <w:rPr>
+          <w:rStyle w:val="CommentReference"/>
+        </w:rPr>
+        <w:commentReference w:id="1097"/>
+      </w:r>
+      <w:r>
+        <w:t>, kde sa vždy v úvode kontroluje stav žurnálovacieho systému.</w:t>
+      </w:r>
+    </w:p>
+    <w:p>
+      <w:pPr>
+        <w:spacing w:after="0"/>
+        <w:ind w:left="426" w:firstLine="850"/>
+      </w:pPr>
+      <w:ins w:id="1098" w:author="Ján Kľuka" w:date="2015-05-01T17:38:00Z">
+        <w:r>
+          <w:t>Ak by došlo k</w:t>
+        </w:r>
+      </w:ins>
+      <w:ins w:id="1099" w:author="Ján Kľuka" w:date="2015-05-01T17:39:00Z">
+        <w:r>
+          <w:t> </w:t>
+        </w:r>
+      </w:ins>
+      <w:ins w:id="1100" w:author="Ján Kľuka" w:date="2015-05-01T17:38:00Z">
+        <w:r>
+          <w:t xml:space="preserve">prerušeniu </w:t>
+        </w:r>
+      </w:ins>
+      <w:ins w:id="1101" w:author="Ján Kľuka" w:date="2015-05-01T17:39:00Z">
+        <w:r>
+          <w:t xml:space="preserve">modifikačného procesu v stave </w:t>
+        </w:r>
+        <w:r>
+          <w:rPr>
+            <w:i/>
+          </w:rPr>
+          <w:t>neúplný</w:t>
+        </w:r>
+        <w:r>
+          <w:t xml:space="preserve">, pri najbližšom vykonávaní modifikácie </w:t>
+        </w:r>
+      </w:ins>
+      <w:r>
+        <w:t xml:space="preserve">sú všetky dáta zo systému odstránené, čím sa mení jeho stav na </w:t>
+      </w:r>
+      <w:r>
+        <w:rPr>
+          <w:i/>
+        </w:rPr>
+        <w:t>prázdny</w:t>
+      </w:r>
+      <w:r>
+        <w:t>.</w:t>
+      </w:r>
+    </w:p>
+    <w:p>
+      <w:pPr>
+        <w:ind w:left="720"/>
+      </w:pPr>
+      <w:r>
+        <w:tab/>
+      </w:r>
     </w:p>
     <w:p>
       <w:pPr>
@@ -20092,14 +20895,14 @@
         <w:pStyle w:val="Heading2"/>
         <w:ind w:left="426"/>
       </w:pPr>
-      <w:bookmarkStart w:id="1007" w:name="_Toc418085713"/>
+      <w:bookmarkStart w:id="1102" w:name="_Toc418085713"/>
       <w:r>
         <w:t>Zálohovanie</w:t>
       </w:r>
       <w:r>
         <w:t xml:space="preserve"> dát</w:t>
       </w:r>
-      <w:bookmarkEnd w:id="1007"/>
+      <w:bookmarkEnd w:id="1102"/>
       <w:r>
         <w:t xml:space="preserve"> </w:t>
       </w:r>
@@ -20112,14 +20915,37 @@
       <w:r>
         <w:t xml:space="preserve">Ako sme už spomenuli v predchádzajúcej kapitole, dáta sú najskôr zálohované do žurnálovacieho systému. Za týmto účelom sú v triede </w:t>
       </w:r>
-      <w:r>
-        <w:rPr>
-          <w:i/>
-        </w:rPr>
-        <w:t>store</w:t>
-      </w:r>
-      <w:r>
-        <w:t xml:space="preserve"> implementované štyri rôzne metódy, ktoré sú rozlišované podľa typu ukladaného objektu:</w:t>
+      <w:del w:id="1103" w:author="Ján Kľuka" w:date="2015-05-01T17:48:00Z">
+        <w:r>
+          <w:rPr>
+            <w:rFonts w:ascii="Consolas" w:hAnsi="Consolas"/>
+            <w:rPrChange w:id="1104" w:author="Ján Kľuka" w:date="2015-05-01T17:48:00Z">
+              <w:rPr>
+                <w:i/>
+              </w:rPr>
+            </w:rPrChange>
+          </w:rPr>
+          <w:delText xml:space="preserve">store </w:delText>
+        </w:r>
+      </w:del>
+      <w:ins w:id="1105" w:author="Ján Kľuka" w:date="2015-05-01T17:48:00Z">
+        <w:r>
+          <w:rPr>
+            <w:rFonts w:ascii="Consolas" w:hAnsi="Consolas"/>
+            <w:rPrChange w:id="1106" w:author="Ján Kľuka" w:date="2015-05-01T17:48:00Z">
+              <w:rPr>
+                <w:i/>
+              </w:rPr>
+            </w:rPrChange>
+          </w:rPr>
+          <w:t>Store</w:t>
+        </w:r>
+        <w:r>
+          <w:t xml:space="preserve"> </w:t>
+        </w:r>
+      </w:ins>
+      <w:r>
+        <w:t>implementované štyri rôzne metódy, ktoré sú rozlišované podľa typu ukladaného objektu:</w:t>
       </w:r>
     </w:p>
     <w:p>
@@ -21112,7 +21938,7 @@
           <w:color w:val="auto"/>
         </w:rPr>
       </w:pPr>
-      <w:bookmarkStart w:id="1008" w:name="_Toc418085714"/>
+      <w:bookmarkStart w:id="1107" w:name="_Toc418085714"/>
       <w:r>
         <w:rPr>
           <w:rFonts w:ascii="Times New Roman" w:hAnsi="Times New Roman" w:cs="Times New Roman"/>
@@ -21127,7 +21953,7 @@
         </w:rPr>
         <w:t xml:space="preserve"> adresárov</w:t>
       </w:r>
-      <w:bookmarkEnd w:id="1008"/>
+      <w:bookmarkEnd w:id="1107"/>
     </w:p>
     <w:p>
       <w:pPr>
@@ -21247,7 +22073,7 @@
           <w:color w:val="auto"/>
         </w:rPr>
       </w:pPr>
-      <w:bookmarkStart w:id="1009" w:name="_Toc418085715"/>
+      <w:bookmarkStart w:id="1108" w:name="_Toc418085715"/>
       <w:r>
         <w:rPr>
           <w:rFonts w:ascii="Times New Roman" w:hAnsi="Times New Roman" w:cs="Times New Roman"/>
@@ -21262,7 +22088,7 @@
         </w:rPr>
         <w:t>súborov</w:t>
       </w:r>
-      <w:bookmarkEnd w:id="1009"/>
+      <w:bookmarkEnd w:id="1108"/>
     </w:p>
     <w:p>
       <w:pPr>
@@ -24482,7 +25308,7 @@
           <w:color w:val="auto"/>
         </w:rPr>
       </w:pPr>
-      <w:bookmarkStart w:id="1010" w:name="_Toc418085716"/>
+      <w:bookmarkStart w:id="1109" w:name="_Toc418085716"/>
       <w:r>
         <w:rPr>
           <w:rFonts w:ascii="Times New Roman" w:hAnsi="Times New Roman" w:cs="Times New Roman"/>
@@ -24497,7 +25323,7 @@
         </w:rPr>
         <w:t>odkazov</w:t>
       </w:r>
-      <w:bookmarkEnd w:id="1010"/>
+      <w:bookmarkEnd w:id="1109"/>
     </w:p>
     <w:p>
       <w:pPr>
@@ -24644,7 +25470,7 @@
           <w:shd w:val="clear" w:color="auto" w:fill="FFFFFF"/>
         </w:rPr>
       </w:pPr>
-      <w:bookmarkStart w:id="1011" w:name="_Toc418085717"/>
+      <w:bookmarkStart w:id="1110" w:name="_Toc418085717"/>
       <w:r>
         <w:rPr>
           <w:shd w:val="clear" w:color="auto" w:fill="FFFFFF"/>
@@ -24663,7 +25489,7 @@
         </w:rPr>
         <w:t>dát</w:t>
       </w:r>
-      <w:bookmarkEnd w:id="1011"/>
+      <w:bookmarkEnd w:id="1110"/>
     </w:p>
     <w:p>
       <w:pPr>
@@ -24720,7 +25546,7 @@
           <w:szCs w:val="24"/>
         </w:rPr>
       </w:pPr>
-      <w:bookmarkStart w:id="1012" w:name="_Toc418085718"/>
+      <w:bookmarkStart w:id="1111" w:name="_Toc418085718"/>
       <w:r>
         <w:rPr>
           <w:rFonts w:ascii="Times New Roman" w:hAnsi="Times New Roman" w:cs="Times New Roman"/>
@@ -24729,7 +25555,7 @@
         </w:rPr>
         <w:t>Garbage kolekcia</w:t>
       </w:r>
-      <w:bookmarkEnd w:id="1012"/>
+      <w:bookmarkEnd w:id="1111"/>
     </w:p>
     <w:p>
       <w:pPr>
@@ -26833,7 +27659,7 @@
           <w:shd w:val="clear" w:color="auto" w:fill="FFFFFF"/>
         </w:rPr>
       </w:pPr>
-      <w:bookmarkStart w:id="1013" w:name="_Toc418085719"/>
+      <w:bookmarkStart w:id="1112" w:name="_Toc418085719"/>
       <w:r>
         <w:rPr>
           <w:rFonts w:eastAsiaTheme="minorEastAsia"/>
@@ -26841,7 +27667,7 @@
         </w:rPr>
         <w:t>Obnova a zobrazovanie dát</w:t>
       </w:r>
-      <w:bookmarkEnd w:id="1013"/>
+      <w:bookmarkEnd w:id="1112"/>
     </w:p>
     <w:p>
       <w:pPr>
@@ -27037,7 +27863,7 @@
           <w:color w:val="auto"/>
         </w:rPr>
       </w:pPr>
-      <w:bookmarkStart w:id="1014" w:name="_Toc418085720"/>
+      <w:bookmarkStart w:id="1113" w:name="_Toc418085720"/>
       <w:r>
         <w:rPr>
           <w:rFonts w:ascii="Times New Roman" w:hAnsi="Times New Roman" w:cs="Times New Roman"/>
@@ -27045,7 +27871,7 @@
         </w:rPr>
         <w:t>FUSE</w:t>
       </w:r>
-      <w:bookmarkEnd w:id="1014"/>
+      <w:bookmarkEnd w:id="1113"/>
     </w:p>
     <w:p>
       <w:pPr>
@@ -31071,7 +31897,7 @@
           <w:szCs w:val="32"/>
         </w:rPr>
       </w:pPr>
-      <w:bookmarkStart w:id="1015" w:name="_Toc418085721"/>
+      <w:bookmarkStart w:id="1114" w:name="_Toc418085721"/>
       <w:r>
         <w:rPr>
           <w:sz w:val="32"/>
@@ -31079,7 +31905,7 @@
         </w:rPr>
         <w:t>Záver</w:t>
       </w:r>
-      <w:bookmarkEnd w:id="1015"/>
+      <w:bookmarkEnd w:id="1114"/>
       <w:r>
         <w:rPr>
           <w:sz w:val="32"/>
@@ -31123,7 +31949,7 @@
           <w:szCs w:val="32"/>
         </w:rPr>
       </w:pPr>
-      <w:bookmarkStart w:id="1016" w:name="_Toc418085722"/>
+      <w:bookmarkStart w:id="1115" w:name="_Toc418085722"/>
       <w:r>
         <w:rPr>
           <w:sz w:val="32"/>
@@ -31131,7 +31957,7 @@
         </w:rPr>
         <w:t>Bibliografia</w:t>
       </w:r>
-      <w:bookmarkEnd w:id="1016"/>
+      <w:bookmarkEnd w:id="1115"/>
     </w:p>
     <w:p>
       <w:pPr>
@@ -31516,7 +32342,7 @@
           <w:szCs w:val="32"/>
         </w:rPr>
       </w:pPr>
-      <w:bookmarkStart w:id="1017" w:name="_Toc418085723"/>
+      <w:bookmarkStart w:id="1116" w:name="_Toc418085723"/>
       <w:r>
         <w:rPr>
           <w:sz w:val="32"/>
@@ -31524,7 +32350,7 @@
         </w:rPr>
         <w:t>Prílohy</w:t>
       </w:r>
-      <w:bookmarkEnd w:id="1017"/>
+      <w:bookmarkEnd w:id="1116"/>
     </w:p>
     <w:p>
       <w:pPr>
@@ -31538,8 +32364,8 @@
       <w:r>
         <w:t>CD so zdrojovými kódmi aplikácie a </w:t>
       </w:r>
-      <w:commentRangeStart w:id="1018"/>
-      <w:ins w:id="1019" w:author="Ján Kľuka" w:date="2015-05-01T11:29:00Z">
+      <w:commentRangeStart w:id="1117"/>
+      <w:ins w:id="1118" w:author="Ján Kľuka" w:date="2015-05-01T11:29:00Z">
         <w:r>
           <w:t>diplomovou</w:t>
         </w:r>
@@ -31547,12 +32373,12 @@
       <w:r>
         <w:t xml:space="preserve"> </w:t>
       </w:r>
-      <w:commentRangeEnd w:id="1018"/>
+      <w:commentRangeEnd w:id="1117"/>
       <w:r>
         <w:rPr>
           <w:rStyle w:val="CommentReference"/>
         </w:rPr>
-        <w:commentReference w:id="1018"/>
+        <w:commentReference w:id="1117"/>
       </w:r>
       <w:r>
         <w:t>prácou vo formáte PDF</w:t>
@@ -32869,12 +33695,12 @@
       </w:r>
     </w:p>
   </w:comment>
-  <w:comment w:id="629" w:author="Ján Kľuka" w:date="2015-05-01T11:46:00Z" w:initials="JK">
+  <w:comment w:id="647" w:author="Ján Kľuka" w:date="2015-05-01T11:46:00Z" w:initials="JK">
     <w:p>
       <w:pPr>
         <w:pStyle w:val="CommentText"/>
       </w:pPr>
-      <w:ins w:id="632" w:author="Ján Kľuka" w:date="2015-05-01T11:45:00Z">
+      <w:ins w:id="650" w:author="Ján Kľuka" w:date="2015-05-01T11:45:00Z">
         <w:r>
           <w:rPr>
             <w:rStyle w:val="CommentReference"/>
@@ -32887,12 +33713,12 @@
       </w:r>
     </w:p>
   </w:comment>
-  <w:comment w:id="683" w:author="Ján Kľuka" w:date="2015-05-01T12:23:00Z" w:initials="JK">
+  <w:comment w:id="727" w:author="Ján Kľuka" w:date="2015-05-01T12:23:00Z" w:initials="JK">
     <w:p>
       <w:pPr>
         <w:pStyle w:val="CommentText"/>
       </w:pPr>
-      <w:ins w:id="695" w:author="Ján Kľuka" w:date="2015-05-01T12:22:00Z">
+      <w:ins w:id="739" w:author="Ján Kľuka" w:date="2015-05-01T12:22:00Z">
         <w:r>
           <w:rPr>
             <w:rStyle w:val="CommentReference"/>
@@ -32905,7 +33731,7 @@
       </w:r>
     </w:p>
   </w:comment>
-  <w:comment w:id="772" w:author="Ján Kľuka" w:date="2015-04-30T22:27:00Z" w:initials="JK">
+  <w:comment w:id="817" w:author="Ján Kľuka" w:date="2015-04-30T22:27:00Z" w:initials="JK">
     <w:p>
       <w:pPr>
         <w:pStyle w:val="CommentText"/>
@@ -32939,7 +33765,7 @@
       </w:r>
     </w:p>
   </w:comment>
-  <w:comment w:id="774" w:author="Ján Kľuka" w:date="2015-04-30T22:59:00Z" w:initials="JK">
+  <w:comment w:id="819" w:author="Ján Kľuka" w:date="2015-04-30T22:59:00Z" w:initials="JK">
     <w:p>
       <w:pPr>
         <w:pStyle w:val="CommentText"/>
@@ -32975,7 +33801,7 @@
       </w:r>
     </w:p>
   </w:comment>
-  <w:comment w:id="788" w:author="Ján Kľuka" w:date="2015-04-30T23:57:00Z" w:initials="JK">
+  <w:comment w:id="833" w:author="Ján Kľuka" w:date="2015-04-30T23:57:00Z" w:initials="JK">
     <w:p>
       <w:pPr>
         <w:pStyle w:val="CommentText"/>
@@ -33003,7 +33829,7 @@
       </w:r>
     </w:p>
   </w:comment>
-  <w:comment w:id="809" w:author="Ján Kľuka" w:date="2015-04-30T23:50:00Z" w:initials="JK">
+  <w:comment w:id="854" w:author="Ján Kľuka" w:date="2015-04-30T23:50:00Z" w:initials="JK">
     <w:p>
       <w:pPr>
         <w:pStyle w:val="CommentText"/>
@@ -33066,7 +33892,7 @@
       </w:r>
     </w:p>
   </w:comment>
-  <w:comment w:id="829" w:author="Ján Kľuka" w:date="2015-04-30T23:51:00Z" w:initials="JK">
+  <w:comment w:id="874" w:author="Ján Kľuka" w:date="2015-04-30T23:51:00Z" w:initials="JK">
     <w:p>
       <w:pPr>
         <w:pStyle w:val="CommentText"/>
@@ -33168,7 +33994,7 @@
       </w:r>
     </w:p>
   </w:comment>
-  <w:comment w:id="842" w:author="Ján Kľuka" w:date="2015-04-30T23:54:00Z" w:initials="JK">
+  <w:comment w:id="887" w:author="Ján Kľuka" w:date="2015-04-30T23:54:00Z" w:initials="JK">
     <w:p>
       <w:pPr>
         <w:pStyle w:val="CommentText"/>
@@ -33184,12 +34010,12 @@
       </w:r>
     </w:p>
   </w:comment>
-  <w:comment w:id="845" w:author="Ján Kľuka" w:date="2015-05-01T00:18:00Z" w:initials="JK">
+  <w:comment w:id="890" w:author="Ján Kľuka" w:date="2015-05-01T00:18:00Z" w:initials="JK">
     <w:p>
       <w:pPr>
         <w:pStyle w:val="CommentText"/>
       </w:pPr>
-      <w:ins w:id="848" w:author="Ján Kľuka" w:date="2015-05-01T00:17:00Z">
+      <w:ins w:id="893" w:author="Ján Kľuka" w:date="2015-05-01T00:17:00Z">
         <w:r>
           <w:rPr>
             <w:rStyle w:val="CommentReference"/>
@@ -33210,7 +34036,7 @@
       </w:r>
     </w:p>
   </w:comment>
-  <w:comment w:id="892" w:author="Ján Kľuka" w:date="2015-04-30T23:16:00Z" w:initials="JK">
+  <w:comment w:id="937" w:author="Ján Kľuka" w:date="2015-04-30T23:16:00Z" w:initials="JK">
     <w:p>
       <w:pPr>
         <w:pStyle w:val="CommentText"/>
@@ -33312,7 +34138,7 @@
       </w:r>
     </w:p>
   </w:comment>
-  <w:comment w:id="967" w:author="Ján Kľuka" w:date="2015-05-01T13:51:00Z" w:initials="JK">
+  <w:comment w:id="1011" w:author="Ján Kľuka" w:date="2015-05-01T13:51:00Z" w:initials="JK">
     <w:p>
       <w:pPr>
         <w:pStyle w:val="CommentText"/>
@@ -33346,7 +34172,7 @@
       </w:r>
     </w:p>
   </w:comment>
-  <w:comment w:id="969" w:author="Ján Kľuka" w:date="2015-05-01T13:48:00Z" w:initials="JK">
+  <w:comment w:id="1013" w:author="Ján Kľuka" w:date="2015-05-01T13:48:00Z" w:initials="JK">
     <w:p>
       <w:pPr>
         <w:pStyle w:val="CommentText"/>
@@ -33362,12 +34188,12 @@
       </w:r>
     </w:p>
   </w:comment>
-  <w:comment w:id="970" w:author="Ján Kľuka" w:date="2015-05-01T13:48:00Z" w:initials="JK">
+  <w:comment w:id="1014" w:author="Ján Kľuka" w:date="2015-05-01T13:48:00Z" w:initials="JK">
     <w:p>
       <w:pPr>
         <w:pStyle w:val="CommentText"/>
       </w:pPr>
-      <w:ins w:id="976" w:author="Ján Kľuka" w:date="2015-05-01T13:48:00Z">
+      <w:ins w:id="1020" w:author="Ján Kľuka" w:date="2015-05-01T13:48:00Z">
         <w:r>
           <w:rPr>
             <w:rStyle w:val="CommentReference"/>
@@ -33380,7 +34206,7 @@
       </w:r>
     </w:p>
   </w:comment>
-  <w:comment w:id="988" w:author="Ján Kľuka" w:date="2015-05-01T13:49:00Z" w:initials="JK">
+  <w:comment w:id="1032" w:author="Ján Kľuka" w:date="2015-05-01T13:49:00Z" w:initials="JK">
     <w:p>
       <w:pPr>
         <w:pStyle w:val="CommentText"/>
@@ -33396,7 +34222,7 @@
       </w:r>
     </w:p>
   </w:comment>
-  <w:comment w:id="991" w:author="Ján Kľuka" w:date="2015-05-01T14:02:00Z" w:initials="JK">
+  <w:comment w:id="1035" w:author="Ján Kľuka" w:date="2015-05-01T14:02:00Z" w:initials="JK">
     <w:p>
       <w:pPr>
         <w:pStyle w:val="CommentText"/>
@@ -33415,7 +34241,7 @@
       </w:r>
     </w:p>
   </w:comment>
-  <w:comment w:id="997" w:author="Ján Kľuka" w:date="2015-05-01T13:25:00Z" w:initials="JK">
+  <w:comment w:id="1041" w:author="Ján Kľuka" w:date="2015-05-01T13:25:00Z" w:initials="JK">
     <w:p>
       <w:pPr>
         <w:pStyle w:val="CommentText"/>
@@ -33465,7 +34291,7 @@
       </w:r>
     </w:p>
   </w:comment>
-  <w:comment w:id="1005" w:author="Ján Kľuka" w:date="2015-05-01T14:04:00Z" w:initials="JK">
+  <w:comment w:id="1049" w:author="Ján Kľuka" w:date="2015-05-01T14:04:00Z" w:initials="JK">
     <w:p>
       <w:pPr>
         <w:pStyle w:val="CommentText"/>
@@ -33484,7 +34310,92 @@
       </w:r>
     </w:p>
   </w:comment>
-  <w:comment w:id="1018" w:author="Ján Kľuka" w:date="2015-05-01T11:29:00Z" w:initials="JK">
+  <w:comment w:id="1053" w:author="Ján Kľuka" w:date="2015-05-01T17:01:00Z" w:initials="JK">
+    <w:p>
+      <w:pPr>
+        <w:pStyle w:val="CommentText"/>
+        <w:rPr>
+          <w:lang w:val="en-US"/>
+        </w:rPr>
+      </w:pPr>
+      <w:r>
+        <w:rPr>
+          <w:rStyle w:val="CommentReference"/>
+        </w:rPr>
+        <w:annotationRef/>
+      </w:r>
+      <w:r>
+        <w:t>Aj mená súborov vyznačujte ako kód.</w:t>
+      </w:r>
+    </w:p>
+  </w:comment>
+  <w:comment w:id="1054" w:author="Ján Kľuka" w:date="2015-05-01T17:04:00Z" w:initials="JK">
+    <w:p>
+      <w:pPr>
+        <w:pStyle w:val="CommentText"/>
+      </w:pPr>
+      <w:ins w:id="1056" w:author="Ján Kľuka" w:date="2015-05-01T17:03:00Z">
+        <w:r>
+          <w:rPr>
+            <w:rStyle w:val="CommentReference"/>
+          </w:rPr>
+          <w:annotationRef/>
+        </w:r>
+      </w:ins>
+      <w:r>
+        <w:t>XOR</w:t>
+      </w:r>
+    </w:p>
+  </w:comment>
+  <w:comment w:id="1061" w:author="Ján Kľuka" w:date="2015-05-01T17:29:00Z" w:initials="JK">
+    <w:p>
+      <w:pPr>
+        <w:pStyle w:val="CommentText"/>
+      </w:pPr>
+      <w:r>
+        <w:rPr>
+          <w:rStyle w:val="CommentReference"/>
+        </w:rPr>
+        <w:annotationRef/>
+      </w:r>
+      <w:r>
+        <w:t>Hneď vymenujte možné stavy.</w:t>
+      </w:r>
+    </w:p>
+  </w:comment>
+  <w:comment w:id="1083" w:author="Ján Kľuka" w:date="2015-05-01T17:31:00Z" w:initials="JK">
+    <w:p>
+      <w:pPr>
+        <w:pStyle w:val="CommentText"/>
+      </w:pPr>
+      <w:r>
+        <w:rPr>
+          <w:rStyle w:val="CommentReference"/>
+        </w:rPr>
+        <w:annotationRef/>
+      </w:r>
+      <w:r>
+        <w:t>Popíšte všetky možnosti naraz.</w:t>
+      </w:r>
+    </w:p>
+  </w:comment>
+  <w:comment w:id="1097" w:author="Ján Kľuka" w:date="2015-05-01T17:43:00Z" w:initials="JK">
+    <w:p>
+      <w:pPr>
+        <w:pStyle w:val="CommentText"/>
+      </w:pPr>
+      <w:r>
+        <w:rPr>
+          <w:rStyle w:val="CommentReference"/>
+        </w:rPr>
+        <w:annotationRef/>
+      </w:r>
+      <w:r>
+        <w:t>Kontroluje sa stav aj pri odstraňovaní zálohy? Pri iných operáciách?</w:t>
+      </w:r>
+    </w:p>
+  </w:comment>
+  <w:comment w:id="1117" w:author="Ján Kľuka" w:date="2015-05-01T11:29:00Z" w:initials="JK">
     <w:p>
       <w:pPr>
         <w:pStyle w:val="CommentText"/>
@@ -33563,7 +34474,7 @@
           <w:rPr>
             <w:noProof/>
           </w:rPr>
-          <w:t>43</w:t>
+          <w:t>32</w:t>
         </w:r>
         <w:r>
           <w:fldChar w:fldCharType="end"/>
@@ -38370,7 +39281,7 @@
   <w:abstractNum w:abstractNumId="50">
     <w:nsid w:val="6E8C2E79"/>
     <w:multiLevelType w:val="hybridMultilevel"/>
-    <w:tmpl w:val="44DC41BE"/>
+    <w:tmpl w:val="3462F5EA"/>
     <w:lvl w:ilvl="0" w:tplc="04090001">
       <w:start w:val="1"/>
       <w:numFmt w:val="bullet"/>
@@ -38383,7 +39294,7 @@
         <w:rFonts w:ascii="Symbol" w:hAnsi="Symbol" w:hint="default"/>
       </w:rPr>
     </w:lvl>
-    <w:lvl w:ilvl="1" w:tplc="04090003" w:tentative="1">
+    <w:lvl w:ilvl="1" w:tplc="04090003">
       <w:start w:val="1"/>
       <w:numFmt w:val="bullet"/>
       <w:lvlText w:val="o"/>
@@ -41318,7 +42229,7 @@
 </file>
 
 <file path=customXml/itemProps1.xml><?xml version="1.0" encoding="utf-8"?>
-<ds:datastoreItem xmlns:ds="http://schemas.openxmlformats.org/officeDocument/2006/customXml" ds:itemID="{5EA1DA3E-74DB-B448-ACBA-3558CE7C73D8}">
+<ds:datastoreItem xmlns:ds="http://schemas.openxmlformats.org/officeDocument/2006/customXml" ds:itemID="{056EB42D-5AA1-0E44-998F-FBE1FB55C0AE}">
   <ds:schemaRefs>
     <ds:schemaRef ds:uri="http://schemas.openxmlformats.org/officeDocument/2006/bibliography"/>
   </ds:schemaRefs>

</xml_diff>